<commit_message>
Capitulo 1: Generalidades del proyecto
</commit_message>
<xml_diff>
--- a/ProyectMo.docx
+++ b/ProyectMo.docx
@@ -8,6 +8,7 @@
       <w:r>
         <w:rPr>
           <w:noProof/>
+          <w:lang w:eastAsia="es-MX"/>
         </w:rPr>
         <mc:AlternateContent>
           <mc:Choice Requires="wpg">
@@ -340,23 +341,7 @@
           <w:sz w:val="24"/>
           <w:szCs w:val="24"/>
         </w:rPr>
-        <w:t>ING</w:t>
-      </w:r>
-      <w:r>
-        <w:rPr>
-          <w:rFonts w:ascii="Arial" w:hAnsi="Arial" w:cs="Arial"/>
-          <w:sz w:val="24"/>
-          <w:szCs w:val="24"/>
-        </w:rPr>
-        <w:t>.</w:t>
-      </w:r>
-      <w:r>
-        <w:rPr>
-          <w:rFonts w:ascii="Arial" w:hAnsi="Arial" w:cs="Arial"/>
-          <w:sz w:val="24"/>
-          <w:szCs w:val="24"/>
-        </w:rPr>
-        <w:t xml:space="preserve"> JOSE</w:t>
+        <w:t>ING. JOSE</w:t>
       </w:r>
     </w:p>
     <w:p>
@@ -723,7 +708,11 @@
     <w:sdt>
       <w:sdtPr>
         <w:rPr>
-          <w:lang w:val="es-ES"/>
+          <w:rFonts w:asciiTheme="minorHAnsi" w:eastAsiaTheme="minorHAnsi" w:hAnsiTheme="minorHAnsi" w:cstheme="minorBidi"/>
+          <w:color w:val="auto"/>
+          <w:sz w:val="22"/>
+          <w:szCs w:val="22"/>
+          <w:lang w:val="es-ES" w:eastAsia="en-US"/>
         </w:rPr>
         <w:id w:val="-59184258"/>
         <w:docPartObj>
@@ -733,13 +722,8 @@
       </w:sdtPr>
       <w:sdtEndPr>
         <w:rPr>
-          <w:rFonts w:asciiTheme="minorHAnsi" w:eastAsiaTheme="minorHAnsi" w:hAnsiTheme="minorHAnsi" w:cstheme="minorBidi"/>
           <w:b/>
           <w:bCs/>
-          <w:color w:val="auto"/>
-          <w:sz w:val="22"/>
-          <w:szCs w:val="22"/>
-          <w:lang w:eastAsia="en-US"/>
         </w:rPr>
       </w:sdtEndPr>
       <w:sdtContent>
@@ -3359,10 +3343,7 @@
         </w:p>
       </w:sdtContent>
     </w:sdt>
-    <w:p>
-      <w:bookmarkStart w:id="0" w:name="_GoBack"/>
-      <w:bookmarkEnd w:id="0"/>
-    </w:p>
+    <w:p/>
     <w:p>
       <w:pPr>
         <w:pStyle w:val="Ttulo1"/>
@@ -3370,58 +3351,487 @@
       <w:r>
         <w:br w:type="page"/>
       </w:r>
-      <w:bookmarkStart w:id="1" w:name="_Toc495950752"/>
+      <w:bookmarkStart w:id="0" w:name="_Toc495950752"/>
       <w:r>
         <w:lastRenderedPageBreak/>
         <w:t>Capítulo 1: Generalidades del proyecto.</w:t>
       </w:r>
+      <w:bookmarkEnd w:id="0"/>
+    </w:p>
+    <w:p/>
+    <w:p>
+      <w:pPr>
+        <w:pStyle w:val="Ttulo2"/>
+      </w:pPr>
+      <w:bookmarkStart w:id="1" w:name="_Toc495950753"/>
+      <w:r>
+        <w:t xml:space="preserve">1.1.- </w:t>
+      </w:r>
+      <w:r>
+        <w:t>Introducción</w:t>
+      </w:r>
       <w:bookmarkEnd w:id="1"/>
     </w:p>
-    <w:p/>
     <w:p>
       <w:pPr>
         <w:pStyle w:val="Ttulo2"/>
       </w:pPr>
-      <w:bookmarkStart w:id="2" w:name="_Toc495950753"/>
-      <w:r>
-        <w:t xml:space="preserve">1.1.- </w:t>
-      </w:r>
-      <w:r>
-        <w:t>Introducción</w:t>
+      <w:bookmarkStart w:id="2" w:name="_Toc495950754"/>
+      <w:r>
+        <w:t xml:space="preserve">1.2.- </w:t>
+      </w:r>
+      <w:r>
+        <w:t>Descripción de la empresa.</w:t>
       </w:r>
       <w:bookmarkEnd w:id="2"/>
-    </w:p>
-    <w:p>
-      <w:pPr>
-        <w:pStyle w:val="Ttulo2"/>
-      </w:pPr>
-      <w:bookmarkStart w:id="3" w:name="_Toc495950754"/>
-      <w:r>
-        <w:t xml:space="preserve">1.2.- </w:t>
-      </w:r>
-      <w:r>
-        <w:t>Descripción de la empresa.</w:t>
-      </w:r>
-      <w:bookmarkEnd w:id="3"/>
     </w:p>
     <w:p>
       <w:pPr>
         <w:pStyle w:val="Ttulo3"/>
         <w:ind w:firstLine="708"/>
       </w:pPr>
-      <w:bookmarkStart w:id="4" w:name="_Toc495950755"/>
+      <w:bookmarkStart w:id="3" w:name="_Toc495950755"/>
       <w:r>
         <w:t xml:space="preserve">1.2.1.- </w:t>
       </w:r>
       <w:r>
-        <w:t>Lugar dond</w:t>
-      </w:r>
-      <w:r>
-        <w:t>e se desarrollará el proyecto.</w:t>
-      </w:r>
-      <w:bookmarkEnd w:id="4"/>
+        <w:t>Lugar donde se desarrollará el proyecto.</w:t>
+      </w:r>
+      <w:bookmarkEnd w:id="3"/>
       <w:r>
         <w:tab/>
+      </w:r>
+    </w:p>
+    <w:p>
+      <w:pPr>
+        <w:pStyle w:val="Prrafodelista"/>
+        <w:numPr>
+          <w:ilvl w:val="1"/>
+          <w:numId w:val="4"/>
+        </w:numPr>
+        <w:spacing w:before="240" w:line="276" w:lineRule="auto"/>
+        <w:rPr>
+          <w:rFonts w:ascii="Arial" w:hAnsi="Arial" w:cs="Arial"/>
+          <w:sz w:val="24"/>
+          <w:szCs w:val="24"/>
+        </w:rPr>
+      </w:pPr>
+      <w:r>
+        <w:rPr>
+          <w:rFonts w:ascii="Arial" w:hAnsi="Arial" w:cs="Arial"/>
+          <w:b/>
+          <w:sz w:val="24"/>
+          <w:szCs w:val="24"/>
+        </w:rPr>
+        <w:t>Nombre:</w:t>
+      </w:r>
+      <w:r>
+        <w:rPr>
+          <w:rFonts w:ascii="Arial" w:hAnsi="Arial" w:cs="Arial"/>
+          <w:sz w:val="24"/>
+          <w:szCs w:val="24"/>
+        </w:rPr>
+        <w:t xml:space="preserve"> </w:t>
+      </w:r>
+    </w:p>
+    <w:p>
+      <w:pPr>
+        <w:pStyle w:val="Prrafodelista"/>
+        <w:spacing w:before="240" w:line="276" w:lineRule="auto"/>
+        <w:ind w:left="1440"/>
+        <w:rPr>
+          <w:rFonts w:ascii="Arial" w:hAnsi="Arial" w:cs="Arial"/>
+          <w:sz w:val="24"/>
+          <w:szCs w:val="24"/>
+        </w:rPr>
+      </w:pPr>
+      <w:proofErr w:type="spellStart"/>
+      <w:r>
+        <w:rPr>
+          <w:rFonts w:ascii="Arial" w:hAnsi="Arial" w:cs="Arial"/>
+          <w:sz w:val="24"/>
+          <w:szCs w:val="24"/>
+        </w:rPr>
+        <w:t>Meltsan</w:t>
+      </w:r>
+      <w:proofErr w:type="spellEnd"/>
+      <w:r>
+        <w:rPr>
+          <w:rFonts w:ascii="Arial" w:hAnsi="Arial" w:cs="Arial"/>
+          <w:sz w:val="24"/>
+          <w:szCs w:val="24"/>
+        </w:rPr>
+        <w:t xml:space="preserve"> </w:t>
+      </w:r>
+      <w:proofErr w:type="spellStart"/>
+      <w:r>
+        <w:rPr>
+          <w:rFonts w:ascii="Arial" w:hAnsi="Arial" w:cs="Arial"/>
+          <w:sz w:val="24"/>
+          <w:szCs w:val="24"/>
+        </w:rPr>
+        <w:t>Solutions</w:t>
+      </w:r>
+      <w:proofErr w:type="spellEnd"/>
+      <w:r>
+        <w:rPr>
+          <w:rFonts w:ascii="Arial" w:hAnsi="Arial" w:cs="Arial"/>
+          <w:sz w:val="24"/>
+          <w:szCs w:val="24"/>
+        </w:rPr>
+        <w:t xml:space="preserve"> S. A. de C. V.</w:t>
+      </w:r>
+    </w:p>
+    <w:p>
+      <w:pPr>
+        <w:pStyle w:val="Prrafodelista"/>
+        <w:spacing w:before="240" w:line="276" w:lineRule="auto"/>
+        <w:ind w:left="1440"/>
+        <w:rPr>
+          <w:rFonts w:ascii="Arial" w:hAnsi="Arial" w:cs="Arial"/>
+          <w:sz w:val="24"/>
+          <w:szCs w:val="24"/>
+        </w:rPr>
+      </w:pPr>
+    </w:p>
+    <w:p>
+      <w:pPr>
+        <w:pStyle w:val="Prrafodelista"/>
+        <w:numPr>
+          <w:ilvl w:val="1"/>
+          <w:numId w:val="4"/>
+        </w:numPr>
+        <w:spacing w:before="240" w:line="276" w:lineRule="auto"/>
+        <w:rPr>
+          <w:rFonts w:ascii="Arial" w:hAnsi="Arial" w:cs="Arial"/>
+          <w:sz w:val="24"/>
+          <w:szCs w:val="24"/>
+        </w:rPr>
+      </w:pPr>
+      <w:r>
+        <w:rPr>
+          <w:rFonts w:ascii="Arial" w:hAnsi="Arial" w:cs="Arial"/>
+          <w:b/>
+          <w:sz w:val="24"/>
+          <w:szCs w:val="24"/>
+        </w:rPr>
+        <w:t>Giro y tipo de capital:</w:t>
+      </w:r>
+    </w:p>
+    <w:p>
+      <w:pPr>
+        <w:pStyle w:val="Prrafodelista"/>
+        <w:spacing w:before="240" w:line="276" w:lineRule="auto"/>
+        <w:ind w:left="1440"/>
+        <w:rPr>
+          <w:rFonts w:ascii="Arial" w:hAnsi="Arial" w:cs="Arial"/>
+          <w:sz w:val="24"/>
+          <w:szCs w:val="24"/>
+        </w:rPr>
+      </w:pPr>
+      <w:r>
+        <w:rPr>
+          <w:rFonts w:ascii="Arial" w:hAnsi="Arial" w:cs="Arial"/>
+          <w:sz w:val="24"/>
+          <w:szCs w:val="24"/>
+        </w:rPr>
+        <w:t>Servicios</w:t>
+      </w:r>
+    </w:p>
+    <w:p>
+      <w:pPr>
+        <w:pStyle w:val="Prrafodelista"/>
+        <w:spacing w:before="240" w:line="276" w:lineRule="auto"/>
+        <w:ind w:left="1440"/>
+        <w:rPr>
+          <w:rFonts w:ascii="Arial" w:hAnsi="Arial" w:cs="Arial"/>
+          <w:sz w:val="24"/>
+          <w:szCs w:val="24"/>
+        </w:rPr>
+      </w:pPr>
+    </w:p>
+    <w:p>
+      <w:pPr>
+        <w:pStyle w:val="Prrafodelista"/>
+        <w:numPr>
+          <w:ilvl w:val="1"/>
+          <w:numId w:val="4"/>
+        </w:numPr>
+        <w:spacing w:before="240" w:line="276" w:lineRule="auto"/>
+        <w:rPr>
+          <w:rFonts w:ascii="Arial" w:hAnsi="Arial" w:cs="Arial"/>
+          <w:b/>
+          <w:sz w:val="24"/>
+          <w:szCs w:val="24"/>
+        </w:rPr>
+      </w:pPr>
+      <w:r>
+        <w:rPr>
+          <w:rFonts w:ascii="Arial" w:hAnsi="Arial" w:cs="Arial"/>
+          <w:b/>
+          <w:sz w:val="24"/>
+          <w:szCs w:val="24"/>
+        </w:rPr>
+        <w:t>Dirección y mapa de localización:</w:t>
+      </w:r>
+    </w:p>
+    <w:p>
+      <w:pPr>
+        <w:pStyle w:val="Prrafodelista"/>
+        <w:spacing w:before="240" w:line="276" w:lineRule="auto"/>
+        <w:ind w:left="1440"/>
+        <w:rPr>
+          <w:rFonts w:ascii="Arial" w:hAnsi="Arial" w:cs="Arial"/>
+          <w:sz w:val="24"/>
+          <w:szCs w:val="24"/>
+        </w:rPr>
+      </w:pPr>
+      <w:r>
+        <w:rPr>
+          <w:rFonts w:ascii="Arial" w:hAnsi="Arial" w:cs="Arial"/>
+          <w:sz w:val="24"/>
+          <w:szCs w:val="24"/>
+        </w:rPr>
+        <w:t xml:space="preserve">Calle Miguel </w:t>
+      </w:r>
+      <w:proofErr w:type="spellStart"/>
+      <w:r>
+        <w:rPr>
+          <w:rFonts w:ascii="Arial" w:hAnsi="Arial" w:cs="Arial"/>
+          <w:sz w:val="24"/>
+          <w:szCs w:val="24"/>
+        </w:rPr>
+        <w:t>Ocaranza</w:t>
+      </w:r>
+      <w:proofErr w:type="spellEnd"/>
+      <w:r>
+        <w:rPr>
+          <w:rFonts w:ascii="Arial" w:hAnsi="Arial" w:cs="Arial"/>
+          <w:sz w:val="24"/>
+          <w:szCs w:val="24"/>
+        </w:rPr>
+        <w:t xml:space="preserve"> 161</w:t>
+      </w:r>
+    </w:p>
+    <w:p>
+      <w:pPr>
+        <w:pStyle w:val="Prrafodelista"/>
+        <w:spacing w:before="240" w:line="276" w:lineRule="auto"/>
+        <w:ind w:left="1440"/>
+        <w:rPr>
+          <w:rFonts w:ascii="Arial" w:hAnsi="Arial" w:cs="Arial"/>
+          <w:sz w:val="24"/>
+          <w:szCs w:val="24"/>
+        </w:rPr>
+      </w:pPr>
+      <w:r>
+        <w:rPr>
+          <w:rFonts w:ascii="Arial" w:hAnsi="Arial" w:cs="Arial"/>
+          <w:sz w:val="24"/>
+          <w:szCs w:val="24"/>
+        </w:rPr>
+        <w:t>Merced Gómez</w:t>
+      </w:r>
+    </w:p>
+    <w:p>
+      <w:pPr>
+        <w:pStyle w:val="Prrafodelista"/>
+        <w:spacing w:before="240" w:line="276" w:lineRule="auto"/>
+        <w:ind w:left="1440"/>
+        <w:rPr>
+          <w:rFonts w:ascii="Arial" w:hAnsi="Arial" w:cs="Arial"/>
+          <w:sz w:val="24"/>
+          <w:szCs w:val="24"/>
+        </w:rPr>
+      </w:pPr>
+      <w:r>
+        <w:rPr>
+          <w:rFonts w:ascii="Arial" w:hAnsi="Arial" w:cs="Arial"/>
+          <w:sz w:val="24"/>
+          <w:szCs w:val="24"/>
+        </w:rPr>
+        <w:t>01600 Ciudad de México, CDMX</w:t>
+      </w:r>
+    </w:p>
+    <w:p>
+      <w:pPr>
+        <w:pStyle w:val="Prrafodelista"/>
+        <w:spacing w:before="240" w:line="276" w:lineRule="auto"/>
+        <w:ind w:left="1440"/>
+        <w:rPr>
+          <w:rFonts w:ascii="Arial" w:hAnsi="Arial" w:cs="Arial"/>
+          <w:b/>
+          <w:sz w:val="24"/>
+          <w:szCs w:val="24"/>
+        </w:rPr>
+      </w:pPr>
+      <w:r>
+        <w:rPr>
+          <w:noProof/>
+          <w:lang w:eastAsia="es-MX"/>
+        </w:rPr>
+        <w:drawing>
+          <wp:inline distT="0" distB="0" distL="0" distR="0" wp14:anchorId="7ED47A31" wp14:editId="32E269A6">
+            <wp:extent cx="4761230" cy="2812211"/>
+            <wp:effectExtent l="0" t="0" r="1270" b="7620"/>
+            <wp:docPr id="1" name="Imagen 1"/>
+            <wp:cNvGraphicFramePr>
+              <a:graphicFrameLocks xmlns:a="http://schemas.openxmlformats.org/drawingml/2006/main" noChangeAspect="1"/>
+            </wp:cNvGraphicFramePr>
+            <a:graphic xmlns:a="http://schemas.openxmlformats.org/drawingml/2006/main">
+              <a:graphicData uri="http://schemas.openxmlformats.org/drawingml/2006/picture">
+                <pic:pic xmlns:pic="http://schemas.openxmlformats.org/drawingml/2006/picture">
+                  <pic:nvPicPr>
+                    <pic:cNvPr id="1" name=""/>
+                    <pic:cNvPicPr/>
+                  </pic:nvPicPr>
+                  <pic:blipFill>
+                    <a:blip r:embed="rId9"/>
+                    <a:stretch>
+                      <a:fillRect/>
+                    </a:stretch>
+                  </pic:blipFill>
+                  <pic:spPr>
+                    <a:xfrm>
+                      <a:off x="0" y="0"/>
+                      <a:ext cx="4769370" cy="2817019"/>
+                    </a:xfrm>
+                    <a:prstGeom prst="rect">
+                      <a:avLst/>
+                    </a:prstGeom>
+                  </pic:spPr>
+                </pic:pic>
+              </a:graphicData>
+            </a:graphic>
+          </wp:inline>
+        </w:drawing>
+      </w:r>
+    </w:p>
+    <w:p>
+      <w:pPr>
+        <w:pStyle w:val="Prrafodelista"/>
+        <w:spacing w:before="240" w:line="276" w:lineRule="auto"/>
+        <w:ind w:left="1440"/>
+        <w:rPr>
+          <w:rFonts w:ascii="Arial" w:hAnsi="Arial" w:cs="Arial"/>
+          <w:b/>
+          <w:sz w:val="24"/>
+          <w:szCs w:val="24"/>
+        </w:rPr>
+      </w:pPr>
+      <w:r>
+        <w:rPr>
+          <w:rFonts w:ascii="Arial" w:hAnsi="Arial" w:cs="Arial"/>
+          <w:b/>
+          <w:sz w:val="24"/>
+          <w:szCs w:val="24"/>
+        </w:rPr>
+        <w:t>Figura 1: Localización</w:t>
+      </w:r>
+    </w:p>
+    <w:p>
+      <w:pPr>
+        <w:rPr>
+          <w:rFonts w:ascii="Arial" w:hAnsi="Arial" w:cs="Arial"/>
+          <w:b/>
+          <w:sz w:val="24"/>
+          <w:szCs w:val="24"/>
+        </w:rPr>
+      </w:pPr>
+      <w:r>
+        <w:rPr>
+          <w:rFonts w:ascii="Arial" w:hAnsi="Arial" w:cs="Arial"/>
+          <w:b/>
+          <w:sz w:val="24"/>
+          <w:szCs w:val="24"/>
+        </w:rPr>
+        <w:br w:type="page"/>
+      </w:r>
+    </w:p>
+    <w:p>
+      <w:pPr>
+        <w:pStyle w:val="Prrafodelista"/>
+        <w:spacing w:before="240" w:line="276" w:lineRule="auto"/>
+        <w:ind w:left="1440"/>
+        <w:rPr>
+          <w:rFonts w:ascii="Arial" w:hAnsi="Arial" w:cs="Arial"/>
+          <w:b/>
+          <w:sz w:val="24"/>
+          <w:szCs w:val="24"/>
+        </w:rPr>
+      </w:pPr>
+      <w:r>
+        <w:rPr>
+          <w:noProof/>
+          <w:lang w:eastAsia="es-MX"/>
+        </w:rPr>
+        <w:lastRenderedPageBreak/>
+        <w:drawing>
+          <wp:inline distT="0" distB="0" distL="0" distR="0" wp14:anchorId="1BF8F4CD" wp14:editId="2C9D235E">
+            <wp:extent cx="4666615" cy="2751827"/>
+            <wp:effectExtent l="0" t="0" r="635" b="0"/>
+            <wp:docPr id="3" name="Imagen 3"/>
+            <wp:cNvGraphicFramePr>
+              <a:graphicFrameLocks xmlns:a="http://schemas.openxmlformats.org/drawingml/2006/main" noChangeAspect="1"/>
+            </wp:cNvGraphicFramePr>
+            <a:graphic xmlns:a="http://schemas.openxmlformats.org/drawingml/2006/main">
+              <a:graphicData uri="http://schemas.openxmlformats.org/drawingml/2006/picture">
+                <pic:pic xmlns:pic="http://schemas.openxmlformats.org/drawingml/2006/picture">
+                  <pic:nvPicPr>
+                    <pic:cNvPr id="1" name=""/>
+                    <pic:cNvPicPr/>
+                  </pic:nvPicPr>
+                  <pic:blipFill>
+                    <a:blip r:embed="rId10"/>
+                    <a:stretch>
+                      <a:fillRect/>
+                    </a:stretch>
+                  </pic:blipFill>
+                  <pic:spPr>
+                    <a:xfrm>
+                      <a:off x="0" y="0"/>
+                      <a:ext cx="4671294" cy="2754586"/>
+                    </a:xfrm>
+                    <a:prstGeom prst="rect">
+                      <a:avLst/>
+                    </a:prstGeom>
+                  </pic:spPr>
+                </pic:pic>
+              </a:graphicData>
+            </a:graphic>
+          </wp:inline>
+        </w:drawing>
+      </w:r>
+      <w:r>
+        <w:rPr>
+          <w:rFonts w:ascii="Arial" w:hAnsi="Arial" w:cs="Arial"/>
+          <w:b/>
+          <w:sz w:val="24"/>
+          <w:szCs w:val="24"/>
+        </w:rPr>
+        <w:t xml:space="preserve"> </w:t>
+      </w:r>
+    </w:p>
+    <w:p>
+      <w:pPr>
+        <w:pStyle w:val="Prrafodelista"/>
+        <w:spacing w:before="240" w:line="276" w:lineRule="auto"/>
+        <w:ind w:left="1440"/>
+        <w:rPr>
+          <w:rFonts w:ascii="Arial" w:hAnsi="Arial" w:cs="Arial"/>
+          <w:b/>
+          <w:sz w:val="24"/>
+          <w:szCs w:val="24"/>
+        </w:rPr>
+      </w:pPr>
+      <w:r>
+        <w:rPr>
+          <w:rFonts w:ascii="Arial" w:hAnsi="Arial" w:cs="Arial"/>
+          <w:b/>
+          <w:sz w:val="24"/>
+          <w:szCs w:val="24"/>
+        </w:rPr>
+        <w:t>Figura 2: Entrada de la empresa.</w:t>
       </w:r>
     </w:p>
     <w:p>
@@ -3429,105 +3839,551 @@
         <w:pStyle w:val="Ttulo3"/>
         <w:ind w:firstLine="708"/>
       </w:pPr>
-      <w:bookmarkStart w:id="5" w:name="_Toc495950756"/>
+      <w:bookmarkStart w:id="4" w:name="_Toc495950756"/>
       <w:r>
         <w:t xml:space="preserve">1.2.2.- </w:t>
       </w:r>
       <w:r>
         <w:t>Giro y tipo de capital.</w:t>
       </w:r>
-      <w:bookmarkEnd w:id="5"/>
+      <w:bookmarkEnd w:id="4"/>
+    </w:p>
+    <w:p>
+      <w:pPr>
+        <w:rPr>
+          <w:sz w:val="20"/>
+          <w:szCs w:val="20"/>
+        </w:rPr>
+      </w:pPr>
+      <w:r>
+        <w:tab/>
+      </w:r>
+      <w:r>
+        <w:rPr>
+          <w:rFonts w:ascii="Arial" w:hAnsi="Arial" w:cs="Arial"/>
+          <w:sz w:val="20"/>
+          <w:szCs w:val="20"/>
+        </w:rPr>
+        <w:t>Servicios</w:t>
+      </w:r>
     </w:p>
     <w:p>
       <w:pPr>
         <w:pStyle w:val="Ttulo3"/>
         <w:ind w:firstLine="708"/>
       </w:pPr>
-      <w:bookmarkStart w:id="6" w:name="_Toc495950757"/>
+      <w:bookmarkStart w:id="5" w:name="_Toc495950757"/>
       <w:r>
         <w:t xml:space="preserve">1.2.3.- </w:t>
       </w:r>
       <w:r>
         <w:t>Objetivo general de la empresa.</w:t>
       </w:r>
-      <w:bookmarkEnd w:id="6"/>
+      <w:bookmarkEnd w:id="5"/>
+    </w:p>
+    <w:p>
+      <w:pPr>
+        <w:pStyle w:val="Prrafodelista"/>
+        <w:ind w:left="1440"/>
+        <w:jc w:val="both"/>
+        <w:rPr>
+          <w:rFonts w:ascii="Arial" w:hAnsi="Arial" w:cs="Arial"/>
+          <w:sz w:val="20"/>
+          <w:szCs w:val="20"/>
+        </w:rPr>
+      </w:pPr>
+      <w:r>
+        <w:rPr>
+          <w:rFonts w:ascii="Arial" w:hAnsi="Arial" w:cs="Arial"/>
+          <w:sz w:val="20"/>
+          <w:szCs w:val="20"/>
+          <w:u w:val="single"/>
+        </w:rPr>
+        <w:t>Misión:</w:t>
+      </w:r>
+      <w:r>
+        <w:rPr>
+          <w:rFonts w:ascii="Arial" w:hAnsi="Arial" w:cs="Arial"/>
+          <w:sz w:val="20"/>
+          <w:szCs w:val="20"/>
+        </w:rPr>
+        <w:t xml:space="preserve"> Agregar valor a los procesos de negocio de organizaciones del sector, asegurador y de servicios, proporcionando consultoría relacionada con TI y la comercialización de productos de software libre y propietario, haciendo uso de las mejores prácticas del mercado y buscando relaciones sólidas con todo los participantes de nuestra cadena de valor.</w:t>
+      </w:r>
+    </w:p>
+    <w:p>
+      <w:pPr>
+        <w:pStyle w:val="Prrafodelista"/>
+        <w:ind w:left="1440"/>
+        <w:rPr>
+          <w:rFonts w:ascii="Arial" w:hAnsi="Arial" w:cs="Arial"/>
+          <w:sz w:val="20"/>
+          <w:szCs w:val="20"/>
+        </w:rPr>
+      </w:pPr>
+    </w:p>
+    <w:p>
+      <w:pPr>
+        <w:pStyle w:val="Prrafodelista"/>
+        <w:ind w:left="1440"/>
+        <w:jc w:val="both"/>
+        <w:rPr>
+          <w:rFonts w:ascii="Arial" w:hAnsi="Arial" w:cs="Arial"/>
+          <w:sz w:val="20"/>
+          <w:szCs w:val="20"/>
+        </w:rPr>
+      </w:pPr>
+      <w:r>
+        <w:rPr>
+          <w:rFonts w:ascii="Arial" w:hAnsi="Arial" w:cs="Arial"/>
+          <w:sz w:val="20"/>
+          <w:szCs w:val="20"/>
+          <w:u w:val="single"/>
+        </w:rPr>
+        <w:t>Visión:</w:t>
+      </w:r>
+      <w:r>
+        <w:rPr>
+          <w:rFonts w:ascii="Arial" w:hAnsi="Arial" w:cs="Arial"/>
+          <w:sz w:val="20"/>
+          <w:szCs w:val="20"/>
+        </w:rPr>
+        <w:t xml:space="preserve"> Lograr para el año 2018 ser en México uno de los principales proveedores de tecnologías de Software en el sector asegurador y de servicios, implantando un modelo de negocio propio basado y certificado en </w:t>
+      </w:r>
+      <w:proofErr w:type="spellStart"/>
+      <w:r>
+        <w:rPr>
+          <w:rFonts w:ascii="Arial" w:hAnsi="Arial" w:cs="Arial"/>
+          <w:sz w:val="20"/>
+          <w:szCs w:val="20"/>
+        </w:rPr>
+        <w:t>Moprosoft</w:t>
+      </w:r>
+      <w:proofErr w:type="spellEnd"/>
+      <w:r>
+        <w:rPr>
+          <w:rFonts w:ascii="Arial" w:hAnsi="Arial" w:cs="Arial"/>
+          <w:sz w:val="20"/>
+          <w:szCs w:val="20"/>
+        </w:rPr>
+        <w:t xml:space="preserve"> nivel 3; incluyendo dentro del portafolio de servicio el aseguramiento de calidad de software y consultoría de procesos de procesos, además de generar la comercialización de software Empaquetado.</w:t>
+      </w:r>
+    </w:p>
+    <w:p>
+      <w:pPr>
+        <w:pStyle w:val="Prrafodelista"/>
+        <w:ind w:left="1440"/>
+        <w:jc w:val="both"/>
+        <w:rPr>
+          <w:rFonts w:ascii="Arial" w:hAnsi="Arial" w:cs="Arial"/>
+          <w:sz w:val="20"/>
+          <w:szCs w:val="20"/>
+        </w:rPr>
+      </w:pPr>
+    </w:p>
+    <w:p>
+      <w:pPr>
+        <w:pStyle w:val="Prrafodelista"/>
+        <w:ind w:left="1440"/>
+        <w:jc w:val="both"/>
+      </w:pPr>
+      <w:r>
+        <w:rPr>
+          <w:rFonts w:ascii="Arial" w:hAnsi="Arial" w:cs="Arial"/>
+          <w:sz w:val="20"/>
+          <w:szCs w:val="20"/>
+          <w:u w:val="single"/>
+        </w:rPr>
+        <w:t>Valores:</w:t>
+      </w:r>
+      <w:r>
+        <w:rPr>
+          <w:rFonts w:ascii="Arial" w:hAnsi="Arial" w:cs="Arial"/>
+          <w:sz w:val="20"/>
+          <w:szCs w:val="20"/>
+        </w:rPr>
+        <w:t xml:space="preserve"> </w:t>
+      </w:r>
+      <w:proofErr w:type="spellStart"/>
+      <w:r>
+        <w:rPr>
+          <w:rFonts w:ascii="Arial" w:hAnsi="Arial" w:cs="Arial"/>
+          <w:sz w:val="20"/>
+          <w:szCs w:val="20"/>
+        </w:rPr>
+        <w:t>Meltsan</w:t>
+      </w:r>
+      <w:proofErr w:type="spellEnd"/>
+      <w:r>
+        <w:rPr>
+          <w:rFonts w:ascii="Arial" w:hAnsi="Arial" w:cs="Arial"/>
+          <w:sz w:val="20"/>
+          <w:szCs w:val="20"/>
+        </w:rPr>
+        <w:t xml:space="preserve"> valorará y reconocerá públicamente: Lealtad, Honestidad, Responsabilidad, Calidad, Compromiso y persistencia, Integridad, Uso adecuado de los recursos, Flexibilidad para crítica complementaria y trabajo en equipo, Autoconocimiento constante.</w:t>
+      </w:r>
+    </w:p>
+    <w:p/>
+    <w:p>
+      <w:bookmarkStart w:id="6" w:name="_Toc495950758"/>
+    </w:p>
+    <w:p/>
+    <w:p>
+      <w:pPr>
+        <w:sectPr>
+          <w:headerReference w:type="even" r:id="rId11"/>
+          <w:headerReference w:type="default" r:id="rId12"/>
+          <w:footerReference w:type="even" r:id="rId13"/>
+          <w:footerReference w:type="default" r:id="rId14"/>
+          <w:headerReference w:type="first" r:id="rId15"/>
+          <w:footerReference w:type="first" r:id="rId16"/>
+          <w:pgSz w:w="12240" w:h="15840" w:code="1"/>
+          <w:pgMar w:top="1417" w:right="1701" w:bottom="1417" w:left="1701" w:header="708" w:footer="708" w:gutter="0"/>
+          <w:cols w:space="708"/>
+          <w:docGrid w:linePitch="360"/>
+        </w:sectPr>
+      </w:pPr>
     </w:p>
     <w:p>
       <w:pPr>
         <w:pStyle w:val="Ttulo3"/>
         <w:ind w:firstLine="708"/>
       </w:pPr>
-      <w:bookmarkStart w:id="7" w:name="_Toc495950758"/>
+      <w:r>
+        <w:lastRenderedPageBreak/>
+        <w:t xml:space="preserve"> </w:t>
+      </w:r>
       <w:r>
         <w:t xml:space="preserve">1.2.4.- </w:t>
       </w:r>
       <w:r>
         <w:t>Organización administrativa.</w:t>
       </w:r>
-      <w:bookmarkEnd w:id="7"/>
-    </w:p>
+      <w:bookmarkEnd w:id="6"/>
+    </w:p>
+    <w:p>
+      <w:r>
+        <w:rPr>
+          <w:rFonts w:ascii="Arial" w:hAnsi="Arial" w:cs="Arial"/>
+          <w:b/>
+          <w:noProof/>
+          <w:sz w:val="24"/>
+          <w:szCs w:val="24"/>
+          <w:lang w:eastAsia="es-MX"/>
+        </w:rPr>
+        <w:drawing>
+          <wp:inline distT="0" distB="0" distL="0" distR="0" wp14:anchorId="63B42789" wp14:editId="115D9F92">
+            <wp:extent cx="8248419" cy="4552122"/>
+            <wp:effectExtent l="0" t="0" r="635" b="1270"/>
+            <wp:docPr id="10" name="Imagen 10" descr="C:\Users\GDB beto\Pictures\unnamed.png"/>
+            <wp:cNvGraphicFramePr>
+              <a:graphicFrameLocks xmlns:a="http://schemas.openxmlformats.org/drawingml/2006/main" noChangeAspect="1"/>
+            </wp:cNvGraphicFramePr>
+            <a:graphic xmlns:a="http://schemas.openxmlformats.org/drawingml/2006/main">
+              <a:graphicData uri="http://schemas.openxmlformats.org/drawingml/2006/picture">
+                <pic:pic xmlns:pic="http://schemas.openxmlformats.org/drawingml/2006/picture">
+                  <pic:nvPicPr>
+                    <pic:cNvPr id="0" name="Picture 1" descr="C:\Users\GDB beto\Pictures\unnamed.png"/>
+                    <pic:cNvPicPr>
+                      <a:picLocks noChangeAspect="1" noChangeArrowheads="1"/>
+                    </pic:cNvPicPr>
+                  </pic:nvPicPr>
+                  <pic:blipFill>
+                    <a:blip r:embed="rId17">
+                      <a:extLst>
+                        <a:ext uri="{28A0092B-C50C-407E-A947-70E740481C1C}">
+                          <a14:useLocalDpi xmlns:a14="http://schemas.microsoft.com/office/drawing/2010/main" val="0"/>
+                        </a:ext>
+                      </a:extLst>
+                    </a:blip>
+                    <a:srcRect/>
+                    <a:stretch>
+                      <a:fillRect/>
+                    </a:stretch>
+                  </pic:blipFill>
+                  <pic:spPr bwMode="auto">
+                    <a:xfrm>
+                      <a:off x="0" y="0"/>
+                      <a:ext cx="8255782" cy="4556185"/>
+                    </a:xfrm>
+                    <a:prstGeom prst="rect">
+                      <a:avLst/>
+                    </a:prstGeom>
+                    <a:noFill/>
+                    <a:ln>
+                      <a:noFill/>
+                    </a:ln>
+                  </pic:spPr>
+                </pic:pic>
+              </a:graphicData>
+            </a:graphic>
+          </wp:inline>
+        </w:drawing>
+      </w:r>
+    </w:p>
+    <w:p/>
+    <w:p>
+      <w:pPr>
+        <w:sectPr>
+          <w:pgSz w:w="15840" w:h="12240" w:orient="landscape" w:code="1"/>
+          <w:pgMar w:top="1701" w:right="1418" w:bottom="1701" w:left="1418" w:header="709" w:footer="709" w:gutter="0"/>
+          <w:cols w:space="708"/>
+          <w:docGrid w:linePitch="360"/>
+        </w:sectPr>
+      </w:pPr>
+    </w:p>
+    <w:p/>
     <w:p>
       <w:pPr>
         <w:pStyle w:val="Ttulo3"/>
         <w:ind w:firstLine="708"/>
       </w:pPr>
-      <w:bookmarkStart w:id="8" w:name="_Toc495950759"/>
+      <w:bookmarkStart w:id="7" w:name="_Toc495950759"/>
       <w:r>
         <w:t xml:space="preserve">1.2.5.- </w:t>
       </w:r>
       <w:r>
-        <w:t>Descripción de</w:t>
-      </w:r>
-      <w:r>
-        <w:t xml:space="preserve"> los procesos que desarrolla.</w:t>
-      </w:r>
-      <w:bookmarkEnd w:id="8"/>
-    </w:p>
+        <w:t>Descripción de los procesos que desarrolla.</w:t>
+      </w:r>
+      <w:bookmarkEnd w:id="7"/>
+    </w:p>
+    <w:p>
+      <w:pPr>
+        <w:ind w:left="1418"/>
+        <w:jc w:val="both"/>
+        <w:rPr>
+          <w:rFonts w:ascii="Arial" w:hAnsi="Arial" w:cs="Arial"/>
+          <w:sz w:val="20"/>
+          <w:szCs w:val="20"/>
+        </w:rPr>
+      </w:pPr>
+      <w:r>
+        <w:rPr>
+          <w:rFonts w:ascii="Arial" w:hAnsi="Arial" w:cs="Arial"/>
+          <w:sz w:val="20"/>
+          <w:szCs w:val="20"/>
+        </w:rPr>
+        <w:t>Es una empresa Mexicana de TI con más de 10 años de experiencia en diferentes sectores públicos.</w:t>
+      </w:r>
+    </w:p>
+    <w:p>
+      <w:pPr>
+        <w:ind w:left="1418"/>
+        <w:jc w:val="both"/>
+        <w:rPr>
+          <w:rFonts w:ascii="Arial" w:hAnsi="Arial" w:cs="Arial"/>
+          <w:sz w:val="20"/>
+          <w:szCs w:val="20"/>
+        </w:rPr>
+      </w:pPr>
+      <w:r>
+        <w:rPr>
+          <w:rFonts w:ascii="Arial" w:hAnsi="Arial" w:cs="Arial"/>
+          <w:sz w:val="20"/>
+          <w:szCs w:val="20"/>
+        </w:rPr>
+        <w:t>Además de sentirse atraídos por los nuevos retos y en un enfoque de satisfacción total de la cadena de valor, lo cual los hace mejores en lo que hacen al habitar a los clientes en el logro de sus objetivos a través de soluciones innovadoras de TI.</w:t>
+      </w:r>
+    </w:p>
+    <w:p/>
     <w:p>
       <w:pPr>
         <w:pStyle w:val="Ttulo3"/>
         <w:ind w:firstLine="708"/>
       </w:pPr>
-      <w:bookmarkStart w:id="9" w:name="_Toc495950760"/>
+      <w:bookmarkStart w:id="8" w:name="_Toc495950760"/>
       <w:r>
         <w:t xml:space="preserve">1.2.6.- </w:t>
       </w:r>
       <w:r>
-        <w:t>Nombre del Departamento do</w:t>
-      </w:r>
-      <w:r>
-        <w:t>nde se realizará el proyecto.</w:t>
-      </w:r>
-      <w:bookmarkEnd w:id="9"/>
-    </w:p>
+        <w:t>Nombre del Departamento donde se realizará el proyecto.</w:t>
+      </w:r>
+      <w:bookmarkEnd w:id="8"/>
+    </w:p>
+    <w:p>
+      <w:pPr>
+        <w:ind w:left="1418"/>
+        <w:rPr>
+          <w:rFonts w:ascii="Arial" w:hAnsi="Arial" w:cs="Arial"/>
+          <w:sz w:val="20"/>
+          <w:szCs w:val="20"/>
+        </w:rPr>
+      </w:pPr>
+      <w:r>
+        <w:rPr>
+          <w:rFonts w:ascii="Arial" w:hAnsi="Arial" w:cs="Arial"/>
+          <w:sz w:val="20"/>
+          <w:szCs w:val="20"/>
+        </w:rPr>
+        <w:t xml:space="preserve"> </w:t>
+      </w:r>
+      <w:r>
+        <w:rPr>
+          <w:rFonts w:ascii="Arial" w:hAnsi="Arial" w:cs="Arial"/>
+          <w:sz w:val="20"/>
+          <w:szCs w:val="20"/>
+        </w:rPr>
+        <w:t>Proceso DMS (Desarrollo y mantenimiento).</w:t>
+      </w:r>
+    </w:p>
+    <w:p/>
     <w:p>
       <w:pPr>
         <w:pStyle w:val="Ttulo3"/>
         <w:ind w:firstLine="708"/>
       </w:pPr>
-      <w:bookmarkStart w:id="10" w:name="_Toc495950761"/>
+      <w:bookmarkStart w:id="9" w:name="_Toc495950761"/>
       <w:r>
         <w:t xml:space="preserve">1.2.7.- </w:t>
       </w:r>
       <w:r>
         <w:t>Descripción del Departamento.</w:t>
       </w:r>
-      <w:bookmarkEnd w:id="10"/>
+      <w:bookmarkEnd w:id="9"/>
+    </w:p>
+    <w:p>
+      <w:pPr>
+        <w:pStyle w:val="Prrafodelista"/>
+        <w:ind w:left="1418"/>
+        <w:jc w:val="both"/>
+        <w:rPr>
+          <w:rFonts w:ascii="Arial" w:hAnsi="Arial" w:cs="Arial"/>
+          <w:sz w:val="20"/>
+          <w:szCs w:val="20"/>
+        </w:rPr>
+      </w:pPr>
+      <w:r>
+        <w:rPr>
+          <w:rFonts w:ascii="Arial" w:hAnsi="Arial" w:cs="Arial"/>
+          <w:sz w:val="20"/>
+          <w:szCs w:val="20"/>
+        </w:rPr>
+        <w:t>En el departamento de Proceso DMS (Desarrollo y mantenimiento).  Se encarga de Producir componentes de software en base a la información generada en las etapas de análisis y diseño.</w:t>
+      </w:r>
+    </w:p>
+    <w:p>
+      <w:pPr>
+        <w:pStyle w:val="Prrafodelista"/>
+        <w:ind w:left="1418"/>
+        <w:rPr>
+          <w:rFonts w:ascii="Arial" w:hAnsi="Arial" w:cs="Arial"/>
+          <w:sz w:val="20"/>
+          <w:szCs w:val="20"/>
+        </w:rPr>
+      </w:pPr>
+      <w:r>
+        <w:rPr>
+          <w:rFonts w:ascii="Arial" w:hAnsi="Arial" w:cs="Arial"/>
+          <w:sz w:val="20"/>
+          <w:szCs w:val="20"/>
+        </w:rPr>
+        <w:t xml:space="preserve">Se encarga de codificar o programar lo que el departamento de Diseño y análisis lo envía una </w:t>
+      </w:r>
+      <w:proofErr w:type="spellStart"/>
+      <w:proofErr w:type="gramStart"/>
+      <w:r>
+        <w:rPr>
+          <w:rFonts w:ascii="Arial" w:hAnsi="Arial" w:cs="Arial"/>
+          <w:sz w:val="20"/>
+          <w:szCs w:val="20"/>
+        </w:rPr>
+        <w:t>ves</w:t>
+      </w:r>
+      <w:proofErr w:type="spellEnd"/>
+      <w:proofErr w:type="gramEnd"/>
+      <w:r>
+        <w:rPr>
+          <w:rFonts w:ascii="Arial" w:hAnsi="Arial" w:cs="Arial"/>
+          <w:sz w:val="20"/>
+          <w:szCs w:val="20"/>
+        </w:rPr>
+        <w:t xml:space="preserve"> desarrollado el  proceso de programación pasara posteriormente a las etapas de prueba.</w:t>
+      </w:r>
     </w:p>
     <w:p>
       <w:pPr>
         <w:pStyle w:val="Ttulo3"/>
         <w:ind w:firstLine="708"/>
       </w:pPr>
-      <w:bookmarkStart w:id="11" w:name="_Toc495950762"/>
-      <w:r>
-        <w:t xml:space="preserve">1.2.8.- </w:t>
-      </w:r>
-      <w:r>
-        <w:t>Organigram</w:t>
-      </w:r>
-      <w:r>
-        <w:t>a Detallado del Departamento.</w:t>
+      <w:bookmarkStart w:id="10" w:name="_Toc495950763"/>
+      <w:r>
+        <w:t xml:space="preserve">1.2.9.- </w:t>
+      </w:r>
+      <w:r>
+        <w:t>Descripción de las principales actividades del área del proyecto.</w:t>
+      </w:r>
+      <w:bookmarkEnd w:id="10"/>
+    </w:p>
+    <w:p>
+      <w:pPr>
+        <w:pStyle w:val="Prrafodelista"/>
+        <w:ind w:left="1440"/>
+        <w:jc w:val="both"/>
+        <w:rPr>
+          <w:rFonts w:ascii="Arial" w:hAnsi="Arial" w:cs="Arial"/>
+          <w:sz w:val="20"/>
+          <w:szCs w:val="20"/>
+        </w:rPr>
+      </w:pPr>
+      <w:r>
+        <w:rPr>
+          <w:rFonts w:ascii="Arial" w:hAnsi="Arial" w:cs="Arial"/>
+          <w:sz w:val="20"/>
+          <w:szCs w:val="20"/>
+        </w:rPr>
+        <w:t>En el departamento de Proceso DMS (Desarrollo y mantenimiento).  Se encarga de Producir componentes de software en base a la información generada en las etapas de análisis y diseño.</w:t>
+      </w:r>
+    </w:p>
+    <w:p>
+      <w:pPr>
+        <w:pStyle w:val="Prrafodelista"/>
+        <w:ind w:left="1440"/>
+        <w:jc w:val="both"/>
+        <w:rPr>
+          <w:rFonts w:ascii="Arial" w:hAnsi="Arial" w:cs="Arial"/>
+          <w:sz w:val="20"/>
+          <w:szCs w:val="20"/>
+        </w:rPr>
+      </w:pPr>
+      <w:r>
+        <w:rPr>
+          <w:rFonts w:ascii="Arial" w:hAnsi="Arial" w:cs="Arial"/>
+          <w:sz w:val="20"/>
+          <w:szCs w:val="20"/>
+        </w:rPr>
+        <w:t xml:space="preserve">Se encarga de codificar o programar lo que el departamento de Diseño y análisis lo envía una </w:t>
+      </w:r>
+      <w:proofErr w:type="spellStart"/>
+      <w:proofErr w:type="gramStart"/>
+      <w:r>
+        <w:rPr>
+          <w:rFonts w:ascii="Arial" w:hAnsi="Arial" w:cs="Arial"/>
+          <w:sz w:val="20"/>
+          <w:szCs w:val="20"/>
+        </w:rPr>
+        <w:t>ves</w:t>
+      </w:r>
+      <w:proofErr w:type="spellEnd"/>
+      <w:proofErr w:type="gramEnd"/>
+      <w:r>
+        <w:rPr>
+          <w:rFonts w:ascii="Arial" w:hAnsi="Arial" w:cs="Arial"/>
+          <w:sz w:val="20"/>
+          <w:szCs w:val="20"/>
+        </w:rPr>
+        <w:t xml:space="preserve"> desarrollado el  proceso de programación pasara posteriormente a las etapas de prueba.</w:t>
+      </w:r>
+    </w:p>
+    <w:p/>
+    <w:p>
+      <w:pPr>
+        <w:pStyle w:val="Ttulo2"/>
+      </w:pPr>
+      <w:bookmarkStart w:id="11" w:name="_Toc495950764"/>
+      <w:r>
+        <w:t xml:space="preserve">1.3.- </w:t>
+      </w:r>
+      <w:r>
+        <w:t>Objetivos.</w:t>
       </w:r>
       <w:bookmarkEnd w:id="11"/>
     </w:p>
@@ -3536,203 +4392,700 @@
         <w:pStyle w:val="Ttulo3"/>
         <w:ind w:firstLine="708"/>
       </w:pPr>
-      <w:bookmarkStart w:id="12" w:name="_Toc495950763"/>
-      <w:r>
-        <w:t xml:space="preserve">1.2.9.- </w:t>
-      </w:r>
-      <w:r>
-        <w:t>Descripción de las principales actividades del á</w:t>
-      </w:r>
-      <w:r>
-        <w:t>rea del proyecto.</w:t>
+      <w:bookmarkStart w:id="12" w:name="_Toc495950765"/>
+      <w:r>
+        <w:t xml:space="preserve">1.3.1.- </w:t>
+      </w:r>
+      <w:r>
+        <w:t>Objetivo General.</w:t>
       </w:r>
       <w:bookmarkEnd w:id="12"/>
     </w:p>
     <w:p>
       <w:pPr>
-        <w:pStyle w:val="Ttulo2"/>
-      </w:pPr>
-      <w:bookmarkStart w:id="13" w:name="_Toc495950764"/>
-      <w:r>
-        <w:t xml:space="preserve">1.3.- </w:t>
-      </w:r>
-      <w:r>
-        <w:t>Objetivos.</w:t>
-      </w:r>
-      <w:bookmarkEnd w:id="13"/>
-    </w:p>
+        <w:pStyle w:val="Prrafodelista"/>
+        <w:spacing w:line="276" w:lineRule="auto"/>
+        <w:ind w:left="1440"/>
+        <w:jc w:val="both"/>
+        <w:rPr>
+          <w:rFonts w:ascii="Arial" w:hAnsi="Arial" w:cs="Arial"/>
+          <w:sz w:val="20"/>
+          <w:szCs w:val="20"/>
+        </w:rPr>
+      </w:pPr>
+      <w:r>
+        <w:rPr>
+          <w:rFonts w:ascii="Arial" w:hAnsi="Arial" w:cs="Arial"/>
+          <w:sz w:val="20"/>
+          <w:szCs w:val="20"/>
+        </w:rPr>
+        <w:t xml:space="preserve">Crear un sistema (Aplicación web) de gestión bajo la normativa </w:t>
+      </w:r>
+      <w:proofErr w:type="spellStart"/>
+      <w:r>
+        <w:rPr>
+          <w:rFonts w:ascii="Arial" w:hAnsi="Arial" w:cs="Arial"/>
+          <w:sz w:val="20"/>
+          <w:szCs w:val="20"/>
+        </w:rPr>
+        <w:t>MoProSoft</w:t>
+      </w:r>
+      <w:proofErr w:type="spellEnd"/>
+      <w:r>
+        <w:rPr>
+          <w:rFonts w:ascii="Arial" w:hAnsi="Arial" w:cs="Arial"/>
+          <w:sz w:val="20"/>
+          <w:szCs w:val="20"/>
+        </w:rPr>
+        <w:t xml:space="preserve"> para el manejo  de presupuestos de los proyectos de software, ayudando a evitar desvíos en el rubro financiero, llevando un mayor control de su información durante todo el ciclo de vida de sus proyectos. </w:t>
+      </w:r>
+      <w:proofErr w:type="gramStart"/>
+      <w:r>
+        <w:rPr>
+          <w:rFonts w:ascii="Arial" w:hAnsi="Arial" w:cs="Arial"/>
+          <w:sz w:val="20"/>
+          <w:szCs w:val="20"/>
+        </w:rPr>
+        <w:t>a</w:t>
+      </w:r>
+      <w:proofErr w:type="gramEnd"/>
+      <w:r>
+        <w:rPr>
+          <w:rFonts w:ascii="Arial" w:hAnsi="Arial" w:cs="Arial"/>
+          <w:sz w:val="20"/>
+          <w:szCs w:val="20"/>
+        </w:rPr>
+        <w:t xml:space="preserve"> partir del 2017.</w:t>
+      </w:r>
+    </w:p>
+    <w:p/>
     <w:p>
       <w:pPr>
         <w:pStyle w:val="Ttulo3"/>
         <w:ind w:firstLine="708"/>
       </w:pPr>
-      <w:bookmarkStart w:id="14" w:name="_Toc495950765"/>
-      <w:r>
-        <w:t xml:space="preserve">1.3.1.- </w:t>
-      </w:r>
-      <w:r>
-        <w:t>Objetivo General.</w:t>
+      <w:bookmarkStart w:id="13" w:name="_Toc495950766"/>
+      <w:r>
+        <w:t xml:space="preserve">1.3.2.- </w:t>
+      </w:r>
+      <w:r>
+        <w:t>Objetivos específicos.</w:t>
+      </w:r>
+      <w:bookmarkEnd w:id="13"/>
+    </w:p>
+    <w:p>
+      <w:pPr>
+        <w:pStyle w:val="Prrafodelista"/>
+        <w:numPr>
+          <w:ilvl w:val="2"/>
+          <w:numId w:val="4"/>
+        </w:numPr>
+        <w:spacing w:line="276" w:lineRule="auto"/>
+        <w:ind w:left="1418" w:hanging="425"/>
+        <w:jc w:val="both"/>
+        <w:rPr>
+          <w:rFonts w:ascii="Arial" w:hAnsi="Arial" w:cs="Arial"/>
+          <w:sz w:val="20"/>
+          <w:szCs w:val="20"/>
+        </w:rPr>
+      </w:pPr>
+      <w:r>
+        <w:rPr>
+          <w:rFonts w:ascii="Arial" w:hAnsi="Arial" w:cs="Arial"/>
+          <w:sz w:val="20"/>
+          <w:szCs w:val="20"/>
+        </w:rPr>
+        <w:t xml:space="preserve">Conocer el funcionamiento general de la norma mexicana </w:t>
+      </w:r>
+      <w:proofErr w:type="spellStart"/>
+      <w:r>
+        <w:rPr>
+          <w:rFonts w:ascii="Arial" w:hAnsi="Arial" w:cs="Arial"/>
+          <w:sz w:val="20"/>
+          <w:szCs w:val="20"/>
+        </w:rPr>
+        <w:t>MoProSoft</w:t>
+      </w:r>
+      <w:proofErr w:type="spellEnd"/>
+      <w:r>
+        <w:rPr>
+          <w:rFonts w:ascii="Arial" w:hAnsi="Arial" w:cs="Arial"/>
+          <w:sz w:val="20"/>
+          <w:szCs w:val="20"/>
+        </w:rPr>
+        <w:t xml:space="preserve"> en las organizaciones.</w:t>
+      </w:r>
+    </w:p>
+    <w:p>
+      <w:pPr>
+        <w:pStyle w:val="Prrafodelista"/>
+        <w:spacing w:line="276" w:lineRule="auto"/>
+        <w:ind w:left="1418" w:hanging="425"/>
+        <w:jc w:val="both"/>
+        <w:rPr>
+          <w:rFonts w:ascii="Arial" w:hAnsi="Arial" w:cs="Arial"/>
+          <w:sz w:val="20"/>
+          <w:szCs w:val="20"/>
+        </w:rPr>
+      </w:pPr>
+    </w:p>
+    <w:p>
+      <w:pPr>
+        <w:pStyle w:val="Prrafodelista"/>
+        <w:numPr>
+          <w:ilvl w:val="2"/>
+          <w:numId w:val="4"/>
+        </w:numPr>
+        <w:spacing w:line="276" w:lineRule="auto"/>
+        <w:ind w:left="1418" w:hanging="425"/>
+        <w:jc w:val="both"/>
+        <w:rPr>
+          <w:rFonts w:ascii="Arial" w:hAnsi="Arial" w:cs="Arial"/>
+          <w:sz w:val="20"/>
+          <w:szCs w:val="20"/>
+        </w:rPr>
+      </w:pPr>
+      <w:r>
+        <w:rPr>
+          <w:rFonts w:ascii="Arial" w:hAnsi="Arial" w:cs="Arial"/>
+          <w:sz w:val="20"/>
+          <w:szCs w:val="20"/>
+        </w:rPr>
+        <w:lastRenderedPageBreak/>
+        <w:t>Conocer el manejo del rubro financiero en los proyectos de las empresas que se dedican a desarrollar software.</w:t>
+      </w:r>
+    </w:p>
+    <w:p>
+      <w:pPr>
+        <w:pStyle w:val="Prrafodelista"/>
+        <w:spacing w:line="276" w:lineRule="auto"/>
+        <w:ind w:left="1418" w:hanging="425"/>
+        <w:jc w:val="both"/>
+        <w:rPr>
+          <w:rFonts w:ascii="Arial" w:hAnsi="Arial" w:cs="Arial"/>
+          <w:sz w:val="20"/>
+          <w:szCs w:val="20"/>
+        </w:rPr>
+      </w:pPr>
+    </w:p>
+    <w:p>
+      <w:pPr>
+        <w:pStyle w:val="Prrafodelista"/>
+        <w:numPr>
+          <w:ilvl w:val="2"/>
+          <w:numId w:val="4"/>
+        </w:numPr>
+        <w:spacing w:line="276" w:lineRule="auto"/>
+        <w:ind w:left="1418" w:hanging="425"/>
+        <w:jc w:val="both"/>
+        <w:rPr>
+          <w:rFonts w:ascii="Arial" w:hAnsi="Arial" w:cs="Arial"/>
+          <w:sz w:val="20"/>
+          <w:szCs w:val="20"/>
+        </w:rPr>
+      </w:pPr>
+      <w:r>
+        <w:rPr>
+          <w:rFonts w:ascii="Arial" w:hAnsi="Arial" w:cs="Arial"/>
+          <w:sz w:val="20"/>
+          <w:szCs w:val="20"/>
+        </w:rPr>
+        <w:t>Identificar las herramientas para el desarrollo del sitio web y el sistema en general.</w:t>
+      </w:r>
+    </w:p>
+    <w:p>
+      <w:pPr>
+        <w:pStyle w:val="Prrafodelista"/>
+        <w:tabs>
+          <w:tab w:val="left" w:pos="7230"/>
+        </w:tabs>
+        <w:spacing w:line="276" w:lineRule="auto"/>
+        <w:ind w:left="1418" w:hanging="425"/>
+        <w:jc w:val="both"/>
+        <w:rPr>
+          <w:rFonts w:ascii="Arial" w:hAnsi="Arial" w:cs="Arial"/>
+          <w:sz w:val="20"/>
+          <w:szCs w:val="20"/>
+        </w:rPr>
+      </w:pPr>
+      <w:r>
+        <w:rPr>
+          <w:rFonts w:ascii="Arial" w:hAnsi="Arial" w:cs="Arial"/>
+          <w:sz w:val="20"/>
+          <w:szCs w:val="20"/>
+        </w:rPr>
+        <w:tab/>
+      </w:r>
+    </w:p>
+    <w:p>
+      <w:pPr>
+        <w:pStyle w:val="Prrafodelista"/>
+        <w:numPr>
+          <w:ilvl w:val="2"/>
+          <w:numId w:val="4"/>
+        </w:numPr>
+        <w:spacing w:line="276" w:lineRule="auto"/>
+        <w:ind w:left="1418" w:hanging="425"/>
+        <w:jc w:val="both"/>
+        <w:rPr>
+          <w:rFonts w:ascii="Arial" w:hAnsi="Arial" w:cs="Arial"/>
+          <w:sz w:val="20"/>
+          <w:szCs w:val="20"/>
+        </w:rPr>
+      </w:pPr>
+      <w:r>
+        <w:rPr>
+          <w:rFonts w:ascii="Arial" w:hAnsi="Arial" w:cs="Arial"/>
+          <w:sz w:val="20"/>
+          <w:szCs w:val="20"/>
+        </w:rPr>
+        <w:t>Elaborar una base de datos con sus respectivas tablas donde se almacenará la información para los reportes de actividades semanal.</w:t>
+      </w:r>
+    </w:p>
+    <w:p>
+      <w:pPr>
+        <w:pStyle w:val="Prrafodelista"/>
+        <w:spacing w:line="276" w:lineRule="auto"/>
+        <w:ind w:left="1418" w:hanging="425"/>
+        <w:jc w:val="both"/>
+        <w:rPr>
+          <w:rFonts w:ascii="Arial" w:hAnsi="Arial" w:cs="Arial"/>
+          <w:sz w:val="20"/>
+          <w:szCs w:val="20"/>
+        </w:rPr>
+      </w:pPr>
+    </w:p>
+    <w:p>
+      <w:pPr>
+        <w:pStyle w:val="Prrafodelista"/>
+        <w:numPr>
+          <w:ilvl w:val="2"/>
+          <w:numId w:val="4"/>
+        </w:numPr>
+        <w:spacing w:line="276" w:lineRule="auto"/>
+        <w:ind w:left="1418" w:hanging="425"/>
+        <w:jc w:val="both"/>
+        <w:rPr>
+          <w:rFonts w:ascii="Arial" w:hAnsi="Arial" w:cs="Arial"/>
+          <w:sz w:val="20"/>
+          <w:szCs w:val="20"/>
+        </w:rPr>
+      </w:pPr>
+      <w:r>
+        <w:rPr>
+          <w:rFonts w:ascii="Arial" w:hAnsi="Arial" w:cs="Arial"/>
+          <w:sz w:val="20"/>
+          <w:szCs w:val="20"/>
+        </w:rPr>
+        <w:t xml:space="preserve">Diseñar los prototipos del sistema para el manejo de presupuestos para la aproximación del sistema final. </w:t>
+      </w:r>
+    </w:p>
+    <w:p>
+      <w:pPr>
+        <w:pStyle w:val="Prrafodelista"/>
+        <w:spacing w:line="276" w:lineRule="auto"/>
+        <w:ind w:left="1418" w:hanging="425"/>
+        <w:jc w:val="both"/>
+        <w:rPr>
+          <w:rFonts w:ascii="Arial" w:hAnsi="Arial" w:cs="Arial"/>
+          <w:sz w:val="20"/>
+          <w:szCs w:val="20"/>
+        </w:rPr>
+      </w:pPr>
+    </w:p>
+    <w:p>
+      <w:pPr>
+        <w:pStyle w:val="Prrafodelista"/>
+        <w:numPr>
+          <w:ilvl w:val="2"/>
+          <w:numId w:val="4"/>
+        </w:numPr>
+        <w:spacing w:line="276" w:lineRule="auto"/>
+        <w:ind w:left="1418" w:hanging="425"/>
+        <w:jc w:val="both"/>
+        <w:rPr>
+          <w:rFonts w:ascii="Arial" w:hAnsi="Arial" w:cs="Arial"/>
+          <w:sz w:val="20"/>
+          <w:szCs w:val="20"/>
+        </w:rPr>
+      </w:pPr>
+      <w:r>
+        <w:rPr>
+          <w:rFonts w:ascii="Arial" w:hAnsi="Arial" w:cs="Arial"/>
+          <w:sz w:val="20"/>
+          <w:szCs w:val="20"/>
+        </w:rPr>
+        <w:t>Implementación y construcción del sistema para el manejo de REPORTE DE ACTIVIDADES SEMANAL</w:t>
+      </w:r>
+    </w:p>
+    <w:p>
+      <w:pPr>
+        <w:pStyle w:val="Prrafodelista"/>
+        <w:spacing w:line="276" w:lineRule="auto"/>
+        <w:ind w:left="1418" w:hanging="425"/>
+        <w:jc w:val="both"/>
+        <w:rPr>
+          <w:rFonts w:ascii="Arial" w:hAnsi="Arial" w:cs="Arial"/>
+          <w:sz w:val="20"/>
+          <w:szCs w:val="20"/>
+        </w:rPr>
+      </w:pPr>
+    </w:p>
+    <w:p>
+      <w:pPr>
+        <w:pStyle w:val="Prrafodelista"/>
+        <w:numPr>
+          <w:ilvl w:val="2"/>
+          <w:numId w:val="4"/>
+        </w:numPr>
+        <w:spacing w:line="276" w:lineRule="auto"/>
+        <w:ind w:left="1418" w:hanging="425"/>
+        <w:jc w:val="both"/>
+        <w:rPr>
+          <w:rFonts w:ascii="Arial" w:hAnsi="Arial" w:cs="Arial"/>
+          <w:sz w:val="20"/>
+          <w:szCs w:val="20"/>
+        </w:rPr>
+      </w:pPr>
+      <w:r>
+        <w:rPr>
+          <w:rFonts w:ascii="Arial" w:hAnsi="Arial" w:cs="Arial"/>
+          <w:sz w:val="20"/>
+          <w:szCs w:val="20"/>
+        </w:rPr>
+        <w:t>Realización de pruebas unitarias e integrales del sistema para el manejo de presupuestos.</w:t>
+      </w:r>
+    </w:p>
+    <w:p/>
+    <w:p>
+      <w:pPr>
+        <w:pStyle w:val="Ttulo2"/>
+      </w:pPr>
+      <w:bookmarkStart w:id="14" w:name="_Toc495950767"/>
+      <w:r>
+        <w:t xml:space="preserve">1.4.- </w:t>
+      </w:r>
+      <w:r>
+        <w:t>Justificación.</w:t>
       </w:r>
       <w:bookmarkEnd w:id="14"/>
+    </w:p>
+    <w:p>
+      <w:pPr>
+        <w:pStyle w:val="Prrafodelista"/>
+        <w:spacing w:line="276" w:lineRule="auto"/>
+        <w:ind w:left="567"/>
+        <w:jc w:val="both"/>
+        <w:rPr>
+          <w:rFonts w:ascii="Arial" w:hAnsi="Arial" w:cs="Arial"/>
+          <w:sz w:val="20"/>
+          <w:szCs w:val="20"/>
+        </w:rPr>
+      </w:pPr>
+      <w:r>
+        <w:rPr>
+          <w:rFonts w:ascii="Arial" w:hAnsi="Arial" w:cs="Arial"/>
+          <w:sz w:val="20"/>
+          <w:szCs w:val="20"/>
+        </w:rPr>
+        <w:t>Según estadísticas realizadas en el 2005 por ESANE consultores, el número aproximado de empresas de la industria mexicana del software podría ser del orden de 1500 empresas revelando que el 91.09% de las organizaciones que desarrollan software son PYMES es decir pequeñas y medianas.</w:t>
+      </w:r>
+    </w:p>
+    <w:p>
+      <w:pPr>
+        <w:pStyle w:val="Prrafodelista"/>
+        <w:spacing w:line="276" w:lineRule="auto"/>
+        <w:ind w:left="567"/>
+        <w:jc w:val="both"/>
+        <w:rPr>
+          <w:rFonts w:ascii="Arial" w:hAnsi="Arial" w:cs="Arial"/>
+          <w:sz w:val="20"/>
+          <w:szCs w:val="20"/>
+        </w:rPr>
+      </w:pPr>
+    </w:p>
+    <w:p>
+      <w:pPr>
+        <w:pStyle w:val="Prrafodelista"/>
+        <w:spacing w:line="276" w:lineRule="auto"/>
+        <w:ind w:left="567"/>
+        <w:jc w:val="both"/>
+        <w:rPr>
+          <w:rFonts w:ascii="Arial" w:hAnsi="Arial" w:cs="Arial"/>
+          <w:sz w:val="20"/>
+          <w:szCs w:val="20"/>
+        </w:rPr>
+      </w:pPr>
+      <w:r>
+        <w:rPr>
+          <w:rFonts w:ascii="Arial" w:hAnsi="Arial" w:cs="Arial"/>
+          <w:sz w:val="20"/>
+          <w:szCs w:val="20"/>
+        </w:rPr>
+        <w:t xml:space="preserve">Actualmente la Normalización y Certificación en Electrónica (NYCE) muestra en su página principal un total de 365 empresas de México que obtuvieron un nivel  de certificación de </w:t>
+      </w:r>
+      <w:proofErr w:type="spellStart"/>
+      <w:r>
+        <w:rPr>
+          <w:rFonts w:ascii="Arial" w:hAnsi="Arial" w:cs="Arial"/>
+          <w:sz w:val="20"/>
+          <w:szCs w:val="20"/>
+        </w:rPr>
+        <w:t>MoProSoft</w:t>
+      </w:r>
+      <w:proofErr w:type="spellEnd"/>
+      <w:r>
+        <w:rPr>
+          <w:rFonts w:ascii="Arial" w:hAnsi="Arial" w:cs="Arial"/>
+          <w:sz w:val="20"/>
+          <w:szCs w:val="20"/>
+        </w:rPr>
+        <w:t xml:space="preserve"> hasta el año 2012, lo que indica que esta norma está empezando a tener auge en las empresas, mismas que no tienen una forma de controlar los presupuestos con cada fase de los proyectos (NYCE, 2012) llevándolos a no cumplir con éxito los proyectos por los cuáles se está a cargo.</w:t>
+      </w:r>
+    </w:p>
+    <w:p>
+      <w:pPr>
+        <w:pStyle w:val="Prrafodelista"/>
+        <w:spacing w:line="276" w:lineRule="auto"/>
+        <w:ind w:left="567"/>
+        <w:jc w:val="both"/>
+        <w:rPr>
+          <w:rFonts w:ascii="Arial" w:hAnsi="Arial" w:cs="Arial"/>
+          <w:sz w:val="20"/>
+          <w:szCs w:val="20"/>
+        </w:rPr>
+      </w:pPr>
+    </w:p>
+    <w:p>
+      <w:pPr>
+        <w:pStyle w:val="Prrafodelista"/>
+        <w:spacing w:line="276" w:lineRule="auto"/>
+        <w:ind w:left="567"/>
+        <w:jc w:val="both"/>
+        <w:rPr>
+          <w:rFonts w:ascii="Arial" w:hAnsi="Arial" w:cs="Arial"/>
+          <w:sz w:val="20"/>
+          <w:szCs w:val="20"/>
+        </w:rPr>
+      </w:pPr>
+      <w:r>
+        <w:rPr>
+          <w:rFonts w:ascii="Arial" w:hAnsi="Arial" w:cs="Arial"/>
+          <w:sz w:val="20"/>
+          <w:szCs w:val="20"/>
+        </w:rPr>
+        <w:t>Hoy en día sabemos que muchas de las empresas  de desarrollo de software de México son pequeñas y medianas (PYMES), las cuales cuentan con menos de 100 empleados. La mayoría  de las empresas no tiene una cultura de trabajar con una metodología o norma estandarizada que les permita llevar a cabo el proceso de desarrollo.</w:t>
+      </w:r>
+    </w:p>
+    <w:p>
+      <w:pPr>
+        <w:pStyle w:val="Prrafodelista"/>
+        <w:spacing w:line="276" w:lineRule="auto"/>
+        <w:ind w:left="567"/>
+        <w:jc w:val="both"/>
+        <w:rPr>
+          <w:rFonts w:ascii="Arial" w:hAnsi="Arial" w:cs="Arial"/>
+          <w:sz w:val="20"/>
+          <w:szCs w:val="20"/>
+        </w:rPr>
+      </w:pPr>
+    </w:p>
+    <w:p>
+      <w:pPr>
+        <w:pStyle w:val="Prrafodelista"/>
+        <w:spacing w:line="276" w:lineRule="auto"/>
+        <w:ind w:left="567"/>
+        <w:jc w:val="both"/>
+      </w:pPr>
+      <w:r>
+        <w:rPr>
+          <w:rFonts w:ascii="Arial" w:hAnsi="Arial" w:cs="Arial"/>
+          <w:sz w:val="20"/>
+          <w:szCs w:val="20"/>
+        </w:rPr>
+        <w:t>Asimismo se obtendrá un mayor control de la información como el proceso de presupuesto que permitirá a las empresas desarrolladoras de software a llevar un control del presupuesto de sus proyectos basándome en un módulo de reporte de actividades semanal, evitando desvíos financieros.</w:t>
+      </w:r>
+    </w:p>
+    <w:p>
+      <w:pPr>
+        <w:pStyle w:val="Ttulo1"/>
+      </w:pPr>
+      <w:bookmarkStart w:id="15" w:name="_Toc495950768"/>
+      <w:r>
+        <w:lastRenderedPageBreak/>
+        <w:t>Capítulo 2: Marco teórico.</w:t>
+      </w:r>
+      <w:bookmarkEnd w:id="15"/>
+    </w:p>
+    <w:p>
+      <w:pPr>
+        <w:pStyle w:val="Ttulo2"/>
+      </w:pPr>
+      <w:bookmarkStart w:id="16" w:name="_Toc495950769"/>
+      <w:r>
+        <w:t xml:space="preserve">2.1.- </w:t>
+      </w:r>
+      <w:proofErr w:type="spellStart"/>
+      <w:r>
+        <w:t>MoPoSoft</w:t>
+      </w:r>
+      <w:proofErr w:type="spellEnd"/>
+      <w:r>
+        <w:t>.</w:t>
+      </w:r>
+      <w:bookmarkEnd w:id="16"/>
     </w:p>
     <w:p>
       <w:pPr>
         <w:pStyle w:val="Ttulo3"/>
         <w:ind w:firstLine="708"/>
       </w:pPr>
-      <w:bookmarkStart w:id="15" w:name="_Toc495950766"/>
-      <w:r>
-        <w:t xml:space="preserve">1.3.2.- </w:t>
-      </w:r>
-      <w:r>
-        <w:t>Objetivos específicos.</w:t>
-      </w:r>
-      <w:bookmarkEnd w:id="15"/>
-    </w:p>
-    <w:p>
-      <w:pPr>
-        <w:pStyle w:val="Ttulo2"/>
-      </w:pPr>
-      <w:bookmarkStart w:id="16" w:name="_Toc495950767"/>
-      <w:r>
-        <w:t xml:space="preserve">1.4.- </w:t>
-      </w:r>
-      <w:r>
-        <w:t>Justificación.</w:t>
-      </w:r>
-      <w:bookmarkEnd w:id="16"/>
-    </w:p>
-    <w:p/>
-    <w:p/>
-    <w:p/>
-    <w:p/>
-    <w:p/>
-    <w:p/>
-    <w:p/>
-    <w:p/>
-    <w:p/>
-    <w:p/>
-    <w:p/>
-    <w:p>
-      <w:pPr>
-        <w:pStyle w:val="Ttulo1"/>
-      </w:pPr>
-      <w:bookmarkStart w:id="17" w:name="_Toc495950768"/>
-      <w:r>
-        <w:lastRenderedPageBreak/>
-        <w:t>Capítulo 2: Marco teórico.</w:t>
+      <w:bookmarkStart w:id="17" w:name="_Toc495950770"/>
+      <w:r>
+        <w:t>2.1.1.- Historia.</w:t>
       </w:r>
       <w:bookmarkEnd w:id="17"/>
-    </w:p>
-    <w:p>
-      <w:pPr>
-        <w:pStyle w:val="Ttulo2"/>
-      </w:pPr>
-      <w:bookmarkStart w:id="18" w:name="_Toc495950769"/>
-      <w:r>
-        <w:t xml:space="preserve">2.1.- </w:t>
-      </w:r>
-      <w:proofErr w:type="spellStart"/>
-      <w:r>
-        <w:t>MoPoSoft</w:t>
-      </w:r>
-      <w:proofErr w:type="spellEnd"/>
-      <w:r>
-        <w:t>.</w:t>
-      </w:r>
-      <w:bookmarkEnd w:id="18"/>
     </w:p>
     <w:p>
       <w:pPr>
         <w:pStyle w:val="Ttulo3"/>
         <w:ind w:firstLine="708"/>
       </w:pPr>
-      <w:bookmarkStart w:id="19" w:name="_Toc495950770"/>
-      <w:r>
-        <w:t xml:space="preserve">2.1.1.- </w:t>
-      </w:r>
-      <w:r>
-        <w:t>Historia.</w:t>
-      </w:r>
-      <w:bookmarkEnd w:id="19"/>
+      <w:bookmarkStart w:id="18" w:name="_Toc495950771"/>
+      <w:r>
+        <w:t>2.1.2.- Modelo de procesos.</w:t>
+      </w:r>
+      <w:bookmarkEnd w:id="18"/>
     </w:p>
     <w:p>
       <w:pPr>
         <w:pStyle w:val="Ttulo3"/>
         <w:ind w:firstLine="708"/>
       </w:pPr>
-      <w:bookmarkStart w:id="20" w:name="_Toc495950771"/>
-      <w:r>
-        <w:t xml:space="preserve">2.1.2.- </w:t>
-      </w:r>
-      <w:r>
-        <w:t>Modelo de procesos.</w:t>
-      </w:r>
-      <w:bookmarkEnd w:id="20"/>
+      <w:bookmarkStart w:id="19" w:name="_Toc495950772"/>
+      <w:r>
+        <w:t xml:space="preserve">2.1.3.- Modelo </w:t>
+      </w:r>
+      <w:proofErr w:type="spellStart"/>
+      <w:r>
+        <w:t>MoPoSoft</w:t>
+      </w:r>
+      <w:proofErr w:type="spellEnd"/>
+      <w:r>
+        <w:t>.</w:t>
+      </w:r>
+      <w:bookmarkEnd w:id="19"/>
     </w:p>
     <w:p>
       <w:pPr>
         <w:pStyle w:val="Ttulo3"/>
         <w:ind w:firstLine="708"/>
       </w:pPr>
-      <w:bookmarkStart w:id="21" w:name="_Toc495950772"/>
-      <w:r>
-        <w:t xml:space="preserve">2.1.3.- </w:t>
-      </w:r>
-      <w:r>
-        <w:t xml:space="preserve">Modelo </w:t>
-      </w:r>
-      <w:proofErr w:type="spellStart"/>
-      <w:r>
-        <w:t>MoPoSoft</w:t>
-      </w:r>
-      <w:proofErr w:type="spellEnd"/>
-      <w:r>
-        <w:t>.</w:t>
-      </w:r>
+      <w:bookmarkStart w:id="20" w:name="_Toc495950773"/>
+      <w:r>
+        <w:t>2.1.4.- Herramientas de gestión de proyectos.</w:t>
+      </w:r>
+      <w:bookmarkEnd w:id="20"/>
+    </w:p>
+    <w:p>
+      <w:pPr>
+        <w:pStyle w:val="Ttulo2"/>
+      </w:pPr>
+      <w:bookmarkStart w:id="21" w:name="_Toc495950774"/>
+      <w:r>
+        <w:t>2.2.- Tecnologías</w:t>
+      </w:r>
+      <w:bookmarkStart w:id="22" w:name="_GoBack"/>
       <w:bookmarkEnd w:id="21"/>
+      <w:bookmarkEnd w:id="22"/>
     </w:p>
     <w:p>
       <w:pPr>
         <w:pStyle w:val="Ttulo3"/>
         <w:ind w:firstLine="708"/>
       </w:pPr>
-      <w:bookmarkStart w:id="22" w:name="_Toc495950773"/>
-      <w:r>
-        <w:t xml:space="preserve">2.1.4.- </w:t>
-      </w:r>
-      <w:r>
-        <w:t>Herramientas de gestión de proyectos</w:t>
-      </w:r>
+      <w:bookmarkStart w:id="23" w:name="_Toc495950775"/>
+      <w:r>
+        <w:t>2.2.1.-Herramientas.</w:t>
+      </w:r>
+      <w:bookmarkEnd w:id="23"/>
+    </w:p>
+    <w:p>
+      <w:pPr>
+        <w:pStyle w:val="Ttulo4"/>
+        <w:ind w:left="708" w:firstLine="708"/>
+      </w:pPr>
+      <w:r>
+        <w:t>2.2.1.1.- Eclipse.</w:t>
+      </w:r>
+    </w:p>
+    <w:p>
+      <w:pPr>
+        <w:pStyle w:val="Ttulo4"/>
+        <w:ind w:left="708" w:firstLine="708"/>
+      </w:pPr>
+      <w:r>
+        <w:t xml:space="preserve">2.2.1.2.- SQL </w:t>
+      </w:r>
+      <w:proofErr w:type="spellStart"/>
+      <w:r>
+        <w:t>developer</w:t>
+      </w:r>
+      <w:proofErr w:type="spellEnd"/>
       <w:r>
         <w:t>.</w:t>
       </w:r>
-      <w:bookmarkEnd w:id="22"/>
-    </w:p>
-    <w:p>
-      <w:pPr>
-        <w:pStyle w:val="Ttulo2"/>
-      </w:pPr>
-      <w:bookmarkStart w:id="23" w:name="_Toc495950774"/>
-      <w:r>
-        <w:t xml:space="preserve">2.2.- </w:t>
-      </w:r>
-      <w:r>
-        <w:t>Tecnologías</w:t>
-      </w:r>
-      <w:bookmarkEnd w:id="23"/>
+    </w:p>
+    <w:p>
+      <w:pPr>
+        <w:pStyle w:val="Ttulo4"/>
+        <w:ind w:left="708" w:firstLine="708"/>
+      </w:pPr>
+      <w:r>
+        <w:t xml:space="preserve">2.2.1.3.- </w:t>
+      </w:r>
+      <w:proofErr w:type="spellStart"/>
+      <w:r>
+        <w:t>Maven</w:t>
+      </w:r>
+      <w:proofErr w:type="spellEnd"/>
+      <w:r>
+        <w:t>.</w:t>
+      </w:r>
+    </w:p>
+    <w:p>
+      <w:pPr>
+        <w:pStyle w:val="Ttulo4"/>
+        <w:ind w:left="708" w:firstLine="708"/>
+      </w:pPr>
+      <w:r>
+        <w:t xml:space="preserve">2.2.1.4.- </w:t>
+      </w:r>
+      <w:proofErr w:type="spellStart"/>
+      <w:r>
+        <w:t>Github</w:t>
+      </w:r>
+      <w:proofErr w:type="spellEnd"/>
+      <w:r>
+        <w:t>.</w:t>
+      </w:r>
     </w:p>
     <w:p>
       <w:pPr>
         <w:pStyle w:val="Ttulo3"/>
         <w:ind w:firstLine="708"/>
       </w:pPr>
-      <w:bookmarkStart w:id="24" w:name="_Toc495950775"/>
-      <w:r>
-        <w:t>2.2.1.-</w:t>
-      </w:r>
-      <w:r>
-        <w:t>Herramientas.</w:t>
+      <w:bookmarkStart w:id="24" w:name="_Toc495950776"/>
+      <w:r>
+        <w:t xml:space="preserve">2.2.2.- </w:t>
+      </w:r>
+      <w:proofErr w:type="spellStart"/>
+      <w:r>
+        <w:t>Frontend</w:t>
+      </w:r>
+      <w:proofErr w:type="spellEnd"/>
+      <w:r>
+        <w:t>.</w:t>
       </w:r>
       <w:bookmarkEnd w:id="24"/>
     </w:p>
@@ -3742,13 +5095,7 @@
         <w:ind w:left="708" w:firstLine="708"/>
       </w:pPr>
       <w:r>
-        <w:t xml:space="preserve">2.2.1.1.- </w:t>
-      </w:r>
-      <w:r>
-        <w:t>Eclipse</w:t>
-      </w:r>
-      <w:r>
-        <w:t>.</w:t>
+        <w:t>2.2.2.1.- Definición.</w:t>
       </w:r>
     </w:p>
     <w:p>
@@ -3757,14 +5104,11 @@
         <w:ind w:left="708" w:firstLine="708"/>
       </w:pPr>
       <w:r>
-        <w:t xml:space="preserve">2.2.1.2.- </w:t>
-      </w:r>
-      <w:r>
-        <w:t xml:space="preserve">SQL </w:t>
+        <w:t xml:space="preserve">2.2.2.2.- </w:t>
       </w:r>
       <w:proofErr w:type="spellStart"/>
       <w:r>
-        <w:t>developer</w:t>
+        <w:t>Css</w:t>
       </w:r>
       <w:proofErr w:type="spellEnd"/>
       <w:r>
@@ -3777,15 +5121,15 @@
         <w:ind w:left="708" w:firstLine="708"/>
       </w:pPr>
       <w:r>
-        <w:t xml:space="preserve">2.2.1.3.- </w:t>
+        <w:t xml:space="preserve">2.2.2.3.- </w:t>
       </w:r>
       <w:proofErr w:type="spellStart"/>
       <w:r>
-        <w:t>Maven</w:t>
+        <w:t>Html</w:t>
       </w:r>
       <w:proofErr w:type="spellEnd"/>
       <w:r>
-        <w:t>.</w:t>
+        <w:t xml:space="preserve"> 5.</w:t>
       </w:r>
     </w:p>
     <w:p>
@@ -3794,15 +5138,50 @@
         <w:ind w:left="708" w:firstLine="708"/>
       </w:pPr>
       <w:r>
-        <w:t xml:space="preserve">2.2.1.4.- </w:t>
+        <w:t xml:space="preserve">2.2.2.4.- </w:t>
       </w:r>
       <w:proofErr w:type="spellStart"/>
       <w:r>
-        <w:t>Github</w:t>
+        <w:t>Bootstrap</w:t>
       </w:r>
       <w:proofErr w:type="spellEnd"/>
       <w:r>
         <w:t>.</w:t>
+      </w:r>
+    </w:p>
+    <w:p>
+      <w:pPr>
+        <w:pStyle w:val="Ttulo4"/>
+        <w:ind w:left="708" w:firstLine="708"/>
+      </w:pPr>
+      <w:r>
+        <w:t>2.2.2.5.- Angular 2</w:t>
+      </w:r>
+    </w:p>
+    <w:p>
+      <w:pPr>
+        <w:pStyle w:val="Ttulo4"/>
+        <w:ind w:left="708" w:firstLine="708"/>
+      </w:pPr>
+      <w:r>
+        <w:t xml:space="preserve">2.2.2.6.- </w:t>
+      </w:r>
+      <w:proofErr w:type="spellStart"/>
+      <w:r>
+        <w:t>Jsp</w:t>
+      </w:r>
+      <w:proofErr w:type="spellEnd"/>
+      <w:r>
+        <w:t>.</w:t>
+      </w:r>
+    </w:p>
+    <w:p>
+      <w:pPr>
+        <w:pStyle w:val="Ttulo4"/>
+        <w:ind w:left="708" w:firstLine="708"/>
+      </w:pPr>
+      <w:r>
+        <w:t>2.2.2.7.- JavaScript.</w:t>
       </w:r>
     </w:p>
     <w:p>
@@ -3810,126 +5189,48 @@
         <w:pStyle w:val="Ttulo3"/>
         <w:ind w:firstLine="708"/>
       </w:pPr>
-      <w:bookmarkStart w:id="25" w:name="_Toc495950776"/>
-      <w:r>
-        <w:t xml:space="preserve">2.2.2.- </w:t>
+      <w:bookmarkStart w:id="25" w:name="_Toc495950777"/>
+      <w:r>
+        <w:t xml:space="preserve">2.2.3.- Back </w:t>
       </w:r>
       <w:proofErr w:type="spellStart"/>
       <w:r>
-        <w:t>F</w:t>
-      </w:r>
-      <w:r>
-        <w:t>rontend</w:t>
-      </w:r>
+        <w:t>end</w:t>
+      </w:r>
+      <w:bookmarkEnd w:id="25"/>
       <w:proofErr w:type="spellEnd"/>
-      <w:r>
-        <w:t>.</w:t>
-      </w:r>
-      <w:bookmarkEnd w:id="25"/>
     </w:p>
     <w:p>
       <w:pPr>
         <w:pStyle w:val="Ttulo4"/>
-        <w:ind w:left="708" w:firstLine="708"/>
-      </w:pPr>
-      <w:r>
-        <w:t>2.2.2.1.- Definición.</w:t>
+        <w:ind w:left="1416"/>
+      </w:pPr>
+      <w:r>
+        <w:t>2.2.3.1.- Definición.</w:t>
       </w:r>
     </w:p>
     <w:p>
       <w:pPr>
         <w:pStyle w:val="Ttulo4"/>
-        <w:ind w:left="708" w:firstLine="708"/>
-      </w:pPr>
-      <w:r>
-        <w:t xml:space="preserve">2.2.2.2.- </w:t>
+        <w:ind w:left="1416"/>
+      </w:pPr>
+      <w:r>
+        <w:t>2.2.3.2.- Java.</w:t>
+      </w:r>
+    </w:p>
+    <w:p>
+      <w:pPr>
+        <w:pStyle w:val="Ttulo4"/>
+        <w:ind w:left="1416"/>
+      </w:pPr>
+      <w:r>
+        <w:t xml:space="preserve">2.2.3.3.- </w:t>
       </w:r>
       <w:proofErr w:type="spellStart"/>
       <w:r>
-        <w:t>Css</w:t>
+        <w:t>Servlets</w:t>
       </w:r>
       <w:proofErr w:type="spellEnd"/>
-      <w:r>
-        <w:t>.</w:t>
-      </w:r>
-    </w:p>
-    <w:p>
-      <w:pPr>
-        <w:pStyle w:val="Ttulo4"/>
-        <w:ind w:left="708" w:firstLine="708"/>
-      </w:pPr>
-      <w:r>
-        <w:t xml:space="preserve">2.2.2.3.- </w:t>
-      </w:r>
-      <w:proofErr w:type="spellStart"/>
-      <w:r>
-        <w:t>Html</w:t>
-      </w:r>
-      <w:proofErr w:type="spellEnd"/>
-      <w:r>
-        <w:t xml:space="preserve"> 5</w:t>
-      </w:r>
-      <w:r>
-        <w:t>.</w:t>
-      </w:r>
-    </w:p>
-    <w:p>
-      <w:pPr>
-        <w:pStyle w:val="Ttulo4"/>
-        <w:ind w:left="708" w:firstLine="708"/>
-      </w:pPr>
-      <w:r>
-        <w:t xml:space="preserve">2.2.2.4.- </w:t>
-      </w:r>
-      <w:proofErr w:type="spellStart"/>
-      <w:r>
-        <w:t>Bootstrap</w:t>
-      </w:r>
-      <w:proofErr w:type="spellEnd"/>
-      <w:r>
-        <w:t>.</w:t>
-      </w:r>
-    </w:p>
-    <w:p>
-      <w:pPr>
-        <w:pStyle w:val="Ttulo4"/>
-        <w:ind w:left="708" w:firstLine="708"/>
-      </w:pPr>
-      <w:r>
-        <w:t xml:space="preserve">2.2.2.5.- </w:t>
-      </w:r>
-      <w:r>
-        <w:t>Angular 2</w:t>
-      </w:r>
-    </w:p>
-    <w:p>
-      <w:pPr>
-        <w:pStyle w:val="Ttulo4"/>
-        <w:ind w:left="708" w:firstLine="708"/>
-      </w:pPr>
-      <w:r>
-        <w:t xml:space="preserve">2.2.2.6.- </w:t>
-      </w:r>
-      <w:proofErr w:type="spellStart"/>
-      <w:r>
-        <w:t>Jsp</w:t>
-      </w:r>
-      <w:proofErr w:type="spellEnd"/>
-      <w:r>
-        <w:t>.</w:t>
-      </w:r>
-    </w:p>
-    <w:p>
-      <w:pPr>
-        <w:pStyle w:val="Ttulo4"/>
-        <w:ind w:left="708" w:firstLine="708"/>
-      </w:pPr>
-      <w:r>
-        <w:t xml:space="preserve">2.2.2.7.- </w:t>
-      </w:r>
-      <w:r>
-        <w:t>JavaScript</w:t>
-      </w:r>
       <w:r>
         <w:t>.</w:t>
       </w:r>
@@ -3939,19 +5240,11 @@
         <w:pStyle w:val="Ttulo3"/>
         <w:ind w:firstLine="708"/>
       </w:pPr>
-      <w:bookmarkStart w:id="26" w:name="_Toc495950777"/>
-      <w:r>
-        <w:t xml:space="preserve">2.2.3.- </w:t>
-      </w:r>
-      <w:r>
-        <w:t xml:space="preserve">Back </w:t>
-      </w:r>
-      <w:proofErr w:type="spellStart"/>
-      <w:r>
-        <w:t>end</w:t>
+      <w:bookmarkStart w:id="26" w:name="_Toc495950778"/>
+      <w:r>
+        <w:t>2.2.4.- Modelo MVC</w:t>
       </w:r>
       <w:bookmarkEnd w:id="26"/>
-      <w:proofErr w:type="spellEnd"/>
     </w:p>
     <w:p>
       <w:pPr>
@@ -3959,13 +5252,7 @@
         <w:ind w:left="1416"/>
       </w:pPr>
       <w:r>
-        <w:t xml:space="preserve">2.2.3.1.- </w:t>
-      </w:r>
-      <w:r>
-        <w:t>Definición</w:t>
-      </w:r>
-      <w:r>
-        <w:t>.</w:t>
+        <w:t>2.2.4.1.- Definición.</w:t>
       </w:r>
     </w:p>
     <w:p>
@@ -3974,11 +5261,13 @@
         <w:ind w:left="1416"/>
       </w:pPr>
       <w:r>
-        <w:t xml:space="preserve">2.2.3.2.- </w:t>
-      </w:r>
-      <w:r>
-        <w:t>Java</w:t>
-      </w:r>
+        <w:t xml:space="preserve">2.2.4.2.- </w:t>
+      </w:r>
+      <w:proofErr w:type="spellStart"/>
+      <w:r>
+        <w:t>RestFull</w:t>
+      </w:r>
+      <w:proofErr w:type="spellEnd"/>
       <w:r>
         <w:t>.</w:t>
       </w:r>
@@ -3989,214 +5278,115 @@
         <w:ind w:left="1416"/>
       </w:pPr>
       <w:r>
-        <w:t xml:space="preserve">2.2.3.3.- </w:t>
+        <w:t>2.2.4.3.- Spring.</w:t>
+      </w:r>
+    </w:p>
+    <w:p>
+      <w:pPr>
+        <w:pStyle w:val="Ttulo4"/>
+        <w:ind w:left="1416"/>
+      </w:pPr>
+      <w:r>
+        <w:t xml:space="preserve">2.2.4.4.- </w:t>
       </w:r>
       <w:proofErr w:type="spellStart"/>
       <w:r>
-        <w:t>Servlets</w:t>
+        <w:t>Struts</w:t>
       </w:r>
       <w:proofErr w:type="spellEnd"/>
       <w:r>
         <w:t>.</w:t>
       </w:r>
+    </w:p>
+    <w:p>
+      <w:pPr>
+        <w:pStyle w:val="Ttulo2"/>
+      </w:pPr>
+      <w:bookmarkStart w:id="27" w:name="_Toc495950779"/>
+      <w:r>
+        <w:t xml:space="preserve">2.3.- Gestor de base de </w:t>
+      </w:r>
+      <w:proofErr w:type="gramStart"/>
+      <w:r>
+        <w:t>datos(</w:t>
+      </w:r>
+      <w:proofErr w:type="gramEnd"/>
+      <w:r>
+        <w:t xml:space="preserve">SQL </w:t>
+      </w:r>
+      <w:proofErr w:type="spellStart"/>
+      <w:r>
+        <w:t>developer</w:t>
+      </w:r>
+      <w:proofErr w:type="spellEnd"/>
+      <w:r>
+        <w:t>).</w:t>
+      </w:r>
+      <w:bookmarkEnd w:id="27"/>
+    </w:p>
+    <w:p>
+      <w:pPr>
+        <w:pStyle w:val="Ttulo3"/>
+        <w:ind w:left="708"/>
+      </w:pPr>
+      <w:bookmarkStart w:id="28" w:name="_Toc495950780"/>
+      <w:r>
+        <w:t>2.3.1.- Definición.</w:t>
+      </w:r>
+      <w:bookmarkEnd w:id="28"/>
+    </w:p>
+    <w:p>
+      <w:pPr>
+        <w:pStyle w:val="Ttulo3"/>
+        <w:ind w:left="708"/>
+      </w:pPr>
+      <w:bookmarkStart w:id="29" w:name="_Toc495950781"/>
+      <w:r>
+        <w:t>2.3.2.- Instalación y configuración.</w:t>
+      </w:r>
+      <w:bookmarkEnd w:id="29"/>
+    </w:p>
+    <w:p>
+      <w:pPr>
+        <w:pStyle w:val="Ttulo3"/>
+        <w:ind w:left="708"/>
+      </w:pPr>
+      <w:bookmarkStart w:id="30" w:name="_Toc495950782"/>
+      <w:r>
+        <w:t>2.3.3.- Diseño de bases de datos: Conceptos, Operaciones, Objetos y   Estructura.</w:t>
+      </w:r>
+      <w:bookmarkEnd w:id="30"/>
+    </w:p>
+    <w:p/>
+    <w:p>
+      <w:pPr>
+        <w:pStyle w:val="Ttulo2"/>
+      </w:pPr>
+      <w:bookmarkStart w:id="31" w:name="_Toc495950783"/>
+      <w:r>
+        <w:lastRenderedPageBreak/>
+        <w:t>2.4.- Metodología de desarrollo.</w:t>
+      </w:r>
+      <w:bookmarkEnd w:id="31"/>
     </w:p>
     <w:p>
       <w:pPr>
         <w:pStyle w:val="Ttulo3"/>
         <w:ind w:firstLine="708"/>
       </w:pPr>
-      <w:bookmarkStart w:id="27" w:name="_Toc495950778"/>
-      <w:r>
-        <w:t xml:space="preserve">2.2.4.- </w:t>
-      </w:r>
-      <w:r>
-        <w:t>Modelo MVC</w:t>
-      </w:r>
-      <w:bookmarkEnd w:id="27"/>
-    </w:p>
-    <w:p>
-      <w:pPr>
-        <w:pStyle w:val="Ttulo4"/>
-        <w:ind w:left="1416"/>
-      </w:pPr>
-      <w:r>
-        <w:t xml:space="preserve">2.2.4.1.- </w:t>
-      </w:r>
-      <w:r>
-        <w:t>Definición</w:t>
-      </w:r>
+      <w:bookmarkStart w:id="32" w:name="_Toc495950784"/>
+      <w:r>
+        <w:t xml:space="preserve">2.4.1.- Metodología </w:t>
+      </w:r>
+      <w:proofErr w:type="spellStart"/>
+      <w:r>
+        <w:t>Agil</w:t>
+      </w:r>
+      <w:proofErr w:type="spellEnd"/>
       <w:r>
         <w:t>.</w:t>
       </w:r>
-    </w:p>
-    <w:p>
-      <w:pPr>
-        <w:pStyle w:val="Ttulo4"/>
-        <w:ind w:left="1416"/>
-      </w:pPr>
-      <w:r>
-        <w:t xml:space="preserve">2.2.4.2.- </w:t>
-      </w:r>
-      <w:proofErr w:type="spellStart"/>
-      <w:r>
-        <w:t>RestFull</w:t>
-      </w:r>
-      <w:proofErr w:type="spellEnd"/>
-      <w:r>
-        <w:t>.</w:t>
-      </w:r>
-    </w:p>
-    <w:p>
-      <w:pPr>
-        <w:pStyle w:val="Ttulo4"/>
-        <w:ind w:left="1416"/>
-      </w:pPr>
-      <w:r>
-        <w:t xml:space="preserve">2.2.4.3.- </w:t>
-      </w:r>
-      <w:r>
-        <w:t>Spring</w:t>
-      </w:r>
-      <w:r>
-        <w:t>.</w:t>
-      </w:r>
-    </w:p>
-    <w:p>
-      <w:pPr>
-        <w:pStyle w:val="Ttulo4"/>
-        <w:ind w:left="1416"/>
-      </w:pPr>
-      <w:r>
-        <w:t xml:space="preserve">2.2.4.4.- </w:t>
-      </w:r>
-      <w:proofErr w:type="spellStart"/>
-      <w:r>
-        <w:t>Struts</w:t>
-      </w:r>
-      <w:proofErr w:type="spellEnd"/>
-      <w:r>
-        <w:t>.</w:t>
-      </w:r>
-    </w:p>
-    <w:p>
-      <w:pPr>
-        <w:pStyle w:val="Ttulo2"/>
-      </w:pPr>
-      <w:bookmarkStart w:id="28" w:name="_Toc495950779"/>
-      <w:r>
-        <w:t xml:space="preserve">2.3.- </w:t>
-      </w:r>
-      <w:r>
-        <w:t xml:space="preserve">Gestor de base de </w:t>
-      </w:r>
-      <w:proofErr w:type="gramStart"/>
-      <w:r>
-        <w:t>datos(</w:t>
-      </w:r>
-      <w:proofErr w:type="gramEnd"/>
-      <w:r>
-        <w:t xml:space="preserve">SQL </w:t>
-      </w:r>
-      <w:proofErr w:type="spellStart"/>
-      <w:r>
-        <w:t>developer</w:t>
-      </w:r>
-      <w:proofErr w:type="spellEnd"/>
-      <w:r>
-        <w:t>).</w:t>
-      </w:r>
-      <w:bookmarkEnd w:id="28"/>
-    </w:p>
-    <w:p>
-      <w:pPr>
-        <w:pStyle w:val="Ttulo3"/>
-        <w:ind w:left="708"/>
-      </w:pPr>
-      <w:bookmarkStart w:id="29" w:name="_Toc495950780"/>
-      <w:r>
-        <w:t xml:space="preserve">2.3.1.- </w:t>
-      </w:r>
-      <w:r>
-        <w:t>Definición</w:t>
-      </w:r>
-      <w:r>
-        <w:t>.</w:t>
-      </w:r>
-      <w:bookmarkEnd w:id="29"/>
-    </w:p>
-    <w:p>
-      <w:pPr>
-        <w:pStyle w:val="Ttulo3"/>
-        <w:ind w:left="708"/>
-      </w:pPr>
-      <w:bookmarkStart w:id="30" w:name="_Toc495950781"/>
-      <w:r>
-        <w:t xml:space="preserve">2.3.2.- </w:t>
-      </w:r>
-      <w:r>
-        <w:t>Instalación y configuración</w:t>
-      </w:r>
-      <w:r>
-        <w:t>.</w:t>
-      </w:r>
-      <w:bookmarkEnd w:id="30"/>
-    </w:p>
-    <w:p>
-      <w:pPr>
-        <w:pStyle w:val="Ttulo3"/>
-        <w:ind w:left="708"/>
-      </w:pPr>
-      <w:bookmarkStart w:id="31" w:name="_Toc495950782"/>
-      <w:r>
-        <w:t xml:space="preserve">2.3.3.- </w:t>
-      </w:r>
-      <w:r>
-        <w:t>Diseño de bases de datos: Conceptos, Operaciones, Objetos y   Estructura</w:t>
-      </w:r>
-      <w:r>
-        <w:t>.</w:t>
-      </w:r>
-      <w:bookmarkEnd w:id="31"/>
-    </w:p>
-    <w:p/>
-    <w:p>
-      <w:pPr>
-        <w:pStyle w:val="Ttulo2"/>
-      </w:pPr>
-      <w:bookmarkStart w:id="32" w:name="_Toc495950783"/>
-      <w:r>
-        <w:lastRenderedPageBreak/>
-        <w:t xml:space="preserve">2.4.- </w:t>
-      </w:r>
-      <w:r>
-        <w:t>Metodología de desarrollo</w:t>
-      </w:r>
-      <w:r>
-        <w:t>.</w:t>
-      </w:r>
       <w:bookmarkEnd w:id="32"/>
-    </w:p>
-    <w:p>
-      <w:pPr>
-        <w:pStyle w:val="Ttulo3"/>
-        <w:ind w:firstLine="708"/>
-      </w:pPr>
-      <w:bookmarkStart w:id="33" w:name="_Toc495950784"/>
-      <w:r>
-        <w:t xml:space="preserve">2.4.1.- </w:t>
-      </w:r>
-      <w:r>
-        <w:t xml:space="preserve">Metodología </w:t>
-      </w:r>
-      <w:proofErr w:type="spellStart"/>
-      <w:r>
-        <w:t>Agil</w:t>
-      </w:r>
-      <w:proofErr w:type="spellEnd"/>
-      <w:r>
-        <w:t>.</w:t>
-      </w:r>
-      <w:bookmarkEnd w:id="33"/>
     </w:p>
     <w:p>
       <w:pPr>
@@ -4207,10 +5397,7 @@
         <w:t xml:space="preserve">2.4.2.- </w:t>
       </w:r>
       <w:r>
-        <w:t>Definición</w:t>
-      </w:r>
-      <w:r>
-        <w:t>.</w:t>
+        <w:t>Definición.</w:t>
       </w:r>
     </w:p>
     <w:p>
@@ -4237,13 +5424,7 @@
         <w:t xml:space="preserve">2.4.3.1.- </w:t>
       </w:r>
       <w:r>
-        <w:t>Análisis</w:t>
-      </w:r>
-      <w:r>
-        <w:t>.</w:t>
-      </w:r>
-      <w:r>
-        <w:t xml:space="preserve"> </w:t>
+        <w:t xml:space="preserve">Análisis. </w:t>
       </w:r>
     </w:p>
     <w:p>
@@ -4335,71 +5516,65 @@
       <w:pPr>
         <w:pStyle w:val="Ttulo1"/>
       </w:pPr>
-      <w:bookmarkStart w:id="34" w:name="_Toc495950785"/>
+      <w:bookmarkStart w:id="33" w:name="_Toc495950785"/>
       <w:r>
         <w:t>Capítulo 3: Desarrollo.</w:t>
       </w:r>
+      <w:bookmarkEnd w:id="33"/>
+      <w:r>
+        <w:t xml:space="preserve"> </w:t>
+      </w:r>
+    </w:p>
+    <w:p/>
+    <w:p>
+      <w:pPr>
+        <w:pStyle w:val="Ttulo1"/>
+      </w:pPr>
+      <w:bookmarkStart w:id="34" w:name="_Toc495950786"/>
+      <w:r>
+        <w:t>Capítulo 4: Resultados.</w:t>
+      </w:r>
       <w:bookmarkEnd w:id="34"/>
+    </w:p>
+    <w:p>
+      <w:pPr>
+        <w:pStyle w:val="Ttulo1"/>
+      </w:pPr>
+      <w:bookmarkStart w:id="35" w:name="_Toc495950787"/>
+      <w:r>
+        <w:t>Capítulo 5: Conclusiones.</w:t>
+      </w:r>
+      <w:bookmarkEnd w:id="35"/>
       <w:r>
         <w:t xml:space="preserve"> </w:t>
       </w:r>
     </w:p>
-    <w:p/>
     <w:p>
       <w:pPr>
         <w:pStyle w:val="Ttulo1"/>
       </w:pPr>
-      <w:bookmarkStart w:id="35" w:name="_Toc495950786"/>
-      <w:r>
-        <w:t>Capítulo 4: Resultados.</w:t>
-      </w:r>
-      <w:bookmarkEnd w:id="35"/>
+      <w:bookmarkStart w:id="36" w:name="_Toc495950788"/>
+      <w:r>
+        <w:t>Capítulo 6: Competencias desarrolladas.</w:t>
+      </w:r>
+      <w:bookmarkEnd w:id="36"/>
     </w:p>
     <w:p>
       <w:pPr>
         <w:pStyle w:val="Ttulo1"/>
       </w:pPr>
-      <w:bookmarkStart w:id="36" w:name="_Toc495950787"/>
-      <w:r>
-        <w:t>Capítulo 5: Conclusiones.</w:t>
-      </w:r>
-      <w:bookmarkEnd w:id="36"/>
+      <w:bookmarkStart w:id="37" w:name="_Toc495950789"/>
+      <w:r>
+        <w:t>Bibliografía.</w:t>
+      </w:r>
+      <w:bookmarkEnd w:id="37"/>
       <w:r>
         <w:t xml:space="preserve"> </w:t>
       </w:r>
     </w:p>
-    <w:p>
-      <w:pPr>
-        <w:pStyle w:val="Ttulo1"/>
-      </w:pPr>
-      <w:bookmarkStart w:id="37" w:name="_Toc495950788"/>
-      <w:r>
-        <w:t>Capítulo 6: Competencias desarrolladas.</w:t>
-      </w:r>
-      <w:bookmarkEnd w:id="37"/>
-    </w:p>
-    <w:p>
-      <w:pPr>
-        <w:pStyle w:val="Ttulo1"/>
-      </w:pPr>
-      <w:bookmarkStart w:id="38" w:name="_Toc495950789"/>
-      <w:r>
-        <w:t>Bibliografía.</w:t>
-      </w:r>
-      <w:bookmarkEnd w:id="38"/>
-      <w:r>
-        <w:t xml:space="preserve"> </w:t>
-      </w:r>
-    </w:p>
     <w:sectPr>
-      <w:headerReference w:type="even" r:id="rId9"/>
-      <w:headerReference w:type="default" r:id="rId10"/>
-      <w:footerReference w:type="even" r:id="rId11"/>
-      <w:footerReference w:type="default" r:id="rId12"/>
-      <w:headerReference w:type="first" r:id="rId13"/>
-      <w:footerReference w:type="first" r:id="rId14"/>
       <w:pgSz w:w="12240" w:h="15840" w:code="1"/>
-      <w:pgMar w:top="1417" w:right="1701" w:bottom="1417" w:left="1701" w:header="708" w:footer="708" w:gutter="0"/>
+      <w:pgMar w:top="1418" w:right="1701" w:bottom="1418" w:left="1701" w:header="709" w:footer="709" w:gutter="0"/>
       <w:cols w:space="708"/>
       <w:docGrid w:linePitch="360"/>
     </w:sectPr>
@@ -4470,7 +5645,7 @@
         <w:lang w:eastAsia="es-MX"/>
       </w:rPr>
       <w:drawing>
-        <wp:anchor distT="0" distB="0" distL="114300" distR="114300" simplePos="0" relativeHeight="251663360" behindDoc="1" locked="0" layoutInCell="1" allowOverlap="1" wp14:anchorId="3703C835" wp14:editId="27245F50">
+        <wp:anchor distT="0" distB="0" distL="114300" distR="114300" simplePos="0" relativeHeight="251663360" behindDoc="1" locked="0" layoutInCell="1" allowOverlap="1" wp14:anchorId="548CCE01" wp14:editId="38C7EAE2">
           <wp:simplePos x="0" y="0"/>
           <wp:positionH relativeFrom="column">
             <wp:posOffset>112395</wp:posOffset>
@@ -4481,7 +5656,7 @@
           <wp:extent cx="489585" cy="519430"/>
           <wp:effectExtent l="0" t="0" r="0" b="0"/>
           <wp:wrapNone/>
-          <wp:docPr id="22" name="Imagen 7" descr="Macintosh HD:Users:osdiserna:Desktop:CRED:hojas y logos png:hoja1_0005_Vector-Smart-Object.png"/>
+          <wp:docPr id="16" name="Imagen 7" descr="Macintosh HD:Users:osdiserna:Desktop:CRED:hojas y logos png:hoja1_0005_Vector-Smart-Object.png"/>
           <wp:cNvGraphicFramePr>
             <a:graphicFrameLocks xmlns:a="http://schemas.openxmlformats.org/drawingml/2006/main" noChangeAspect="1"/>
           </wp:cNvGraphicFramePr>
@@ -4711,10 +5886,14 @@
       <w:pStyle w:val="Encabezado"/>
     </w:pPr>
     <w:r>
+      <w:rPr>
+        <w:noProof/>
+        <w:lang w:eastAsia="es-MX"/>
+      </w:rPr>
       <mc:AlternateContent>
         <mc:Choice Requires="wps">
           <w:drawing>
-            <wp:anchor distT="0" distB="0" distL="114300" distR="114300" simplePos="0" relativeHeight="251660288" behindDoc="0" locked="0" layoutInCell="1" allowOverlap="1" wp14:anchorId="6E298592" wp14:editId="49F61F22">
+            <wp:anchor distT="0" distB="0" distL="114300" distR="114300" simplePos="0" relativeHeight="251660288" behindDoc="0" locked="0" layoutInCell="1" allowOverlap="1" wp14:anchorId="1331DB9A" wp14:editId="7AC26361">
               <wp:simplePos x="0" y="0"/>
               <wp:positionH relativeFrom="column">
                 <wp:posOffset>1196340</wp:posOffset>
@@ -4836,7 +6015,7 @@
         </mc:Choice>
         <mc:Fallback>
           <w:pict>
-            <v:shapetype w14:anchorId="6E298592" id="_x0000_t202" coordsize="21600,21600" o:spt="202" path="m,l,21600r21600,l21600,xe">
+            <v:shapetype w14:anchorId="1331DB9A" id="_x0000_t202" coordsize="21600,21600" o:spt="202" path="m,l,21600r21600,l21600,xe">
               <v:stroke joinstyle="miter"/>
               <v:path gradientshapeok="t" o:connecttype="rect"/>
             </v:shapetype>
@@ -4905,10 +6084,14 @@
       </mc:AlternateContent>
     </w:r>
     <w:r>
+      <w:rPr>
+        <w:noProof/>
+        <w:lang w:eastAsia="es-MX"/>
+      </w:rPr>
       <mc:AlternateContent>
         <mc:Choice Requires="wps">
           <w:drawing>
-            <wp:anchor distT="0" distB="0" distL="114300" distR="114300" simplePos="0" relativeHeight="251659264" behindDoc="0" locked="0" layoutInCell="1" allowOverlap="1" wp14:anchorId="09D5433B" wp14:editId="5580F2D8">
+            <wp:anchor distT="0" distB="0" distL="114300" distR="114300" simplePos="0" relativeHeight="251659264" behindDoc="0" locked="0" layoutInCell="1" allowOverlap="1" wp14:anchorId="0E6B8889" wp14:editId="4E61B2D4">
               <wp:simplePos x="0" y="0"/>
               <wp:positionH relativeFrom="column">
                 <wp:posOffset>1777365</wp:posOffset>
@@ -5066,7 +6249,7 @@
         </mc:Choice>
         <mc:Fallback>
           <w:pict>
-            <v:shape w14:anchorId="09D5433B" id="Text Box 5" o:spid="_x0000_s1027" type="#_x0000_t202" style="position:absolute;margin-left:139.95pt;margin-top:-3.2pt;width:335.25pt;height:49.5pt;z-index:251659264;visibility:visible;mso-wrap-style:square;mso-width-percent:0;mso-height-percent:0;mso-wrap-distance-left:9pt;mso-wrap-distance-top:0;mso-wrap-distance-right:9pt;mso-wrap-distance-bottom:0;mso-position-horizontal:absolute;mso-position-horizontal-relative:text;mso-position-vertical:absolute;mso-position-vertical-relative:text;mso-width-percent:0;mso-height-percent:0;mso-width-relative:page;mso-height-relative:page;v-text-anchor:top" o:gfxdata="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" filled="f" stroked="f">
+            <v:shape w14:anchorId="0E6B8889" id="Text Box 5" o:spid="_x0000_s1027" type="#_x0000_t202" style="position:absolute;margin-left:139.95pt;margin-top:-3.2pt;width:335.25pt;height:49.5pt;z-index:251659264;visibility:visible;mso-wrap-style:square;mso-width-percent:0;mso-height-percent:0;mso-wrap-distance-left:9pt;mso-wrap-distance-top:0;mso-wrap-distance-right:9pt;mso-wrap-distance-bottom:0;mso-position-horizontal:absolute;mso-position-horizontal-relative:text;mso-position-vertical:absolute;mso-position-vertical-relative:text;mso-width-percent:0;mso-height-percent:0;mso-width-relative:page;mso-height-relative:page;v-text-anchor:top" o:gfxdata="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" filled="f" stroked="f">
               <v:path arrowok="t"/>
               <v:textbox>
                 <w:txbxContent>
@@ -5162,8 +6345,12 @@
       </mc:AlternateContent>
     </w:r>
     <w:r>
+      <w:rPr>
+        <w:noProof/>
+        <w:lang w:eastAsia="es-MX"/>
+      </w:rPr>
       <w:drawing>
-        <wp:anchor distT="0" distB="0" distL="114300" distR="114300" simplePos="0" relativeHeight="251661312" behindDoc="0" locked="0" layoutInCell="1" allowOverlap="1" wp14:anchorId="4EF11C17" wp14:editId="12CF6D1C">
+        <wp:anchor distT="0" distB="0" distL="114300" distR="114300" simplePos="0" relativeHeight="251661312" behindDoc="0" locked="0" layoutInCell="1" allowOverlap="1" wp14:anchorId="15165EA9" wp14:editId="163A4599">
           <wp:simplePos x="0" y="0"/>
           <wp:positionH relativeFrom="column">
             <wp:posOffset>-655320</wp:posOffset>
@@ -5174,7 +6361,7 @@
           <wp:extent cx="2497455" cy="1075055"/>
           <wp:effectExtent l="19050" t="0" r="0" b="0"/>
           <wp:wrapTopAndBottom/>
-          <wp:docPr id="20" name="2 Imagen" descr="LOGO SEP SOBERANA.jpg"/>
+          <wp:docPr id="15" name="2 Imagen" descr="LOGO SEP SOBERANA.jpg"/>
           <wp:cNvGraphicFramePr>
             <a:graphicFrameLocks xmlns:a="http://schemas.openxmlformats.org/drawingml/2006/main" noChangeAspect="1"/>
           </wp:cNvGraphicFramePr>
@@ -5309,6 +6496,98 @@
     </w:lvl>
   </w:abstractNum>
   <w:abstractNum w:abstractNumId="1">
+    <w:nsid w:val="5E7C07C0"/>
+    <w:multiLevelType w:val="hybridMultilevel"/>
+    <w:tmpl w:val="29ECC032"/>
+    <w:lvl w:ilvl="0" w:tplc="080A0017">
+      <w:start w:val="1"/>
+      <w:numFmt w:val="lowerLetter"/>
+      <w:lvlText w:val="%1)"/>
+      <w:lvlJc w:val="left"/>
+      <w:pPr>
+        <w:ind w:left="720" w:hanging="360"/>
+      </w:pPr>
+    </w:lvl>
+    <w:lvl w:ilvl="1" w:tplc="080A0001">
+      <w:start w:val="1"/>
+      <w:numFmt w:val="bullet"/>
+      <w:lvlText w:val=""/>
+      <w:lvlJc w:val="left"/>
+      <w:pPr>
+        <w:ind w:left="1440" w:hanging="360"/>
+      </w:pPr>
+      <w:rPr>
+        <w:rFonts w:ascii="Symbol" w:hAnsi="Symbol" w:hint="default"/>
+      </w:rPr>
+    </w:lvl>
+    <w:lvl w:ilvl="2" w:tplc="080A0001">
+      <w:start w:val="1"/>
+      <w:numFmt w:val="bullet"/>
+      <w:lvlText w:val=""/>
+      <w:lvlJc w:val="left"/>
+      <w:pPr>
+        <w:ind w:left="2340" w:hanging="360"/>
+      </w:pPr>
+      <w:rPr>
+        <w:rFonts w:ascii="Symbol" w:hAnsi="Symbol" w:hint="default"/>
+      </w:rPr>
+    </w:lvl>
+    <w:lvl w:ilvl="3" w:tplc="080A000F">
+      <w:start w:val="1"/>
+      <w:numFmt w:val="decimal"/>
+      <w:lvlText w:val="%4."/>
+      <w:lvlJc w:val="left"/>
+      <w:pPr>
+        <w:ind w:left="2880" w:hanging="360"/>
+      </w:pPr>
+    </w:lvl>
+    <w:lvl w:ilvl="4" w:tplc="080A0019">
+      <w:start w:val="1"/>
+      <w:numFmt w:val="lowerLetter"/>
+      <w:lvlText w:val="%5."/>
+      <w:lvlJc w:val="left"/>
+      <w:pPr>
+        <w:ind w:left="3600" w:hanging="360"/>
+      </w:pPr>
+    </w:lvl>
+    <w:lvl w:ilvl="5" w:tplc="080A001B" w:tentative="1">
+      <w:start w:val="1"/>
+      <w:numFmt w:val="lowerRoman"/>
+      <w:lvlText w:val="%6."/>
+      <w:lvlJc w:val="right"/>
+      <w:pPr>
+        <w:ind w:left="4320" w:hanging="180"/>
+      </w:pPr>
+    </w:lvl>
+    <w:lvl w:ilvl="6" w:tplc="080A000F" w:tentative="1">
+      <w:start w:val="1"/>
+      <w:numFmt w:val="decimal"/>
+      <w:lvlText w:val="%7."/>
+      <w:lvlJc w:val="left"/>
+      <w:pPr>
+        <w:ind w:left="5040" w:hanging="360"/>
+      </w:pPr>
+    </w:lvl>
+    <w:lvl w:ilvl="7" w:tplc="080A0019" w:tentative="1">
+      <w:start w:val="1"/>
+      <w:numFmt w:val="lowerLetter"/>
+      <w:lvlText w:val="%8."/>
+      <w:lvlJc w:val="left"/>
+      <w:pPr>
+        <w:ind w:left="5760" w:hanging="360"/>
+      </w:pPr>
+    </w:lvl>
+    <w:lvl w:ilvl="8" w:tplc="080A001B" w:tentative="1">
+      <w:start w:val="1"/>
+      <w:numFmt w:val="lowerRoman"/>
+      <w:lvlText w:val="%9."/>
+      <w:lvlJc w:val="right"/>
+      <w:pPr>
+        <w:ind w:left="6480" w:hanging="180"/>
+      </w:pPr>
+    </w:lvl>
+  </w:abstractNum>
+  <w:abstractNum w:abstractNumId="2">
     <w:nsid w:val="76EF7521"/>
     <w:multiLevelType w:val="hybridMultilevel"/>
     <w:tmpl w:val="5F825120"/>
@@ -5397,7 +6676,7 @@
       </w:pPr>
     </w:lvl>
   </w:abstractNum>
-  <w:abstractNum w:abstractNumId="2">
+  <w:abstractNum w:abstractNumId="3">
     <w:nsid w:val="7EAE2EAC"/>
     <w:multiLevelType w:val="hybridMultilevel"/>
     <w:tmpl w:val="2FE2738C"/>
@@ -5484,13 +6763,16 @@
     </w:lvl>
   </w:abstractNum>
   <w:num w:numId="1">
-    <w:abstractNumId w:val="2"/>
+    <w:abstractNumId w:val="3"/>
   </w:num>
   <w:num w:numId="2">
-    <w:abstractNumId w:val="1"/>
+    <w:abstractNumId w:val="2"/>
   </w:num>
   <w:num w:numId="3">
     <w:abstractNumId w:val="0"/>
+  </w:num>
+  <w:num w:numId="4">
+    <w:abstractNumId w:val="1"/>
   </w:num>
 </w:numbering>
 </file>
@@ -6514,7 +7796,7 @@
 </file>
 
 <file path=customXml/itemProps1.xml><?xml version="1.0" encoding="utf-8"?>
-<ds:datastoreItem xmlns:ds="http://schemas.openxmlformats.org/officeDocument/2006/customXml" ds:itemID="{8EE40469-AFB2-49B5-A791-1BFA7F7A2A6C}">
+<ds:datastoreItem xmlns:ds="http://schemas.openxmlformats.org/officeDocument/2006/customXml" ds:itemID="{152E8AE7-F0FD-4F4C-9686-340705DDBB75}">
   <ds:schemaRefs>
     <ds:schemaRef ds:uri="http://schemas.openxmlformats.org/officeDocument/2006/bibliography"/>
   </ds:schemaRefs>

</xml_diff>

<commit_message>
Actualizacion de la tabla
</commit_message>
<xml_diff>
--- a/ProyectMo.docx
+++ b/ProyectMo.docx
@@ -745,7 +745,9 @@
               <w:tab w:val="right" w:leader="dot" w:pos="8828"/>
             </w:tabs>
             <w:rPr>
+              <w:rFonts w:eastAsiaTheme="minorEastAsia"/>
               <w:noProof/>
+              <w:lang w:eastAsia="es-MX"/>
             </w:rPr>
           </w:pPr>
           <w:r>
@@ -757,7 +759,7 @@
           <w:r>
             <w:fldChar w:fldCharType="separate"/>
           </w:r>
-          <w:hyperlink w:anchor="_Toc495950752" w:history="1">
+          <w:hyperlink w:anchor="_Toc495956393" w:history="1">
             <w:r>
               <w:rPr>
                 <w:rStyle w:val="Hipervnculo"/>
@@ -784,7 +786,7 @@
                 <w:noProof/>
                 <w:webHidden/>
               </w:rPr>
-              <w:instrText xml:space="preserve"> PAGEREF _Toc495950752 \h </w:instrText>
+              <w:instrText xml:space="preserve"> PAGEREF _Toc495956393 \h </w:instrText>
             </w:r>
             <w:r>
               <w:rPr>
@@ -804,7 +806,7 @@
                 <w:noProof/>
                 <w:webHidden/>
               </w:rPr>
-              <w:t>3</w:t>
+              <w:t>4</w:t>
             </w:r>
             <w:r>
               <w:rPr>
@@ -822,10 +824,12 @@
               <w:tab w:val="right" w:leader="dot" w:pos="8828"/>
             </w:tabs>
             <w:rPr>
+              <w:rFonts w:eastAsiaTheme="minorEastAsia"/>
               <w:noProof/>
+              <w:lang w:eastAsia="es-MX"/>
             </w:rPr>
           </w:pPr>
-          <w:hyperlink w:anchor="_Toc495950753" w:history="1">
+          <w:hyperlink w:anchor="_Toc495956394" w:history="1">
             <w:r>
               <w:rPr>
                 <w:rStyle w:val="Hipervnculo"/>
@@ -852,7 +856,7 @@
                 <w:noProof/>
                 <w:webHidden/>
               </w:rPr>
-              <w:instrText xml:space="preserve"> PAGEREF _Toc495950753 \h </w:instrText>
+              <w:instrText xml:space="preserve"> PAGEREF _Toc495956394 \h </w:instrText>
             </w:r>
             <w:r>
               <w:rPr>
@@ -872,7 +876,7 @@
                 <w:noProof/>
                 <w:webHidden/>
               </w:rPr>
-              <w:t>3</w:t>
+              <w:t>4</w:t>
             </w:r>
             <w:r>
               <w:rPr>
@@ -890,10 +894,12 @@
               <w:tab w:val="right" w:leader="dot" w:pos="8828"/>
             </w:tabs>
             <w:rPr>
+              <w:rFonts w:eastAsiaTheme="minorEastAsia"/>
               <w:noProof/>
+              <w:lang w:eastAsia="es-MX"/>
             </w:rPr>
           </w:pPr>
-          <w:hyperlink w:anchor="_Toc495950754" w:history="1">
+          <w:hyperlink w:anchor="_Toc495956395" w:history="1">
             <w:r>
               <w:rPr>
                 <w:rStyle w:val="Hipervnculo"/>
@@ -920,7 +926,7 @@
                 <w:noProof/>
                 <w:webHidden/>
               </w:rPr>
-              <w:instrText xml:space="preserve"> PAGEREF _Toc495950754 \h </w:instrText>
+              <w:instrText xml:space="preserve"> PAGEREF _Toc495956395 \h </w:instrText>
             </w:r>
             <w:r>
               <w:rPr>
@@ -940,7 +946,7 @@
                 <w:noProof/>
                 <w:webHidden/>
               </w:rPr>
-              <w:t>3</w:t>
+              <w:t>4</w:t>
             </w:r>
             <w:r>
               <w:rPr>
@@ -958,10 +964,12 @@
               <w:tab w:val="right" w:leader="dot" w:pos="8828"/>
             </w:tabs>
             <w:rPr>
+              <w:rFonts w:eastAsiaTheme="minorEastAsia"/>
               <w:noProof/>
+              <w:lang w:eastAsia="es-MX"/>
             </w:rPr>
           </w:pPr>
-          <w:hyperlink w:anchor="_Toc495950755" w:history="1">
+          <w:hyperlink w:anchor="_Toc495956396" w:history="1">
             <w:r>
               <w:rPr>
                 <w:rStyle w:val="Hipervnculo"/>
@@ -988,7 +996,7 @@
                 <w:noProof/>
                 <w:webHidden/>
               </w:rPr>
-              <w:instrText xml:space="preserve"> PAGEREF _Toc495950755 \h </w:instrText>
+              <w:instrText xml:space="preserve"> PAGEREF _Toc495956396 \h </w:instrText>
             </w:r>
             <w:r>
               <w:rPr>
@@ -1008,7 +1016,7 @@
                 <w:noProof/>
                 <w:webHidden/>
               </w:rPr>
-              <w:t>3</w:t>
+              <w:t>4</w:t>
             </w:r>
             <w:r>
               <w:rPr>
@@ -1026,10 +1034,12 @@
               <w:tab w:val="right" w:leader="dot" w:pos="8828"/>
             </w:tabs>
             <w:rPr>
+              <w:rFonts w:eastAsiaTheme="minorEastAsia"/>
               <w:noProof/>
+              <w:lang w:eastAsia="es-MX"/>
             </w:rPr>
           </w:pPr>
-          <w:hyperlink w:anchor="_Toc495950756" w:history="1">
+          <w:hyperlink w:anchor="_Toc495956397" w:history="1">
             <w:r>
               <w:rPr>
                 <w:rStyle w:val="Hipervnculo"/>
@@ -1056,7 +1066,7 @@
                 <w:noProof/>
                 <w:webHidden/>
               </w:rPr>
-              <w:instrText xml:space="preserve"> PAGEREF _Toc495950756 \h </w:instrText>
+              <w:instrText xml:space="preserve"> PAGEREF _Toc495956397 \h </w:instrText>
             </w:r>
             <w:r>
               <w:rPr>
@@ -1076,7 +1086,7 @@
                 <w:noProof/>
                 <w:webHidden/>
               </w:rPr>
-              <w:t>3</w:t>
+              <w:t>5</w:t>
             </w:r>
             <w:r>
               <w:rPr>
@@ -1094,10 +1104,12 @@
               <w:tab w:val="right" w:leader="dot" w:pos="8828"/>
             </w:tabs>
             <w:rPr>
+              <w:rFonts w:eastAsiaTheme="minorEastAsia"/>
               <w:noProof/>
+              <w:lang w:eastAsia="es-MX"/>
             </w:rPr>
           </w:pPr>
-          <w:hyperlink w:anchor="_Toc495950757" w:history="1">
+          <w:hyperlink w:anchor="_Toc495956398" w:history="1">
             <w:r>
               <w:rPr>
                 <w:rStyle w:val="Hipervnculo"/>
@@ -1124,7 +1136,7 @@
                 <w:noProof/>
                 <w:webHidden/>
               </w:rPr>
-              <w:instrText xml:space="preserve"> PAGEREF _Toc495950757 \h </w:instrText>
+              <w:instrText xml:space="preserve"> PAGEREF _Toc495956398 \h </w:instrText>
             </w:r>
             <w:r>
               <w:rPr>
@@ -1144,7 +1156,7 @@
                 <w:noProof/>
                 <w:webHidden/>
               </w:rPr>
-              <w:t>3</w:t>
+              <w:t>5</w:t>
             </w:r>
             <w:r>
               <w:rPr>
@@ -1162,10 +1174,12 @@
               <w:tab w:val="right" w:leader="dot" w:pos="8828"/>
             </w:tabs>
             <w:rPr>
+              <w:rFonts w:eastAsiaTheme="minorEastAsia"/>
               <w:noProof/>
+              <w:lang w:eastAsia="es-MX"/>
             </w:rPr>
           </w:pPr>
-          <w:hyperlink w:anchor="_Toc495950758" w:history="1">
+          <w:hyperlink w:anchor="_Toc495956399" w:history="1">
             <w:r>
               <w:rPr>
                 <w:rStyle w:val="Hipervnculo"/>
@@ -1192,7 +1206,7 @@
                 <w:noProof/>
                 <w:webHidden/>
               </w:rPr>
-              <w:instrText xml:space="preserve"> PAGEREF _Toc495950758 \h </w:instrText>
+              <w:instrText xml:space="preserve"> PAGEREF _Toc495956399 \h </w:instrText>
             </w:r>
             <w:r>
               <w:rPr>
@@ -1212,7 +1226,7 @@
                 <w:noProof/>
                 <w:webHidden/>
               </w:rPr>
-              <w:t>3</w:t>
+              <w:t>6</w:t>
             </w:r>
             <w:r>
               <w:rPr>
@@ -1230,10 +1244,12 @@
               <w:tab w:val="right" w:leader="dot" w:pos="8828"/>
             </w:tabs>
             <w:rPr>
+              <w:rFonts w:eastAsiaTheme="minorEastAsia"/>
               <w:noProof/>
+              <w:lang w:eastAsia="es-MX"/>
             </w:rPr>
           </w:pPr>
-          <w:hyperlink w:anchor="_Toc495950759" w:history="1">
+          <w:hyperlink w:anchor="_Toc495956400" w:history="1">
             <w:r>
               <w:rPr>
                 <w:rStyle w:val="Hipervnculo"/>
@@ -1260,7 +1276,7 @@
                 <w:noProof/>
                 <w:webHidden/>
               </w:rPr>
-              <w:instrText xml:space="preserve"> PAGEREF _Toc495950759 \h </w:instrText>
+              <w:instrText xml:space="preserve"> PAGEREF _Toc495956400 \h </w:instrText>
             </w:r>
             <w:r>
               <w:rPr>
@@ -1280,7 +1296,7 @@
                 <w:noProof/>
                 <w:webHidden/>
               </w:rPr>
-              <w:t>3</w:t>
+              <w:t>7</w:t>
             </w:r>
             <w:r>
               <w:rPr>
@@ -1298,10 +1314,12 @@
               <w:tab w:val="right" w:leader="dot" w:pos="8828"/>
             </w:tabs>
             <w:rPr>
+              <w:rFonts w:eastAsiaTheme="minorEastAsia"/>
               <w:noProof/>
+              <w:lang w:eastAsia="es-MX"/>
             </w:rPr>
           </w:pPr>
-          <w:hyperlink w:anchor="_Toc495950760" w:history="1">
+          <w:hyperlink w:anchor="_Toc495956401" w:history="1">
             <w:r>
               <w:rPr>
                 <w:rStyle w:val="Hipervnculo"/>
@@ -1328,7 +1346,7 @@
                 <w:noProof/>
                 <w:webHidden/>
               </w:rPr>
-              <w:instrText xml:space="preserve"> PAGEREF _Toc495950760 \h </w:instrText>
+              <w:instrText xml:space="preserve"> PAGEREF _Toc495956401 \h </w:instrText>
             </w:r>
             <w:r>
               <w:rPr>
@@ -1348,7 +1366,7 @@
                 <w:noProof/>
                 <w:webHidden/>
               </w:rPr>
-              <w:t>3</w:t>
+              <w:t>7</w:t>
             </w:r>
             <w:r>
               <w:rPr>
@@ -1366,10 +1384,12 @@
               <w:tab w:val="right" w:leader="dot" w:pos="8828"/>
             </w:tabs>
             <w:rPr>
+              <w:rFonts w:eastAsiaTheme="minorEastAsia"/>
               <w:noProof/>
+              <w:lang w:eastAsia="es-MX"/>
             </w:rPr>
           </w:pPr>
-          <w:hyperlink w:anchor="_Toc495950761" w:history="1">
+          <w:hyperlink w:anchor="_Toc495956402" w:history="1">
             <w:r>
               <w:rPr>
                 <w:rStyle w:val="Hipervnculo"/>
@@ -1396,7 +1416,7 @@
                 <w:noProof/>
                 <w:webHidden/>
               </w:rPr>
-              <w:instrText xml:space="preserve"> PAGEREF _Toc495950761 \h </w:instrText>
+              <w:instrText xml:space="preserve"> PAGEREF _Toc495956402 \h </w:instrText>
             </w:r>
             <w:r>
               <w:rPr>
@@ -1416,7 +1436,7 @@
                 <w:noProof/>
                 <w:webHidden/>
               </w:rPr>
-              <w:t>3</w:t>
+              <w:t>7</w:t>
             </w:r>
             <w:r>
               <w:rPr>
@@ -1434,16 +1454,18 @@
               <w:tab w:val="right" w:leader="dot" w:pos="8828"/>
             </w:tabs>
             <w:rPr>
+              <w:rFonts w:eastAsiaTheme="minorEastAsia"/>
               <w:noProof/>
+              <w:lang w:eastAsia="es-MX"/>
             </w:rPr>
           </w:pPr>
-          <w:hyperlink w:anchor="_Toc495950762" w:history="1">
+          <w:hyperlink w:anchor="_Toc495956403" w:history="1">
             <w:r>
               <w:rPr>
                 <w:rStyle w:val="Hipervnculo"/>
                 <w:noProof/>
               </w:rPr>
-              <w:t>1.2.8.- Organigrama Detallado del Departamento.</w:t>
+              <w:t>1.2.9.- Descripción de las principales actividades del área del proyecto.</w:t>
             </w:r>
             <w:r>
               <w:rPr>
@@ -1464,7 +1486,7 @@
                 <w:noProof/>
                 <w:webHidden/>
               </w:rPr>
-              <w:instrText xml:space="preserve"> PAGEREF _Toc495950762 \h </w:instrText>
+              <w:instrText xml:space="preserve"> PAGEREF _Toc495956403 \h </w:instrText>
             </w:r>
             <w:r>
               <w:rPr>
@@ -1484,7 +1506,77 @@
                 <w:noProof/>
                 <w:webHidden/>
               </w:rPr>
-              <w:t>3</w:t>
+              <w:t>7</w:t>
+            </w:r>
+            <w:r>
+              <w:rPr>
+                <w:noProof/>
+                <w:webHidden/>
+              </w:rPr>
+              <w:fldChar w:fldCharType="end"/>
+            </w:r>
+          </w:hyperlink>
+        </w:p>
+        <w:p>
+          <w:pPr>
+            <w:pStyle w:val="TDC2"/>
+            <w:tabs>
+              <w:tab w:val="right" w:leader="dot" w:pos="8828"/>
+            </w:tabs>
+            <w:rPr>
+              <w:rFonts w:eastAsiaTheme="minorEastAsia"/>
+              <w:noProof/>
+              <w:lang w:eastAsia="es-MX"/>
+            </w:rPr>
+          </w:pPr>
+          <w:hyperlink w:anchor="_Toc495956404" w:history="1">
+            <w:r>
+              <w:rPr>
+                <w:rStyle w:val="Hipervnculo"/>
+                <w:noProof/>
+              </w:rPr>
+              <w:t>1.3.- Objetivos.</w:t>
+            </w:r>
+            <w:r>
+              <w:rPr>
+                <w:noProof/>
+                <w:webHidden/>
+              </w:rPr>
+              <w:tab/>
+            </w:r>
+            <w:r>
+              <w:rPr>
+                <w:noProof/>
+                <w:webHidden/>
+              </w:rPr>
+              <w:fldChar w:fldCharType="begin"/>
+            </w:r>
+            <w:r>
+              <w:rPr>
+                <w:noProof/>
+                <w:webHidden/>
+              </w:rPr>
+              <w:instrText xml:space="preserve"> PAGEREF _Toc495956404 \h </w:instrText>
+            </w:r>
+            <w:r>
+              <w:rPr>
+                <w:noProof/>
+                <w:webHidden/>
+              </w:rPr>
+            </w:r>
+            <w:r>
+              <w:rPr>
+                <w:noProof/>
+                <w:webHidden/>
+              </w:rPr>
+              <w:fldChar w:fldCharType="separate"/>
+            </w:r>
+            <w:r>
+              <w:rPr>
+                <w:noProof/>
+                <w:webHidden/>
+              </w:rPr>
+              <w:t>7</w:t>
             </w:r>
             <w:r>
               <w:rPr>
@@ -1502,16 +1594,18 @@
               <w:tab w:val="right" w:leader="dot" w:pos="8828"/>
             </w:tabs>
             <w:rPr>
+              <w:rFonts w:eastAsiaTheme="minorEastAsia"/>
               <w:noProof/>
+              <w:lang w:eastAsia="es-MX"/>
             </w:rPr>
           </w:pPr>
-          <w:hyperlink w:anchor="_Toc495950763" w:history="1">
+          <w:hyperlink w:anchor="_Toc495956405" w:history="1">
             <w:r>
               <w:rPr>
                 <w:rStyle w:val="Hipervnculo"/>
                 <w:noProof/>
               </w:rPr>
-              <w:t>1.2.9.- Descripción de las principales actividades del área del proyecto.</w:t>
+              <w:t>1.3.1.- Objetivo General.</w:t>
             </w:r>
             <w:r>
               <w:rPr>
@@ -1532,7 +1626,7 @@
                 <w:noProof/>
                 <w:webHidden/>
               </w:rPr>
-              <w:instrText xml:space="preserve"> PAGEREF _Toc495950763 \h </w:instrText>
+              <w:instrText xml:space="preserve"> PAGEREF _Toc495956405 \h </w:instrText>
             </w:r>
             <w:r>
               <w:rPr>
@@ -1552,7 +1646,77 @@
                 <w:noProof/>
                 <w:webHidden/>
               </w:rPr>
-              <w:t>3</w:t>
+              <w:t>7</w:t>
+            </w:r>
+            <w:r>
+              <w:rPr>
+                <w:noProof/>
+                <w:webHidden/>
+              </w:rPr>
+              <w:fldChar w:fldCharType="end"/>
+            </w:r>
+          </w:hyperlink>
+        </w:p>
+        <w:p>
+          <w:pPr>
+            <w:pStyle w:val="TDC3"/>
+            <w:tabs>
+              <w:tab w:val="right" w:leader="dot" w:pos="8828"/>
+            </w:tabs>
+            <w:rPr>
+              <w:rFonts w:eastAsiaTheme="minorEastAsia"/>
+              <w:noProof/>
+              <w:lang w:eastAsia="es-MX"/>
+            </w:rPr>
+          </w:pPr>
+          <w:hyperlink w:anchor="_Toc495956406" w:history="1">
+            <w:r>
+              <w:rPr>
+                <w:rStyle w:val="Hipervnculo"/>
+                <w:noProof/>
+              </w:rPr>
+              <w:t>1.3.2.- Objetivos específicos.</w:t>
+            </w:r>
+            <w:r>
+              <w:rPr>
+                <w:noProof/>
+                <w:webHidden/>
+              </w:rPr>
+              <w:tab/>
+            </w:r>
+            <w:r>
+              <w:rPr>
+                <w:noProof/>
+                <w:webHidden/>
+              </w:rPr>
+              <w:fldChar w:fldCharType="begin"/>
+            </w:r>
+            <w:r>
+              <w:rPr>
+                <w:noProof/>
+                <w:webHidden/>
+              </w:rPr>
+              <w:instrText xml:space="preserve"> PAGEREF _Toc495956406 \h </w:instrText>
+            </w:r>
+            <w:r>
+              <w:rPr>
+                <w:noProof/>
+                <w:webHidden/>
+              </w:rPr>
+            </w:r>
+            <w:r>
+              <w:rPr>
+                <w:noProof/>
+                <w:webHidden/>
+              </w:rPr>
+              <w:fldChar w:fldCharType="separate"/>
+            </w:r>
+            <w:r>
+              <w:rPr>
+                <w:noProof/>
+                <w:webHidden/>
+              </w:rPr>
+              <w:t>7</w:t>
             </w:r>
             <w:r>
               <w:rPr>
@@ -1570,16 +1734,18 @@
               <w:tab w:val="right" w:leader="dot" w:pos="8828"/>
             </w:tabs>
             <w:rPr>
+              <w:rFonts w:eastAsiaTheme="minorEastAsia"/>
               <w:noProof/>
+              <w:lang w:eastAsia="es-MX"/>
             </w:rPr>
           </w:pPr>
-          <w:hyperlink w:anchor="_Toc495950764" w:history="1">
+          <w:hyperlink w:anchor="_Toc495956407" w:history="1">
             <w:r>
               <w:rPr>
                 <w:rStyle w:val="Hipervnculo"/>
                 <w:noProof/>
               </w:rPr>
-              <w:t>1.3.- Objetivos.</w:t>
+              <w:t>1.4.- Justificación.</w:t>
             </w:r>
             <w:r>
               <w:rPr>
@@ -1600,7 +1766,7 @@
                 <w:noProof/>
                 <w:webHidden/>
               </w:rPr>
-              <w:instrText xml:space="preserve"> PAGEREF _Toc495950764 \h </w:instrText>
+              <w:instrText xml:space="preserve"> PAGEREF _Toc495956407 \h </w:instrText>
             </w:r>
             <w:r>
               <w:rPr>
@@ -1620,7 +1786,147 @@
                 <w:noProof/>
                 <w:webHidden/>
               </w:rPr>
-              <w:t>3</w:t>
+              <w:t>8</w:t>
+            </w:r>
+            <w:r>
+              <w:rPr>
+                <w:noProof/>
+                <w:webHidden/>
+              </w:rPr>
+              <w:fldChar w:fldCharType="end"/>
+            </w:r>
+          </w:hyperlink>
+        </w:p>
+        <w:p>
+          <w:pPr>
+            <w:pStyle w:val="TDC1"/>
+            <w:tabs>
+              <w:tab w:val="right" w:leader="dot" w:pos="8828"/>
+            </w:tabs>
+            <w:rPr>
+              <w:rFonts w:eastAsiaTheme="minorEastAsia"/>
+              <w:noProof/>
+              <w:lang w:eastAsia="es-MX"/>
+            </w:rPr>
+          </w:pPr>
+          <w:hyperlink w:anchor="_Toc495956408" w:history="1">
+            <w:r>
+              <w:rPr>
+                <w:rStyle w:val="Hipervnculo"/>
+                <w:noProof/>
+              </w:rPr>
+              <w:t>Capítulo 2: Marco teórico.</w:t>
+            </w:r>
+            <w:r>
+              <w:rPr>
+                <w:noProof/>
+                <w:webHidden/>
+              </w:rPr>
+              <w:tab/>
+            </w:r>
+            <w:r>
+              <w:rPr>
+                <w:noProof/>
+                <w:webHidden/>
+              </w:rPr>
+              <w:fldChar w:fldCharType="begin"/>
+            </w:r>
+            <w:r>
+              <w:rPr>
+                <w:noProof/>
+                <w:webHidden/>
+              </w:rPr>
+              <w:instrText xml:space="preserve"> PAGEREF _Toc495956408 \h </w:instrText>
+            </w:r>
+            <w:r>
+              <w:rPr>
+                <w:noProof/>
+                <w:webHidden/>
+              </w:rPr>
+            </w:r>
+            <w:r>
+              <w:rPr>
+                <w:noProof/>
+                <w:webHidden/>
+              </w:rPr>
+              <w:fldChar w:fldCharType="separate"/>
+            </w:r>
+            <w:r>
+              <w:rPr>
+                <w:noProof/>
+                <w:webHidden/>
+              </w:rPr>
+              <w:t>9</w:t>
+            </w:r>
+            <w:r>
+              <w:rPr>
+                <w:noProof/>
+                <w:webHidden/>
+              </w:rPr>
+              <w:fldChar w:fldCharType="end"/>
+            </w:r>
+          </w:hyperlink>
+        </w:p>
+        <w:p>
+          <w:pPr>
+            <w:pStyle w:val="TDC2"/>
+            <w:tabs>
+              <w:tab w:val="right" w:leader="dot" w:pos="8828"/>
+            </w:tabs>
+            <w:rPr>
+              <w:rFonts w:eastAsiaTheme="minorEastAsia"/>
+              <w:noProof/>
+              <w:lang w:eastAsia="es-MX"/>
+            </w:rPr>
+          </w:pPr>
+          <w:hyperlink w:anchor="_Toc495956409" w:history="1">
+            <w:r>
+              <w:rPr>
+                <w:rStyle w:val="Hipervnculo"/>
+                <w:noProof/>
+              </w:rPr>
+              <w:t>2.1.- MoPoSoft.</w:t>
+            </w:r>
+            <w:r>
+              <w:rPr>
+                <w:noProof/>
+                <w:webHidden/>
+              </w:rPr>
+              <w:tab/>
+            </w:r>
+            <w:r>
+              <w:rPr>
+                <w:noProof/>
+                <w:webHidden/>
+              </w:rPr>
+              <w:fldChar w:fldCharType="begin"/>
+            </w:r>
+            <w:r>
+              <w:rPr>
+                <w:noProof/>
+                <w:webHidden/>
+              </w:rPr>
+              <w:instrText xml:space="preserve"> PAGEREF _Toc495956409 \h </w:instrText>
+            </w:r>
+            <w:r>
+              <w:rPr>
+                <w:noProof/>
+                <w:webHidden/>
+              </w:rPr>
+            </w:r>
+            <w:r>
+              <w:rPr>
+                <w:noProof/>
+                <w:webHidden/>
+              </w:rPr>
+              <w:fldChar w:fldCharType="separate"/>
+            </w:r>
+            <w:r>
+              <w:rPr>
+                <w:noProof/>
+                <w:webHidden/>
+              </w:rPr>
+              <w:t>9</w:t>
             </w:r>
             <w:r>
               <w:rPr>
@@ -1638,16 +1944,18 @@
               <w:tab w:val="right" w:leader="dot" w:pos="8828"/>
             </w:tabs>
             <w:rPr>
+              <w:rFonts w:eastAsiaTheme="minorEastAsia"/>
               <w:noProof/>
+              <w:lang w:eastAsia="es-MX"/>
             </w:rPr>
           </w:pPr>
-          <w:hyperlink w:anchor="_Toc495950765" w:history="1">
+          <w:hyperlink w:anchor="_Toc495956410" w:history="1">
             <w:r>
               <w:rPr>
                 <w:rStyle w:val="Hipervnculo"/>
                 <w:noProof/>
               </w:rPr>
-              <w:t>1.3.1.- Objetivo General.</w:t>
+              <w:t>2.1.1.- Historia.</w:t>
             </w:r>
             <w:r>
               <w:rPr>
@@ -1668,7 +1976,7 @@
                 <w:noProof/>
                 <w:webHidden/>
               </w:rPr>
-              <w:instrText xml:space="preserve"> PAGEREF _Toc495950765 \h </w:instrText>
+              <w:instrText xml:space="preserve"> PAGEREF _Toc495956410 \h </w:instrText>
             </w:r>
             <w:r>
               <w:rPr>
@@ -1688,7 +1996,7 @@
                 <w:noProof/>
                 <w:webHidden/>
               </w:rPr>
-              <w:t>3</w:t>
+              <w:t>9</w:t>
             </w:r>
             <w:r>
               <w:rPr>
@@ -1706,16 +2014,18 @@
               <w:tab w:val="right" w:leader="dot" w:pos="8828"/>
             </w:tabs>
             <w:rPr>
+              <w:rFonts w:eastAsiaTheme="minorEastAsia"/>
               <w:noProof/>
+              <w:lang w:eastAsia="es-MX"/>
             </w:rPr>
           </w:pPr>
-          <w:hyperlink w:anchor="_Toc495950766" w:history="1">
+          <w:hyperlink w:anchor="_Toc495956411" w:history="1">
             <w:r>
               <w:rPr>
                 <w:rStyle w:val="Hipervnculo"/>
                 <w:noProof/>
               </w:rPr>
-              <w:t>1.3.2.- Objetivos específicos.</w:t>
+              <w:t>2.1.2.- Modelo de procesos.</w:t>
             </w:r>
             <w:r>
               <w:rPr>
@@ -1736,7 +2046,7 @@
                 <w:noProof/>
                 <w:webHidden/>
               </w:rPr>
-              <w:instrText xml:space="preserve"> PAGEREF _Toc495950766 \h </w:instrText>
+              <w:instrText xml:space="preserve"> PAGEREF _Toc495956411 \h </w:instrText>
             </w:r>
             <w:r>
               <w:rPr>
@@ -1756,7 +2066,147 @@
                 <w:noProof/>
                 <w:webHidden/>
               </w:rPr>
-              <w:t>3</w:t>
+              <w:t>9</w:t>
+            </w:r>
+            <w:r>
+              <w:rPr>
+                <w:noProof/>
+                <w:webHidden/>
+              </w:rPr>
+              <w:fldChar w:fldCharType="end"/>
+            </w:r>
+          </w:hyperlink>
+        </w:p>
+        <w:p>
+          <w:pPr>
+            <w:pStyle w:val="TDC3"/>
+            <w:tabs>
+              <w:tab w:val="right" w:leader="dot" w:pos="8828"/>
+            </w:tabs>
+            <w:rPr>
+              <w:rFonts w:eastAsiaTheme="minorEastAsia"/>
+              <w:noProof/>
+              <w:lang w:eastAsia="es-MX"/>
+            </w:rPr>
+          </w:pPr>
+          <w:hyperlink w:anchor="_Toc495956412" w:history="1">
+            <w:r>
+              <w:rPr>
+                <w:rStyle w:val="Hipervnculo"/>
+                <w:noProof/>
+              </w:rPr>
+              <w:t>2.1.3.- Modelo MoPoSoft.</w:t>
+            </w:r>
+            <w:r>
+              <w:rPr>
+                <w:noProof/>
+                <w:webHidden/>
+              </w:rPr>
+              <w:tab/>
+            </w:r>
+            <w:r>
+              <w:rPr>
+                <w:noProof/>
+                <w:webHidden/>
+              </w:rPr>
+              <w:fldChar w:fldCharType="begin"/>
+            </w:r>
+            <w:r>
+              <w:rPr>
+                <w:noProof/>
+                <w:webHidden/>
+              </w:rPr>
+              <w:instrText xml:space="preserve"> PAGEREF _Toc495956412 \h </w:instrText>
+            </w:r>
+            <w:r>
+              <w:rPr>
+                <w:noProof/>
+                <w:webHidden/>
+              </w:rPr>
+            </w:r>
+            <w:r>
+              <w:rPr>
+                <w:noProof/>
+                <w:webHidden/>
+              </w:rPr>
+              <w:fldChar w:fldCharType="separate"/>
+            </w:r>
+            <w:r>
+              <w:rPr>
+                <w:noProof/>
+                <w:webHidden/>
+              </w:rPr>
+              <w:t>10</w:t>
+            </w:r>
+            <w:r>
+              <w:rPr>
+                <w:noProof/>
+                <w:webHidden/>
+              </w:rPr>
+              <w:fldChar w:fldCharType="end"/>
+            </w:r>
+          </w:hyperlink>
+        </w:p>
+        <w:p>
+          <w:pPr>
+            <w:pStyle w:val="TDC3"/>
+            <w:tabs>
+              <w:tab w:val="right" w:leader="dot" w:pos="8828"/>
+            </w:tabs>
+            <w:rPr>
+              <w:rFonts w:eastAsiaTheme="minorEastAsia"/>
+              <w:noProof/>
+              <w:lang w:eastAsia="es-MX"/>
+            </w:rPr>
+          </w:pPr>
+          <w:hyperlink w:anchor="_Toc495956413" w:history="1">
+            <w:r>
+              <w:rPr>
+                <w:rStyle w:val="Hipervnculo"/>
+                <w:noProof/>
+              </w:rPr>
+              <w:t>2.1.4.- Herramientas de gestión de proyectos.</w:t>
+            </w:r>
+            <w:r>
+              <w:rPr>
+                <w:noProof/>
+                <w:webHidden/>
+              </w:rPr>
+              <w:tab/>
+            </w:r>
+            <w:r>
+              <w:rPr>
+                <w:noProof/>
+                <w:webHidden/>
+              </w:rPr>
+              <w:fldChar w:fldCharType="begin"/>
+            </w:r>
+            <w:r>
+              <w:rPr>
+                <w:noProof/>
+                <w:webHidden/>
+              </w:rPr>
+              <w:instrText xml:space="preserve"> PAGEREF _Toc495956413 \h </w:instrText>
+            </w:r>
+            <w:r>
+              <w:rPr>
+                <w:noProof/>
+                <w:webHidden/>
+              </w:rPr>
+            </w:r>
+            <w:r>
+              <w:rPr>
+                <w:noProof/>
+                <w:webHidden/>
+              </w:rPr>
+              <w:fldChar w:fldCharType="separate"/>
+            </w:r>
+            <w:r>
+              <w:rPr>
+                <w:noProof/>
+                <w:webHidden/>
+              </w:rPr>
+              <w:t>12</w:t>
             </w:r>
             <w:r>
               <w:rPr>
@@ -1774,16 +2224,18 @@
               <w:tab w:val="right" w:leader="dot" w:pos="8828"/>
             </w:tabs>
             <w:rPr>
+              <w:rFonts w:eastAsiaTheme="minorEastAsia"/>
               <w:noProof/>
+              <w:lang w:eastAsia="es-MX"/>
             </w:rPr>
           </w:pPr>
-          <w:hyperlink w:anchor="_Toc495950767" w:history="1">
+          <w:hyperlink w:anchor="_Toc495956414" w:history="1">
             <w:r>
               <w:rPr>
                 <w:rStyle w:val="Hipervnculo"/>
                 <w:noProof/>
               </w:rPr>
-              <w:t>1.4.- Justificación.</w:t>
+              <w:t>2.2.- Tecnologías</w:t>
             </w:r>
             <w:r>
               <w:rPr>
@@ -1804,7 +2256,7 @@
                 <w:noProof/>
                 <w:webHidden/>
               </w:rPr>
-              <w:instrText xml:space="preserve"> PAGEREF _Toc495950767 \h </w:instrText>
+              <w:instrText xml:space="preserve"> PAGEREF _Toc495956414 \h </w:instrText>
             </w:r>
             <w:r>
               <w:rPr>
@@ -1824,7 +2276,707 @@
                 <w:noProof/>
                 <w:webHidden/>
               </w:rPr>
-              <w:t>3</w:t>
+              <w:t>13</w:t>
+            </w:r>
+            <w:r>
+              <w:rPr>
+                <w:noProof/>
+                <w:webHidden/>
+              </w:rPr>
+              <w:fldChar w:fldCharType="end"/>
+            </w:r>
+          </w:hyperlink>
+        </w:p>
+        <w:p>
+          <w:pPr>
+            <w:pStyle w:val="TDC3"/>
+            <w:tabs>
+              <w:tab w:val="right" w:leader="dot" w:pos="8828"/>
+            </w:tabs>
+            <w:rPr>
+              <w:rFonts w:eastAsiaTheme="minorEastAsia"/>
+              <w:noProof/>
+              <w:lang w:eastAsia="es-MX"/>
+            </w:rPr>
+          </w:pPr>
+          <w:hyperlink w:anchor="_Toc495956415" w:history="1">
+            <w:r>
+              <w:rPr>
+                <w:rStyle w:val="Hipervnculo"/>
+                <w:noProof/>
+              </w:rPr>
+              <w:t>2.2.1.-Herramientas.</w:t>
+            </w:r>
+            <w:r>
+              <w:rPr>
+                <w:noProof/>
+                <w:webHidden/>
+              </w:rPr>
+              <w:tab/>
+            </w:r>
+            <w:r>
+              <w:rPr>
+                <w:noProof/>
+                <w:webHidden/>
+              </w:rPr>
+              <w:fldChar w:fldCharType="begin"/>
+            </w:r>
+            <w:r>
+              <w:rPr>
+                <w:noProof/>
+                <w:webHidden/>
+              </w:rPr>
+              <w:instrText xml:space="preserve"> PAGEREF _Toc495956415 \h </w:instrText>
+            </w:r>
+            <w:r>
+              <w:rPr>
+                <w:noProof/>
+                <w:webHidden/>
+              </w:rPr>
+            </w:r>
+            <w:r>
+              <w:rPr>
+                <w:noProof/>
+                <w:webHidden/>
+              </w:rPr>
+              <w:fldChar w:fldCharType="separate"/>
+            </w:r>
+            <w:r>
+              <w:rPr>
+                <w:noProof/>
+                <w:webHidden/>
+              </w:rPr>
+              <w:t>13</w:t>
+            </w:r>
+            <w:r>
+              <w:rPr>
+                <w:noProof/>
+                <w:webHidden/>
+              </w:rPr>
+              <w:fldChar w:fldCharType="end"/>
+            </w:r>
+          </w:hyperlink>
+        </w:p>
+        <w:p>
+          <w:pPr>
+            <w:pStyle w:val="TDC3"/>
+            <w:tabs>
+              <w:tab w:val="right" w:leader="dot" w:pos="8828"/>
+            </w:tabs>
+            <w:rPr>
+              <w:rFonts w:eastAsiaTheme="minorEastAsia"/>
+              <w:noProof/>
+              <w:lang w:eastAsia="es-MX"/>
+            </w:rPr>
+          </w:pPr>
+          <w:hyperlink w:anchor="_Toc495956416" w:history="1">
+            <w:r>
+              <w:rPr>
+                <w:rStyle w:val="Hipervnculo"/>
+                <w:noProof/>
+              </w:rPr>
+              <w:t>2.2.2.- Frontend.</w:t>
+            </w:r>
+            <w:r>
+              <w:rPr>
+                <w:noProof/>
+                <w:webHidden/>
+              </w:rPr>
+              <w:tab/>
+            </w:r>
+            <w:r>
+              <w:rPr>
+                <w:noProof/>
+                <w:webHidden/>
+              </w:rPr>
+              <w:fldChar w:fldCharType="begin"/>
+            </w:r>
+            <w:r>
+              <w:rPr>
+                <w:noProof/>
+                <w:webHidden/>
+              </w:rPr>
+              <w:instrText xml:space="preserve"> PAGEREF _Toc495956416 \h </w:instrText>
+            </w:r>
+            <w:r>
+              <w:rPr>
+                <w:noProof/>
+                <w:webHidden/>
+              </w:rPr>
+            </w:r>
+            <w:r>
+              <w:rPr>
+                <w:noProof/>
+                <w:webHidden/>
+              </w:rPr>
+              <w:fldChar w:fldCharType="separate"/>
+            </w:r>
+            <w:r>
+              <w:rPr>
+                <w:noProof/>
+                <w:webHidden/>
+              </w:rPr>
+              <w:t>13</w:t>
+            </w:r>
+            <w:r>
+              <w:rPr>
+                <w:noProof/>
+                <w:webHidden/>
+              </w:rPr>
+              <w:fldChar w:fldCharType="end"/>
+            </w:r>
+          </w:hyperlink>
+        </w:p>
+        <w:p>
+          <w:pPr>
+            <w:pStyle w:val="TDC3"/>
+            <w:tabs>
+              <w:tab w:val="right" w:leader="dot" w:pos="8828"/>
+            </w:tabs>
+            <w:rPr>
+              <w:rFonts w:eastAsiaTheme="minorEastAsia"/>
+              <w:noProof/>
+              <w:lang w:eastAsia="es-MX"/>
+            </w:rPr>
+          </w:pPr>
+          <w:hyperlink w:anchor="_Toc495956417" w:history="1">
+            <w:r>
+              <w:rPr>
+                <w:rStyle w:val="Hipervnculo"/>
+                <w:noProof/>
+              </w:rPr>
+              <w:t>2.2.3.- Back end</w:t>
+            </w:r>
+            <w:r>
+              <w:rPr>
+                <w:noProof/>
+                <w:webHidden/>
+              </w:rPr>
+              <w:tab/>
+            </w:r>
+            <w:r>
+              <w:rPr>
+                <w:noProof/>
+                <w:webHidden/>
+              </w:rPr>
+              <w:fldChar w:fldCharType="begin"/>
+            </w:r>
+            <w:r>
+              <w:rPr>
+                <w:noProof/>
+                <w:webHidden/>
+              </w:rPr>
+              <w:instrText xml:space="preserve"> PAGEREF _Toc495956417 \h </w:instrText>
+            </w:r>
+            <w:r>
+              <w:rPr>
+                <w:noProof/>
+                <w:webHidden/>
+              </w:rPr>
+            </w:r>
+            <w:r>
+              <w:rPr>
+                <w:noProof/>
+                <w:webHidden/>
+              </w:rPr>
+              <w:fldChar w:fldCharType="separate"/>
+            </w:r>
+            <w:r>
+              <w:rPr>
+                <w:noProof/>
+                <w:webHidden/>
+              </w:rPr>
+              <w:t>13</w:t>
+            </w:r>
+            <w:r>
+              <w:rPr>
+                <w:noProof/>
+                <w:webHidden/>
+              </w:rPr>
+              <w:fldChar w:fldCharType="end"/>
+            </w:r>
+          </w:hyperlink>
+        </w:p>
+        <w:p>
+          <w:pPr>
+            <w:pStyle w:val="TDC3"/>
+            <w:tabs>
+              <w:tab w:val="right" w:leader="dot" w:pos="8828"/>
+            </w:tabs>
+            <w:rPr>
+              <w:rFonts w:eastAsiaTheme="minorEastAsia"/>
+              <w:noProof/>
+              <w:lang w:eastAsia="es-MX"/>
+            </w:rPr>
+          </w:pPr>
+          <w:hyperlink w:anchor="_Toc495956418" w:history="1">
+            <w:r>
+              <w:rPr>
+                <w:rStyle w:val="Hipervnculo"/>
+                <w:noProof/>
+              </w:rPr>
+              <w:t>2.2.4.- Modelo MVC</w:t>
+            </w:r>
+            <w:r>
+              <w:rPr>
+                <w:noProof/>
+                <w:webHidden/>
+              </w:rPr>
+              <w:tab/>
+            </w:r>
+            <w:r>
+              <w:rPr>
+                <w:noProof/>
+                <w:webHidden/>
+              </w:rPr>
+              <w:fldChar w:fldCharType="begin"/>
+            </w:r>
+            <w:r>
+              <w:rPr>
+                <w:noProof/>
+                <w:webHidden/>
+              </w:rPr>
+              <w:instrText xml:space="preserve"> PAGEREF _Toc495956418 \h </w:instrText>
+            </w:r>
+            <w:r>
+              <w:rPr>
+                <w:noProof/>
+                <w:webHidden/>
+              </w:rPr>
+            </w:r>
+            <w:r>
+              <w:rPr>
+                <w:noProof/>
+                <w:webHidden/>
+              </w:rPr>
+              <w:fldChar w:fldCharType="separate"/>
+            </w:r>
+            <w:r>
+              <w:rPr>
+                <w:noProof/>
+                <w:webHidden/>
+              </w:rPr>
+              <w:t>13</w:t>
+            </w:r>
+            <w:r>
+              <w:rPr>
+                <w:noProof/>
+                <w:webHidden/>
+              </w:rPr>
+              <w:fldChar w:fldCharType="end"/>
+            </w:r>
+          </w:hyperlink>
+        </w:p>
+        <w:p>
+          <w:pPr>
+            <w:pStyle w:val="TDC2"/>
+            <w:tabs>
+              <w:tab w:val="right" w:leader="dot" w:pos="8828"/>
+            </w:tabs>
+            <w:rPr>
+              <w:rFonts w:eastAsiaTheme="minorEastAsia"/>
+              <w:noProof/>
+              <w:lang w:eastAsia="es-MX"/>
+            </w:rPr>
+          </w:pPr>
+          <w:hyperlink w:anchor="_Toc495956419" w:history="1">
+            <w:r>
+              <w:rPr>
+                <w:rStyle w:val="Hipervnculo"/>
+                <w:noProof/>
+              </w:rPr>
+              <w:t>2.3.- Gestor de base de datos(SQL developer).</w:t>
+            </w:r>
+            <w:r>
+              <w:rPr>
+                <w:noProof/>
+                <w:webHidden/>
+              </w:rPr>
+              <w:tab/>
+            </w:r>
+            <w:r>
+              <w:rPr>
+                <w:noProof/>
+                <w:webHidden/>
+              </w:rPr>
+              <w:fldChar w:fldCharType="begin"/>
+            </w:r>
+            <w:r>
+              <w:rPr>
+                <w:noProof/>
+                <w:webHidden/>
+              </w:rPr>
+              <w:instrText xml:space="preserve"> PAGEREF _Toc495956419 \h </w:instrText>
+            </w:r>
+            <w:r>
+              <w:rPr>
+                <w:noProof/>
+                <w:webHidden/>
+              </w:rPr>
+            </w:r>
+            <w:r>
+              <w:rPr>
+                <w:noProof/>
+                <w:webHidden/>
+              </w:rPr>
+              <w:fldChar w:fldCharType="separate"/>
+            </w:r>
+            <w:r>
+              <w:rPr>
+                <w:noProof/>
+                <w:webHidden/>
+              </w:rPr>
+              <w:t>13</w:t>
+            </w:r>
+            <w:r>
+              <w:rPr>
+                <w:noProof/>
+                <w:webHidden/>
+              </w:rPr>
+              <w:fldChar w:fldCharType="end"/>
+            </w:r>
+          </w:hyperlink>
+        </w:p>
+        <w:p>
+          <w:pPr>
+            <w:pStyle w:val="TDC3"/>
+            <w:tabs>
+              <w:tab w:val="right" w:leader="dot" w:pos="8828"/>
+            </w:tabs>
+            <w:rPr>
+              <w:rFonts w:eastAsiaTheme="minorEastAsia"/>
+              <w:noProof/>
+              <w:lang w:eastAsia="es-MX"/>
+            </w:rPr>
+          </w:pPr>
+          <w:hyperlink w:anchor="_Toc495956420" w:history="1">
+            <w:r>
+              <w:rPr>
+                <w:rStyle w:val="Hipervnculo"/>
+                <w:noProof/>
+              </w:rPr>
+              <w:t>2.3.1.- Definición.</w:t>
+            </w:r>
+            <w:r>
+              <w:rPr>
+                <w:noProof/>
+                <w:webHidden/>
+              </w:rPr>
+              <w:tab/>
+            </w:r>
+            <w:r>
+              <w:rPr>
+                <w:noProof/>
+                <w:webHidden/>
+              </w:rPr>
+              <w:fldChar w:fldCharType="begin"/>
+            </w:r>
+            <w:r>
+              <w:rPr>
+                <w:noProof/>
+                <w:webHidden/>
+              </w:rPr>
+              <w:instrText xml:space="preserve"> PAGEREF _Toc495956420 \h </w:instrText>
+            </w:r>
+            <w:r>
+              <w:rPr>
+                <w:noProof/>
+                <w:webHidden/>
+              </w:rPr>
+            </w:r>
+            <w:r>
+              <w:rPr>
+                <w:noProof/>
+                <w:webHidden/>
+              </w:rPr>
+              <w:fldChar w:fldCharType="separate"/>
+            </w:r>
+            <w:r>
+              <w:rPr>
+                <w:noProof/>
+                <w:webHidden/>
+              </w:rPr>
+              <w:t>13</w:t>
+            </w:r>
+            <w:r>
+              <w:rPr>
+                <w:noProof/>
+                <w:webHidden/>
+              </w:rPr>
+              <w:fldChar w:fldCharType="end"/>
+            </w:r>
+          </w:hyperlink>
+        </w:p>
+        <w:p>
+          <w:pPr>
+            <w:pStyle w:val="TDC3"/>
+            <w:tabs>
+              <w:tab w:val="right" w:leader="dot" w:pos="8828"/>
+            </w:tabs>
+            <w:rPr>
+              <w:rFonts w:eastAsiaTheme="minorEastAsia"/>
+              <w:noProof/>
+              <w:lang w:eastAsia="es-MX"/>
+            </w:rPr>
+          </w:pPr>
+          <w:hyperlink w:anchor="_Toc495956421" w:history="1">
+            <w:r>
+              <w:rPr>
+                <w:rStyle w:val="Hipervnculo"/>
+                <w:noProof/>
+              </w:rPr>
+              <w:t>2.3.2.- Instalación y configuración.</w:t>
+            </w:r>
+            <w:r>
+              <w:rPr>
+                <w:noProof/>
+                <w:webHidden/>
+              </w:rPr>
+              <w:tab/>
+            </w:r>
+            <w:r>
+              <w:rPr>
+                <w:noProof/>
+                <w:webHidden/>
+              </w:rPr>
+              <w:fldChar w:fldCharType="begin"/>
+            </w:r>
+            <w:r>
+              <w:rPr>
+                <w:noProof/>
+                <w:webHidden/>
+              </w:rPr>
+              <w:instrText xml:space="preserve"> PAGEREF _Toc495956421 \h </w:instrText>
+            </w:r>
+            <w:r>
+              <w:rPr>
+                <w:noProof/>
+                <w:webHidden/>
+              </w:rPr>
+            </w:r>
+            <w:r>
+              <w:rPr>
+                <w:noProof/>
+                <w:webHidden/>
+              </w:rPr>
+              <w:fldChar w:fldCharType="separate"/>
+            </w:r>
+            <w:r>
+              <w:rPr>
+                <w:noProof/>
+                <w:webHidden/>
+              </w:rPr>
+              <w:t>13</w:t>
+            </w:r>
+            <w:r>
+              <w:rPr>
+                <w:noProof/>
+                <w:webHidden/>
+              </w:rPr>
+              <w:fldChar w:fldCharType="end"/>
+            </w:r>
+          </w:hyperlink>
+        </w:p>
+        <w:p>
+          <w:pPr>
+            <w:pStyle w:val="TDC3"/>
+            <w:tabs>
+              <w:tab w:val="right" w:leader="dot" w:pos="8828"/>
+            </w:tabs>
+            <w:rPr>
+              <w:rFonts w:eastAsiaTheme="minorEastAsia"/>
+              <w:noProof/>
+              <w:lang w:eastAsia="es-MX"/>
+            </w:rPr>
+          </w:pPr>
+          <w:hyperlink w:anchor="_Toc495956422" w:history="1">
+            <w:r>
+              <w:rPr>
+                <w:rStyle w:val="Hipervnculo"/>
+                <w:noProof/>
+              </w:rPr>
+              <w:t>2.3.3.- Diseño de bases de datos: Conceptos, Operaciones, Objetos y   Estructura.</w:t>
+            </w:r>
+            <w:r>
+              <w:rPr>
+                <w:noProof/>
+                <w:webHidden/>
+              </w:rPr>
+              <w:tab/>
+            </w:r>
+            <w:r>
+              <w:rPr>
+                <w:noProof/>
+                <w:webHidden/>
+              </w:rPr>
+              <w:fldChar w:fldCharType="begin"/>
+            </w:r>
+            <w:r>
+              <w:rPr>
+                <w:noProof/>
+                <w:webHidden/>
+              </w:rPr>
+              <w:instrText xml:space="preserve"> PAGEREF _Toc495956422 \h </w:instrText>
+            </w:r>
+            <w:r>
+              <w:rPr>
+                <w:noProof/>
+                <w:webHidden/>
+              </w:rPr>
+            </w:r>
+            <w:r>
+              <w:rPr>
+                <w:noProof/>
+                <w:webHidden/>
+              </w:rPr>
+              <w:fldChar w:fldCharType="separate"/>
+            </w:r>
+            <w:r>
+              <w:rPr>
+                <w:noProof/>
+                <w:webHidden/>
+              </w:rPr>
+              <w:t>13</w:t>
+            </w:r>
+            <w:r>
+              <w:rPr>
+                <w:noProof/>
+                <w:webHidden/>
+              </w:rPr>
+              <w:fldChar w:fldCharType="end"/>
+            </w:r>
+          </w:hyperlink>
+        </w:p>
+        <w:p>
+          <w:pPr>
+            <w:pStyle w:val="TDC2"/>
+            <w:tabs>
+              <w:tab w:val="right" w:leader="dot" w:pos="8828"/>
+            </w:tabs>
+            <w:rPr>
+              <w:rFonts w:eastAsiaTheme="minorEastAsia"/>
+              <w:noProof/>
+              <w:lang w:eastAsia="es-MX"/>
+            </w:rPr>
+          </w:pPr>
+          <w:hyperlink w:anchor="_Toc495956423" w:history="1">
+            <w:r>
+              <w:rPr>
+                <w:rStyle w:val="Hipervnculo"/>
+                <w:noProof/>
+              </w:rPr>
+              <w:t>2.4.- Metodología de desarrollo.</w:t>
+            </w:r>
+            <w:r>
+              <w:rPr>
+                <w:noProof/>
+                <w:webHidden/>
+              </w:rPr>
+              <w:tab/>
+            </w:r>
+            <w:r>
+              <w:rPr>
+                <w:noProof/>
+                <w:webHidden/>
+              </w:rPr>
+              <w:fldChar w:fldCharType="begin"/>
+            </w:r>
+            <w:r>
+              <w:rPr>
+                <w:noProof/>
+                <w:webHidden/>
+              </w:rPr>
+              <w:instrText xml:space="preserve"> PAGEREF _Toc495956423 \h </w:instrText>
+            </w:r>
+            <w:r>
+              <w:rPr>
+                <w:noProof/>
+                <w:webHidden/>
+              </w:rPr>
+            </w:r>
+            <w:r>
+              <w:rPr>
+                <w:noProof/>
+                <w:webHidden/>
+              </w:rPr>
+              <w:fldChar w:fldCharType="separate"/>
+            </w:r>
+            <w:r>
+              <w:rPr>
+                <w:noProof/>
+                <w:webHidden/>
+              </w:rPr>
+              <w:t>13</w:t>
+            </w:r>
+            <w:r>
+              <w:rPr>
+                <w:noProof/>
+                <w:webHidden/>
+              </w:rPr>
+              <w:fldChar w:fldCharType="end"/>
+            </w:r>
+          </w:hyperlink>
+        </w:p>
+        <w:p>
+          <w:pPr>
+            <w:pStyle w:val="TDC3"/>
+            <w:tabs>
+              <w:tab w:val="right" w:leader="dot" w:pos="8828"/>
+            </w:tabs>
+            <w:rPr>
+              <w:rFonts w:eastAsiaTheme="minorEastAsia"/>
+              <w:noProof/>
+              <w:lang w:eastAsia="es-MX"/>
+            </w:rPr>
+          </w:pPr>
+          <w:hyperlink w:anchor="_Toc495956424" w:history="1">
+            <w:r>
+              <w:rPr>
+                <w:rStyle w:val="Hipervnculo"/>
+                <w:noProof/>
+              </w:rPr>
+              <w:t>2.4.1.- Metodología Agil.</w:t>
+            </w:r>
+            <w:r>
+              <w:rPr>
+                <w:noProof/>
+                <w:webHidden/>
+              </w:rPr>
+              <w:tab/>
+            </w:r>
+            <w:r>
+              <w:rPr>
+                <w:noProof/>
+                <w:webHidden/>
+              </w:rPr>
+              <w:fldChar w:fldCharType="begin"/>
+            </w:r>
+            <w:r>
+              <w:rPr>
+                <w:noProof/>
+                <w:webHidden/>
+              </w:rPr>
+              <w:instrText xml:space="preserve"> PAGEREF _Toc495956424 \h </w:instrText>
+            </w:r>
+            <w:r>
+              <w:rPr>
+                <w:noProof/>
+                <w:webHidden/>
+              </w:rPr>
+            </w:r>
+            <w:r>
+              <w:rPr>
+                <w:noProof/>
+                <w:webHidden/>
+              </w:rPr>
+              <w:fldChar w:fldCharType="separate"/>
+            </w:r>
+            <w:r>
+              <w:rPr>
+                <w:noProof/>
+                <w:webHidden/>
+              </w:rPr>
+              <w:t>13</w:t>
             </w:r>
             <w:r>
               <w:rPr>
@@ -1842,16 +2994,18 @@
               <w:tab w:val="right" w:leader="dot" w:pos="8828"/>
             </w:tabs>
             <w:rPr>
+              <w:rFonts w:eastAsiaTheme="minorEastAsia"/>
               <w:noProof/>
+              <w:lang w:eastAsia="es-MX"/>
             </w:rPr>
           </w:pPr>
-          <w:hyperlink w:anchor="_Toc495950768" w:history="1">
+          <w:hyperlink w:anchor="_Toc495956425" w:history="1">
             <w:r>
               <w:rPr>
                 <w:rStyle w:val="Hipervnculo"/>
                 <w:noProof/>
               </w:rPr>
-              <w:t>Capítulo 2: Marco teórico.</w:t>
+              <w:t>Capítulo 3: Desarrollo.</w:t>
             </w:r>
             <w:r>
               <w:rPr>
@@ -1872,7 +3026,7 @@
                 <w:noProof/>
                 <w:webHidden/>
               </w:rPr>
-              <w:instrText xml:space="preserve"> PAGEREF _Toc495950768 \h </w:instrText>
+              <w:instrText xml:space="preserve"> PAGEREF _Toc495956425 \h </w:instrText>
             </w:r>
             <w:r>
               <w:rPr>
@@ -1892,1095 +3046,7 @@
                 <w:noProof/>
                 <w:webHidden/>
               </w:rPr>
-              <w:t>4</w:t>
-            </w:r>
-            <w:r>
-              <w:rPr>
-                <w:noProof/>
-                <w:webHidden/>
-              </w:rPr>
-              <w:fldChar w:fldCharType="end"/>
-            </w:r>
-          </w:hyperlink>
-        </w:p>
-        <w:p>
-          <w:pPr>
-            <w:pStyle w:val="TDC2"/>
-            <w:tabs>
-              <w:tab w:val="right" w:leader="dot" w:pos="8828"/>
-            </w:tabs>
-            <w:rPr>
-              <w:noProof/>
-            </w:rPr>
-          </w:pPr>
-          <w:hyperlink w:anchor="_Toc495950769" w:history="1">
-            <w:r>
-              <w:rPr>
-                <w:rStyle w:val="Hipervnculo"/>
-                <w:noProof/>
-              </w:rPr>
-              <w:t>2.1.- MoPoSoft.</w:t>
-            </w:r>
-            <w:r>
-              <w:rPr>
-                <w:noProof/>
-                <w:webHidden/>
-              </w:rPr>
-              <w:tab/>
-            </w:r>
-            <w:r>
-              <w:rPr>
-                <w:noProof/>
-                <w:webHidden/>
-              </w:rPr>
-              <w:fldChar w:fldCharType="begin"/>
-            </w:r>
-            <w:r>
-              <w:rPr>
-                <w:noProof/>
-                <w:webHidden/>
-              </w:rPr>
-              <w:instrText xml:space="preserve"> PAGEREF _Toc495950769 \h </w:instrText>
-            </w:r>
-            <w:r>
-              <w:rPr>
-                <w:noProof/>
-                <w:webHidden/>
-              </w:rPr>
-            </w:r>
-            <w:r>
-              <w:rPr>
-                <w:noProof/>
-                <w:webHidden/>
-              </w:rPr>
-              <w:fldChar w:fldCharType="separate"/>
-            </w:r>
-            <w:r>
-              <w:rPr>
-                <w:noProof/>
-                <w:webHidden/>
-              </w:rPr>
-              <w:t>4</w:t>
-            </w:r>
-            <w:r>
-              <w:rPr>
-                <w:noProof/>
-                <w:webHidden/>
-              </w:rPr>
-              <w:fldChar w:fldCharType="end"/>
-            </w:r>
-          </w:hyperlink>
-        </w:p>
-        <w:p>
-          <w:pPr>
-            <w:pStyle w:val="TDC3"/>
-            <w:tabs>
-              <w:tab w:val="right" w:leader="dot" w:pos="8828"/>
-            </w:tabs>
-            <w:rPr>
-              <w:noProof/>
-            </w:rPr>
-          </w:pPr>
-          <w:hyperlink w:anchor="_Toc495950770" w:history="1">
-            <w:r>
-              <w:rPr>
-                <w:rStyle w:val="Hipervnculo"/>
-                <w:noProof/>
-              </w:rPr>
-              <w:t>2.1.1.- Historia.</w:t>
-            </w:r>
-            <w:r>
-              <w:rPr>
-                <w:noProof/>
-                <w:webHidden/>
-              </w:rPr>
-              <w:tab/>
-            </w:r>
-            <w:r>
-              <w:rPr>
-                <w:noProof/>
-                <w:webHidden/>
-              </w:rPr>
-              <w:fldChar w:fldCharType="begin"/>
-            </w:r>
-            <w:r>
-              <w:rPr>
-                <w:noProof/>
-                <w:webHidden/>
-              </w:rPr>
-              <w:instrText xml:space="preserve"> PAGEREF _Toc495950770 \h </w:instrText>
-            </w:r>
-            <w:r>
-              <w:rPr>
-                <w:noProof/>
-                <w:webHidden/>
-              </w:rPr>
-            </w:r>
-            <w:r>
-              <w:rPr>
-                <w:noProof/>
-                <w:webHidden/>
-              </w:rPr>
-              <w:fldChar w:fldCharType="separate"/>
-            </w:r>
-            <w:r>
-              <w:rPr>
-                <w:noProof/>
-                <w:webHidden/>
-              </w:rPr>
-              <w:t>4</w:t>
-            </w:r>
-            <w:r>
-              <w:rPr>
-                <w:noProof/>
-                <w:webHidden/>
-              </w:rPr>
-              <w:fldChar w:fldCharType="end"/>
-            </w:r>
-          </w:hyperlink>
-        </w:p>
-        <w:p>
-          <w:pPr>
-            <w:pStyle w:val="TDC3"/>
-            <w:tabs>
-              <w:tab w:val="right" w:leader="dot" w:pos="8828"/>
-            </w:tabs>
-            <w:rPr>
-              <w:noProof/>
-            </w:rPr>
-          </w:pPr>
-          <w:hyperlink w:anchor="_Toc495950771" w:history="1">
-            <w:r>
-              <w:rPr>
-                <w:rStyle w:val="Hipervnculo"/>
-                <w:noProof/>
-              </w:rPr>
-              <w:t>2.1.2.- Modelo de procesos.</w:t>
-            </w:r>
-            <w:r>
-              <w:rPr>
-                <w:noProof/>
-                <w:webHidden/>
-              </w:rPr>
-              <w:tab/>
-            </w:r>
-            <w:r>
-              <w:rPr>
-                <w:noProof/>
-                <w:webHidden/>
-              </w:rPr>
-              <w:fldChar w:fldCharType="begin"/>
-            </w:r>
-            <w:r>
-              <w:rPr>
-                <w:noProof/>
-                <w:webHidden/>
-              </w:rPr>
-              <w:instrText xml:space="preserve"> PAGEREF _Toc495950771 \h </w:instrText>
-            </w:r>
-            <w:r>
-              <w:rPr>
-                <w:noProof/>
-                <w:webHidden/>
-              </w:rPr>
-            </w:r>
-            <w:r>
-              <w:rPr>
-                <w:noProof/>
-                <w:webHidden/>
-              </w:rPr>
-              <w:fldChar w:fldCharType="separate"/>
-            </w:r>
-            <w:r>
-              <w:rPr>
-                <w:noProof/>
-                <w:webHidden/>
-              </w:rPr>
-              <w:t>4</w:t>
-            </w:r>
-            <w:r>
-              <w:rPr>
-                <w:noProof/>
-                <w:webHidden/>
-              </w:rPr>
-              <w:fldChar w:fldCharType="end"/>
-            </w:r>
-          </w:hyperlink>
-        </w:p>
-        <w:p>
-          <w:pPr>
-            <w:pStyle w:val="TDC3"/>
-            <w:tabs>
-              <w:tab w:val="right" w:leader="dot" w:pos="8828"/>
-            </w:tabs>
-            <w:rPr>
-              <w:noProof/>
-            </w:rPr>
-          </w:pPr>
-          <w:hyperlink w:anchor="_Toc495950772" w:history="1">
-            <w:r>
-              <w:rPr>
-                <w:rStyle w:val="Hipervnculo"/>
-                <w:noProof/>
-              </w:rPr>
-              <w:t>2.1.3.- Modelo MoPoSoft.</w:t>
-            </w:r>
-            <w:r>
-              <w:rPr>
-                <w:noProof/>
-                <w:webHidden/>
-              </w:rPr>
-              <w:tab/>
-            </w:r>
-            <w:r>
-              <w:rPr>
-                <w:noProof/>
-                <w:webHidden/>
-              </w:rPr>
-              <w:fldChar w:fldCharType="begin"/>
-            </w:r>
-            <w:r>
-              <w:rPr>
-                <w:noProof/>
-                <w:webHidden/>
-              </w:rPr>
-              <w:instrText xml:space="preserve"> PAGEREF _Toc495950772 \h </w:instrText>
-            </w:r>
-            <w:r>
-              <w:rPr>
-                <w:noProof/>
-                <w:webHidden/>
-              </w:rPr>
-            </w:r>
-            <w:r>
-              <w:rPr>
-                <w:noProof/>
-                <w:webHidden/>
-              </w:rPr>
-              <w:fldChar w:fldCharType="separate"/>
-            </w:r>
-            <w:r>
-              <w:rPr>
-                <w:noProof/>
-                <w:webHidden/>
-              </w:rPr>
-              <w:t>4</w:t>
-            </w:r>
-            <w:r>
-              <w:rPr>
-                <w:noProof/>
-                <w:webHidden/>
-              </w:rPr>
-              <w:fldChar w:fldCharType="end"/>
-            </w:r>
-          </w:hyperlink>
-        </w:p>
-        <w:p>
-          <w:pPr>
-            <w:pStyle w:val="TDC3"/>
-            <w:tabs>
-              <w:tab w:val="right" w:leader="dot" w:pos="8828"/>
-            </w:tabs>
-            <w:rPr>
-              <w:noProof/>
-            </w:rPr>
-          </w:pPr>
-          <w:hyperlink w:anchor="_Toc495950773" w:history="1">
-            <w:r>
-              <w:rPr>
-                <w:rStyle w:val="Hipervnculo"/>
-                <w:noProof/>
-              </w:rPr>
-              <w:t>2.1.4.- Herramientas de gestión de proyectos.</w:t>
-            </w:r>
-            <w:r>
-              <w:rPr>
-                <w:noProof/>
-                <w:webHidden/>
-              </w:rPr>
-              <w:tab/>
-            </w:r>
-            <w:r>
-              <w:rPr>
-                <w:noProof/>
-                <w:webHidden/>
-              </w:rPr>
-              <w:fldChar w:fldCharType="begin"/>
-            </w:r>
-            <w:r>
-              <w:rPr>
-                <w:noProof/>
-                <w:webHidden/>
-              </w:rPr>
-              <w:instrText xml:space="preserve"> PAGEREF _Toc495950773 \h </w:instrText>
-            </w:r>
-            <w:r>
-              <w:rPr>
-                <w:noProof/>
-                <w:webHidden/>
-              </w:rPr>
-            </w:r>
-            <w:r>
-              <w:rPr>
-                <w:noProof/>
-                <w:webHidden/>
-              </w:rPr>
-              <w:fldChar w:fldCharType="separate"/>
-            </w:r>
-            <w:r>
-              <w:rPr>
-                <w:noProof/>
-                <w:webHidden/>
-              </w:rPr>
-              <w:t>4</w:t>
-            </w:r>
-            <w:r>
-              <w:rPr>
-                <w:noProof/>
-                <w:webHidden/>
-              </w:rPr>
-              <w:fldChar w:fldCharType="end"/>
-            </w:r>
-          </w:hyperlink>
-        </w:p>
-        <w:p>
-          <w:pPr>
-            <w:pStyle w:val="TDC2"/>
-            <w:tabs>
-              <w:tab w:val="right" w:leader="dot" w:pos="8828"/>
-            </w:tabs>
-            <w:rPr>
-              <w:noProof/>
-            </w:rPr>
-          </w:pPr>
-          <w:hyperlink w:anchor="_Toc495950774" w:history="1">
-            <w:r>
-              <w:rPr>
-                <w:rStyle w:val="Hipervnculo"/>
-                <w:noProof/>
-              </w:rPr>
-              <w:t>2.2.- Tecnologías</w:t>
-            </w:r>
-            <w:r>
-              <w:rPr>
-                <w:noProof/>
-                <w:webHidden/>
-              </w:rPr>
-              <w:tab/>
-            </w:r>
-            <w:r>
-              <w:rPr>
-                <w:noProof/>
-                <w:webHidden/>
-              </w:rPr>
-              <w:fldChar w:fldCharType="begin"/>
-            </w:r>
-            <w:r>
-              <w:rPr>
-                <w:noProof/>
-                <w:webHidden/>
-              </w:rPr>
-              <w:instrText xml:space="preserve"> PAGEREF _Toc495950774 \h </w:instrText>
-            </w:r>
-            <w:r>
-              <w:rPr>
-                <w:noProof/>
-                <w:webHidden/>
-              </w:rPr>
-            </w:r>
-            <w:r>
-              <w:rPr>
-                <w:noProof/>
-                <w:webHidden/>
-              </w:rPr>
-              <w:fldChar w:fldCharType="separate"/>
-            </w:r>
-            <w:r>
-              <w:rPr>
-                <w:noProof/>
-                <w:webHidden/>
-              </w:rPr>
-              <w:t>4</w:t>
-            </w:r>
-            <w:r>
-              <w:rPr>
-                <w:noProof/>
-                <w:webHidden/>
-              </w:rPr>
-              <w:fldChar w:fldCharType="end"/>
-            </w:r>
-          </w:hyperlink>
-        </w:p>
-        <w:p>
-          <w:pPr>
-            <w:pStyle w:val="TDC3"/>
-            <w:tabs>
-              <w:tab w:val="right" w:leader="dot" w:pos="8828"/>
-            </w:tabs>
-            <w:rPr>
-              <w:noProof/>
-            </w:rPr>
-          </w:pPr>
-          <w:hyperlink w:anchor="_Toc495950775" w:history="1">
-            <w:r>
-              <w:rPr>
-                <w:rStyle w:val="Hipervnculo"/>
-                <w:noProof/>
-              </w:rPr>
-              <w:t>2.2.1.-Herramientas.</w:t>
-            </w:r>
-            <w:r>
-              <w:rPr>
-                <w:noProof/>
-                <w:webHidden/>
-              </w:rPr>
-              <w:tab/>
-            </w:r>
-            <w:r>
-              <w:rPr>
-                <w:noProof/>
-                <w:webHidden/>
-              </w:rPr>
-              <w:fldChar w:fldCharType="begin"/>
-            </w:r>
-            <w:r>
-              <w:rPr>
-                <w:noProof/>
-                <w:webHidden/>
-              </w:rPr>
-              <w:instrText xml:space="preserve"> PAGEREF _Toc495950775 \h </w:instrText>
-            </w:r>
-            <w:r>
-              <w:rPr>
-                <w:noProof/>
-                <w:webHidden/>
-              </w:rPr>
-            </w:r>
-            <w:r>
-              <w:rPr>
-                <w:noProof/>
-                <w:webHidden/>
-              </w:rPr>
-              <w:fldChar w:fldCharType="separate"/>
-            </w:r>
-            <w:r>
-              <w:rPr>
-                <w:noProof/>
-                <w:webHidden/>
-              </w:rPr>
-              <w:t>4</w:t>
-            </w:r>
-            <w:r>
-              <w:rPr>
-                <w:noProof/>
-                <w:webHidden/>
-              </w:rPr>
-              <w:fldChar w:fldCharType="end"/>
-            </w:r>
-          </w:hyperlink>
-        </w:p>
-        <w:p>
-          <w:pPr>
-            <w:pStyle w:val="TDC3"/>
-            <w:tabs>
-              <w:tab w:val="right" w:leader="dot" w:pos="8828"/>
-            </w:tabs>
-            <w:rPr>
-              <w:noProof/>
-            </w:rPr>
-          </w:pPr>
-          <w:hyperlink w:anchor="_Toc495950776" w:history="1">
-            <w:r>
-              <w:rPr>
-                <w:rStyle w:val="Hipervnculo"/>
-                <w:noProof/>
-              </w:rPr>
-              <w:t>2.2.2.- Frontend.</w:t>
-            </w:r>
-            <w:r>
-              <w:rPr>
-                <w:noProof/>
-                <w:webHidden/>
-              </w:rPr>
-              <w:tab/>
-            </w:r>
-            <w:r>
-              <w:rPr>
-                <w:noProof/>
-                <w:webHidden/>
-              </w:rPr>
-              <w:fldChar w:fldCharType="begin"/>
-            </w:r>
-            <w:r>
-              <w:rPr>
-                <w:noProof/>
-                <w:webHidden/>
-              </w:rPr>
-              <w:instrText xml:space="preserve"> PAGEREF _Toc495950776 \h </w:instrText>
-            </w:r>
-            <w:r>
-              <w:rPr>
-                <w:noProof/>
-                <w:webHidden/>
-              </w:rPr>
-            </w:r>
-            <w:r>
-              <w:rPr>
-                <w:noProof/>
-                <w:webHidden/>
-              </w:rPr>
-              <w:fldChar w:fldCharType="separate"/>
-            </w:r>
-            <w:r>
-              <w:rPr>
-                <w:noProof/>
-                <w:webHidden/>
-              </w:rPr>
-              <w:t>4</w:t>
-            </w:r>
-            <w:r>
-              <w:rPr>
-                <w:noProof/>
-                <w:webHidden/>
-              </w:rPr>
-              <w:fldChar w:fldCharType="end"/>
-            </w:r>
-          </w:hyperlink>
-        </w:p>
-        <w:p>
-          <w:pPr>
-            <w:pStyle w:val="TDC3"/>
-            <w:tabs>
-              <w:tab w:val="right" w:leader="dot" w:pos="8828"/>
-            </w:tabs>
-            <w:rPr>
-              <w:noProof/>
-            </w:rPr>
-          </w:pPr>
-          <w:hyperlink w:anchor="_Toc495950777" w:history="1">
-            <w:r>
-              <w:rPr>
-                <w:rStyle w:val="Hipervnculo"/>
-                <w:noProof/>
-              </w:rPr>
-              <w:t>2.2.3.- Back end</w:t>
-            </w:r>
-            <w:r>
-              <w:rPr>
-                <w:noProof/>
-                <w:webHidden/>
-              </w:rPr>
-              <w:tab/>
-            </w:r>
-            <w:r>
-              <w:rPr>
-                <w:noProof/>
-                <w:webHidden/>
-              </w:rPr>
-              <w:fldChar w:fldCharType="begin"/>
-            </w:r>
-            <w:r>
-              <w:rPr>
-                <w:noProof/>
-                <w:webHidden/>
-              </w:rPr>
-              <w:instrText xml:space="preserve"> PAGEREF _Toc495950777 \h </w:instrText>
-            </w:r>
-            <w:r>
-              <w:rPr>
-                <w:noProof/>
-                <w:webHidden/>
-              </w:rPr>
-            </w:r>
-            <w:r>
-              <w:rPr>
-                <w:noProof/>
-                <w:webHidden/>
-              </w:rPr>
-              <w:fldChar w:fldCharType="separate"/>
-            </w:r>
-            <w:r>
-              <w:rPr>
-                <w:noProof/>
-                <w:webHidden/>
-              </w:rPr>
-              <w:t>4</w:t>
-            </w:r>
-            <w:r>
-              <w:rPr>
-                <w:noProof/>
-                <w:webHidden/>
-              </w:rPr>
-              <w:fldChar w:fldCharType="end"/>
-            </w:r>
-          </w:hyperlink>
-        </w:p>
-        <w:p>
-          <w:pPr>
-            <w:pStyle w:val="TDC3"/>
-            <w:tabs>
-              <w:tab w:val="right" w:leader="dot" w:pos="8828"/>
-            </w:tabs>
-            <w:rPr>
-              <w:noProof/>
-            </w:rPr>
-          </w:pPr>
-          <w:hyperlink w:anchor="_Toc495950778" w:history="1">
-            <w:r>
-              <w:rPr>
-                <w:rStyle w:val="Hipervnculo"/>
-                <w:noProof/>
-              </w:rPr>
-              <w:t>2.2.4.- Modelo MVC</w:t>
-            </w:r>
-            <w:r>
-              <w:rPr>
-                <w:noProof/>
-                <w:webHidden/>
-              </w:rPr>
-              <w:tab/>
-            </w:r>
-            <w:r>
-              <w:rPr>
-                <w:noProof/>
-                <w:webHidden/>
-              </w:rPr>
-              <w:fldChar w:fldCharType="begin"/>
-            </w:r>
-            <w:r>
-              <w:rPr>
-                <w:noProof/>
-                <w:webHidden/>
-              </w:rPr>
-              <w:instrText xml:space="preserve"> PAGEREF _Toc495950778 \h </w:instrText>
-            </w:r>
-            <w:r>
-              <w:rPr>
-                <w:noProof/>
-                <w:webHidden/>
-              </w:rPr>
-            </w:r>
-            <w:r>
-              <w:rPr>
-                <w:noProof/>
-                <w:webHidden/>
-              </w:rPr>
-              <w:fldChar w:fldCharType="separate"/>
-            </w:r>
-            <w:r>
-              <w:rPr>
-                <w:noProof/>
-                <w:webHidden/>
-              </w:rPr>
-              <w:t>4</w:t>
-            </w:r>
-            <w:r>
-              <w:rPr>
-                <w:noProof/>
-                <w:webHidden/>
-              </w:rPr>
-              <w:fldChar w:fldCharType="end"/>
-            </w:r>
-          </w:hyperlink>
-        </w:p>
-        <w:p>
-          <w:pPr>
-            <w:pStyle w:val="TDC2"/>
-            <w:tabs>
-              <w:tab w:val="right" w:leader="dot" w:pos="8828"/>
-            </w:tabs>
-            <w:rPr>
-              <w:noProof/>
-            </w:rPr>
-          </w:pPr>
-          <w:hyperlink w:anchor="_Toc495950779" w:history="1">
-            <w:r>
-              <w:rPr>
-                <w:rStyle w:val="Hipervnculo"/>
-                <w:noProof/>
-              </w:rPr>
-              <w:t>2.3.- Gestor de base de datos(SQL developer).</w:t>
-            </w:r>
-            <w:r>
-              <w:rPr>
-                <w:noProof/>
-                <w:webHidden/>
-              </w:rPr>
-              <w:tab/>
-            </w:r>
-            <w:r>
-              <w:rPr>
-                <w:noProof/>
-                <w:webHidden/>
-              </w:rPr>
-              <w:fldChar w:fldCharType="begin"/>
-            </w:r>
-            <w:r>
-              <w:rPr>
-                <w:noProof/>
-                <w:webHidden/>
-              </w:rPr>
-              <w:instrText xml:space="preserve"> PAGEREF _Toc495950779 \h </w:instrText>
-            </w:r>
-            <w:r>
-              <w:rPr>
-                <w:noProof/>
-                <w:webHidden/>
-              </w:rPr>
-            </w:r>
-            <w:r>
-              <w:rPr>
-                <w:noProof/>
-                <w:webHidden/>
-              </w:rPr>
-              <w:fldChar w:fldCharType="separate"/>
-            </w:r>
-            <w:r>
-              <w:rPr>
-                <w:noProof/>
-                <w:webHidden/>
-              </w:rPr>
-              <w:t>4</w:t>
-            </w:r>
-            <w:r>
-              <w:rPr>
-                <w:noProof/>
-                <w:webHidden/>
-              </w:rPr>
-              <w:fldChar w:fldCharType="end"/>
-            </w:r>
-          </w:hyperlink>
-        </w:p>
-        <w:p>
-          <w:pPr>
-            <w:pStyle w:val="TDC3"/>
-            <w:tabs>
-              <w:tab w:val="right" w:leader="dot" w:pos="8828"/>
-            </w:tabs>
-            <w:rPr>
-              <w:noProof/>
-            </w:rPr>
-          </w:pPr>
-          <w:hyperlink w:anchor="_Toc495950780" w:history="1">
-            <w:r>
-              <w:rPr>
-                <w:rStyle w:val="Hipervnculo"/>
-                <w:noProof/>
-              </w:rPr>
-              <w:t>2.3.1.- Definición.</w:t>
-            </w:r>
-            <w:r>
-              <w:rPr>
-                <w:noProof/>
-                <w:webHidden/>
-              </w:rPr>
-              <w:tab/>
-            </w:r>
-            <w:r>
-              <w:rPr>
-                <w:noProof/>
-                <w:webHidden/>
-              </w:rPr>
-              <w:fldChar w:fldCharType="begin"/>
-            </w:r>
-            <w:r>
-              <w:rPr>
-                <w:noProof/>
-                <w:webHidden/>
-              </w:rPr>
-              <w:instrText xml:space="preserve"> PAGEREF _Toc495950780 \h </w:instrText>
-            </w:r>
-            <w:r>
-              <w:rPr>
-                <w:noProof/>
-                <w:webHidden/>
-              </w:rPr>
-            </w:r>
-            <w:r>
-              <w:rPr>
-                <w:noProof/>
-                <w:webHidden/>
-              </w:rPr>
-              <w:fldChar w:fldCharType="separate"/>
-            </w:r>
-            <w:r>
-              <w:rPr>
-                <w:noProof/>
-                <w:webHidden/>
-              </w:rPr>
-              <w:t>4</w:t>
-            </w:r>
-            <w:r>
-              <w:rPr>
-                <w:noProof/>
-                <w:webHidden/>
-              </w:rPr>
-              <w:fldChar w:fldCharType="end"/>
-            </w:r>
-          </w:hyperlink>
-        </w:p>
-        <w:p>
-          <w:pPr>
-            <w:pStyle w:val="TDC3"/>
-            <w:tabs>
-              <w:tab w:val="right" w:leader="dot" w:pos="8828"/>
-            </w:tabs>
-            <w:rPr>
-              <w:noProof/>
-            </w:rPr>
-          </w:pPr>
-          <w:hyperlink w:anchor="_Toc495950781" w:history="1">
-            <w:r>
-              <w:rPr>
-                <w:rStyle w:val="Hipervnculo"/>
-                <w:noProof/>
-              </w:rPr>
-              <w:t>2.3.2.- Instalación y configuración.</w:t>
-            </w:r>
-            <w:r>
-              <w:rPr>
-                <w:noProof/>
-                <w:webHidden/>
-              </w:rPr>
-              <w:tab/>
-            </w:r>
-            <w:r>
-              <w:rPr>
-                <w:noProof/>
-                <w:webHidden/>
-              </w:rPr>
-              <w:fldChar w:fldCharType="begin"/>
-            </w:r>
-            <w:r>
-              <w:rPr>
-                <w:noProof/>
-                <w:webHidden/>
-              </w:rPr>
-              <w:instrText xml:space="preserve"> PAGEREF _Toc495950781 \h </w:instrText>
-            </w:r>
-            <w:r>
-              <w:rPr>
-                <w:noProof/>
-                <w:webHidden/>
-              </w:rPr>
-            </w:r>
-            <w:r>
-              <w:rPr>
-                <w:noProof/>
-                <w:webHidden/>
-              </w:rPr>
-              <w:fldChar w:fldCharType="separate"/>
-            </w:r>
-            <w:r>
-              <w:rPr>
-                <w:noProof/>
-                <w:webHidden/>
-              </w:rPr>
-              <w:t>4</w:t>
-            </w:r>
-            <w:r>
-              <w:rPr>
-                <w:noProof/>
-                <w:webHidden/>
-              </w:rPr>
-              <w:fldChar w:fldCharType="end"/>
-            </w:r>
-          </w:hyperlink>
-        </w:p>
-        <w:p>
-          <w:pPr>
-            <w:pStyle w:val="TDC3"/>
-            <w:tabs>
-              <w:tab w:val="right" w:leader="dot" w:pos="8828"/>
-            </w:tabs>
-            <w:rPr>
-              <w:noProof/>
-            </w:rPr>
-          </w:pPr>
-          <w:hyperlink w:anchor="_Toc495950782" w:history="1">
-            <w:r>
-              <w:rPr>
-                <w:rStyle w:val="Hipervnculo"/>
-                <w:noProof/>
-              </w:rPr>
-              <w:t>2.3.3.- Diseño de bases de datos: Conceptos, Operaciones, Objetos y   Estructura.</w:t>
-            </w:r>
-            <w:r>
-              <w:rPr>
-                <w:noProof/>
-                <w:webHidden/>
-              </w:rPr>
-              <w:tab/>
-            </w:r>
-            <w:r>
-              <w:rPr>
-                <w:noProof/>
-                <w:webHidden/>
-              </w:rPr>
-              <w:fldChar w:fldCharType="begin"/>
-            </w:r>
-            <w:r>
-              <w:rPr>
-                <w:noProof/>
-                <w:webHidden/>
-              </w:rPr>
-              <w:instrText xml:space="preserve"> PAGEREF _Toc495950782 \h </w:instrText>
-            </w:r>
-            <w:r>
-              <w:rPr>
-                <w:noProof/>
-                <w:webHidden/>
-              </w:rPr>
-            </w:r>
-            <w:r>
-              <w:rPr>
-                <w:noProof/>
-                <w:webHidden/>
-              </w:rPr>
-              <w:fldChar w:fldCharType="separate"/>
-            </w:r>
-            <w:r>
-              <w:rPr>
-                <w:noProof/>
-                <w:webHidden/>
-              </w:rPr>
-              <w:t>4</w:t>
-            </w:r>
-            <w:r>
-              <w:rPr>
-                <w:noProof/>
-                <w:webHidden/>
-              </w:rPr>
-              <w:fldChar w:fldCharType="end"/>
-            </w:r>
-          </w:hyperlink>
-        </w:p>
-        <w:p>
-          <w:pPr>
-            <w:pStyle w:val="TDC2"/>
-            <w:tabs>
-              <w:tab w:val="right" w:leader="dot" w:pos="8828"/>
-            </w:tabs>
-            <w:rPr>
-              <w:noProof/>
-            </w:rPr>
-          </w:pPr>
-          <w:hyperlink w:anchor="_Toc495950783" w:history="1">
-            <w:r>
-              <w:rPr>
-                <w:rStyle w:val="Hipervnculo"/>
-                <w:noProof/>
-              </w:rPr>
-              <w:t>2.4.- Metodología de desarrollo.</w:t>
-            </w:r>
-            <w:r>
-              <w:rPr>
-                <w:noProof/>
-                <w:webHidden/>
-              </w:rPr>
-              <w:tab/>
-            </w:r>
-            <w:r>
-              <w:rPr>
-                <w:noProof/>
-                <w:webHidden/>
-              </w:rPr>
-              <w:fldChar w:fldCharType="begin"/>
-            </w:r>
-            <w:r>
-              <w:rPr>
-                <w:noProof/>
-                <w:webHidden/>
-              </w:rPr>
-              <w:instrText xml:space="preserve"> PAGEREF _Toc495950783 \h </w:instrText>
-            </w:r>
-            <w:r>
-              <w:rPr>
-                <w:noProof/>
-                <w:webHidden/>
-              </w:rPr>
-            </w:r>
-            <w:r>
-              <w:rPr>
-                <w:noProof/>
-                <w:webHidden/>
-              </w:rPr>
-              <w:fldChar w:fldCharType="separate"/>
-            </w:r>
-            <w:r>
-              <w:rPr>
-                <w:noProof/>
-                <w:webHidden/>
-              </w:rPr>
-              <w:t>5</w:t>
-            </w:r>
-            <w:r>
-              <w:rPr>
-                <w:noProof/>
-                <w:webHidden/>
-              </w:rPr>
-              <w:fldChar w:fldCharType="end"/>
-            </w:r>
-          </w:hyperlink>
-        </w:p>
-        <w:p>
-          <w:pPr>
-            <w:pStyle w:val="TDC3"/>
-            <w:tabs>
-              <w:tab w:val="right" w:leader="dot" w:pos="8828"/>
-            </w:tabs>
-            <w:rPr>
-              <w:noProof/>
-            </w:rPr>
-          </w:pPr>
-          <w:hyperlink w:anchor="_Toc495950784" w:history="1">
-            <w:r>
-              <w:rPr>
-                <w:rStyle w:val="Hipervnculo"/>
-                <w:noProof/>
-              </w:rPr>
-              <w:t>2.4.1.- Metodología Agil.</w:t>
-            </w:r>
-            <w:r>
-              <w:rPr>
-                <w:noProof/>
-                <w:webHidden/>
-              </w:rPr>
-              <w:tab/>
-            </w:r>
-            <w:r>
-              <w:rPr>
-                <w:noProof/>
-                <w:webHidden/>
-              </w:rPr>
-              <w:fldChar w:fldCharType="begin"/>
-            </w:r>
-            <w:r>
-              <w:rPr>
-                <w:noProof/>
-                <w:webHidden/>
-              </w:rPr>
-              <w:instrText xml:space="preserve"> PAGEREF _Toc495950784 \h </w:instrText>
-            </w:r>
-            <w:r>
-              <w:rPr>
-                <w:noProof/>
-                <w:webHidden/>
-              </w:rPr>
-            </w:r>
-            <w:r>
-              <w:rPr>
-                <w:noProof/>
-                <w:webHidden/>
-              </w:rPr>
-              <w:fldChar w:fldCharType="separate"/>
-            </w:r>
-            <w:r>
-              <w:rPr>
-                <w:noProof/>
-                <w:webHidden/>
-              </w:rPr>
-              <w:t>5</w:t>
+              <w:t>15</w:t>
             </w:r>
             <w:r>
               <w:rPr>
@@ -2998,16 +3064,18 @@
               <w:tab w:val="right" w:leader="dot" w:pos="8828"/>
             </w:tabs>
             <w:rPr>
+              <w:rFonts w:eastAsiaTheme="minorEastAsia"/>
               <w:noProof/>
+              <w:lang w:eastAsia="es-MX"/>
             </w:rPr>
           </w:pPr>
-          <w:hyperlink w:anchor="_Toc495950785" w:history="1">
+          <w:hyperlink w:anchor="_Toc495956426" w:history="1">
             <w:r>
               <w:rPr>
                 <w:rStyle w:val="Hipervnculo"/>
                 <w:noProof/>
               </w:rPr>
-              <w:t>Capítulo 3: Desarrollo.</w:t>
+              <w:t>Capítulo 4: Resultados.</w:t>
             </w:r>
             <w:r>
               <w:rPr>
@@ -3028,7 +3096,7 @@
                 <w:noProof/>
                 <w:webHidden/>
               </w:rPr>
-              <w:instrText xml:space="preserve"> PAGEREF _Toc495950785 \h </w:instrText>
+              <w:instrText xml:space="preserve"> PAGEREF _Toc495956426 \h </w:instrText>
             </w:r>
             <w:r>
               <w:rPr>
@@ -3048,7 +3116,7 @@
                 <w:noProof/>
                 <w:webHidden/>
               </w:rPr>
-              <w:t>5</w:t>
+              <w:t>15</w:t>
             </w:r>
             <w:r>
               <w:rPr>
@@ -3066,16 +3134,18 @@
               <w:tab w:val="right" w:leader="dot" w:pos="8828"/>
             </w:tabs>
             <w:rPr>
+              <w:rFonts w:eastAsiaTheme="minorEastAsia"/>
               <w:noProof/>
+              <w:lang w:eastAsia="es-MX"/>
             </w:rPr>
           </w:pPr>
-          <w:hyperlink w:anchor="_Toc495950786" w:history="1">
+          <w:hyperlink w:anchor="_Toc495956427" w:history="1">
             <w:r>
               <w:rPr>
                 <w:rStyle w:val="Hipervnculo"/>
                 <w:noProof/>
               </w:rPr>
-              <w:t>Capítulo 4: Resultados.</w:t>
+              <w:t>Capítulo 5: Conclusiones.</w:t>
             </w:r>
             <w:r>
               <w:rPr>
@@ -3096,7 +3166,7 @@
                 <w:noProof/>
                 <w:webHidden/>
               </w:rPr>
-              <w:instrText xml:space="preserve"> PAGEREF _Toc495950786 \h </w:instrText>
+              <w:instrText xml:space="preserve"> PAGEREF _Toc495956427 \h </w:instrText>
             </w:r>
             <w:r>
               <w:rPr>
@@ -3116,7 +3186,7 @@
                 <w:noProof/>
                 <w:webHidden/>
               </w:rPr>
-              <w:t>5</w:t>
+              <w:t>15</w:t>
             </w:r>
             <w:r>
               <w:rPr>
@@ -3134,16 +3204,18 @@
               <w:tab w:val="right" w:leader="dot" w:pos="8828"/>
             </w:tabs>
             <w:rPr>
+              <w:rFonts w:eastAsiaTheme="minorEastAsia"/>
               <w:noProof/>
+              <w:lang w:eastAsia="es-MX"/>
             </w:rPr>
           </w:pPr>
-          <w:hyperlink w:anchor="_Toc495950787" w:history="1">
+          <w:hyperlink w:anchor="_Toc495956428" w:history="1">
             <w:r>
               <w:rPr>
                 <w:rStyle w:val="Hipervnculo"/>
                 <w:noProof/>
               </w:rPr>
-              <w:t>Capítulo 5: Conclusiones.</w:t>
+              <w:t>Capítulo 6: Competencias desarrolladas.</w:t>
             </w:r>
             <w:r>
               <w:rPr>
@@ -3164,7 +3236,7 @@
                 <w:noProof/>
                 <w:webHidden/>
               </w:rPr>
-              <w:instrText xml:space="preserve"> PAGEREF _Toc495950787 \h </w:instrText>
+              <w:instrText xml:space="preserve"> PAGEREF _Toc495956428 \h </w:instrText>
             </w:r>
             <w:r>
               <w:rPr>
@@ -3184,7 +3256,7 @@
                 <w:noProof/>
                 <w:webHidden/>
               </w:rPr>
-              <w:t>5</w:t>
+              <w:t>15</w:t>
             </w:r>
             <w:r>
               <w:rPr>
@@ -3202,16 +3274,18 @@
               <w:tab w:val="right" w:leader="dot" w:pos="8828"/>
             </w:tabs>
             <w:rPr>
+              <w:rFonts w:eastAsiaTheme="minorEastAsia"/>
               <w:noProof/>
+              <w:lang w:eastAsia="es-MX"/>
             </w:rPr>
           </w:pPr>
-          <w:hyperlink w:anchor="_Toc495950788" w:history="1">
+          <w:hyperlink w:anchor="_Toc495956429" w:history="1">
             <w:r>
               <w:rPr>
                 <w:rStyle w:val="Hipervnculo"/>
                 <w:noProof/>
               </w:rPr>
-              <w:t>Capítulo 6: Competencias desarrolladas.</w:t>
+              <w:t>Bibliografía.</w:t>
             </w:r>
             <w:r>
               <w:rPr>
@@ -3232,7 +3306,7 @@
                 <w:noProof/>
                 <w:webHidden/>
               </w:rPr>
-              <w:instrText xml:space="preserve"> PAGEREF _Toc495950788 \h </w:instrText>
+              <w:instrText xml:space="preserve"> PAGEREF _Toc495956429 \h </w:instrText>
             </w:r>
             <w:r>
               <w:rPr>
@@ -3252,75 +3326,7 @@
                 <w:noProof/>
                 <w:webHidden/>
               </w:rPr>
-              <w:t>5</w:t>
-            </w:r>
-            <w:r>
-              <w:rPr>
-                <w:noProof/>
-                <w:webHidden/>
-              </w:rPr>
-              <w:fldChar w:fldCharType="end"/>
-            </w:r>
-          </w:hyperlink>
-        </w:p>
-        <w:p>
-          <w:pPr>
-            <w:pStyle w:val="TDC1"/>
-            <w:tabs>
-              <w:tab w:val="right" w:leader="dot" w:pos="8828"/>
-            </w:tabs>
-            <w:rPr>
-              <w:noProof/>
-            </w:rPr>
-          </w:pPr>
-          <w:hyperlink w:anchor="_Toc495950789" w:history="1">
-            <w:r>
-              <w:rPr>
-                <w:rStyle w:val="Hipervnculo"/>
-                <w:noProof/>
-              </w:rPr>
-              <w:t>Bibliografía.</w:t>
-            </w:r>
-            <w:r>
-              <w:rPr>
-                <w:noProof/>
-                <w:webHidden/>
-              </w:rPr>
-              <w:tab/>
-            </w:r>
-            <w:r>
-              <w:rPr>
-                <w:noProof/>
-                <w:webHidden/>
-              </w:rPr>
-              <w:fldChar w:fldCharType="begin"/>
-            </w:r>
-            <w:r>
-              <w:rPr>
-                <w:noProof/>
-                <w:webHidden/>
-              </w:rPr>
-              <w:instrText xml:space="preserve"> PAGEREF _Toc495950789 \h </w:instrText>
-            </w:r>
-            <w:r>
-              <w:rPr>
-                <w:noProof/>
-                <w:webHidden/>
-              </w:rPr>
-            </w:r>
-            <w:r>
-              <w:rPr>
-                <w:noProof/>
-                <w:webHidden/>
-              </w:rPr>
-              <w:fldChar w:fldCharType="separate"/>
-            </w:r>
-            <w:r>
-              <w:rPr>
-                <w:noProof/>
-                <w:webHidden/>
-              </w:rPr>
-              <w:t>5</w:t>
+              <w:t>15</w:t>
             </w:r>
             <w:r>
               <w:rPr>
@@ -3351,7 +3357,7 @@
       <w:r>
         <w:br w:type="page"/>
       </w:r>
-      <w:bookmarkStart w:id="0" w:name="_Toc495950752"/>
+      <w:bookmarkStart w:id="0" w:name="_Toc495956393"/>
       <w:r>
         <w:lastRenderedPageBreak/>
         <w:t>Capítulo 1: Generalidades del proyecto.</w:t>
@@ -3363,7 +3369,7 @@
       <w:pPr>
         <w:pStyle w:val="Ttulo2"/>
       </w:pPr>
-      <w:bookmarkStart w:id="1" w:name="_Toc495950753"/>
+      <w:bookmarkStart w:id="1" w:name="_Toc495956394"/>
       <w:r>
         <w:t xml:space="preserve">1.1.- </w:t>
       </w:r>
@@ -3376,7 +3382,7 @@
       <w:pPr>
         <w:pStyle w:val="Ttulo2"/>
       </w:pPr>
-      <w:bookmarkStart w:id="2" w:name="_Toc495950754"/>
+      <w:bookmarkStart w:id="2" w:name="_Toc495956395"/>
       <w:r>
         <w:t xml:space="preserve">1.2.- </w:t>
       </w:r>
@@ -3390,7 +3396,7 @@
         <w:pStyle w:val="Ttulo3"/>
         <w:ind w:firstLine="708"/>
       </w:pPr>
-      <w:bookmarkStart w:id="3" w:name="_Toc495950755"/>
+      <w:bookmarkStart w:id="3" w:name="_Toc495956396"/>
       <w:r>
         <w:t xml:space="preserve">1.2.1.- </w:t>
       </w:r>
@@ -3839,7 +3845,7 @@
         <w:pStyle w:val="Ttulo3"/>
         <w:ind w:firstLine="708"/>
       </w:pPr>
-      <w:bookmarkStart w:id="4" w:name="_Toc495950756"/>
+      <w:bookmarkStart w:id="4" w:name="_Toc495956397"/>
       <w:r>
         <w:t xml:space="preserve">1.2.2.- </w:t>
       </w:r>
@@ -3870,7 +3876,7 @@
         <w:pStyle w:val="Ttulo3"/>
         <w:ind w:firstLine="708"/>
       </w:pPr>
-      <w:bookmarkStart w:id="5" w:name="_Toc495950757"/>
+      <w:bookmarkStart w:id="5" w:name="_Toc495956398"/>
       <w:r>
         <w:t xml:space="preserve">1.2.3.- </w:t>
       </w:r>
@@ -4021,9 +4027,7 @@
       </w:r>
     </w:p>
     <w:p/>
-    <w:p>
-      <w:bookmarkStart w:id="6" w:name="_Toc495950758"/>
-    </w:p>
+    <w:p/>
     <w:p/>
     <w:p>
       <w:pPr>
@@ -4050,6 +4054,7 @@
         <w:lastRenderedPageBreak/>
         <w:t xml:space="preserve"> </w:t>
       </w:r>
+      <w:bookmarkStart w:id="6" w:name="_Toc495956399"/>
       <w:r>
         <w:t xml:space="preserve">1.2.4.- </w:t>
       </w:r>
@@ -4135,7 +4140,7 @@
         <w:pStyle w:val="Ttulo3"/>
         <w:ind w:firstLine="708"/>
       </w:pPr>
-      <w:bookmarkStart w:id="7" w:name="_Toc495950759"/>
+      <w:bookmarkStart w:id="7" w:name="_Toc495956400"/>
       <w:r>
         <w:t xml:space="preserve">1.2.5.- </w:t>
       </w:r>
@@ -4188,7 +4193,7 @@
         <w:pStyle w:val="Ttulo3"/>
         <w:ind w:firstLine="708"/>
       </w:pPr>
-      <w:bookmarkStart w:id="8" w:name="_Toc495950760"/>
+      <w:bookmarkStart w:id="8" w:name="_Toc495956401"/>
       <w:r>
         <w:t xml:space="preserve">1.2.6.- </w:t>
       </w:r>
@@ -4229,7 +4234,7 @@
         <w:pStyle w:val="Ttulo3"/>
         <w:ind w:firstLine="708"/>
       </w:pPr>
-      <w:bookmarkStart w:id="9" w:name="_Toc495950761"/>
+      <w:bookmarkStart w:id="9" w:name="_Toc495956402"/>
       <w:r>
         <w:t xml:space="preserve">1.2.7.- </w:t>
       </w:r>
@@ -4302,7 +4307,7 @@
         <w:pStyle w:val="Ttulo3"/>
         <w:ind w:firstLine="708"/>
       </w:pPr>
-      <w:bookmarkStart w:id="10" w:name="_Toc495950763"/>
+      <w:bookmarkStart w:id="10" w:name="_Toc495956403"/>
       <w:r>
         <w:t xml:space="preserve">1.2.9.- </w:t>
       </w:r>
@@ -4376,7 +4381,7 @@
       <w:pPr>
         <w:pStyle w:val="Ttulo2"/>
       </w:pPr>
-      <w:bookmarkStart w:id="11" w:name="_Toc495950764"/>
+      <w:bookmarkStart w:id="11" w:name="_Toc495956404"/>
       <w:r>
         <w:t xml:space="preserve">1.3.- </w:t>
       </w:r>
@@ -4390,7 +4395,7 @@
         <w:pStyle w:val="Ttulo3"/>
         <w:ind w:firstLine="708"/>
       </w:pPr>
-      <w:bookmarkStart w:id="12" w:name="_Toc495950765"/>
+      <w:bookmarkStart w:id="12" w:name="_Toc495956405"/>
       <w:r>
         <w:t xml:space="preserve">1.3.1.- </w:t>
       </w:r>
@@ -4462,7 +4467,7 @@
         <w:pStyle w:val="Ttulo3"/>
         <w:ind w:firstLine="708"/>
       </w:pPr>
-      <w:bookmarkStart w:id="13" w:name="_Toc495950766"/>
+      <w:bookmarkStart w:id="13" w:name="_Toc495956406"/>
       <w:r>
         <w:t xml:space="preserve">1.3.2.- </w:t>
       </w:r>
@@ -4759,7 +4764,7 @@
       <w:pPr>
         <w:pStyle w:val="Ttulo2"/>
       </w:pPr>
-      <w:bookmarkStart w:id="14" w:name="_Toc495950767"/>
+      <w:bookmarkStart w:id="14" w:name="_Toc495956407"/>
       <w:r>
         <w:t xml:space="preserve">1.4.- </w:t>
       </w:r>
@@ -4908,7 +4913,7 @@
       <w:pPr>
         <w:pStyle w:val="Ttulo1"/>
       </w:pPr>
-      <w:bookmarkStart w:id="15" w:name="_Toc495950768"/>
+      <w:bookmarkStart w:id="15" w:name="_Toc495956408"/>
       <w:r>
         <w:lastRenderedPageBreak/>
         <w:t>Capítulo 2: Marco teórico.</w:t>
@@ -4919,7 +4924,7 @@
       <w:pPr>
         <w:pStyle w:val="Ttulo2"/>
       </w:pPr>
-      <w:bookmarkStart w:id="16" w:name="_Toc495950769"/>
+      <w:bookmarkStart w:id="16" w:name="_Toc495956409"/>
       <w:r>
         <w:t xml:space="preserve">2.1.- </w:t>
       </w:r>
@@ -4938,7 +4943,7 @@
         <w:pStyle w:val="Ttulo3"/>
         <w:ind w:firstLine="708"/>
       </w:pPr>
-      <w:bookmarkStart w:id="17" w:name="_Toc495950770"/>
+      <w:bookmarkStart w:id="17" w:name="_Toc495956410"/>
       <w:r>
         <w:t>2.1.1.- Historia.</w:t>
       </w:r>
@@ -5457,7 +5462,7 @@
         <w:pStyle w:val="Ttulo3"/>
         <w:ind w:firstLine="708"/>
       </w:pPr>
-      <w:bookmarkStart w:id="18" w:name="_Toc495950771"/>
+      <w:bookmarkStart w:id="18" w:name="_Toc495956411"/>
       <w:r>
         <w:t>2.1.2.- Modelo de procesos.</w:t>
       </w:r>
@@ -5721,7 +5726,7 @@
         <w:pStyle w:val="Ttulo3"/>
         <w:ind w:firstLine="708"/>
       </w:pPr>
-      <w:bookmarkStart w:id="19" w:name="_Toc495950772"/>
+      <w:bookmarkStart w:id="19" w:name="_Toc495956412"/>
       <w:r>
         <w:t xml:space="preserve">2.1.3.- Modelo </w:t>
       </w:r>
@@ -6194,7 +6199,7 @@
         <w:pStyle w:val="Ttulo3"/>
         <w:ind w:firstLine="708"/>
       </w:pPr>
-      <w:bookmarkStart w:id="20" w:name="_Toc495950773"/>
+      <w:bookmarkStart w:id="20" w:name="_Toc495956413"/>
       <w:r>
         <w:lastRenderedPageBreak/>
         <w:t>2.1.4.- Herramientas de gestión de proyectos.</w:t>
@@ -6467,7 +6472,7 @@
       <w:pPr>
         <w:pStyle w:val="Ttulo2"/>
       </w:pPr>
-      <w:bookmarkStart w:id="21" w:name="_Toc495950774"/>
+      <w:bookmarkStart w:id="21" w:name="_Toc495956414"/>
       <w:r>
         <w:lastRenderedPageBreak/>
         <w:t>2.2.- Tecnologías</w:t>
@@ -6479,7 +6484,7 @@
         <w:pStyle w:val="Ttulo3"/>
         <w:ind w:firstLine="708"/>
       </w:pPr>
-      <w:bookmarkStart w:id="22" w:name="_Toc495950775"/>
+      <w:bookmarkStart w:id="22" w:name="_Toc495956415"/>
       <w:r>
         <w:t>2.2.1.-Herramientas.</w:t>
       </w:r>
@@ -6550,7 +6555,7 @@
         <w:pStyle w:val="Ttulo3"/>
         <w:ind w:firstLine="708"/>
       </w:pPr>
-      <w:bookmarkStart w:id="23" w:name="_Toc495950776"/>
+      <w:bookmarkStart w:id="23" w:name="_Toc495956416"/>
       <w:r>
         <w:t xml:space="preserve">2.2.2.- </w:t>
       </w:r>
@@ -6664,7 +6669,7 @@
         <w:pStyle w:val="Ttulo3"/>
         <w:ind w:firstLine="708"/>
       </w:pPr>
-      <w:bookmarkStart w:id="24" w:name="_Toc495950777"/>
+      <w:bookmarkStart w:id="24" w:name="_Toc495956417"/>
       <w:r>
         <w:t xml:space="preserve">2.2.3.- Back </w:t>
       </w:r>
@@ -6715,7 +6720,7 @@
         <w:pStyle w:val="Ttulo3"/>
         <w:ind w:firstLine="708"/>
       </w:pPr>
-      <w:bookmarkStart w:id="25" w:name="_Toc495950778"/>
+      <w:bookmarkStart w:id="25" w:name="_Toc495956418"/>
       <w:r>
         <w:t>2.2.4.- Modelo MVC</w:t>
       </w:r>
@@ -6777,13 +6782,18 @@
       <w:pPr>
         <w:pStyle w:val="Ttulo2"/>
       </w:pPr>
-      <w:bookmarkStart w:id="26" w:name="_Toc495950779"/>
+      <w:bookmarkStart w:id="26" w:name="_Toc495956419"/>
       <w:r>
         <w:t xml:space="preserve">2.3.- Gestor de base de </w:t>
       </w:r>
       <w:proofErr w:type="gramStart"/>
       <w:r>
-        <w:t>datos(</w:t>
+        <w:t>dato</w:t>
+      </w:r>
+      <w:bookmarkStart w:id="27" w:name="_GoBack"/>
+      <w:bookmarkEnd w:id="27"/>
+      <w:r>
+        <w:t>s(</w:t>
       </w:r>
       <w:proofErr w:type="gramEnd"/>
       <w:r>
@@ -6804,51 +6814,51 @@
         <w:pStyle w:val="Ttulo3"/>
         <w:ind w:left="708"/>
       </w:pPr>
-      <w:bookmarkStart w:id="27" w:name="_Toc495950780"/>
+      <w:bookmarkStart w:id="28" w:name="_Toc495956420"/>
       <w:r>
         <w:t>2.3.1.- Definición.</w:t>
       </w:r>
-      <w:bookmarkEnd w:id="27"/>
+      <w:bookmarkEnd w:id="28"/>
     </w:p>
     <w:p>
       <w:pPr>
         <w:pStyle w:val="Ttulo3"/>
         <w:ind w:left="708"/>
       </w:pPr>
-      <w:bookmarkStart w:id="28" w:name="_Toc495950781"/>
+      <w:bookmarkStart w:id="29" w:name="_Toc495956421"/>
       <w:r>
         <w:t>2.3.2.- Instalación y configuración.</w:t>
       </w:r>
-      <w:bookmarkEnd w:id="28"/>
+      <w:bookmarkEnd w:id="29"/>
     </w:p>
     <w:p>
       <w:pPr>
         <w:pStyle w:val="Ttulo3"/>
         <w:ind w:left="708"/>
       </w:pPr>
-      <w:bookmarkStart w:id="29" w:name="_Toc495950782"/>
+      <w:bookmarkStart w:id="30" w:name="_Toc495956422"/>
       <w:r>
         <w:t>2.3.3.- Diseño de bases de datos: Conceptos, Operaciones, Objetos y   Estructura.</w:t>
       </w:r>
-      <w:bookmarkEnd w:id="29"/>
+      <w:bookmarkEnd w:id="30"/>
     </w:p>
     <w:p/>
     <w:p>
       <w:pPr>
         <w:pStyle w:val="Ttulo2"/>
       </w:pPr>
-      <w:bookmarkStart w:id="30" w:name="_Toc495950783"/>
+      <w:bookmarkStart w:id="31" w:name="_Toc495956423"/>
       <w:r>
         <w:t>2.4.- Metodología de desarrollo.</w:t>
       </w:r>
-      <w:bookmarkEnd w:id="30"/>
+      <w:bookmarkEnd w:id="31"/>
     </w:p>
     <w:p>
       <w:pPr>
         <w:pStyle w:val="Ttulo3"/>
         <w:ind w:firstLine="708"/>
       </w:pPr>
-      <w:bookmarkStart w:id="31" w:name="_Toc495950784"/>
+      <w:bookmarkStart w:id="32" w:name="_Toc495956424"/>
       <w:r>
         <w:t xml:space="preserve">2.4.1.- Metodología </w:t>
       </w:r>
@@ -6860,7 +6870,7 @@
       <w:r>
         <w:t>.</w:t>
       </w:r>
-      <w:bookmarkEnd w:id="31"/>
+      <w:bookmarkEnd w:id="32"/>
     </w:p>
     <w:p>
       <w:pPr>
@@ -6873,8 +6883,6 @@
       <w:r>
         <w:t>Definición.</w:t>
       </w:r>
-      <w:bookmarkStart w:id="32" w:name="_GoBack"/>
-      <w:bookmarkEnd w:id="32"/>
     </w:p>
     <w:p>
       <w:pPr>
@@ -7524,7 +7532,7 @@
       <w:pPr>
         <w:pStyle w:val="Ttulo1"/>
       </w:pPr>
-      <w:bookmarkStart w:id="33" w:name="_Toc495950785"/>
+      <w:bookmarkStart w:id="33" w:name="_Toc495956425"/>
       <w:r>
         <w:t>Capítulo 3: Desarrollo.</w:t>
       </w:r>
@@ -7538,7 +7546,7 @@
       <w:pPr>
         <w:pStyle w:val="Ttulo1"/>
       </w:pPr>
-      <w:bookmarkStart w:id="34" w:name="_Toc495950786"/>
+      <w:bookmarkStart w:id="34" w:name="_Toc495956426"/>
       <w:r>
         <w:t>Capítulo 4: Resultados.</w:t>
       </w:r>
@@ -7548,7 +7556,7 @@
       <w:pPr>
         <w:pStyle w:val="Ttulo1"/>
       </w:pPr>
-      <w:bookmarkStart w:id="35" w:name="_Toc495950787"/>
+      <w:bookmarkStart w:id="35" w:name="_Toc495956427"/>
       <w:r>
         <w:t>Capítulo 5: Conclusiones.</w:t>
       </w:r>
@@ -7561,7 +7569,7 @@
       <w:pPr>
         <w:pStyle w:val="Ttulo1"/>
       </w:pPr>
-      <w:bookmarkStart w:id="36" w:name="_Toc495950788"/>
+      <w:bookmarkStart w:id="36" w:name="_Toc495956428"/>
       <w:r>
         <w:t>Capítulo 6: Competencias desarrolladas.</w:t>
       </w:r>
@@ -7571,7 +7579,7 @@
       <w:pPr>
         <w:pStyle w:val="Ttulo1"/>
       </w:pPr>
-      <w:bookmarkStart w:id="37" w:name="_Toc495950789"/>
+      <w:bookmarkStart w:id="37" w:name="_Toc495956429"/>
       <w:r>
         <w:t>Bibliografía.</w:t>
       </w:r>
@@ -10500,7 +10508,7 @@
 </file>
 
 <file path=customXml/itemProps1.xml><?xml version="1.0" encoding="utf-8"?>
-<ds:datastoreItem xmlns:ds="http://schemas.openxmlformats.org/officeDocument/2006/customXml" ds:itemID="{31BB2A4B-0645-4535-B31A-9C24AEE7DC48}">
+<ds:datastoreItem xmlns:ds="http://schemas.openxmlformats.org/officeDocument/2006/customXml" ds:itemID="{3F6D1850-6D2F-43B0-B38B-29887B17ECBB}">
   <ds:schemaRefs>
     <ds:schemaRef ds:uri="http://schemas.openxmlformats.org/officeDocument/2006/bibliography"/>
   </ds:schemaRefs>

</xml_diff>

<commit_message>
Agregar concepto de gestor de base de datos y su instalacion
</commit_message>
<xml_diff>
--- a/ProyectMo.docx
+++ b/ProyectMo.docx
@@ -128,33 +128,20 @@
         </mc:AlternateContent>
       </w:r>
     </w:p>
-    <w:p/>
-    <w:p/>
-    <w:p>
-      <w:pPr>
-        <w:spacing w:after="0"/>
-        <w:ind w:left="1560"/>
-        <w:jc w:val="center"/>
-        <w:rPr>
-          <w:rFonts w:ascii="Arial" w:hAnsi="Arial" w:cs="Arial"/>
-          <w:b/>
-          <w:sz w:val="24"/>
-          <w:szCs w:val="24"/>
-        </w:rPr>
-      </w:pPr>
+    <w:p>
       <w:r>
         <w:rPr>
           <w:noProof/>
           <w:lang w:eastAsia="es-MX"/>
         </w:rPr>
         <w:drawing>
-          <wp:anchor distT="0" distB="0" distL="114300" distR="114300" simplePos="0" relativeHeight="251661312" behindDoc="1" locked="0" layoutInCell="1" allowOverlap="1" wp14:anchorId="555A7E23" wp14:editId="0BA5F230">
+          <wp:anchor distT="0" distB="0" distL="114300" distR="114300" simplePos="0" relativeHeight="251661312" behindDoc="1" locked="0" layoutInCell="1" allowOverlap="1" wp14:anchorId="49573BA3" wp14:editId="3297BAB3">
             <wp:simplePos x="0" y="0"/>
             <wp:positionH relativeFrom="column">
-              <wp:posOffset>832514</wp:posOffset>
+              <wp:posOffset>832485</wp:posOffset>
             </wp:positionH>
             <wp:positionV relativeFrom="paragraph">
-              <wp:posOffset>376413</wp:posOffset>
+              <wp:posOffset>185420</wp:posOffset>
             </wp:positionV>
             <wp:extent cx="5048885" cy="5041900"/>
             <wp:effectExtent l="19050" t="0" r="0" b="0"/>
@@ -191,6 +178,20 @@
           </wp:anchor>
         </w:drawing>
       </w:r>
+    </w:p>
+    <w:p/>
+    <w:p>
+      <w:pPr>
+        <w:spacing w:after="0"/>
+        <w:ind w:left="1560"/>
+        <w:jc w:val="center"/>
+        <w:rPr>
+          <w:rFonts w:ascii="Arial" w:hAnsi="Arial" w:cs="Arial"/>
+          <w:b/>
+          <w:sz w:val="24"/>
+          <w:szCs w:val="24"/>
+        </w:rPr>
+      </w:pPr>
       <w:r>
         <w:rPr>
           <w:rFonts w:ascii="Arial" w:hAnsi="Arial" w:cs="Arial"/>
@@ -697,7 +698,13 @@
       </w:r>
     </w:p>
     <w:p/>
-    <w:p/>
+    <w:p>
+      <w:r>
+        <w:t xml:space="preserve"> </w:t>
+      </w:r>
+      <w:bookmarkStart w:id="0" w:name="_GoBack"/>
+      <w:bookmarkEnd w:id="0"/>
+    </w:p>
     <w:p/>
     <w:p/>
     <w:p>
@@ -759,7 +766,7 @@
           <w:r>
             <w:fldChar w:fldCharType="separate"/>
           </w:r>
-          <w:hyperlink w:anchor="_Toc495956393" w:history="1">
+          <w:hyperlink w:anchor="_Toc496038141" w:history="1">
             <w:r>
               <w:rPr>
                 <w:rStyle w:val="Hipervnculo"/>
@@ -786,7 +793,7 @@
                 <w:noProof/>
                 <w:webHidden/>
               </w:rPr>
-              <w:instrText xml:space="preserve"> PAGEREF _Toc495956393 \h </w:instrText>
+              <w:instrText xml:space="preserve"> PAGEREF _Toc496038141 \h </w:instrText>
             </w:r>
             <w:r>
               <w:rPr>
@@ -829,7 +836,7 @@
               <w:lang w:eastAsia="es-MX"/>
             </w:rPr>
           </w:pPr>
-          <w:hyperlink w:anchor="_Toc495956394" w:history="1">
+          <w:hyperlink w:anchor="_Toc496038142" w:history="1">
             <w:r>
               <w:rPr>
                 <w:rStyle w:val="Hipervnculo"/>
@@ -856,7 +863,7 @@
                 <w:noProof/>
                 <w:webHidden/>
               </w:rPr>
-              <w:instrText xml:space="preserve"> PAGEREF _Toc495956394 \h </w:instrText>
+              <w:instrText xml:space="preserve"> PAGEREF _Toc496038142 \h </w:instrText>
             </w:r>
             <w:r>
               <w:rPr>
@@ -899,7 +906,7 @@
               <w:lang w:eastAsia="es-MX"/>
             </w:rPr>
           </w:pPr>
-          <w:hyperlink w:anchor="_Toc495956395" w:history="1">
+          <w:hyperlink w:anchor="_Toc496038143" w:history="1">
             <w:r>
               <w:rPr>
                 <w:rStyle w:val="Hipervnculo"/>
@@ -926,7 +933,7 @@
                 <w:noProof/>
                 <w:webHidden/>
               </w:rPr>
-              <w:instrText xml:space="preserve"> PAGEREF _Toc495956395 \h </w:instrText>
+              <w:instrText xml:space="preserve"> PAGEREF _Toc496038143 \h </w:instrText>
             </w:r>
             <w:r>
               <w:rPr>
@@ -969,7 +976,7 @@
               <w:lang w:eastAsia="es-MX"/>
             </w:rPr>
           </w:pPr>
-          <w:hyperlink w:anchor="_Toc495956396" w:history="1">
+          <w:hyperlink w:anchor="_Toc496038144" w:history="1">
             <w:r>
               <w:rPr>
                 <w:rStyle w:val="Hipervnculo"/>
@@ -996,7 +1003,7 @@
                 <w:noProof/>
                 <w:webHidden/>
               </w:rPr>
-              <w:instrText xml:space="preserve"> PAGEREF _Toc495956396 \h </w:instrText>
+              <w:instrText xml:space="preserve"> PAGEREF _Toc496038144 \h </w:instrText>
             </w:r>
             <w:r>
               <w:rPr>
@@ -1039,7 +1046,7 @@
               <w:lang w:eastAsia="es-MX"/>
             </w:rPr>
           </w:pPr>
-          <w:hyperlink w:anchor="_Toc495956397" w:history="1">
+          <w:hyperlink w:anchor="_Toc496038145" w:history="1">
             <w:r>
               <w:rPr>
                 <w:rStyle w:val="Hipervnculo"/>
@@ -1066,7 +1073,7 @@
                 <w:noProof/>
                 <w:webHidden/>
               </w:rPr>
-              <w:instrText xml:space="preserve"> PAGEREF _Toc495956397 \h </w:instrText>
+              <w:instrText xml:space="preserve"> PAGEREF _Toc496038145 \h </w:instrText>
             </w:r>
             <w:r>
               <w:rPr>
@@ -1109,7 +1116,7 @@
               <w:lang w:eastAsia="es-MX"/>
             </w:rPr>
           </w:pPr>
-          <w:hyperlink w:anchor="_Toc495956398" w:history="1">
+          <w:hyperlink w:anchor="_Toc496038146" w:history="1">
             <w:r>
               <w:rPr>
                 <w:rStyle w:val="Hipervnculo"/>
@@ -1136,7 +1143,7 @@
                 <w:noProof/>
                 <w:webHidden/>
               </w:rPr>
-              <w:instrText xml:space="preserve"> PAGEREF _Toc495956398 \h </w:instrText>
+              <w:instrText xml:space="preserve"> PAGEREF _Toc496038146 \h </w:instrText>
             </w:r>
             <w:r>
               <w:rPr>
@@ -1179,7 +1186,7 @@
               <w:lang w:eastAsia="es-MX"/>
             </w:rPr>
           </w:pPr>
-          <w:hyperlink w:anchor="_Toc495956399" w:history="1">
+          <w:hyperlink w:anchor="_Toc496038147" w:history="1">
             <w:r>
               <w:rPr>
                 <w:rStyle w:val="Hipervnculo"/>
@@ -1206,7 +1213,7 @@
                 <w:noProof/>
                 <w:webHidden/>
               </w:rPr>
-              <w:instrText xml:space="preserve"> PAGEREF _Toc495956399 \h </w:instrText>
+              <w:instrText xml:space="preserve"> PAGEREF _Toc496038147 \h </w:instrText>
             </w:r>
             <w:r>
               <w:rPr>
@@ -1249,7 +1256,7 @@
               <w:lang w:eastAsia="es-MX"/>
             </w:rPr>
           </w:pPr>
-          <w:hyperlink w:anchor="_Toc495956400" w:history="1">
+          <w:hyperlink w:anchor="_Toc496038148" w:history="1">
             <w:r>
               <w:rPr>
                 <w:rStyle w:val="Hipervnculo"/>
@@ -1276,7 +1283,7 @@
                 <w:noProof/>
                 <w:webHidden/>
               </w:rPr>
-              <w:instrText xml:space="preserve"> PAGEREF _Toc495956400 \h </w:instrText>
+              <w:instrText xml:space="preserve"> PAGEREF _Toc496038148 \h </w:instrText>
             </w:r>
             <w:r>
               <w:rPr>
@@ -1319,7 +1326,7 @@
               <w:lang w:eastAsia="es-MX"/>
             </w:rPr>
           </w:pPr>
-          <w:hyperlink w:anchor="_Toc495956401" w:history="1">
+          <w:hyperlink w:anchor="_Toc496038149" w:history="1">
             <w:r>
               <w:rPr>
                 <w:rStyle w:val="Hipervnculo"/>
@@ -1346,7 +1353,7 @@
                 <w:noProof/>
                 <w:webHidden/>
               </w:rPr>
-              <w:instrText xml:space="preserve"> PAGEREF _Toc495956401 \h </w:instrText>
+              <w:instrText xml:space="preserve"> PAGEREF _Toc496038149 \h </w:instrText>
             </w:r>
             <w:r>
               <w:rPr>
@@ -1389,7 +1396,7 @@
               <w:lang w:eastAsia="es-MX"/>
             </w:rPr>
           </w:pPr>
-          <w:hyperlink w:anchor="_Toc495956402" w:history="1">
+          <w:hyperlink w:anchor="_Toc496038150" w:history="1">
             <w:r>
               <w:rPr>
                 <w:rStyle w:val="Hipervnculo"/>
@@ -1416,7 +1423,7 @@
                 <w:noProof/>
                 <w:webHidden/>
               </w:rPr>
-              <w:instrText xml:space="preserve"> PAGEREF _Toc495956402 \h </w:instrText>
+              <w:instrText xml:space="preserve"> PAGEREF _Toc496038150 \h </w:instrText>
             </w:r>
             <w:r>
               <w:rPr>
@@ -1459,7 +1466,7 @@
               <w:lang w:eastAsia="es-MX"/>
             </w:rPr>
           </w:pPr>
-          <w:hyperlink w:anchor="_Toc495956403" w:history="1">
+          <w:hyperlink w:anchor="_Toc496038151" w:history="1">
             <w:r>
               <w:rPr>
                 <w:rStyle w:val="Hipervnculo"/>
@@ -1486,7 +1493,7 @@
                 <w:noProof/>
                 <w:webHidden/>
               </w:rPr>
-              <w:instrText xml:space="preserve"> PAGEREF _Toc495956403 \h </w:instrText>
+              <w:instrText xml:space="preserve"> PAGEREF _Toc496038151 \h </w:instrText>
             </w:r>
             <w:r>
               <w:rPr>
@@ -1529,7 +1536,7 @@
               <w:lang w:eastAsia="es-MX"/>
             </w:rPr>
           </w:pPr>
-          <w:hyperlink w:anchor="_Toc495956404" w:history="1">
+          <w:hyperlink w:anchor="_Toc496038152" w:history="1">
             <w:r>
               <w:rPr>
                 <w:rStyle w:val="Hipervnculo"/>
@@ -1556,7 +1563,7 @@
                 <w:noProof/>
                 <w:webHidden/>
               </w:rPr>
-              <w:instrText xml:space="preserve"> PAGEREF _Toc495956404 \h </w:instrText>
+              <w:instrText xml:space="preserve"> PAGEREF _Toc496038152 \h </w:instrText>
             </w:r>
             <w:r>
               <w:rPr>
@@ -1599,7 +1606,7 @@
               <w:lang w:eastAsia="es-MX"/>
             </w:rPr>
           </w:pPr>
-          <w:hyperlink w:anchor="_Toc495956405" w:history="1">
+          <w:hyperlink w:anchor="_Toc496038153" w:history="1">
             <w:r>
               <w:rPr>
                 <w:rStyle w:val="Hipervnculo"/>
@@ -1626,7 +1633,7 @@
                 <w:noProof/>
                 <w:webHidden/>
               </w:rPr>
-              <w:instrText xml:space="preserve"> PAGEREF _Toc495956405 \h </w:instrText>
+              <w:instrText xml:space="preserve"> PAGEREF _Toc496038153 \h </w:instrText>
             </w:r>
             <w:r>
               <w:rPr>
@@ -1669,7 +1676,7 @@
               <w:lang w:eastAsia="es-MX"/>
             </w:rPr>
           </w:pPr>
-          <w:hyperlink w:anchor="_Toc495956406" w:history="1">
+          <w:hyperlink w:anchor="_Toc496038154" w:history="1">
             <w:r>
               <w:rPr>
                 <w:rStyle w:val="Hipervnculo"/>
@@ -1696,7 +1703,7 @@
                 <w:noProof/>
                 <w:webHidden/>
               </w:rPr>
-              <w:instrText xml:space="preserve"> PAGEREF _Toc495956406 \h </w:instrText>
+              <w:instrText xml:space="preserve"> PAGEREF _Toc496038154 \h </w:instrText>
             </w:r>
             <w:r>
               <w:rPr>
@@ -1739,7 +1746,7 @@
               <w:lang w:eastAsia="es-MX"/>
             </w:rPr>
           </w:pPr>
-          <w:hyperlink w:anchor="_Toc495956407" w:history="1">
+          <w:hyperlink w:anchor="_Toc496038155" w:history="1">
             <w:r>
               <w:rPr>
                 <w:rStyle w:val="Hipervnculo"/>
@@ -1766,7 +1773,7 @@
                 <w:noProof/>
                 <w:webHidden/>
               </w:rPr>
-              <w:instrText xml:space="preserve"> PAGEREF _Toc495956407 \h </w:instrText>
+              <w:instrText xml:space="preserve"> PAGEREF _Toc496038155 \h </w:instrText>
             </w:r>
             <w:r>
               <w:rPr>
@@ -1809,7 +1816,7 @@
               <w:lang w:eastAsia="es-MX"/>
             </w:rPr>
           </w:pPr>
-          <w:hyperlink w:anchor="_Toc495956408" w:history="1">
+          <w:hyperlink w:anchor="_Toc496038156" w:history="1">
             <w:r>
               <w:rPr>
                 <w:rStyle w:val="Hipervnculo"/>
@@ -1836,7 +1843,7 @@
                 <w:noProof/>
                 <w:webHidden/>
               </w:rPr>
-              <w:instrText xml:space="preserve"> PAGEREF _Toc495956408 \h </w:instrText>
+              <w:instrText xml:space="preserve"> PAGEREF _Toc496038156 \h </w:instrText>
             </w:r>
             <w:r>
               <w:rPr>
@@ -1879,7 +1886,7 @@
               <w:lang w:eastAsia="es-MX"/>
             </w:rPr>
           </w:pPr>
-          <w:hyperlink w:anchor="_Toc495956409" w:history="1">
+          <w:hyperlink w:anchor="_Toc496038157" w:history="1">
             <w:r>
               <w:rPr>
                 <w:rStyle w:val="Hipervnculo"/>
@@ -1906,7 +1913,7 @@
                 <w:noProof/>
                 <w:webHidden/>
               </w:rPr>
-              <w:instrText xml:space="preserve"> PAGEREF _Toc495956409 \h </w:instrText>
+              <w:instrText xml:space="preserve"> PAGEREF _Toc496038157 \h </w:instrText>
             </w:r>
             <w:r>
               <w:rPr>
@@ -1949,7 +1956,7 @@
               <w:lang w:eastAsia="es-MX"/>
             </w:rPr>
           </w:pPr>
-          <w:hyperlink w:anchor="_Toc495956410" w:history="1">
+          <w:hyperlink w:anchor="_Toc496038158" w:history="1">
             <w:r>
               <w:rPr>
                 <w:rStyle w:val="Hipervnculo"/>
@@ -1976,7 +1983,7 @@
                 <w:noProof/>
                 <w:webHidden/>
               </w:rPr>
-              <w:instrText xml:space="preserve"> PAGEREF _Toc495956410 \h </w:instrText>
+              <w:instrText xml:space="preserve"> PAGEREF _Toc496038158 \h </w:instrText>
             </w:r>
             <w:r>
               <w:rPr>
@@ -2019,7 +2026,7 @@
               <w:lang w:eastAsia="es-MX"/>
             </w:rPr>
           </w:pPr>
-          <w:hyperlink w:anchor="_Toc495956411" w:history="1">
+          <w:hyperlink w:anchor="_Toc496038159" w:history="1">
             <w:r>
               <w:rPr>
                 <w:rStyle w:val="Hipervnculo"/>
@@ -2046,7 +2053,7 @@
                 <w:noProof/>
                 <w:webHidden/>
               </w:rPr>
-              <w:instrText xml:space="preserve"> PAGEREF _Toc495956411 \h </w:instrText>
+              <w:instrText xml:space="preserve"> PAGEREF _Toc496038159 \h </w:instrText>
             </w:r>
             <w:r>
               <w:rPr>
@@ -2089,7 +2096,7 @@
               <w:lang w:eastAsia="es-MX"/>
             </w:rPr>
           </w:pPr>
-          <w:hyperlink w:anchor="_Toc495956412" w:history="1">
+          <w:hyperlink w:anchor="_Toc496038160" w:history="1">
             <w:r>
               <w:rPr>
                 <w:rStyle w:val="Hipervnculo"/>
@@ -2116,7 +2123,7 @@
                 <w:noProof/>
                 <w:webHidden/>
               </w:rPr>
-              <w:instrText xml:space="preserve"> PAGEREF _Toc495956412 \h </w:instrText>
+              <w:instrText xml:space="preserve"> PAGEREF _Toc496038160 \h </w:instrText>
             </w:r>
             <w:r>
               <w:rPr>
@@ -2159,7 +2166,7 @@
               <w:lang w:eastAsia="es-MX"/>
             </w:rPr>
           </w:pPr>
-          <w:hyperlink w:anchor="_Toc495956413" w:history="1">
+          <w:hyperlink w:anchor="_Toc496038161" w:history="1">
             <w:r>
               <w:rPr>
                 <w:rStyle w:val="Hipervnculo"/>
@@ -2186,7 +2193,7 @@
                 <w:noProof/>
                 <w:webHidden/>
               </w:rPr>
-              <w:instrText xml:space="preserve"> PAGEREF _Toc495956413 \h </w:instrText>
+              <w:instrText xml:space="preserve"> PAGEREF _Toc496038161 \h </w:instrText>
             </w:r>
             <w:r>
               <w:rPr>
@@ -2229,7 +2236,7 @@
               <w:lang w:eastAsia="es-MX"/>
             </w:rPr>
           </w:pPr>
-          <w:hyperlink w:anchor="_Toc495956414" w:history="1">
+          <w:hyperlink w:anchor="_Toc496038162" w:history="1">
             <w:r>
               <w:rPr>
                 <w:rStyle w:val="Hipervnculo"/>
@@ -2256,7 +2263,7 @@
                 <w:noProof/>
                 <w:webHidden/>
               </w:rPr>
-              <w:instrText xml:space="preserve"> PAGEREF _Toc495956414 \h </w:instrText>
+              <w:instrText xml:space="preserve"> PAGEREF _Toc496038162 \h </w:instrText>
             </w:r>
             <w:r>
               <w:rPr>
@@ -2299,7 +2306,7 @@
               <w:lang w:eastAsia="es-MX"/>
             </w:rPr>
           </w:pPr>
-          <w:hyperlink w:anchor="_Toc495956415" w:history="1">
+          <w:hyperlink w:anchor="_Toc496038163" w:history="1">
             <w:r>
               <w:rPr>
                 <w:rStyle w:val="Hipervnculo"/>
@@ -2326,7 +2333,7 @@
                 <w:noProof/>
                 <w:webHidden/>
               </w:rPr>
-              <w:instrText xml:space="preserve"> PAGEREF _Toc495956415 \h </w:instrText>
+              <w:instrText xml:space="preserve"> PAGEREF _Toc496038163 \h </w:instrText>
             </w:r>
             <w:r>
               <w:rPr>
@@ -2369,7 +2376,7 @@
               <w:lang w:eastAsia="es-MX"/>
             </w:rPr>
           </w:pPr>
-          <w:hyperlink w:anchor="_Toc495956416" w:history="1">
+          <w:hyperlink w:anchor="_Toc496038164" w:history="1">
             <w:r>
               <w:rPr>
                 <w:rStyle w:val="Hipervnculo"/>
@@ -2396,7 +2403,7 @@
                 <w:noProof/>
                 <w:webHidden/>
               </w:rPr>
-              <w:instrText xml:space="preserve"> PAGEREF _Toc495956416 \h </w:instrText>
+              <w:instrText xml:space="preserve"> PAGEREF _Toc496038164 \h </w:instrText>
             </w:r>
             <w:r>
               <w:rPr>
@@ -2439,7 +2446,7 @@
               <w:lang w:eastAsia="es-MX"/>
             </w:rPr>
           </w:pPr>
-          <w:hyperlink w:anchor="_Toc495956417" w:history="1">
+          <w:hyperlink w:anchor="_Toc496038165" w:history="1">
             <w:r>
               <w:rPr>
                 <w:rStyle w:val="Hipervnculo"/>
@@ -2466,7 +2473,7 @@
                 <w:noProof/>
                 <w:webHidden/>
               </w:rPr>
-              <w:instrText xml:space="preserve"> PAGEREF _Toc495956417 \h </w:instrText>
+              <w:instrText xml:space="preserve"> PAGEREF _Toc496038165 \h </w:instrText>
             </w:r>
             <w:r>
               <w:rPr>
@@ -2509,7 +2516,7 @@
               <w:lang w:eastAsia="es-MX"/>
             </w:rPr>
           </w:pPr>
-          <w:hyperlink w:anchor="_Toc495956418" w:history="1">
+          <w:hyperlink w:anchor="_Toc496038166" w:history="1">
             <w:r>
               <w:rPr>
                 <w:rStyle w:val="Hipervnculo"/>
@@ -2536,7 +2543,7 @@
                 <w:noProof/>
                 <w:webHidden/>
               </w:rPr>
-              <w:instrText xml:space="preserve"> PAGEREF _Toc495956418 \h </w:instrText>
+              <w:instrText xml:space="preserve"> PAGEREF _Toc496038166 \h </w:instrText>
             </w:r>
             <w:r>
               <w:rPr>
@@ -2579,7 +2586,7 @@
               <w:lang w:eastAsia="es-MX"/>
             </w:rPr>
           </w:pPr>
-          <w:hyperlink w:anchor="_Toc495956419" w:history="1">
+          <w:hyperlink w:anchor="_Toc496038167" w:history="1">
             <w:r>
               <w:rPr>
                 <w:rStyle w:val="Hipervnculo"/>
@@ -2606,7 +2613,7 @@
                 <w:noProof/>
                 <w:webHidden/>
               </w:rPr>
-              <w:instrText xml:space="preserve"> PAGEREF _Toc495956419 \h </w:instrText>
+              <w:instrText xml:space="preserve"> PAGEREF _Toc496038167 \h </w:instrText>
             </w:r>
             <w:r>
               <w:rPr>
@@ -2649,7 +2656,7 @@
               <w:lang w:eastAsia="es-MX"/>
             </w:rPr>
           </w:pPr>
-          <w:hyperlink w:anchor="_Toc495956420" w:history="1">
+          <w:hyperlink w:anchor="_Toc496038168" w:history="1">
             <w:r>
               <w:rPr>
                 <w:rStyle w:val="Hipervnculo"/>
@@ -2676,7 +2683,7 @@
                 <w:noProof/>
                 <w:webHidden/>
               </w:rPr>
-              <w:instrText xml:space="preserve"> PAGEREF _Toc495956420 \h </w:instrText>
+              <w:instrText xml:space="preserve"> PAGEREF _Toc496038168 \h </w:instrText>
             </w:r>
             <w:r>
               <w:rPr>
@@ -2719,7 +2726,7 @@
               <w:lang w:eastAsia="es-MX"/>
             </w:rPr>
           </w:pPr>
-          <w:hyperlink w:anchor="_Toc495956421" w:history="1">
+          <w:hyperlink w:anchor="_Toc496038169" w:history="1">
             <w:r>
               <w:rPr>
                 <w:rStyle w:val="Hipervnculo"/>
@@ -2746,7 +2753,7 @@
                 <w:noProof/>
                 <w:webHidden/>
               </w:rPr>
-              <w:instrText xml:space="preserve"> PAGEREF _Toc495956421 \h </w:instrText>
+              <w:instrText xml:space="preserve"> PAGEREF _Toc496038169 \h </w:instrText>
             </w:r>
             <w:r>
               <w:rPr>
@@ -2766,7 +2773,7 @@
                 <w:noProof/>
                 <w:webHidden/>
               </w:rPr>
-              <w:t>13</w:t>
+              <w:t>14</w:t>
             </w:r>
             <w:r>
               <w:rPr>
@@ -2789,7 +2796,7 @@
               <w:lang w:eastAsia="es-MX"/>
             </w:rPr>
           </w:pPr>
-          <w:hyperlink w:anchor="_Toc495956422" w:history="1">
+          <w:hyperlink w:anchor="_Toc496038170" w:history="1">
             <w:r>
               <w:rPr>
                 <w:rStyle w:val="Hipervnculo"/>
@@ -2816,7 +2823,7 @@
                 <w:noProof/>
                 <w:webHidden/>
               </w:rPr>
-              <w:instrText xml:space="preserve"> PAGEREF _Toc495956422 \h </w:instrText>
+              <w:instrText xml:space="preserve"> PAGEREF _Toc496038170 \h </w:instrText>
             </w:r>
             <w:r>
               <w:rPr>
@@ -2836,7 +2843,7 @@
                 <w:noProof/>
                 <w:webHidden/>
               </w:rPr>
-              <w:t>13</w:t>
+              <w:t>21</w:t>
             </w:r>
             <w:r>
               <w:rPr>
@@ -2859,7 +2866,7 @@
               <w:lang w:eastAsia="es-MX"/>
             </w:rPr>
           </w:pPr>
-          <w:hyperlink w:anchor="_Toc495956423" w:history="1">
+          <w:hyperlink w:anchor="_Toc496038171" w:history="1">
             <w:r>
               <w:rPr>
                 <w:rStyle w:val="Hipervnculo"/>
@@ -2886,7 +2893,7 @@
                 <w:noProof/>
                 <w:webHidden/>
               </w:rPr>
-              <w:instrText xml:space="preserve"> PAGEREF _Toc495956423 \h </w:instrText>
+              <w:instrText xml:space="preserve"> PAGEREF _Toc496038171 \h </w:instrText>
             </w:r>
             <w:r>
               <w:rPr>
@@ -2906,7 +2913,7 @@
                 <w:noProof/>
                 <w:webHidden/>
               </w:rPr>
-              <w:t>13</w:t>
+              <w:t>21</w:t>
             </w:r>
             <w:r>
               <w:rPr>
@@ -2929,7 +2936,7 @@
               <w:lang w:eastAsia="es-MX"/>
             </w:rPr>
           </w:pPr>
-          <w:hyperlink w:anchor="_Toc495956424" w:history="1">
+          <w:hyperlink w:anchor="_Toc496038172" w:history="1">
             <w:r>
               <w:rPr>
                 <w:rStyle w:val="Hipervnculo"/>
@@ -2956,7 +2963,7 @@
                 <w:noProof/>
                 <w:webHidden/>
               </w:rPr>
-              <w:instrText xml:space="preserve"> PAGEREF _Toc495956424 \h </w:instrText>
+              <w:instrText xml:space="preserve"> PAGEREF _Toc496038172 \h </w:instrText>
             </w:r>
             <w:r>
               <w:rPr>
@@ -2976,7 +2983,7 @@
                 <w:noProof/>
                 <w:webHidden/>
               </w:rPr>
-              <w:t>13</w:t>
+              <w:t>21</w:t>
             </w:r>
             <w:r>
               <w:rPr>
@@ -2999,7 +3006,7 @@
               <w:lang w:eastAsia="es-MX"/>
             </w:rPr>
           </w:pPr>
-          <w:hyperlink w:anchor="_Toc495956425" w:history="1">
+          <w:hyperlink w:anchor="_Toc496038173" w:history="1">
             <w:r>
               <w:rPr>
                 <w:rStyle w:val="Hipervnculo"/>
@@ -3026,7 +3033,7 @@
                 <w:noProof/>
                 <w:webHidden/>
               </w:rPr>
-              <w:instrText xml:space="preserve"> PAGEREF _Toc495956425 \h </w:instrText>
+              <w:instrText xml:space="preserve"> PAGEREF _Toc496038173 \h </w:instrText>
             </w:r>
             <w:r>
               <w:rPr>
@@ -3046,7 +3053,7 @@
                 <w:noProof/>
                 <w:webHidden/>
               </w:rPr>
-              <w:t>15</w:t>
+              <w:t>22</w:t>
             </w:r>
             <w:r>
               <w:rPr>
@@ -3069,7 +3076,7 @@
               <w:lang w:eastAsia="es-MX"/>
             </w:rPr>
           </w:pPr>
-          <w:hyperlink w:anchor="_Toc495956426" w:history="1">
+          <w:hyperlink w:anchor="_Toc496038174" w:history="1">
             <w:r>
               <w:rPr>
                 <w:rStyle w:val="Hipervnculo"/>
@@ -3096,7 +3103,7 @@
                 <w:noProof/>
                 <w:webHidden/>
               </w:rPr>
-              <w:instrText xml:space="preserve"> PAGEREF _Toc495956426 \h </w:instrText>
+              <w:instrText xml:space="preserve"> PAGEREF _Toc496038174 \h </w:instrText>
             </w:r>
             <w:r>
               <w:rPr>
@@ -3116,7 +3123,7 @@
                 <w:noProof/>
                 <w:webHidden/>
               </w:rPr>
-              <w:t>15</w:t>
+              <w:t>23</w:t>
             </w:r>
             <w:r>
               <w:rPr>
@@ -3139,7 +3146,7 @@
               <w:lang w:eastAsia="es-MX"/>
             </w:rPr>
           </w:pPr>
-          <w:hyperlink w:anchor="_Toc495956427" w:history="1">
+          <w:hyperlink w:anchor="_Toc496038175" w:history="1">
             <w:r>
               <w:rPr>
                 <w:rStyle w:val="Hipervnculo"/>
@@ -3166,7 +3173,7 @@
                 <w:noProof/>
                 <w:webHidden/>
               </w:rPr>
-              <w:instrText xml:space="preserve"> PAGEREF _Toc495956427 \h </w:instrText>
+              <w:instrText xml:space="preserve"> PAGEREF _Toc496038175 \h </w:instrText>
             </w:r>
             <w:r>
               <w:rPr>
@@ -3186,7 +3193,7 @@
                 <w:noProof/>
                 <w:webHidden/>
               </w:rPr>
-              <w:t>15</w:t>
+              <w:t>23</w:t>
             </w:r>
             <w:r>
               <w:rPr>
@@ -3209,7 +3216,7 @@
               <w:lang w:eastAsia="es-MX"/>
             </w:rPr>
           </w:pPr>
-          <w:hyperlink w:anchor="_Toc495956428" w:history="1">
+          <w:hyperlink w:anchor="_Toc496038176" w:history="1">
             <w:r>
               <w:rPr>
                 <w:rStyle w:val="Hipervnculo"/>
@@ -3236,7 +3243,7 @@
                 <w:noProof/>
                 <w:webHidden/>
               </w:rPr>
-              <w:instrText xml:space="preserve"> PAGEREF _Toc495956428 \h </w:instrText>
+              <w:instrText xml:space="preserve"> PAGEREF _Toc496038176 \h </w:instrText>
             </w:r>
             <w:r>
               <w:rPr>
@@ -3256,7 +3263,7 @@
                 <w:noProof/>
                 <w:webHidden/>
               </w:rPr>
-              <w:t>15</w:t>
+              <w:t>23</w:t>
             </w:r>
             <w:r>
               <w:rPr>
@@ -3279,7 +3286,7 @@
               <w:lang w:eastAsia="es-MX"/>
             </w:rPr>
           </w:pPr>
-          <w:hyperlink w:anchor="_Toc495956429" w:history="1">
+          <w:hyperlink w:anchor="_Toc496038177" w:history="1">
             <w:r>
               <w:rPr>
                 <w:rStyle w:val="Hipervnculo"/>
@@ -3306,7 +3313,7 @@
                 <w:noProof/>
                 <w:webHidden/>
               </w:rPr>
-              <w:instrText xml:space="preserve"> PAGEREF _Toc495956429 \h </w:instrText>
+              <w:instrText xml:space="preserve"> PAGEREF _Toc496038177 \h </w:instrText>
             </w:r>
             <w:r>
               <w:rPr>
@@ -3326,7 +3333,7 @@
                 <w:noProof/>
                 <w:webHidden/>
               </w:rPr>
-              <w:t>15</w:t>
+              <w:t>23</w:t>
             </w:r>
             <w:r>
               <w:rPr>
@@ -3357,53 +3364,53 @@
       <w:r>
         <w:br w:type="page"/>
       </w:r>
-      <w:bookmarkStart w:id="0" w:name="_Toc495956393"/>
+      <w:bookmarkStart w:id="1" w:name="_Toc496038141"/>
       <w:r>
         <w:lastRenderedPageBreak/>
         <w:t>Capítulo 1: Generalidades del proyecto.</w:t>
       </w:r>
-      <w:bookmarkEnd w:id="0"/>
+      <w:bookmarkEnd w:id="1"/>
     </w:p>
     <w:p/>
     <w:p>
       <w:pPr>
         <w:pStyle w:val="Ttulo2"/>
       </w:pPr>
-      <w:bookmarkStart w:id="1" w:name="_Toc495956394"/>
+      <w:bookmarkStart w:id="2" w:name="_Toc496038142"/>
       <w:r>
         <w:t xml:space="preserve">1.1.- </w:t>
       </w:r>
       <w:r>
         <w:t>Introducción</w:t>
       </w:r>
-      <w:bookmarkEnd w:id="1"/>
+      <w:bookmarkEnd w:id="2"/>
     </w:p>
     <w:p>
       <w:pPr>
         <w:pStyle w:val="Ttulo2"/>
       </w:pPr>
-      <w:bookmarkStart w:id="2" w:name="_Toc495956395"/>
+      <w:bookmarkStart w:id="3" w:name="_Toc496038143"/>
       <w:r>
         <w:t xml:space="preserve">1.2.- </w:t>
       </w:r>
       <w:r>
         <w:t>Descripción de la empresa.</w:t>
       </w:r>
-      <w:bookmarkEnd w:id="2"/>
+      <w:bookmarkEnd w:id="3"/>
     </w:p>
     <w:p>
       <w:pPr>
         <w:pStyle w:val="Ttulo3"/>
         <w:ind w:firstLine="708"/>
       </w:pPr>
-      <w:bookmarkStart w:id="3" w:name="_Toc495956396"/>
+      <w:bookmarkStart w:id="4" w:name="_Toc496038144"/>
       <w:r>
         <w:t xml:space="preserve">1.2.1.- </w:t>
       </w:r>
       <w:r>
         <w:t>Lugar donde se desarrollará el proyecto.</w:t>
       </w:r>
-      <w:bookmarkEnd w:id="3"/>
+      <w:bookmarkEnd w:id="4"/>
       <w:r>
         <w:tab/>
       </w:r>
@@ -3845,14 +3852,14 @@
         <w:pStyle w:val="Ttulo3"/>
         <w:ind w:firstLine="708"/>
       </w:pPr>
-      <w:bookmarkStart w:id="4" w:name="_Toc495956397"/>
+      <w:bookmarkStart w:id="5" w:name="_Toc496038145"/>
       <w:r>
         <w:t xml:space="preserve">1.2.2.- </w:t>
       </w:r>
       <w:r>
         <w:t>Giro y tipo de capital.</w:t>
       </w:r>
-      <w:bookmarkEnd w:id="4"/>
+      <w:bookmarkEnd w:id="5"/>
     </w:p>
     <w:p>
       <w:pPr>
@@ -3876,14 +3883,14 @@
         <w:pStyle w:val="Ttulo3"/>
         <w:ind w:firstLine="708"/>
       </w:pPr>
-      <w:bookmarkStart w:id="5" w:name="_Toc495956398"/>
+      <w:bookmarkStart w:id="6" w:name="_Toc496038146"/>
       <w:r>
         <w:t xml:space="preserve">1.2.3.- </w:t>
       </w:r>
       <w:r>
         <w:t>Objetivo general de la empresa.</w:t>
       </w:r>
-      <w:bookmarkEnd w:id="5"/>
+      <w:bookmarkEnd w:id="6"/>
     </w:p>
     <w:p>
       <w:pPr>
@@ -4054,14 +4061,14 @@
         <w:lastRenderedPageBreak/>
         <w:t xml:space="preserve"> </w:t>
       </w:r>
-      <w:bookmarkStart w:id="6" w:name="_Toc495956399"/>
+      <w:bookmarkStart w:id="7" w:name="_Toc496038147"/>
       <w:r>
         <w:t xml:space="preserve">1.2.4.- </w:t>
       </w:r>
       <w:r>
         <w:t>Organización administrativa.</w:t>
       </w:r>
-      <w:bookmarkEnd w:id="6"/>
+      <w:bookmarkEnd w:id="7"/>
     </w:p>
     <w:p>
       <w:r>
@@ -4140,14 +4147,14 @@
         <w:pStyle w:val="Ttulo3"/>
         <w:ind w:firstLine="708"/>
       </w:pPr>
-      <w:bookmarkStart w:id="7" w:name="_Toc495956400"/>
+      <w:bookmarkStart w:id="8" w:name="_Toc496038148"/>
       <w:r>
         <w:t xml:space="preserve">1.2.5.- </w:t>
       </w:r>
       <w:r>
         <w:t>Descripción de los procesos que desarrolla.</w:t>
       </w:r>
-      <w:bookmarkEnd w:id="7"/>
+      <w:bookmarkEnd w:id="8"/>
     </w:p>
     <w:p>
       <w:pPr>
@@ -4193,14 +4200,14 @@
         <w:pStyle w:val="Ttulo3"/>
         <w:ind w:firstLine="708"/>
       </w:pPr>
-      <w:bookmarkStart w:id="8" w:name="_Toc495956401"/>
+      <w:bookmarkStart w:id="9" w:name="_Toc496038149"/>
       <w:r>
         <w:t xml:space="preserve">1.2.6.- </w:t>
       </w:r>
       <w:r>
         <w:t>Nombre del Departamento donde se realizará el proyecto.</w:t>
       </w:r>
-      <w:bookmarkEnd w:id="8"/>
+      <w:bookmarkEnd w:id="9"/>
     </w:p>
     <w:p>
       <w:pPr>
@@ -4234,14 +4241,14 @@
         <w:pStyle w:val="Ttulo3"/>
         <w:ind w:firstLine="708"/>
       </w:pPr>
-      <w:bookmarkStart w:id="9" w:name="_Toc495956402"/>
+      <w:bookmarkStart w:id="10" w:name="_Toc496038150"/>
       <w:r>
         <w:t xml:space="preserve">1.2.7.- </w:t>
       </w:r>
       <w:r>
         <w:t>Descripción del Departamento.</w:t>
       </w:r>
-      <w:bookmarkEnd w:id="9"/>
+      <w:bookmarkEnd w:id="10"/>
     </w:p>
     <w:p>
       <w:pPr>
@@ -4307,14 +4314,14 @@
         <w:pStyle w:val="Ttulo3"/>
         <w:ind w:firstLine="708"/>
       </w:pPr>
-      <w:bookmarkStart w:id="10" w:name="_Toc495956403"/>
+      <w:bookmarkStart w:id="11" w:name="_Toc496038151"/>
       <w:r>
         <w:t xml:space="preserve">1.2.9.- </w:t>
       </w:r>
       <w:r>
         <w:t>Descripción de las principales actividades del área del proyecto.</w:t>
       </w:r>
-      <w:bookmarkEnd w:id="10"/>
+      <w:bookmarkEnd w:id="11"/>
     </w:p>
     <w:p>
       <w:pPr>
@@ -4381,28 +4388,28 @@
       <w:pPr>
         <w:pStyle w:val="Ttulo2"/>
       </w:pPr>
-      <w:bookmarkStart w:id="11" w:name="_Toc495956404"/>
+      <w:bookmarkStart w:id="12" w:name="_Toc496038152"/>
       <w:r>
         <w:t xml:space="preserve">1.3.- </w:t>
       </w:r>
       <w:r>
         <w:t>Objetivos.</w:t>
       </w:r>
-      <w:bookmarkEnd w:id="11"/>
+      <w:bookmarkEnd w:id="12"/>
     </w:p>
     <w:p>
       <w:pPr>
         <w:pStyle w:val="Ttulo3"/>
         <w:ind w:firstLine="708"/>
       </w:pPr>
-      <w:bookmarkStart w:id="12" w:name="_Toc495956405"/>
+      <w:bookmarkStart w:id="13" w:name="_Toc496038153"/>
       <w:r>
         <w:t xml:space="preserve">1.3.1.- </w:t>
       </w:r>
       <w:r>
         <w:t>Objetivo General.</w:t>
       </w:r>
-      <w:bookmarkEnd w:id="12"/>
+      <w:bookmarkEnd w:id="13"/>
     </w:p>
     <w:p>
       <w:pPr>
@@ -4467,14 +4474,14 @@
         <w:pStyle w:val="Ttulo3"/>
         <w:ind w:firstLine="708"/>
       </w:pPr>
-      <w:bookmarkStart w:id="13" w:name="_Toc495956406"/>
+      <w:bookmarkStart w:id="14" w:name="_Toc496038154"/>
       <w:r>
         <w:t xml:space="preserve">1.3.2.- </w:t>
       </w:r>
       <w:r>
         <w:t>Objetivos específicos.</w:t>
       </w:r>
-      <w:bookmarkEnd w:id="13"/>
+      <w:bookmarkEnd w:id="14"/>
     </w:p>
     <w:p>
       <w:pPr>
@@ -4764,14 +4771,14 @@
       <w:pPr>
         <w:pStyle w:val="Ttulo2"/>
       </w:pPr>
-      <w:bookmarkStart w:id="14" w:name="_Toc495956407"/>
+      <w:bookmarkStart w:id="15" w:name="_Toc496038155"/>
       <w:r>
         <w:t xml:space="preserve">1.4.- </w:t>
       </w:r>
       <w:r>
         <w:t>Justificación.</w:t>
       </w:r>
-      <w:bookmarkEnd w:id="14"/>
+      <w:bookmarkEnd w:id="15"/>
     </w:p>
     <w:p>
       <w:pPr>
@@ -4913,18 +4920,18 @@
       <w:pPr>
         <w:pStyle w:val="Ttulo1"/>
       </w:pPr>
-      <w:bookmarkStart w:id="15" w:name="_Toc495956408"/>
+      <w:bookmarkStart w:id="16" w:name="_Toc496038156"/>
       <w:r>
         <w:lastRenderedPageBreak/>
         <w:t>Capítulo 2: Marco teórico.</w:t>
       </w:r>
-      <w:bookmarkEnd w:id="15"/>
+      <w:bookmarkEnd w:id="16"/>
     </w:p>
     <w:p>
       <w:pPr>
         <w:pStyle w:val="Ttulo2"/>
       </w:pPr>
-      <w:bookmarkStart w:id="16" w:name="_Toc495956409"/>
+      <w:bookmarkStart w:id="17" w:name="_Toc496038157"/>
       <w:r>
         <w:t xml:space="preserve">2.1.- </w:t>
       </w:r>
@@ -4936,18 +4943,18 @@
       <w:r>
         <w:t>.</w:t>
       </w:r>
-      <w:bookmarkEnd w:id="16"/>
+      <w:bookmarkEnd w:id="17"/>
     </w:p>
     <w:p>
       <w:pPr>
         <w:pStyle w:val="Ttulo3"/>
         <w:ind w:firstLine="708"/>
       </w:pPr>
-      <w:bookmarkStart w:id="17" w:name="_Toc495956410"/>
+      <w:bookmarkStart w:id="18" w:name="_Toc496038158"/>
       <w:r>
         <w:t>2.1.1.- Historia.</w:t>
       </w:r>
-      <w:bookmarkEnd w:id="17"/>
+      <w:bookmarkEnd w:id="18"/>
     </w:p>
     <w:p>
       <w:pPr>
@@ -5462,11 +5469,11 @@
         <w:pStyle w:val="Ttulo3"/>
         <w:ind w:firstLine="708"/>
       </w:pPr>
-      <w:bookmarkStart w:id="18" w:name="_Toc495956411"/>
+      <w:bookmarkStart w:id="19" w:name="_Toc496038159"/>
       <w:r>
         <w:t>2.1.2.- Modelo de procesos.</w:t>
       </w:r>
-      <w:bookmarkEnd w:id="18"/>
+      <w:bookmarkEnd w:id="19"/>
     </w:p>
     <w:p>
       <w:pPr>
@@ -5726,7 +5733,7 @@
         <w:pStyle w:val="Ttulo3"/>
         <w:ind w:firstLine="708"/>
       </w:pPr>
-      <w:bookmarkStart w:id="19" w:name="_Toc495956412"/>
+      <w:bookmarkStart w:id="20" w:name="_Toc496038160"/>
       <w:r>
         <w:t xml:space="preserve">2.1.3.- Modelo </w:t>
       </w:r>
@@ -5738,7 +5745,7 @@
       <w:r>
         <w:t>.</w:t>
       </w:r>
-      <w:bookmarkEnd w:id="19"/>
+      <w:bookmarkEnd w:id="20"/>
     </w:p>
     <w:p>
       <w:pPr>
@@ -6199,12 +6206,12 @@
         <w:pStyle w:val="Ttulo3"/>
         <w:ind w:firstLine="708"/>
       </w:pPr>
-      <w:bookmarkStart w:id="20" w:name="_Toc495956413"/>
+      <w:bookmarkStart w:id="21" w:name="_Toc496038161"/>
       <w:r>
         <w:lastRenderedPageBreak/>
         <w:t>2.1.4.- Herramientas de gestión de proyectos.</w:t>
       </w:r>
-      <w:bookmarkEnd w:id="20"/>
+      <w:bookmarkEnd w:id="21"/>
     </w:p>
     <w:p>
       <w:pPr>
@@ -6472,23 +6479,23 @@
       <w:pPr>
         <w:pStyle w:val="Ttulo2"/>
       </w:pPr>
-      <w:bookmarkStart w:id="21" w:name="_Toc495956414"/>
+      <w:bookmarkStart w:id="22" w:name="_Toc496038162"/>
       <w:r>
         <w:lastRenderedPageBreak/>
         <w:t>2.2.- Tecnologías</w:t>
       </w:r>
-      <w:bookmarkEnd w:id="21"/>
+      <w:bookmarkEnd w:id="22"/>
     </w:p>
     <w:p>
       <w:pPr>
         <w:pStyle w:val="Ttulo3"/>
         <w:ind w:firstLine="708"/>
       </w:pPr>
-      <w:bookmarkStart w:id="22" w:name="_Toc495956415"/>
+      <w:bookmarkStart w:id="23" w:name="_Toc496038163"/>
       <w:r>
         <w:t>2.2.1.-Herramientas.</w:t>
       </w:r>
-      <w:bookmarkEnd w:id="22"/>
+      <w:bookmarkEnd w:id="23"/>
     </w:p>
     <w:p>
       <w:pPr>
@@ -6555,7 +6562,7 @@
         <w:pStyle w:val="Ttulo3"/>
         <w:ind w:firstLine="708"/>
       </w:pPr>
-      <w:bookmarkStart w:id="23" w:name="_Toc495956416"/>
+      <w:bookmarkStart w:id="24" w:name="_Toc496038164"/>
       <w:r>
         <w:t xml:space="preserve">2.2.2.- </w:t>
       </w:r>
@@ -6567,7 +6574,7 @@
       <w:r>
         <w:t>.</w:t>
       </w:r>
-      <w:bookmarkEnd w:id="23"/>
+      <w:bookmarkEnd w:id="24"/>
     </w:p>
     <w:p>
       <w:pPr>
@@ -6669,7 +6676,7 @@
         <w:pStyle w:val="Ttulo3"/>
         <w:ind w:firstLine="708"/>
       </w:pPr>
-      <w:bookmarkStart w:id="24" w:name="_Toc495956417"/>
+      <w:bookmarkStart w:id="25" w:name="_Toc496038165"/>
       <w:r>
         <w:t xml:space="preserve">2.2.3.- Back </w:t>
       </w:r>
@@ -6677,7 +6684,7 @@
       <w:r>
         <w:t>end</w:t>
       </w:r>
-      <w:bookmarkEnd w:id="24"/>
+      <w:bookmarkEnd w:id="25"/>
       <w:proofErr w:type="spellEnd"/>
     </w:p>
     <w:p>
@@ -6720,11 +6727,11 @@
         <w:pStyle w:val="Ttulo3"/>
         <w:ind w:firstLine="708"/>
       </w:pPr>
-      <w:bookmarkStart w:id="25" w:name="_Toc495956418"/>
+      <w:bookmarkStart w:id="26" w:name="_Toc496038166"/>
       <w:r>
         <w:t>2.2.4.- Modelo MVC</w:t>
       </w:r>
-      <w:bookmarkEnd w:id="25"/>
+      <w:bookmarkEnd w:id="26"/>
     </w:p>
     <w:p>
       <w:pPr>
@@ -6782,62 +6789,2778 @@
       <w:pPr>
         <w:pStyle w:val="Ttulo2"/>
       </w:pPr>
-      <w:bookmarkStart w:id="26" w:name="_Toc495956419"/>
+      <w:bookmarkStart w:id="27" w:name="_Toc496038167"/>
       <w:r>
         <w:t xml:space="preserve">2.3.- Gestor de base de </w:t>
       </w:r>
       <w:proofErr w:type="gramStart"/>
       <w:r>
-        <w:t>dato</w:t>
-      </w:r>
-      <w:bookmarkStart w:id="27" w:name="_GoBack"/>
+        <w:t>datos(</w:t>
+      </w:r>
+      <w:proofErr w:type="gramEnd"/>
+      <w:r>
+        <w:t xml:space="preserve">SQL </w:t>
+      </w:r>
+      <w:proofErr w:type="spellStart"/>
+      <w:r>
+        <w:t>developer</w:t>
+      </w:r>
+      <w:proofErr w:type="spellEnd"/>
+      <w:r>
+        <w:t>).</w:t>
+      </w:r>
       <w:bookmarkEnd w:id="27"/>
-      <w:r>
-        <w:t>s(</w:t>
-      </w:r>
-      <w:proofErr w:type="gramEnd"/>
-      <w:r>
-        <w:t xml:space="preserve">SQL </w:t>
-      </w:r>
-      <w:proofErr w:type="spellStart"/>
-      <w:r>
-        <w:t>developer</w:t>
-      </w:r>
-      <w:proofErr w:type="spellEnd"/>
-      <w:r>
-        <w:t>).</w:t>
-      </w:r>
-      <w:bookmarkEnd w:id="26"/>
     </w:p>
     <w:p>
       <w:pPr>
         <w:pStyle w:val="Ttulo3"/>
         <w:ind w:left="708"/>
       </w:pPr>
-      <w:bookmarkStart w:id="28" w:name="_Toc495956420"/>
+      <w:bookmarkStart w:id="28" w:name="_Toc496038168"/>
       <w:r>
         <w:t>2.3.1.- Definición.</w:t>
       </w:r>
       <w:bookmarkEnd w:id="28"/>
+    </w:p>
+    <w:p>
+      <w:pPr>
+        <w:ind w:left="851"/>
+        <w:jc w:val="both"/>
+        <w:rPr>
+          <w:rFonts w:ascii="Arial" w:hAnsi="Arial" w:cs="Arial"/>
+          <w:sz w:val="20"/>
+          <w:szCs w:val="20"/>
+        </w:rPr>
+      </w:pPr>
+      <w:r>
+        <w:rPr>
+          <w:rFonts w:ascii="Arial" w:hAnsi="Arial" w:cs="Arial"/>
+          <w:sz w:val="20"/>
+          <w:szCs w:val="20"/>
+        </w:rPr>
+        <w:t xml:space="preserve">Un Sistema Gestor de Bases de Datos (SGBD) o DGBA (Data Base Management </w:t>
+      </w:r>
+      <w:proofErr w:type="spellStart"/>
+      <w:r>
+        <w:rPr>
+          <w:rFonts w:ascii="Arial" w:hAnsi="Arial" w:cs="Arial"/>
+          <w:sz w:val="20"/>
+          <w:szCs w:val="20"/>
+        </w:rPr>
+        <w:t>System</w:t>
+      </w:r>
+      <w:proofErr w:type="spellEnd"/>
+      <w:r>
+        <w:rPr>
+          <w:rFonts w:ascii="Arial" w:hAnsi="Arial" w:cs="Arial"/>
+          <w:sz w:val="20"/>
+          <w:szCs w:val="20"/>
+        </w:rPr>
+        <w:t>) es un conjunto de programas no visibles que administran y gestionan la información que contiene una base de datos. A través de él se maneja todo acceso a la base de datos con el objetivo de servir de interfaz entre ésta, el usuario y las aplicaciones.</w:t>
+      </w:r>
+    </w:p>
+    <w:p>
+      <w:pPr>
+        <w:ind w:left="851"/>
+        <w:jc w:val="both"/>
+        <w:rPr>
+          <w:rFonts w:ascii="Arial" w:hAnsi="Arial" w:cs="Arial"/>
+          <w:sz w:val="20"/>
+          <w:szCs w:val="20"/>
+        </w:rPr>
+      </w:pPr>
+      <w:r>
+        <w:rPr>
+          <w:rFonts w:ascii="Arial" w:hAnsi="Arial" w:cs="Arial"/>
+          <w:sz w:val="20"/>
+          <w:szCs w:val="20"/>
+        </w:rPr>
+        <w:t>Gracias a este sistema de software invisible para el usuario final, compuesto por un lenguaje de definición de datos, un lenguaje de manipulación y de consulta, es posible gestionar los datos a distintos niveles. Tanto almacenar, modificar y acceder a la información como realizar consultas y hacer análisis para generar informes.</w:t>
+      </w:r>
+    </w:p>
+    <w:p>
+      <w:pPr>
+        <w:ind w:left="851"/>
+        <w:jc w:val="both"/>
+        <w:rPr>
+          <w:rFonts w:ascii="Arial" w:hAnsi="Arial" w:cs="Arial"/>
+          <w:sz w:val="20"/>
+          <w:szCs w:val="20"/>
+        </w:rPr>
+      </w:pPr>
+    </w:p>
+    <w:p>
+      <w:pPr>
+        <w:ind w:left="851"/>
+        <w:jc w:val="both"/>
+        <w:rPr>
+          <w:rFonts w:ascii="Arial" w:hAnsi="Arial" w:cs="Arial"/>
+          <w:sz w:val="20"/>
+          <w:szCs w:val="20"/>
+        </w:rPr>
+      </w:pPr>
+      <w:r>
+        <w:rPr>
+          <w:rFonts w:ascii="Arial" w:hAnsi="Arial" w:cs="Arial"/>
+          <w:sz w:val="20"/>
+          <w:szCs w:val="20"/>
+        </w:rPr>
+        <w:t xml:space="preserve">A su vez, el SGBD puede entenderse como una colección de datos relacionados entre sí, estructurados y organizados dentro del ecosistema conformado por ese conjunto de </w:t>
+      </w:r>
+      <w:r>
+        <w:rPr>
+          <w:rFonts w:ascii="Arial" w:hAnsi="Arial" w:cs="Arial"/>
+          <w:sz w:val="20"/>
+          <w:szCs w:val="20"/>
+        </w:rPr>
+        <w:lastRenderedPageBreak/>
+        <w:t xml:space="preserve">programas que acceden a ellos y facilitan su gestión. Frente al anterior sistema de gestión de archivos, -un conjunto de programas que definían y trabajaban sus propios datos-, el acceso a los datos es independiente de los programas que los gestionan, una gran ventaja de cara a tratar grandes volúmenes de información. </w:t>
+      </w:r>
+    </w:p>
+    <w:p>
+      <w:pPr>
+        <w:ind w:left="851"/>
+        <w:jc w:val="both"/>
+        <w:rPr>
+          <w:rFonts w:ascii="Arial" w:hAnsi="Arial" w:cs="Arial"/>
+          <w:sz w:val="20"/>
+          <w:szCs w:val="20"/>
+        </w:rPr>
+      </w:pPr>
+    </w:p>
+    <w:p>
+      <w:pPr>
+        <w:ind w:left="851"/>
+        <w:jc w:val="both"/>
+        <w:rPr>
+          <w:rFonts w:ascii="Arial" w:hAnsi="Arial" w:cs="Arial"/>
+          <w:sz w:val="20"/>
+          <w:szCs w:val="20"/>
+        </w:rPr>
+      </w:pPr>
+      <w:r>
+        <w:rPr>
+          <w:rFonts w:ascii="Arial" w:hAnsi="Arial" w:cs="Arial"/>
+          <w:sz w:val="20"/>
+          <w:szCs w:val="20"/>
+        </w:rPr>
+        <w:t>Básicamente, el gestor controla cualquier operación ejecutada por el usuario contra la base de datos. Para ello, se utilizan herramientas específicas, como sistemas de búsqueda y de generación de informes, además de distintas aplicaciones.</w:t>
+      </w:r>
+    </w:p>
+    <w:p>
+      <w:pPr>
+        <w:ind w:left="851"/>
+        <w:jc w:val="both"/>
+        <w:rPr>
+          <w:rFonts w:ascii="Arial" w:hAnsi="Arial" w:cs="Arial"/>
+          <w:sz w:val="20"/>
+          <w:szCs w:val="20"/>
+        </w:rPr>
+      </w:pPr>
+    </w:p>
+    <w:p>
+      <w:pPr>
+        <w:ind w:left="851"/>
+        <w:jc w:val="both"/>
+        <w:rPr>
+          <w:rFonts w:ascii="Arial" w:hAnsi="Arial" w:cs="Arial"/>
+          <w:sz w:val="20"/>
+          <w:szCs w:val="20"/>
+        </w:rPr>
+      </w:pPr>
+      <w:r>
+        <w:rPr>
+          <w:rFonts w:ascii="Arial" w:hAnsi="Arial" w:cs="Arial"/>
+          <w:sz w:val="20"/>
+          <w:szCs w:val="20"/>
+        </w:rPr>
+        <w:t xml:space="preserve">Igualmente, permite la definición de bases de datos a distintos niveles de abstracción, así como su manipulación, garantizando tanto la seguridad como la integridad y consistencia de los mismos. Siempre de forma separada a los programas o aplicaciones que los gestionan, sin tener que modificar éstos. </w:t>
+      </w:r>
+    </w:p>
+    <w:p>
+      <w:pPr>
+        <w:ind w:left="851"/>
+        <w:jc w:val="both"/>
+        <w:rPr>
+          <w:rFonts w:ascii="Arial" w:hAnsi="Arial" w:cs="Arial"/>
+          <w:sz w:val="20"/>
+          <w:szCs w:val="20"/>
+        </w:rPr>
+      </w:pPr>
+    </w:p>
+    <w:p>
+      <w:pPr>
+        <w:ind w:left="851"/>
+        <w:jc w:val="both"/>
+        <w:rPr>
+          <w:rFonts w:ascii="Arial" w:hAnsi="Arial" w:cs="Arial"/>
+          <w:sz w:val="20"/>
+          <w:szCs w:val="20"/>
+        </w:rPr>
+      </w:pPr>
+      <w:r>
+        <w:rPr>
+          <w:rFonts w:ascii="Arial" w:hAnsi="Arial" w:cs="Arial"/>
+          <w:sz w:val="20"/>
+          <w:szCs w:val="20"/>
+        </w:rPr>
+        <w:t xml:space="preserve">En cuanto a su tipología, suelen agruparse a partir de criterios relacionados con el modelo de datos (dentro de éste encontramos los SGBD relacionales, </w:t>
+      </w:r>
+      <w:proofErr w:type="spellStart"/>
+      <w:r>
+        <w:rPr>
+          <w:rFonts w:ascii="Arial" w:hAnsi="Arial" w:cs="Arial"/>
+          <w:sz w:val="20"/>
+          <w:szCs w:val="20"/>
+        </w:rPr>
+        <w:t>EnRed</w:t>
+      </w:r>
+      <w:proofErr w:type="spellEnd"/>
+      <w:r>
+        <w:rPr>
+          <w:rFonts w:ascii="Arial" w:hAnsi="Arial" w:cs="Arial"/>
+          <w:sz w:val="20"/>
+          <w:szCs w:val="20"/>
+        </w:rPr>
+        <w:t>, jerárquicos u orientados a objetos), y también es posible diferenciarlos según sean o no propietarios, así como a partir de elementos como el número de usuarios (monousuarios y distribuidos) o de sitios, en cuyo caso serían centralizados o distribuidos.</w:t>
+      </w:r>
+    </w:p>
+    <w:p>
+      <w:pPr>
+        <w:ind w:left="851"/>
+        <w:jc w:val="both"/>
+        <w:rPr>
+          <w:rFonts w:ascii="Arial" w:hAnsi="Arial" w:cs="Arial"/>
+          <w:sz w:val="20"/>
+          <w:szCs w:val="20"/>
+        </w:rPr>
+      </w:pPr>
+      <w:r>
+        <w:rPr>
+          <w:rFonts w:ascii="Arial" w:hAnsi="Arial" w:cs="Arial"/>
+          <w:sz w:val="20"/>
+          <w:szCs w:val="20"/>
+        </w:rPr>
+        <w:t xml:space="preserve">Oracle SQL </w:t>
+      </w:r>
+      <w:proofErr w:type="spellStart"/>
+      <w:r>
+        <w:rPr>
+          <w:rFonts w:ascii="Arial" w:hAnsi="Arial" w:cs="Arial"/>
+          <w:sz w:val="20"/>
+          <w:szCs w:val="20"/>
+        </w:rPr>
+        <w:t>Developer</w:t>
+      </w:r>
+      <w:proofErr w:type="spellEnd"/>
+      <w:r>
+        <w:rPr>
+          <w:rFonts w:ascii="Arial" w:hAnsi="Arial" w:cs="Arial"/>
+          <w:sz w:val="20"/>
+          <w:szCs w:val="20"/>
+        </w:rPr>
+        <w:t xml:space="preserve"> es la herramienta gráfica gratuita que proporciona Oracle para que no sea necesario utilizar herramientas de terceros (como el conocido TOAD, o el PL/SQL </w:t>
+      </w:r>
+      <w:proofErr w:type="spellStart"/>
+      <w:r>
+        <w:rPr>
+          <w:rFonts w:ascii="Arial" w:hAnsi="Arial" w:cs="Arial"/>
+          <w:sz w:val="20"/>
+          <w:szCs w:val="20"/>
+        </w:rPr>
+        <w:t>Developer</w:t>
+      </w:r>
+      <w:proofErr w:type="spellEnd"/>
+      <w:r>
+        <w:rPr>
+          <w:rFonts w:ascii="Arial" w:hAnsi="Arial" w:cs="Arial"/>
+          <w:sz w:val="20"/>
+          <w:szCs w:val="20"/>
+        </w:rPr>
+        <w:t>) para desarrollar, o simplemente para ejecutar consultas o scripts SQL, tanto DML como DDL, sobre bases de datos Oracle.</w:t>
+      </w:r>
+    </w:p>
+    <w:p>
+      <w:pPr>
+        <w:ind w:left="851"/>
+        <w:jc w:val="both"/>
+        <w:rPr>
+          <w:rFonts w:ascii="Arial" w:hAnsi="Arial" w:cs="Arial"/>
+          <w:sz w:val="20"/>
+          <w:szCs w:val="20"/>
+        </w:rPr>
+      </w:pPr>
+      <w:r>
+        <w:rPr>
+          <w:rFonts w:ascii="Arial" w:hAnsi="Arial" w:cs="Arial"/>
+          <w:sz w:val="20"/>
+          <w:szCs w:val="20"/>
+        </w:rPr>
+        <w:t xml:space="preserve">Oracle SQL </w:t>
+      </w:r>
+      <w:proofErr w:type="spellStart"/>
+      <w:r>
+        <w:rPr>
+          <w:rFonts w:ascii="Arial" w:hAnsi="Arial" w:cs="Arial"/>
+          <w:sz w:val="20"/>
+          <w:szCs w:val="20"/>
+        </w:rPr>
+        <w:t>Developer</w:t>
+      </w:r>
+      <w:proofErr w:type="spellEnd"/>
+      <w:r>
+        <w:rPr>
+          <w:rFonts w:ascii="Arial" w:hAnsi="Arial" w:cs="Arial"/>
+          <w:sz w:val="20"/>
+          <w:szCs w:val="20"/>
+        </w:rPr>
+        <w:t xml:space="preserve"> es la herramienta gráfica gratuita que proporciona Oracle para que no sea necesario utilizar herramientas de terceros (como el conocido TOAD, o el PL/SQL </w:t>
+      </w:r>
+      <w:proofErr w:type="spellStart"/>
+      <w:r>
+        <w:rPr>
+          <w:rFonts w:ascii="Arial" w:hAnsi="Arial" w:cs="Arial"/>
+          <w:sz w:val="20"/>
+          <w:szCs w:val="20"/>
+        </w:rPr>
+        <w:t>Developer</w:t>
+      </w:r>
+      <w:proofErr w:type="spellEnd"/>
+      <w:r>
+        <w:rPr>
+          <w:rFonts w:ascii="Arial" w:hAnsi="Arial" w:cs="Arial"/>
+          <w:sz w:val="20"/>
+          <w:szCs w:val="20"/>
+        </w:rPr>
+        <w:t>) para desarrollar, o simplemente para ejecutar consultas o scripts SQL, tanto DML como DDL, sobre bases de datos Oracle.</w:t>
+      </w:r>
     </w:p>
     <w:p>
       <w:pPr>
         <w:pStyle w:val="Ttulo3"/>
         <w:ind w:left="708"/>
       </w:pPr>
-      <w:bookmarkStart w:id="29" w:name="_Toc495956421"/>
+      <w:bookmarkStart w:id="29" w:name="_Toc496038169"/>
       <w:r>
         <w:t>2.3.2.- Instalación y configuración.</w:t>
       </w:r>
       <w:bookmarkEnd w:id="29"/>
+    </w:p>
+    <w:p>
+      <w:pPr>
+        <w:ind w:left="851"/>
+      </w:pPr>
+      <w:r>
+        <w:t xml:space="preserve">Instalar Oracle SQL </w:t>
+      </w:r>
+      <w:proofErr w:type="spellStart"/>
+      <w:r>
+        <w:t>Developer</w:t>
+      </w:r>
+      <w:proofErr w:type="spellEnd"/>
+    </w:p>
+    <w:p>
+      <w:pPr>
+        <w:shd w:val="clear" w:color="auto" w:fill="FFFFFF"/>
+        <w:spacing w:after="360" w:line="240" w:lineRule="auto"/>
+        <w:ind w:left="851"/>
+        <w:textAlignment w:val="baseline"/>
+        <w:rPr>
+          <w:rFonts w:ascii="Arial" w:eastAsia="Times New Roman" w:hAnsi="Arial" w:cs="Arial"/>
+          <w:sz w:val="20"/>
+          <w:szCs w:val="20"/>
+          <w:lang w:eastAsia="es-MX"/>
+        </w:rPr>
+      </w:pPr>
+      <w:r>
+        <w:rPr>
+          <w:rFonts w:ascii="Arial" w:eastAsia="Times New Roman" w:hAnsi="Arial" w:cs="Arial"/>
+          <w:sz w:val="20"/>
+          <w:szCs w:val="20"/>
+          <w:lang w:eastAsia="es-MX"/>
+        </w:rPr>
+        <w:t xml:space="preserve">Vamos a ver como instalar de forma rápida el SQL </w:t>
+      </w:r>
+      <w:proofErr w:type="spellStart"/>
+      <w:r>
+        <w:rPr>
+          <w:rFonts w:ascii="Arial" w:eastAsia="Times New Roman" w:hAnsi="Arial" w:cs="Arial"/>
+          <w:sz w:val="20"/>
+          <w:szCs w:val="20"/>
+          <w:lang w:eastAsia="es-MX"/>
+        </w:rPr>
+        <w:t>Developer</w:t>
+      </w:r>
+      <w:proofErr w:type="spellEnd"/>
+      <w:r>
+        <w:rPr>
+          <w:rFonts w:ascii="Arial" w:eastAsia="Times New Roman" w:hAnsi="Arial" w:cs="Arial"/>
+          <w:sz w:val="20"/>
+          <w:szCs w:val="20"/>
+          <w:lang w:eastAsia="es-MX"/>
+        </w:rPr>
+        <w:t xml:space="preserve"> en entorno Windows.</w:t>
+      </w:r>
+    </w:p>
+    <w:p>
+      <w:pPr>
+        <w:shd w:val="clear" w:color="auto" w:fill="FFFFFF"/>
+        <w:spacing w:after="360" w:line="240" w:lineRule="auto"/>
+        <w:ind w:left="851"/>
+        <w:textAlignment w:val="baseline"/>
+        <w:rPr>
+          <w:rFonts w:ascii="Arial" w:eastAsia="Times New Roman" w:hAnsi="Arial" w:cs="Arial"/>
+          <w:sz w:val="20"/>
+          <w:szCs w:val="20"/>
+          <w:lang w:eastAsia="es-MX"/>
+        </w:rPr>
+      </w:pPr>
+      <w:r>
+        <w:rPr>
+          <w:rFonts w:ascii="Arial" w:eastAsia="Times New Roman" w:hAnsi="Arial" w:cs="Arial"/>
+          <w:sz w:val="20"/>
+          <w:szCs w:val="20"/>
+          <w:lang w:eastAsia="es-MX"/>
+        </w:rPr>
+        <w:t xml:space="preserve">SQL </w:t>
+      </w:r>
+      <w:proofErr w:type="spellStart"/>
+      <w:r>
+        <w:rPr>
+          <w:rFonts w:ascii="Arial" w:eastAsia="Times New Roman" w:hAnsi="Arial" w:cs="Arial"/>
+          <w:sz w:val="20"/>
+          <w:szCs w:val="20"/>
+          <w:lang w:eastAsia="es-MX"/>
+        </w:rPr>
+        <w:t>Developer</w:t>
+      </w:r>
+      <w:proofErr w:type="spellEnd"/>
+      <w:r>
+        <w:rPr>
+          <w:rFonts w:ascii="Arial" w:eastAsia="Times New Roman" w:hAnsi="Arial" w:cs="Arial"/>
+          <w:sz w:val="20"/>
+          <w:szCs w:val="20"/>
+          <w:lang w:eastAsia="es-MX"/>
+        </w:rPr>
+        <w:t xml:space="preserve"> en un programa que no requiere de instalación, se descomprime, se ejecuta y se utiliza.</w:t>
+      </w:r>
+    </w:p>
+    <w:p>
+      <w:pPr>
+        <w:shd w:val="clear" w:color="auto" w:fill="FFFFFF"/>
+        <w:spacing w:after="360" w:line="240" w:lineRule="auto"/>
+        <w:ind w:left="851"/>
+        <w:textAlignment w:val="baseline"/>
+        <w:rPr>
+          <w:rFonts w:ascii="Arial" w:eastAsia="Times New Roman" w:hAnsi="Arial" w:cs="Arial"/>
+          <w:sz w:val="20"/>
+          <w:szCs w:val="20"/>
+          <w:lang w:eastAsia="es-MX"/>
+        </w:rPr>
+      </w:pPr>
+      <w:r>
+        <w:rPr>
+          <w:rFonts w:ascii="Arial" w:eastAsia="Times New Roman" w:hAnsi="Arial" w:cs="Arial"/>
+          <w:sz w:val="20"/>
+          <w:szCs w:val="20"/>
+          <w:lang w:eastAsia="es-MX"/>
+        </w:rPr>
+        <w:t xml:space="preserve">El SQL </w:t>
+      </w:r>
+      <w:proofErr w:type="spellStart"/>
+      <w:r>
+        <w:rPr>
+          <w:rFonts w:ascii="Arial" w:eastAsia="Times New Roman" w:hAnsi="Arial" w:cs="Arial"/>
+          <w:sz w:val="20"/>
+          <w:szCs w:val="20"/>
+          <w:lang w:eastAsia="es-MX"/>
+        </w:rPr>
+        <w:t>Developer</w:t>
+      </w:r>
+      <w:proofErr w:type="spellEnd"/>
+      <w:r>
+        <w:rPr>
+          <w:rFonts w:ascii="Arial" w:eastAsia="Times New Roman" w:hAnsi="Arial" w:cs="Arial"/>
+          <w:sz w:val="20"/>
+          <w:szCs w:val="20"/>
+          <w:lang w:eastAsia="es-MX"/>
+        </w:rPr>
+        <w:t xml:space="preserve"> solo requiere del SDK de java, en el caso </w:t>
+      </w:r>
+      <w:proofErr w:type="spellStart"/>
+      <w:r>
+        <w:rPr>
+          <w:rFonts w:ascii="Arial" w:eastAsia="Times New Roman" w:hAnsi="Arial" w:cs="Arial"/>
+          <w:sz w:val="20"/>
+          <w:szCs w:val="20"/>
+          <w:lang w:eastAsia="es-MX"/>
+        </w:rPr>
+        <w:t>caso</w:t>
+      </w:r>
+      <w:proofErr w:type="spellEnd"/>
+      <w:r>
+        <w:rPr>
+          <w:rFonts w:ascii="Arial" w:eastAsia="Times New Roman" w:hAnsi="Arial" w:cs="Arial"/>
+          <w:sz w:val="20"/>
+          <w:szCs w:val="20"/>
+          <w:lang w:eastAsia="es-MX"/>
+        </w:rPr>
+        <w:t xml:space="preserve"> del SQL </w:t>
+      </w:r>
+      <w:proofErr w:type="spellStart"/>
+      <w:r>
+        <w:rPr>
+          <w:rFonts w:ascii="Arial" w:eastAsia="Times New Roman" w:hAnsi="Arial" w:cs="Arial"/>
+          <w:sz w:val="20"/>
+          <w:szCs w:val="20"/>
+          <w:lang w:eastAsia="es-MX"/>
+        </w:rPr>
+        <w:t>Developer</w:t>
+      </w:r>
+      <w:proofErr w:type="spellEnd"/>
+      <w:r>
+        <w:rPr>
+          <w:rFonts w:ascii="Arial" w:eastAsia="Times New Roman" w:hAnsi="Arial" w:cs="Arial"/>
+          <w:sz w:val="20"/>
+          <w:szCs w:val="20"/>
+          <w:lang w:eastAsia="es-MX"/>
+        </w:rPr>
+        <w:t xml:space="preserve"> 4.0 requiere como mínimo el JDK 7.</w:t>
+      </w:r>
+    </w:p>
+    <w:p>
+      <w:pPr>
+        <w:shd w:val="clear" w:color="auto" w:fill="FFFFFF"/>
+        <w:spacing w:after="360" w:line="240" w:lineRule="auto"/>
+        <w:ind w:left="851"/>
+        <w:textAlignment w:val="baseline"/>
+        <w:rPr>
+          <w:rFonts w:ascii="Arial" w:eastAsia="Times New Roman" w:hAnsi="Arial" w:cs="Arial"/>
+          <w:sz w:val="20"/>
+          <w:szCs w:val="20"/>
+          <w:lang w:eastAsia="es-MX"/>
+        </w:rPr>
+      </w:pPr>
+      <w:r>
+        <w:rPr>
+          <w:rFonts w:ascii="Arial" w:eastAsia="Times New Roman" w:hAnsi="Arial" w:cs="Arial"/>
+          <w:sz w:val="20"/>
+          <w:szCs w:val="20"/>
+          <w:lang w:eastAsia="es-MX"/>
+        </w:rPr>
+        <w:t xml:space="preserve">Veamos los pasos para instalar el SQL </w:t>
+      </w:r>
+      <w:proofErr w:type="spellStart"/>
+      <w:r>
+        <w:rPr>
+          <w:rFonts w:ascii="Arial" w:eastAsia="Times New Roman" w:hAnsi="Arial" w:cs="Arial"/>
+          <w:sz w:val="20"/>
+          <w:szCs w:val="20"/>
+          <w:lang w:eastAsia="es-MX"/>
+        </w:rPr>
+        <w:t>Developer</w:t>
+      </w:r>
+      <w:proofErr w:type="spellEnd"/>
+    </w:p>
+    <w:p>
+      <w:pPr>
+        <w:numPr>
+          <w:ilvl w:val="1"/>
+          <w:numId w:val="11"/>
+        </w:numPr>
+        <w:spacing w:after="0" w:line="240" w:lineRule="auto"/>
+        <w:ind w:left="851"/>
+        <w:textAlignment w:val="baseline"/>
+        <w:rPr>
+          <w:rFonts w:ascii="Arial" w:eastAsia="Times New Roman" w:hAnsi="Arial" w:cs="Arial"/>
+          <w:sz w:val="20"/>
+          <w:szCs w:val="20"/>
+          <w:lang w:eastAsia="es-MX"/>
+        </w:rPr>
+      </w:pPr>
+      <w:r>
+        <w:rPr>
+          <w:rFonts w:ascii="Arial" w:eastAsia="Times New Roman" w:hAnsi="Arial" w:cs="Arial"/>
+          <w:sz w:val="20"/>
+          <w:szCs w:val="20"/>
+          <w:lang w:eastAsia="es-MX"/>
+        </w:rPr>
+        <w:lastRenderedPageBreak/>
+        <w:t xml:space="preserve">Abrimos nuestro amigo www.google.es y escribimos “SQL </w:t>
+      </w:r>
+      <w:proofErr w:type="spellStart"/>
+      <w:r>
+        <w:rPr>
+          <w:rFonts w:ascii="Arial" w:eastAsia="Times New Roman" w:hAnsi="Arial" w:cs="Arial"/>
+          <w:sz w:val="20"/>
+          <w:szCs w:val="20"/>
+          <w:lang w:eastAsia="es-MX"/>
+        </w:rPr>
+        <w:t>Developer</w:t>
+      </w:r>
+      <w:proofErr w:type="spellEnd"/>
+      <w:r>
+        <w:rPr>
+          <w:rFonts w:ascii="Arial" w:eastAsia="Times New Roman" w:hAnsi="Arial" w:cs="Arial"/>
+          <w:sz w:val="20"/>
+          <w:szCs w:val="20"/>
+          <w:lang w:eastAsia="es-MX"/>
+        </w:rPr>
+        <w:t xml:space="preserve">” Pulsamos en la primera entrada que nos aparezca (cerciórate que el </w:t>
+      </w:r>
+      <w:proofErr w:type="spellStart"/>
+      <w:r>
+        <w:rPr>
+          <w:rFonts w:ascii="Arial" w:eastAsia="Times New Roman" w:hAnsi="Arial" w:cs="Arial"/>
+          <w:sz w:val="20"/>
+          <w:szCs w:val="20"/>
+          <w:lang w:eastAsia="es-MX"/>
+        </w:rPr>
+        <w:t>el</w:t>
+      </w:r>
+      <w:proofErr w:type="spellEnd"/>
+      <w:r>
+        <w:rPr>
+          <w:rFonts w:ascii="Arial" w:eastAsia="Times New Roman" w:hAnsi="Arial" w:cs="Arial"/>
+          <w:sz w:val="20"/>
+          <w:szCs w:val="20"/>
+          <w:lang w:eastAsia="es-MX"/>
+        </w:rPr>
+        <w:t xml:space="preserve"> domino sea www.oracle.com) </w:t>
+      </w:r>
+      <w:r>
+        <w:rPr>
+          <w:rFonts w:ascii="Arial" w:eastAsia="Times New Roman" w:hAnsi="Arial" w:cs="Arial"/>
+          <w:noProof/>
+          <w:sz w:val="20"/>
+          <w:szCs w:val="20"/>
+          <w:bdr w:val="none" w:sz="0" w:space="0" w:color="auto" w:frame="1"/>
+          <w:lang w:eastAsia="es-MX"/>
+        </w:rPr>
+        <w:drawing>
+          <wp:inline distT="0" distB="0" distL="0" distR="0" wp14:anchorId="54B1945C" wp14:editId="3B956085">
+            <wp:extent cx="5086350" cy="2971800"/>
+            <wp:effectExtent l="0" t="0" r="0" b="0"/>
+            <wp:docPr id="18" name="Imagen 18" descr="SQL Developer instalacion1">
+              <a:hlinkClick xmlns:a="http://schemas.openxmlformats.org/drawingml/2006/main" r:id="rId20"/>
+            </wp:docPr>
+            <wp:cNvGraphicFramePr>
+              <a:graphicFrameLocks xmlns:a="http://schemas.openxmlformats.org/drawingml/2006/main" noChangeAspect="1"/>
+            </wp:cNvGraphicFramePr>
+            <a:graphic xmlns:a="http://schemas.openxmlformats.org/drawingml/2006/main">
+              <a:graphicData uri="http://schemas.openxmlformats.org/drawingml/2006/picture">
+                <pic:pic xmlns:pic="http://schemas.openxmlformats.org/drawingml/2006/picture">
+                  <pic:nvPicPr>
+                    <pic:cNvPr id="0" name="Picture 1" descr="SQL Developer instalacion1">
+                      <a:hlinkClick r:id="rId20"/>
+                    </pic:cNvPr>
+                    <pic:cNvPicPr>
+                      <a:picLocks noChangeAspect="1" noChangeArrowheads="1"/>
+                    </pic:cNvPicPr>
+                  </pic:nvPicPr>
+                  <pic:blipFill>
+                    <a:blip r:embed="rId21">
+                      <a:extLst>
+                        <a:ext uri="{28A0092B-C50C-407E-A947-70E740481C1C}">
+                          <a14:useLocalDpi xmlns:a14="http://schemas.microsoft.com/office/drawing/2010/main" val="0"/>
+                        </a:ext>
+                      </a:extLst>
+                    </a:blip>
+                    <a:srcRect/>
+                    <a:stretch>
+                      <a:fillRect/>
+                    </a:stretch>
+                  </pic:blipFill>
+                  <pic:spPr bwMode="auto">
+                    <a:xfrm>
+                      <a:off x="0" y="0"/>
+                      <a:ext cx="5086350" cy="2971800"/>
+                    </a:xfrm>
+                    <a:prstGeom prst="rect">
+                      <a:avLst/>
+                    </a:prstGeom>
+                    <a:noFill/>
+                    <a:ln>
+                      <a:noFill/>
+                    </a:ln>
+                  </pic:spPr>
+                </pic:pic>
+              </a:graphicData>
+            </a:graphic>
+          </wp:inline>
+        </w:drawing>
+      </w:r>
+    </w:p>
+    <w:p>
+      <w:pPr>
+        <w:numPr>
+          <w:ilvl w:val="1"/>
+          <w:numId w:val="11"/>
+        </w:numPr>
+        <w:spacing w:after="0" w:line="240" w:lineRule="auto"/>
+        <w:ind w:left="851"/>
+        <w:textAlignment w:val="baseline"/>
+        <w:rPr>
+          <w:rFonts w:ascii="Arial" w:eastAsia="Times New Roman" w:hAnsi="Arial" w:cs="Arial"/>
+          <w:sz w:val="20"/>
+          <w:szCs w:val="20"/>
+          <w:lang w:eastAsia="es-MX"/>
+        </w:rPr>
+      </w:pPr>
+      <w:r>
+        <w:rPr>
+          <w:rFonts w:ascii="Arial" w:eastAsia="Times New Roman" w:hAnsi="Arial" w:cs="Arial"/>
+          <w:sz w:val="20"/>
+          <w:szCs w:val="20"/>
+          <w:lang w:eastAsia="es-MX"/>
+        </w:rPr>
+        <w:t>Pulsamos en “</w:t>
+      </w:r>
+      <w:proofErr w:type="spellStart"/>
+      <w:r>
+        <w:rPr>
+          <w:rFonts w:ascii="Arial" w:eastAsia="Times New Roman" w:hAnsi="Arial" w:cs="Arial"/>
+          <w:sz w:val="20"/>
+          <w:szCs w:val="20"/>
+          <w:lang w:eastAsia="es-MX"/>
+        </w:rPr>
+        <w:t>Download</w:t>
+      </w:r>
+      <w:proofErr w:type="spellEnd"/>
+      <w:r>
+        <w:rPr>
+          <w:rFonts w:ascii="Arial" w:eastAsia="Times New Roman" w:hAnsi="Arial" w:cs="Arial"/>
+          <w:sz w:val="20"/>
+          <w:szCs w:val="20"/>
+          <w:lang w:eastAsia="es-MX"/>
+        </w:rPr>
+        <w:t>”, Aceptamos los términos y nos descargamos la versión que más no interese (Windows 32 bits o 64 bits).</w:t>
+      </w:r>
+    </w:p>
+    <w:p>
+      <w:pPr>
+        <w:shd w:val="clear" w:color="auto" w:fill="FFFFFF"/>
+        <w:spacing w:after="0" w:line="240" w:lineRule="auto"/>
+        <w:ind w:left="851"/>
+        <w:textAlignment w:val="baseline"/>
+        <w:rPr>
+          <w:rFonts w:ascii="Arial" w:eastAsia="Times New Roman" w:hAnsi="Arial" w:cs="Arial"/>
+          <w:sz w:val="20"/>
+          <w:szCs w:val="20"/>
+          <w:lang w:eastAsia="es-MX"/>
+        </w:rPr>
+      </w:pPr>
+      <w:r>
+        <w:rPr>
+          <w:rFonts w:ascii="Arial" w:eastAsia="Times New Roman" w:hAnsi="Arial" w:cs="Arial"/>
+          <w:sz w:val="20"/>
+          <w:szCs w:val="20"/>
+          <w:lang w:eastAsia="es-MX"/>
+        </w:rPr>
+        <w:t xml:space="preserve">Abrimos www.google.es y escribimos “JAVA JDK” Pulsamos en la primera entrada que nos aparezca (cerciórate </w:t>
+      </w:r>
+      <w:r>
+        <w:rPr>
+          <w:rFonts w:ascii="Arial" w:eastAsia="Times New Roman" w:hAnsi="Arial" w:cs="Arial"/>
+          <w:noProof/>
+          <w:sz w:val="20"/>
+          <w:szCs w:val="20"/>
+          <w:bdr w:val="none" w:sz="0" w:space="0" w:color="auto" w:frame="1"/>
+          <w:lang w:eastAsia="es-MX"/>
+        </w:rPr>
+        <w:drawing>
+          <wp:inline distT="0" distB="0" distL="0" distR="0" wp14:anchorId="6CA492A6" wp14:editId="009ADD53">
+            <wp:extent cx="5429250" cy="3276600"/>
+            <wp:effectExtent l="0" t="0" r="0" b="0"/>
+            <wp:docPr id="17" name="Imagen 17" descr="SQL Developer instalacion2">
+              <a:hlinkClick xmlns:a="http://schemas.openxmlformats.org/drawingml/2006/main" r:id="rId22"/>
+            </wp:docPr>
+            <wp:cNvGraphicFramePr>
+              <a:graphicFrameLocks xmlns:a="http://schemas.openxmlformats.org/drawingml/2006/main" noChangeAspect="1"/>
+            </wp:cNvGraphicFramePr>
+            <a:graphic xmlns:a="http://schemas.openxmlformats.org/drawingml/2006/main">
+              <a:graphicData uri="http://schemas.openxmlformats.org/drawingml/2006/picture">
+                <pic:pic xmlns:pic="http://schemas.openxmlformats.org/drawingml/2006/picture">
+                  <pic:nvPicPr>
+                    <pic:cNvPr id="0" name="Picture 2" descr="SQL Developer instalacion2">
+                      <a:hlinkClick r:id="rId22"/>
+                    </pic:cNvPr>
+                    <pic:cNvPicPr>
+                      <a:picLocks noChangeAspect="1" noChangeArrowheads="1"/>
+                    </pic:cNvPicPr>
+                  </pic:nvPicPr>
+                  <pic:blipFill>
+                    <a:blip r:embed="rId23">
+                      <a:extLst>
+                        <a:ext uri="{28A0092B-C50C-407E-A947-70E740481C1C}">
+                          <a14:useLocalDpi xmlns:a14="http://schemas.microsoft.com/office/drawing/2010/main" val="0"/>
+                        </a:ext>
+                      </a:extLst>
+                    </a:blip>
+                    <a:srcRect/>
+                    <a:stretch>
+                      <a:fillRect/>
+                    </a:stretch>
+                  </pic:blipFill>
+                  <pic:spPr bwMode="auto">
+                    <a:xfrm>
+                      <a:off x="0" y="0"/>
+                      <a:ext cx="5429250" cy="3276600"/>
+                    </a:xfrm>
+                    <a:prstGeom prst="rect">
+                      <a:avLst/>
+                    </a:prstGeom>
+                    <a:noFill/>
+                    <a:ln>
+                      <a:noFill/>
+                    </a:ln>
+                  </pic:spPr>
+                </pic:pic>
+              </a:graphicData>
+            </a:graphic>
+          </wp:inline>
+        </w:drawing>
+      </w:r>
+    </w:p>
+    <w:p>
+      <w:pPr>
+        <w:shd w:val="clear" w:color="auto" w:fill="FFFFFF"/>
+        <w:spacing w:after="360" w:line="240" w:lineRule="auto"/>
+        <w:ind w:left="851"/>
+        <w:textAlignment w:val="baseline"/>
+        <w:rPr>
+          <w:rFonts w:ascii="Arial" w:eastAsia="Times New Roman" w:hAnsi="Arial" w:cs="Arial"/>
+          <w:sz w:val="20"/>
+          <w:szCs w:val="20"/>
+          <w:lang w:eastAsia="es-MX"/>
+        </w:rPr>
+      </w:pPr>
+      <w:r>
+        <w:rPr>
+          <w:rFonts w:ascii="Arial" w:eastAsia="Times New Roman" w:hAnsi="Arial" w:cs="Arial"/>
+          <w:sz w:val="20"/>
+          <w:szCs w:val="20"/>
+          <w:lang w:eastAsia="es-MX"/>
+        </w:rPr>
+        <w:t>Ahora nos vamos a descargar el JDK de java, para ello seguimos los siguientes pasos</w:t>
+      </w:r>
+    </w:p>
+    <w:p>
+      <w:pPr>
+        <w:numPr>
+          <w:ilvl w:val="1"/>
+          <w:numId w:val="12"/>
+        </w:numPr>
+        <w:shd w:val="clear" w:color="auto" w:fill="FFFFFF"/>
+        <w:spacing w:after="0" w:line="240" w:lineRule="auto"/>
+        <w:ind w:left="851"/>
+        <w:textAlignment w:val="baseline"/>
+        <w:rPr>
+          <w:rFonts w:ascii="Arial" w:eastAsia="Times New Roman" w:hAnsi="Arial" w:cs="Arial"/>
+          <w:sz w:val="20"/>
+          <w:szCs w:val="20"/>
+          <w:lang w:eastAsia="es-MX"/>
+        </w:rPr>
+      </w:pPr>
+      <w:r>
+        <w:rPr>
+          <w:rFonts w:ascii="Arial" w:eastAsia="Times New Roman" w:hAnsi="Arial" w:cs="Arial"/>
+          <w:sz w:val="20"/>
+          <w:szCs w:val="20"/>
+          <w:lang w:eastAsia="es-MX"/>
+        </w:rPr>
+        <w:lastRenderedPageBreak/>
+        <w:t xml:space="preserve">que el </w:t>
+      </w:r>
+      <w:proofErr w:type="spellStart"/>
+      <w:r>
+        <w:rPr>
+          <w:rFonts w:ascii="Arial" w:eastAsia="Times New Roman" w:hAnsi="Arial" w:cs="Arial"/>
+          <w:sz w:val="20"/>
+          <w:szCs w:val="20"/>
+          <w:lang w:eastAsia="es-MX"/>
+        </w:rPr>
+        <w:t>el</w:t>
+      </w:r>
+      <w:proofErr w:type="spellEnd"/>
+      <w:r>
+        <w:rPr>
+          <w:rFonts w:ascii="Arial" w:eastAsia="Times New Roman" w:hAnsi="Arial" w:cs="Arial"/>
+          <w:sz w:val="20"/>
+          <w:szCs w:val="20"/>
+          <w:lang w:eastAsia="es-MX"/>
+        </w:rPr>
+        <w:t xml:space="preserve"> domino sea www.oracle.com)</w:t>
+      </w:r>
+      <w:r>
+        <w:rPr>
+          <w:rFonts w:ascii="Arial" w:eastAsia="Times New Roman" w:hAnsi="Arial" w:cs="Arial"/>
+          <w:noProof/>
+          <w:sz w:val="20"/>
+          <w:szCs w:val="20"/>
+          <w:bdr w:val="none" w:sz="0" w:space="0" w:color="auto" w:frame="1"/>
+          <w:lang w:eastAsia="es-MX"/>
+        </w:rPr>
+        <w:drawing>
+          <wp:inline distT="0" distB="0" distL="0" distR="0" wp14:anchorId="502965BC" wp14:editId="5F30BA0F">
+            <wp:extent cx="5219700" cy="3790950"/>
+            <wp:effectExtent l="0" t="0" r="0" b="0"/>
+            <wp:docPr id="14" name="Imagen 14" descr="SQL Developer instalacion3">
+              <a:hlinkClick xmlns:a="http://schemas.openxmlformats.org/drawingml/2006/main" r:id="rId24"/>
+            </wp:docPr>
+            <wp:cNvGraphicFramePr>
+              <a:graphicFrameLocks xmlns:a="http://schemas.openxmlformats.org/drawingml/2006/main" noChangeAspect="1"/>
+            </wp:cNvGraphicFramePr>
+            <a:graphic xmlns:a="http://schemas.openxmlformats.org/drawingml/2006/main">
+              <a:graphicData uri="http://schemas.openxmlformats.org/drawingml/2006/picture">
+                <pic:pic xmlns:pic="http://schemas.openxmlformats.org/drawingml/2006/picture">
+                  <pic:nvPicPr>
+                    <pic:cNvPr id="0" name="Picture 3" descr="SQL Developer instalacion3">
+                      <a:hlinkClick r:id="rId24"/>
+                    </pic:cNvPr>
+                    <pic:cNvPicPr>
+                      <a:picLocks noChangeAspect="1" noChangeArrowheads="1"/>
+                    </pic:cNvPicPr>
+                  </pic:nvPicPr>
+                  <pic:blipFill>
+                    <a:blip r:embed="rId25">
+                      <a:extLst>
+                        <a:ext uri="{28A0092B-C50C-407E-A947-70E740481C1C}">
+                          <a14:useLocalDpi xmlns:a14="http://schemas.microsoft.com/office/drawing/2010/main" val="0"/>
+                        </a:ext>
+                      </a:extLst>
+                    </a:blip>
+                    <a:srcRect/>
+                    <a:stretch>
+                      <a:fillRect/>
+                    </a:stretch>
+                  </pic:blipFill>
+                  <pic:spPr bwMode="auto">
+                    <a:xfrm>
+                      <a:off x="0" y="0"/>
+                      <a:ext cx="5219700" cy="3790950"/>
+                    </a:xfrm>
+                    <a:prstGeom prst="rect">
+                      <a:avLst/>
+                    </a:prstGeom>
+                    <a:noFill/>
+                    <a:ln>
+                      <a:noFill/>
+                    </a:ln>
+                  </pic:spPr>
+                </pic:pic>
+              </a:graphicData>
+            </a:graphic>
+          </wp:inline>
+        </w:drawing>
+      </w:r>
+      <w:r>
+        <w:rPr>
+          <w:rFonts w:ascii="Arial" w:eastAsia="Times New Roman" w:hAnsi="Arial" w:cs="Arial"/>
+          <w:noProof/>
+          <w:sz w:val="20"/>
+          <w:szCs w:val="20"/>
+          <w:bdr w:val="none" w:sz="0" w:space="0" w:color="auto" w:frame="1"/>
+          <w:lang w:eastAsia="es-MX"/>
+        </w:rPr>
+        <w:drawing>
+          <wp:inline distT="0" distB="0" distL="0" distR="0" wp14:anchorId="6B5EB1CE" wp14:editId="2AD81C4E">
+            <wp:extent cx="5495925" cy="3543300"/>
+            <wp:effectExtent l="0" t="0" r="9525" b="0"/>
+            <wp:docPr id="13" name="Imagen 13" descr="SQL Developer instalacion4">
+              <a:hlinkClick xmlns:a="http://schemas.openxmlformats.org/drawingml/2006/main" r:id="rId26"/>
+            </wp:docPr>
+            <wp:cNvGraphicFramePr>
+              <a:graphicFrameLocks xmlns:a="http://schemas.openxmlformats.org/drawingml/2006/main" noChangeAspect="1"/>
+            </wp:cNvGraphicFramePr>
+            <a:graphic xmlns:a="http://schemas.openxmlformats.org/drawingml/2006/main">
+              <a:graphicData uri="http://schemas.openxmlformats.org/drawingml/2006/picture">
+                <pic:pic xmlns:pic="http://schemas.openxmlformats.org/drawingml/2006/picture">
+                  <pic:nvPicPr>
+                    <pic:cNvPr id="0" name="Picture 4" descr="SQL Developer instalacion4">
+                      <a:hlinkClick r:id="rId26"/>
+                    </pic:cNvPr>
+                    <pic:cNvPicPr>
+                      <a:picLocks noChangeAspect="1" noChangeArrowheads="1"/>
+                    </pic:cNvPicPr>
+                  </pic:nvPicPr>
+                  <pic:blipFill>
+                    <a:blip r:embed="rId27">
+                      <a:extLst>
+                        <a:ext uri="{28A0092B-C50C-407E-A947-70E740481C1C}">
+                          <a14:useLocalDpi xmlns:a14="http://schemas.microsoft.com/office/drawing/2010/main" val="0"/>
+                        </a:ext>
+                      </a:extLst>
+                    </a:blip>
+                    <a:srcRect/>
+                    <a:stretch>
+                      <a:fillRect/>
+                    </a:stretch>
+                  </pic:blipFill>
+                  <pic:spPr bwMode="auto">
+                    <a:xfrm>
+                      <a:off x="0" y="0"/>
+                      <a:ext cx="5495925" cy="3543300"/>
+                    </a:xfrm>
+                    <a:prstGeom prst="rect">
+                      <a:avLst/>
+                    </a:prstGeom>
+                    <a:noFill/>
+                    <a:ln>
+                      <a:noFill/>
+                    </a:ln>
+                  </pic:spPr>
+                </pic:pic>
+              </a:graphicData>
+            </a:graphic>
+          </wp:inline>
+        </w:drawing>
+      </w:r>
+    </w:p>
+    <w:p>
+      <w:pPr>
+        <w:numPr>
+          <w:ilvl w:val="1"/>
+          <w:numId w:val="13"/>
+        </w:numPr>
+        <w:spacing w:after="0" w:line="240" w:lineRule="auto"/>
+        <w:ind w:left="851"/>
+        <w:textAlignment w:val="baseline"/>
+        <w:rPr>
+          <w:rFonts w:ascii="Arial" w:eastAsia="Times New Roman" w:hAnsi="Arial" w:cs="Arial"/>
+          <w:sz w:val="20"/>
+          <w:szCs w:val="20"/>
+          <w:lang w:eastAsia="es-MX"/>
+        </w:rPr>
+      </w:pPr>
+      <w:r>
+        <w:rPr>
+          <w:rFonts w:ascii="Arial" w:eastAsia="Times New Roman" w:hAnsi="Arial" w:cs="Arial"/>
+          <w:sz w:val="20"/>
+          <w:szCs w:val="20"/>
+          <w:lang w:eastAsia="es-MX"/>
+        </w:rPr>
+        <w:lastRenderedPageBreak/>
+        <w:t xml:space="preserve">Aceptamos la licencia y nos descargamos la versión que </w:t>
+      </w:r>
+      <w:proofErr w:type="spellStart"/>
+      <w:r>
+        <w:rPr>
+          <w:rFonts w:ascii="Arial" w:eastAsia="Times New Roman" w:hAnsi="Arial" w:cs="Arial"/>
+          <w:sz w:val="20"/>
+          <w:szCs w:val="20"/>
+          <w:lang w:eastAsia="es-MX"/>
+        </w:rPr>
+        <w:t>mas</w:t>
+      </w:r>
+      <w:proofErr w:type="spellEnd"/>
+      <w:r>
+        <w:rPr>
+          <w:rFonts w:ascii="Arial" w:eastAsia="Times New Roman" w:hAnsi="Arial" w:cs="Arial"/>
+          <w:sz w:val="20"/>
+          <w:szCs w:val="20"/>
+          <w:lang w:eastAsia="es-MX"/>
+        </w:rPr>
+        <w:t xml:space="preserve"> nos interese</w:t>
+      </w:r>
+    </w:p>
+    <w:p>
+      <w:pPr>
+        <w:shd w:val="clear" w:color="auto" w:fill="FFFFFF"/>
+        <w:spacing w:after="0" w:line="240" w:lineRule="auto"/>
+        <w:ind w:left="851"/>
+        <w:textAlignment w:val="baseline"/>
+        <w:rPr>
+          <w:rFonts w:ascii="Arial" w:eastAsia="Times New Roman" w:hAnsi="Arial" w:cs="Arial"/>
+          <w:sz w:val="20"/>
+          <w:szCs w:val="20"/>
+          <w:lang w:eastAsia="es-MX"/>
+        </w:rPr>
+      </w:pPr>
+      <w:r>
+        <w:rPr>
+          <w:rFonts w:ascii="Arial" w:eastAsia="Times New Roman" w:hAnsi="Arial" w:cs="Arial"/>
+          <w:noProof/>
+          <w:sz w:val="20"/>
+          <w:szCs w:val="20"/>
+          <w:bdr w:val="none" w:sz="0" w:space="0" w:color="auto" w:frame="1"/>
+          <w:lang w:eastAsia="es-MX"/>
+        </w:rPr>
+        <w:drawing>
+          <wp:inline distT="0" distB="0" distL="0" distR="0" wp14:anchorId="3FC2A88A" wp14:editId="29C8858F">
+            <wp:extent cx="5057775" cy="3676650"/>
+            <wp:effectExtent l="0" t="0" r="9525" b="0"/>
+            <wp:docPr id="12" name="Imagen 12" descr="SQL Developer instalacion5">
+              <a:hlinkClick xmlns:a="http://schemas.openxmlformats.org/drawingml/2006/main" r:id="rId28"/>
+            </wp:docPr>
+            <wp:cNvGraphicFramePr>
+              <a:graphicFrameLocks xmlns:a="http://schemas.openxmlformats.org/drawingml/2006/main" noChangeAspect="1"/>
+            </wp:cNvGraphicFramePr>
+            <a:graphic xmlns:a="http://schemas.openxmlformats.org/drawingml/2006/main">
+              <a:graphicData uri="http://schemas.openxmlformats.org/drawingml/2006/picture">
+                <pic:pic xmlns:pic="http://schemas.openxmlformats.org/drawingml/2006/picture">
+                  <pic:nvPicPr>
+                    <pic:cNvPr id="0" name="Picture 5" descr="SQL Developer instalacion5">
+                      <a:hlinkClick r:id="rId28"/>
+                    </pic:cNvPr>
+                    <pic:cNvPicPr>
+                      <a:picLocks noChangeAspect="1" noChangeArrowheads="1"/>
+                    </pic:cNvPicPr>
+                  </pic:nvPicPr>
+                  <pic:blipFill>
+                    <a:blip r:embed="rId29">
+                      <a:extLst>
+                        <a:ext uri="{28A0092B-C50C-407E-A947-70E740481C1C}">
+                          <a14:useLocalDpi xmlns:a14="http://schemas.microsoft.com/office/drawing/2010/main" val="0"/>
+                        </a:ext>
+                      </a:extLst>
+                    </a:blip>
+                    <a:srcRect/>
+                    <a:stretch>
+                      <a:fillRect/>
+                    </a:stretch>
+                  </pic:blipFill>
+                  <pic:spPr bwMode="auto">
+                    <a:xfrm>
+                      <a:off x="0" y="0"/>
+                      <a:ext cx="5057775" cy="3676650"/>
+                    </a:xfrm>
+                    <a:prstGeom prst="rect">
+                      <a:avLst/>
+                    </a:prstGeom>
+                    <a:noFill/>
+                    <a:ln>
+                      <a:noFill/>
+                    </a:ln>
+                  </pic:spPr>
+                </pic:pic>
+              </a:graphicData>
+            </a:graphic>
+          </wp:inline>
+        </w:drawing>
+      </w:r>
+    </w:p>
+    <w:p>
+      <w:pPr>
+        <w:shd w:val="clear" w:color="auto" w:fill="FFFFFF"/>
+        <w:spacing w:after="360" w:line="240" w:lineRule="auto"/>
+        <w:ind w:left="851"/>
+        <w:textAlignment w:val="baseline"/>
+        <w:rPr>
+          <w:rFonts w:ascii="Arial" w:eastAsia="Times New Roman" w:hAnsi="Arial" w:cs="Arial"/>
+          <w:sz w:val="20"/>
+          <w:szCs w:val="20"/>
+          <w:lang w:eastAsia="es-MX"/>
+        </w:rPr>
+      </w:pPr>
+      <w:r>
+        <w:rPr>
+          <w:rFonts w:ascii="Arial" w:eastAsia="Times New Roman" w:hAnsi="Arial" w:cs="Arial"/>
+          <w:sz w:val="20"/>
+          <w:szCs w:val="20"/>
+          <w:lang w:eastAsia="es-MX"/>
+        </w:rPr>
+        <w:t>Una vez que tengamos los dos ficheros descargados instalamos el JDK, no voy a poner pantallazos porque es muy sencillo instalarlo.</w:t>
+      </w:r>
+    </w:p>
+    <w:p>
+      <w:pPr>
+        <w:shd w:val="clear" w:color="auto" w:fill="FFFFFF"/>
+        <w:spacing w:after="360" w:line="240" w:lineRule="auto"/>
+        <w:ind w:left="851"/>
+        <w:textAlignment w:val="baseline"/>
+        <w:rPr>
+          <w:rFonts w:ascii="Arial" w:eastAsia="Times New Roman" w:hAnsi="Arial" w:cs="Arial"/>
+          <w:sz w:val="20"/>
+          <w:szCs w:val="20"/>
+          <w:lang w:eastAsia="es-MX"/>
+        </w:rPr>
+      </w:pPr>
+      <w:r>
+        <w:rPr>
+          <w:rFonts w:ascii="Arial" w:eastAsia="Times New Roman" w:hAnsi="Arial" w:cs="Arial"/>
+          <w:sz w:val="20"/>
+          <w:szCs w:val="20"/>
+          <w:lang w:eastAsia="es-MX"/>
+        </w:rPr>
+        <w:t xml:space="preserve">Una vez instalado el JDK descomprimimos el SQL </w:t>
+      </w:r>
+      <w:proofErr w:type="spellStart"/>
+      <w:r>
+        <w:rPr>
+          <w:rFonts w:ascii="Arial" w:eastAsia="Times New Roman" w:hAnsi="Arial" w:cs="Arial"/>
+          <w:sz w:val="20"/>
+          <w:szCs w:val="20"/>
+          <w:lang w:eastAsia="es-MX"/>
+        </w:rPr>
+        <w:t>Developer</w:t>
+      </w:r>
+      <w:proofErr w:type="spellEnd"/>
+      <w:r>
+        <w:rPr>
+          <w:rFonts w:ascii="Arial" w:eastAsia="Times New Roman" w:hAnsi="Arial" w:cs="Arial"/>
+          <w:sz w:val="20"/>
+          <w:szCs w:val="20"/>
+          <w:lang w:eastAsia="es-MX"/>
+        </w:rPr>
+        <w:t>.</w:t>
+      </w:r>
+    </w:p>
+    <w:p>
+      <w:pPr>
+        <w:shd w:val="clear" w:color="auto" w:fill="FFFFFF"/>
+        <w:spacing w:after="360" w:line="240" w:lineRule="auto"/>
+        <w:ind w:left="851"/>
+        <w:textAlignment w:val="baseline"/>
+        <w:rPr>
+          <w:rFonts w:ascii="Arial" w:eastAsia="Times New Roman" w:hAnsi="Arial" w:cs="Arial"/>
+          <w:sz w:val="20"/>
+          <w:szCs w:val="20"/>
+          <w:lang w:eastAsia="es-MX"/>
+        </w:rPr>
+      </w:pPr>
+      <w:r>
+        <w:rPr>
+          <w:rFonts w:ascii="Arial" w:eastAsia="Times New Roman" w:hAnsi="Arial" w:cs="Arial"/>
+          <w:sz w:val="20"/>
+          <w:szCs w:val="20"/>
+          <w:lang w:eastAsia="es-MX"/>
+        </w:rPr>
+        <w:t xml:space="preserve">Lo ejecutamos y nos saldrá una ventanita como esta para que le indiquemos donde </w:t>
+      </w:r>
+      <w:proofErr w:type="spellStart"/>
+      <w:r>
+        <w:rPr>
+          <w:rFonts w:ascii="Arial" w:eastAsia="Times New Roman" w:hAnsi="Arial" w:cs="Arial"/>
+          <w:sz w:val="20"/>
+          <w:szCs w:val="20"/>
+          <w:lang w:eastAsia="es-MX"/>
+        </w:rPr>
+        <w:t>esta</w:t>
+      </w:r>
+      <w:proofErr w:type="spellEnd"/>
+      <w:r>
+        <w:rPr>
+          <w:rFonts w:ascii="Arial" w:eastAsia="Times New Roman" w:hAnsi="Arial" w:cs="Arial"/>
+          <w:sz w:val="20"/>
+          <w:szCs w:val="20"/>
+          <w:lang w:eastAsia="es-MX"/>
+        </w:rPr>
+        <w:t xml:space="preserve"> el JDK de java si no lo ha encontrado el automáticamente.</w:t>
+      </w:r>
+    </w:p>
+    <w:p>
+      <w:pPr>
+        <w:shd w:val="clear" w:color="auto" w:fill="FFFFFF"/>
+        <w:spacing w:after="0" w:line="240" w:lineRule="auto"/>
+        <w:ind w:left="851"/>
+        <w:textAlignment w:val="baseline"/>
+        <w:rPr>
+          <w:rFonts w:ascii="Arial" w:eastAsia="Times New Roman" w:hAnsi="Arial" w:cs="Arial"/>
+          <w:sz w:val="20"/>
+          <w:szCs w:val="20"/>
+          <w:lang w:eastAsia="es-MX"/>
+        </w:rPr>
+      </w:pPr>
+      <w:r>
+        <w:rPr>
+          <w:rFonts w:ascii="Arial" w:eastAsia="Times New Roman" w:hAnsi="Arial" w:cs="Arial"/>
+          <w:noProof/>
+          <w:sz w:val="20"/>
+          <w:szCs w:val="20"/>
+          <w:bdr w:val="none" w:sz="0" w:space="0" w:color="auto" w:frame="1"/>
+          <w:lang w:eastAsia="es-MX"/>
+        </w:rPr>
+        <w:drawing>
+          <wp:inline distT="0" distB="0" distL="0" distR="0" wp14:anchorId="0CB8871C" wp14:editId="1E23ED94">
+            <wp:extent cx="5257800" cy="1381125"/>
+            <wp:effectExtent l="0" t="0" r="0" b="9525"/>
+            <wp:docPr id="11" name="Imagen 11" descr="SQL Developer instalacion6">
+              <a:hlinkClick xmlns:a="http://schemas.openxmlformats.org/drawingml/2006/main" r:id="rId30"/>
+            </wp:docPr>
+            <wp:cNvGraphicFramePr>
+              <a:graphicFrameLocks xmlns:a="http://schemas.openxmlformats.org/drawingml/2006/main" noChangeAspect="1"/>
+            </wp:cNvGraphicFramePr>
+            <a:graphic xmlns:a="http://schemas.openxmlformats.org/drawingml/2006/main">
+              <a:graphicData uri="http://schemas.openxmlformats.org/drawingml/2006/picture">
+                <pic:pic xmlns:pic="http://schemas.openxmlformats.org/drawingml/2006/picture">
+                  <pic:nvPicPr>
+                    <pic:cNvPr id="0" name="Picture 6" descr="SQL Developer instalacion6">
+                      <a:hlinkClick r:id="rId30"/>
+                    </pic:cNvPr>
+                    <pic:cNvPicPr>
+                      <a:picLocks noChangeAspect="1" noChangeArrowheads="1"/>
+                    </pic:cNvPicPr>
+                  </pic:nvPicPr>
+                  <pic:blipFill>
+                    <a:blip r:embed="rId31">
+                      <a:extLst>
+                        <a:ext uri="{28A0092B-C50C-407E-A947-70E740481C1C}">
+                          <a14:useLocalDpi xmlns:a14="http://schemas.microsoft.com/office/drawing/2010/main" val="0"/>
+                        </a:ext>
+                      </a:extLst>
+                    </a:blip>
+                    <a:srcRect/>
+                    <a:stretch>
+                      <a:fillRect/>
+                    </a:stretch>
+                  </pic:blipFill>
+                  <pic:spPr bwMode="auto">
+                    <a:xfrm>
+                      <a:off x="0" y="0"/>
+                      <a:ext cx="5257800" cy="1381125"/>
+                    </a:xfrm>
+                    <a:prstGeom prst="rect">
+                      <a:avLst/>
+                    </a:prstGeom>
+                    <a:noFill/>
+                    <a:ln>
+                      <a:noFill/>
+                    </a:ln>
+                  </pic:spPr>
+                </pic:pic>
+              </a:graphicData>
+            </a:graphic>
+          </wp:inline>
+        </w:drawing>
+      </w:r>
+    </w:p>
+    <w:p>
+      <w:pPr>
+        <w:shd w:val="clear" w:color="auto" w:fill="FFFFFF"/>
+        <w:spacing w:after="360" w:line="240" w:lineRule="auto"/>
+        <w:ind w:left="851"/>
+        <w:textAlignment w:val="baseline"/>
+        <w:rPr>
+          <w:rFonts w:ascii="Arial" w:eastAsia="Times New Roman" w:hAnsi="Arial" w:cs="Arial"/>
+          <w:sz w:val="20"/>
+          <w:szCs w:val="20"/>
+          <w:lang w:eastAsia="es-MX"/>
+        </w:rPr>
+      </w:pPr>
+      <w:r>
+        <w:rPr>
+          <w:rFonts w:ascii="Arial" w:eastAsia="Times New Roman" w:hAnsi="Arial" w:cs="Arial"/>
+          <w:sz w:val="20"/>
+          <w:szCs w:val="20"/>
+          <w:lang w:eastAsia="es-MX"/>
+        </w:rPr>
+        <w:t xml:space="preserve">Una vez puesto el </w:t>
+      </w:r>
+      <w:proofErr w:type="spellStart"/>
+      <w:r>
+        <w:rPr>
+          <w:rFonts w:ascii="Arial" w:eastAsia="Times New Roman" w:hAnsi="Arial" w:cs="Arial"/>
+          <w:sz w:val="20"/>
+          <w:szCs w:val="20"/>
+          <w:lang w:eastAsia="es-MX"/>
+        </w:rPr>
+        <w:t>path</w:t>
+      </w:r>
+      <w:proofErr w:type="spellEnd"/>
+      <w:r>
+        <w:rPr>
+          <w:rFonts w:ascii="Arial" w:eastAsia="Times New Roman" w:hAnsi="Arial" w:cs="Arial"/>
+          <w:sz w:val="20"/>
+          <w:szCs w:val="20"/>
+          <w:lang w:eastAsia="es-MX"/>
+        </w:rPr>
+        <w:t xml:space="preserve"> del Java JDK el programa SQL </w:t>
+      </w:r>
+      <w:proofErr w:type="spellStart"/>
+      <w:r>
+        <w:rPr>
+          <w:rFonts w:ascii="Arial" w:eastAsia="Times New Roman" w:hAnsi="Arial" w:cs="Arial"/>
+          <w:sz w:val="20"/>
+          <w:szCs w:val="20"/>
+          <w:lang w:eastAsia="es-MX"/>
+        </w:rPr>
+        <w:t>Developer</w:t>
+      </w:r>
+      <w:proofErr w:type="spellEnd"/>
+      <w:r>
+        <w:rPr>
+          <w:rFonts w:ascii="Arial" w:eastAsia="Times New Roman" w:hAnsi="Arial" w:cs="Arial"/>
+          <w:sz w:val="20"/>
+          <w:szCs w:val="20"/>
+          <w:lang w:eastAsia="es-MX"/>
+        </w:rPr>
+        <w:t xml:space="preserve"> arrancará.</w:t>
+      </w:r>
+    </w:p>
+    <w:p>
+      <w:pPr>
+        <w:shd w:val="clear" w:color="auto" w:fill="FFFFFF"/>
+        <w:spacing w:after="360" w:line="240" w:lineRule="auto"/>
+        <w:ind w:left="851"/>
+        <w:textAlignment w:val="baseline"/>
+        <w:rPr>
+          <w:rFonts w:ascii="Arial" w:eastAsia="Times New Roman" w:hAnsi="Arial" w:cs="Arial"/>
+          <w:sz w:val="20"/>
+          <w:szCs w:val="20"/>
+          <w:lang w:eastAsia="es-MX"/>
+        </w:rPr>
+      </w:pPr>
+    </w:p>
+    <w:p>
+      <w:pPr>
+        <w:shd w:val="clear" w:color="auto" w:fill="FFFFFF"/>
+        <w:spacing w:after="360" w:line="240" w:lineRule="auto"/>
+        <w:ind w:left="851"/>
+        <w:textAlignment w:val="baseline"/>
+        <w:rPr>
+          <w:rFonts w:ascii="Arial" w:eastAsia="Times New Roman" w:hAnsi="Arial" w:cs="Arial"/>
+          <w:sz w:val="20"/>
+          <w:szCs w:val="20"/>
+          <w:lang w:eastAsia="es-MX"/>
+        </w:rPr>
+      </w:pPr>
+    </w:p>
+    <w:p>
+      <w:pPr>
+        <w:shd w:val="clear" w:color="auto" w:fill="FFFFFF"/>
+        <w:spacing w:after="360" w:line="240" w:lineRule="auto"/>
+        <w:ind w:left="851"/>
+        <w:textAlignment w:val="baseline"/>
+        <w:rPr>
+          <w:rFonts w:ascii="Arial" w:eastAsia="Times New Roman" w:hAnsi="Arial" w:cs="Arial"/>
+          <w:sz w:val="20"/>
+          <w:szCs w:val="20"/>
+          <w:u w:val="thick"/>
+          <w:lang w:eastAsia="es-MX"/>
+        </w:rPr>
+      </w:pPr>
+      <w:r>
+        <w:rPr>
+          <w:rFonts w:ascii="Arial" w:eastAsia="Times New Roman" w:hAnsi="Arial" w:cs="Arial"/>
+          <w:sz w:val="20"/>
+          <w:szCs w:val="20"/>
+          <w:u w:val="thick"/>
+          <w:lang w:eastAsia="es-MX"/>
+        </w:rPr>
+        <w:lastRenderedPageBreak/>
+        <w:t xml:space="preserve">Configuración: </w:t>
+      </w:r>
+    </w:p>
+    <w:p>
+      <w:pPr>
+        <w:ind w:left="851"/>
+        <w:sectPr>
+          <w:pgSz w:w="12240" w:h="15840" w:code="1"/>
+          <w:pgMar w:top="1418" w:right="1701" w:bottom="1418" w:left="1701" w:header="709" w:footer="709" w:gutter="0"/>
+          <w:cols w:space="708"/>
+          <w:docGrid w:linePitch="360"/>
+        </w:sectPr>
+      </w:pPr>
+    </w:p>
+    <w:p>
+      <w:pPr>
+        <w:ind w:left="851"/>
+      </w:pPr>
+      <w:r>
+        <w:lastRenderedPageBreak/>
+        <w:t>Paso 1</w:t>
+      </w:r>
+    </w:p>
+    <w:p>
+      <w:pPr>
+        <w:ind w:left="851"/>
+        <w:rPr>
+          <w:rFonts w:ascii="Arial" w:hAnsi="Arial" w:cs="Arial"/>
+          <w:sz w:val="20"/>
+          <w:szCs w:val="20"/>
+        </w:rPr>
+      </w:pPr>
+      <w:r>
+        <w:rPr>
+          <w:rFonts w:ascii="Arial" w:hAnsi="Arial" w:cs="Arial"/>
+          <w:noProof/>
+          <w:sz w:val="20"/>
+          <w:szCs w:val="20"/>
+          <w:lang w:eastAsia="es-MX"/>
+        </w:rPr>
+        <w:drawing>
+          <wp:inline distT="0" distB="0" distL="0" distR="0" wp14:anchorId="6D87F0B7" wp14:editId="132A8622">
+            <wp:extent cx="2267585" cy="1531917"/>
+            <wp:effectExtent l="0" t="0" r="0" b="0"/>
+            <wp:docPr id="30" name="Imagen 30" descr="Haz clic derecho en &quot;Conexiones&quot;."/>
+            <wp:cNvGraphicFramePr>
+              <a:graphicFrameLocks xmlns:a="http://schemas.openxmlformats.org/drawingml/2006/main" noChangeAspect="1"/>
+            </wp:cNvGraphicFramePr>
+            <a:graphic xmlns:a="http://schemas.openxmlformats.org/drawingml/2006/main">
+              <a:graphicData uri="http://schemas.openxmlformats.org/drawingml/2006/picture">
+                <pic:pic xmlns:pic="http://schemas.openxmlformats.org/drawingml/2006/picture">
+                  <pic:nvPicPr>
+                    <pic:cNvPr id="0" name="Picture 14" descr="Haz clic derecho en &quot;Conexiones&quot;."/>
+                    <pic:cNvPicPr>
+                      <a:picLocks noChangeAspect="1" noChangeArrowheads="1"/>
+                    </pic:cNvPicPr>
+                  </pic:nvPicPr>
+                  <pic:blipFill>
+                    <a:blip r:embed="rId32">
+                      <a:extLst>
+                        <a:ext uri="{28A0092B-C50C-407E-A947-70E740481C1C}">
+                          <a14:useLocalDpi xmlns:a14="http://schemas.microsoft.com/office/drawing/2010/main" val="0"/>
+                        </a:ext>
+                      </a:extLst>
+                    </a:blip>
+                    <a:srcRect/>
+                    <a:stretch>
+                      <a:fillRect/>
+                    </a:stretch>
+                  </pic:blipFill>
+                  <pic:spPr bwMode="auto">
+                    <a:xfrm>
+                      <a:off x="0" y="0"/>
+                      <a:ext cx="2279025" cy="1539645"/>
+                    </a:xfrm>
+                    <a:prstGeom prst="rect">
+                      <a:avLst/>
+                    </a:prstGeom>
+                    <a:noFill/>
+                    <a:ln>
+                      <a:noFill/>
+                    </a:ln>
+                  </pic:spPr>
+                </pic:pic>
+              </a:graphicData>
+            </a:graphic>
+          </wp:inline>
+        </w:drawing>
+      </w:r>
+    </w:p>
+    <w:p>
+      <w:pPr>
+        <w:pStyle w:val="NormalWeb"/>
+        <w:spacing w:after="300" w:afterAutospacing="0" w:line="432" w:lineRule="atLeast"/>
+        <w:ind w:left="851"/>
+        <w:rPr>
+          <w:rFonts w:ascii="Arial" w:hAnsi="Arial" w:cs="Arial"/>
+          <w:sz w:val="20"/>
+          <w:szCs w:val="20"/>
+        </w:rPr>
+      </w:pPr>
+      <w:r>
+        <w:rPr>
+          <w:rFonts w:ascii="Arial" w:hAnsi="Arial" w:cs="Arial"/>
+          <w:sz w:val="20"/>
+          <w:szCs w:val="20"/>
+        </w:rPr>
+        <w:t>Haz clic derecho en "Conexiones" debajo de la ficha de conexiones en el lado izquierdo de la ventana.</w:t>
+      </w:r>
+    </w:p>
+    <w:p>
+      <w:pPr>
+        <w:ind w:left="851"/>
+        <w:rPr>
+          <w:rFonts w:ascii="Arial" w:hAnsi="Arial" w:cs="Arial"/>
+          <w:sz w:val="20"/>
+          <w:szCs w:val="20"/>
+        </w:rPr>
+      </w:pPr>
+      <w:r>
+        <w:rPr>
+          <w:rFonts w:ascii="Arial" w:hAnsi="Arial" w:cs="Arial"/>
+          <w:sz w:val="20"/>
+          <w:szCs w:val="20"/>
+        </w:rPr>
+        <w:br/>
+      </w:r>
+    </w:p>
+    <w:p>
+      <w:pPr>
+        <w:ind w:left="851"/>
+      </w:pPr>
+      <w:r>
+        <w:t>Paso 2</w:t>
+      </w:r>
+    </w:p>
+    <w:p>
+      <w:pPr>
+        <w:ind w:left="851"/>
+        <w:rPr>
+          <w:rFonts w:ascii="Arial" w:hAnsi="Arial" w:cs="Arial"/>
+          <w:sz w:val="20"/>
+          <w:szCs w:val="20"/>
+        </w:rPr>
+      </w:pPr>
+      <w:r>
+        <w:rPr>
+          <w:rFonts w:ascii="Arial" w:hAnsi="Arial" w:cs="Arial"/>
+          <w:noProof/>
+          <w:sz w:val="20"/>
+          <w:szCs w:val="20"/>
+          <w:lang w:eastAsia="es-MX"/>
+        </w:rPr>
+        <w:drawing>
+          <wp:inline distT="0" distB="0" distL="0" distR="0" wp14:anchorId="61687E52" wp14:editId="00C303EF">
+            <wp:extent cx="2452370" cy="1619795"/>
+            <wp:effectExtent l="0" t="0" r="5080" b="0"/>
+            <wp:docPr id="29" name="Imagen 29" descr="Haz clic en &quot;Nueva conexión&quot;."/>
+            <wp:cNvGraphicFramePr>
+              <a:graphicFrameLocks xmlns:a="http://schemas.openxmlformats.org/drawingml/2006/main" noChangeAspect="1"/>
+            </wp:cNvGraphicFramePr>
+            <a:graphic xmlns:a="http://schemas.openxmlformats.org/drawingml/2006/main">
+              <a:graphicData uri="http://schemas.openxmlformats.org/drawingml/2006/picture">
+                <pic:pic xmlns:pic="http://schemas.openxmlformats.org/drawingml/2006/picture">
+                  <pic:nvPicPr>
+                    <pic:cNvPr id="0" name="Picture 15" descr="Haz clic en &quot;Nueva conexión&quot;."/>
+                    <pic:cNvPicPr>
+                      <a:picLocks noChangeAspect="1" noChangeArrowheads="1"/>
+                    </pic:cNvPicPr>
+                  </pic:nvPicPr>
+                  <pic:blipFill>
+                    <a:blip r:embed="rId33">
+                      <a:extLst>
+                        <a:ext uri="{28A0092B-C50C-407E-A947-70E740481C1C}">
+                          <a14:useLocalDpi xmlns:a14="http://schemas.microsoft.com/office/drawing/2010/main" val="0"/>
+                        </a:ext>
+                      </a:extLst>
+                    </a:blip>
+                    <a:srcRect/>
+                    <a:stretch>
+                      <a:fillRect/>
+                    </a:stretch>
+                  </pic:blipFill>
+                  <pic:spPr bwMode="auto">
+                    <a:xfrm>
+                      <a:off x="0" y="0"/>
+                      <a:ext cx="2460271" cy="1625014"/>
+                    </a:xfrm>
+                    <a:prstGeom prst="rect">
+                      <a:avLst/>
+                    </a:prstGeom>
+                    <a:noFill/>
+                    <a:ln>
+                      <a:noFill/>
+                    </a:ln>
+                  </pic:spPr>
+                </pic:pic>
+              </a:graphicData>
+            </a:graphic>
+          </wp:inline>
+        </w:drawing>
+      </w:r>
+    </w:p>
+    <w:p>
+      <w:pPr>
+        <w:pStyle w:val="NormalWeb"/>
+        <w:spacing w:after="300" w:afterAutospacing="0" w:line="432" w:lineRule="atLeast"/>
+        <w:ind w:left="851"/>
+        <w:rPr>
+          <w:rFonts w:ascii="Arial" w:hAnsi="Arial" w:cs="Arial"/>
+          <w:sz w:val="20"/>
+          <w:szCs w:val="20"/>
+        </w:rPr>
+      </w:pPr>
+      <w:r>
+        <w:rPr>
+          <w:rFonts w:ascii="Arial" w:hAnsi="Arial" w:cs="Arial"/>
+          <w:sz w:val="20"/>
+          <w:szCs w:val="20"/>
+        </w:rPr>
+        <w:t>Haz clic en "Nueva conexión". Un cuadro de diálogo se abrirá.</w:t>
+      </w:r>
+    </w:p>
+    <w:p>
+      <w:pPr>
+        <w:ind w:left="851"/>
+        <w:rPr>
+          <w:rFonts w:ascii="Arial" w:hAnsi="Arial" w:cs="Arial"/>
+          <w:sz w:val="20"/>
+          <w:szCs w:val="20"/>
+        </w:rPr>
+      </w:pPr>
+      <w:r>
+        <w:rPr>
+          <w:rFonts w:ascii="Arial" w:hAnsi="Arial" w:cs="Arial"/>
+          <w:sz w:val="20"/>
+          <w:szCs w:val="20"/>
+        </w:rPr>
+        <w:br/>
+      </w:r>
+    </w:p>
+    <w:p>
+      <w:pPr>
+        <w:ind w:left="851"/>
+      </w:pPr>
+      <w:r>
+        <w:t>Paso 3</w:t>
+      </w:r>
+    </w:p>
+    <w:p>
+      <w:pPr>
+        <w:ind w:left="851"/>
+        <w:rPr>
+          <w:rFonts w:ascii="Arial" w:hAnsi="Arial" w:cs="Arial"/>
+          <w:sz w:val="20"/>
+          <w:szCs w:val="20"/>
+        </w:rPr>
+      </w:pPr>
+      <w:r>
+        <w:rPr>
+          <w:rFonts w:ascii="Arial" w:hAnsi="Arial" w:cs="Arial"/>
+          <w:noProof/>
+          <w:sz w:val="20"/>
+          <w:szCs w:val="20"/>
+          <w:lang w:eastAsia="es-MX"/>
+        </w:rPr>
+        <w:lastRenderedPageBreak/>
+        <w:drawing>
+          <wp:inline distT="0" distB="0" distL="0" distR="0" wp14:anchorId="547A89C4" wp14:editId="7C0408E8">
+            <wp:extent cx="2452370" cy="1905000"/>
+            <wp:effectExtent l="0" t="0" r="5080" b="0"/>
+            <wp:docPr id="28" name="Imagen 28" descr="Escribe un nombre en la caja &quot;Nombre de conexión&quot;."/>
+            <wp:cNvGraphicFramePr>
+              <a:graphicFrameLocks xmlns:a="http://schemas.openxmlformats.org/drawingml/2006/main" noChangeAspect="1"/>
+            </wp:cNvGraphicFramePr>
+            <a:graphic xmlns:a="http://schemas.openxmlformats.org/drawingml/2006/main">
+              <a:graphicData uri="http://schemas.openxmlformats.org/drawingml/2006/picture">
+                <pic:pic xmlns:pic="http://schemas.openxmlformats.org/drawingml/2006/picture">
+                  <pic:nvPicPr>
+                    <pic:cNvPr id="0" name="Picture 16" descr="Escribe un nombre en la caja &quot;Nombre de conexión&quot;."/>
+                    <pic:cNvPicPr>
+                      <a:picLocks noChangeAspect="1" noChangeArrowheads="1"/>
+                    </pic:cNvPicPr>
+                  </pic:nvPicPr>
+                  <pic:blipFill>
+                    <a:blip r:embed="rId34">
+                      <a:extLst>
+                        <a:ext uri="{28A0092B-C50C-407E-A947-70E740481C1C}">
+                          <a14:useLocalDpi xmlns:a14="http://schemas.microsoft.com/office/drawing/2010/main" val="0"/>
+                        </a:ext>
+                      </a:extLst>
+                    </a:blip>
+                    <a:srcRect/>
+                    <a:stretch>
+                      <a:fillRect/>
+                    </a:stretch>
+                  </pic:blipFill>
+                  <pic:spPr bwMode="auto">
+                    <a:xfrm>
+                      <a:off x="0" y="0"/>
+                      <a:ext cx="2452626" cy="1905199"/>
+                    </a:xfrm>
+                    <a:prstGeom prst="rect">
+                      <a:avLst/>
+                    </a:prstGeom>
+                    <a:noFill/>
+                    <a:ln>
+                      <a:noFill/>
+                    </a:ln>
+                  </pic:spPr>
+                </pic:pic>
+              </a:graphicData>
+            </a:graphic>
+          </wp:inline>
+        </w:drawing>
+      </w:r>
+    </w:p>
+    <w:p>
+      <w:pPr>
+        <w:pStyle w:val="NormalWeb"/>
+        <w:spacing w:after="300" w:afterAutospacing="0" w:line="432" w:lineRule="atLeast"/>
+        <w:ind w:left="851"/>
+        <w:rPr>
+          <w:rFonts w:ascii="Arial" w:hAnsi="Arial" w:cs="Arial"/>
+          <w:sz w:val="20"/>
+          <w:szCs w:val="20"/>
+        </w:rPr>
+      </w:pPr>
+      <w:r>
+        <w:rPr>
+          <w:rFonts w:ascii="Arial" w:hAnsi="Arial" w:cs="Arial"/>
+          <w:sz w:val="20"/>
+          <w:szCs w:val="20"/>
+        </w:rPr>
+        <w:t>Escribe un nombre en la caja "Nombre de conexión". Puede ser cualquier cosa que elijas.</w:t>
+      </w:r>
+    </w:p>
+    <w:p>
+      <w:pPr>
+        <w:ind w:left="851"/>
+        <w:rPr>
+          <w:rFonts w:ascii="Arial" w:hAnsi="Arial" w:cs="Arial"/>
+          <w:sz w:val="20"/>
+          <w:szCs w:val="20"/>
+        </w:rPr>
+      </w:pPr>
+      <w:r>
+        <w:rPr>
+          <w:rFonts w:ascii="Arial" w:hAnsi="Arial" w:cs="Arial"/>
+          <w:sz w:val="20"/>
+          <w:szCs w:val="20"/>
+        </w:rPr>
+        <w:br/>
+      </w:r>
+    </w:p>
+    <w:p>
+      <w:pPr>
+        <w:ind w:left="851"/>
+      </w:pPr>
+      <w:r>
+        <w:t>Paso 4</w:t>
+      </w:r>
+    </w:p>
+    <w:p>
+      <w:pPr>
+        <w:ind w:left="851"/>
+        <w:rPr>
+          <w:rFonts w:ascii="Arial" w:hAnsi="Arial" w:cs="Arial"/>
+          <w:sz w:val="20"/>
+          <w:szCs w:val="20"/>
+        </w:rPr>
+      </w:pPr>
+      <w:r>
+        <w:rPr>
+          <w:rFonts w:ascii="Arial" w:hAnsi="Arial" w:cs="Arial"/>
+          <w:noProof/>
+          <w:sz w:val="20"/>
+          <w:szCs w:val="20"/>
+          <w:lang w:eastAsia="es-MX"/>
+        </w:rPr>
+        <w:drawing>
+          <wp:inline distT="0" distB="0" distL="0" distR="0" wp14:anchorId="41D69661" wp14:editId="6053E8DE">
+            <wp:extent cx="2279650" cy="1662546"/>
+            <wp:effectExtent l="0" t="0" r="6350" b="0"/>
+            <wp:docPr id="27" name="Imagen 27" descr="Escribe el nombre de usuario y contraseña para tu base de datos en los cuadros de texto correspondientes."/>
+            <wp:cNvGraphicFramePr>
+              <a:graphicFrameLocks xmlns:a="http://schemas.openxmlformats.org/drawingml/2006/main" noChangeAspect="1"/>
+            </wp:cNvGraphicFramePr>
+            <a:graphic xmlns:a="http://schemas.openxmlformats.org/drawingml/2006/main">
+              <a:graphicData uri="http://schemas.openxmlformats.org/drawingml/2006/picture">
+                <pic:pic xmlns:pic="http://schemas.openxmlformats.org/drawingml/2006/picture">
+                  <pic:nvPicPr>
+                    <pic:cNvPr id="0" name="Picture 17" descr="Escribe el nombre de usuario y contraseña para tu base de datos en los cuadros de texto correspondientes."/>
+                    <pic:cNvPicPr>
+                      <a:picLocks noChangeAspect="1" noChangeArrowheads="1"/>
+                    </pic:cNvPicPr>
+                  </pic:nvPicPr>
+                  <pic:blipFill>
+                    <a:blip r:embed="rId35">
+                      <a:extLst>
+                        <a:ext uri="{28A0092B-C50C-407E-A947-70E740481C1C}">
+                          <a14:useLocalDpi xmlns:a14="http://schemas.microsoft.com/office/drawing/2010/main" val="0"/>
+                        </a:ext>
+                      </a:extLst>
+                    </a:blip>
+                    <a:srcRect/>
+                    <a:stretch>
+                      <a:fillRect/>
+                    </a:stretch>
+                  </pic:blipFill>
+                  <pic:spPr bwMode="auto">
+                    <a:xfrm>
+                      <a:off x="0" y="0"/>
+                      <a:ext cx="2286021" cy="1667192"/>
+                    </a:xfrm>
+                    <a:prstGeom prst="rect">
+                      <a:avLst/>
+                    </a:prstGeom>
+                    <a:noFill/>
+                    <a:ln>
+                      <a:noFill/>
+                    </a:ln>
+                  </pic:spPr>
+                </pic:pic>
+              </a:graphicData>
+            </a:graphic>
+          </wp:inline>
+        </w:drawing>
+      </w:r>
+    </w:p>
+    <w:p>
+      <w:pPr>
+        <w:pStyle w:val="NormalWeb"/>
+        <w:spacing w:after="300" w:afterAutospacing="0" w:line="432" w:lineRule="atLeast"/>
+        <w:ind w:left="851"/>
+        <w:rPr>
+          <w:rFonts w:ascii="Arial" w:hAnsi="Arial" w:cs="Arial"/>
+          <w:sz w:val="20"/>
+          <w:szCs w:val="20"/>
+        </w:rPr>
+      </w:pPr>
+      <w:r>
+        <w:rPr>
+          <w:rFonts w:ascii="Arial" w:hAnsi="Arial" w:cs="Arial"/>
+          <w:sz w:val="20"/>
+          <w:szCs w:val="20"/>
+        </w:rPr>
+        <w:t>Escribe el nombre de usuario y contraseña para tu base de datos en los cuadros de texto correspondientes.</w:t>
+      </w:r>
+    </w:p>
+    <w:p>
+      <w:pPr>
+        <w:ind w:left="851"/>
+        <w:rPr>
+          <w:rFonts w:ascii="Arial" w:hAnsi="Arial" w:cs="Arial"/>
+          <w:sz w:val="20"/>
+          <w:szCs w:val="20"/>
+        </w:rPr>
+      </w:pPr>
+      <w:r>
+        <w:rPr>
+          <w:rFonts w:ascii="Arial" w:hAnsi="Arial" w:cs="Arial"/>
+          <w:sz w:val="20"/>
+          <w:szCs w:val="20"/>
+        </w:rPr>
+        <w:lastRenderedPageBreak/>
+        <w:br/>
+      </w:r>
+    </w:p>
+    <w:p>
+      <w:pPr>
+        <w:ind w:left="851"/>
+      </w:pPr>
+      <w:r>
+        <w:t>Paso 5</w:t>
+      </w:r>
+    </w:p>
+    <w:p>
+      <w:pPr>
+        <w:ind w:left="851"/>
+        <w:rPr>
+          <w:rFonts w:ascii="Arial" w:hAnsi="Arial" w:cs="Arial"/>
+          <w:sz w:val="20"/>
+          <w:szCs w:val="20"/>
+        </w:rPr>
+      </w:pPr>
+      <w:r>
+        <w:rPr>
+          <w:rFonts w:ascii="Arial" w:hAnsi="Arial" w:cs="Arial"/>
+          <w:noProof/>
+          <w:sz w:val="20"/>
+          <w:szCs w:val="20"/>
+          <w:lang w:eastAsia="es-MX"/>
+        </w:rPr>
+        <w:drawing>
+          <wp:inline distT="0" distB="0" distL="0" distR="0" wp14:anchorId="0E19807E" wp14:editId="03630E36">
+            <wp:extent cx="2303813" cy="1905000"/>
+            <wp:effectExtent l="0" t="0" r="1270" b="0"/>
+            <wp:docPr id="26" name="Imagen 26" descr="Desactiva la casilla de verificación si deseas introducir la contraseña cada vez que te conectas."/>
+            <wp:cNvGraphicFramePr>
+              <a:graphicFrameLocks xmlns:a="http://schemas.openxmlformats.org/drawingml/2006/main" noChangeAspect="1"/>
+            </wp:cNvGraphicFramePr>
+            <a:graphic xmlns:a="http://schemas.openxmlformats.org/drawingml/2006/main">
+              <a:graphicData uri="http://schemas.openxmlformats.org/drawingml/2006/picture">
+                <pic:pic xmlns:pic="http://schemas.openxmlformats.org/drawingml/2006/picture">
+                  <pic:nvPicPr>
+                    <pic:cNvPr id="0" name="Picture 18" descr="Desactiva la casilla de verificación si deseas introducir la contraseña cada vez que te conectas."/>
+                    <pic:cNvPicPr>
+                      <a:picLocks noChangeAspect="1" noChangeArrowheads="1"/>
+                    </pic:cNvPicPr>
+                  </pic:nvPicPr>
+                  <pic:blipFill>
+                    <a:blip r:embed="rId36">
+                      <a:extLst>
+                        <a:ext uri="{28A0092B-C50C-407E-A947-70E740481C1C}">
+                          <a14:useLocalDpi xmlns:a14="http://schemas.microsoft.com/office/drawing/2010/main" val="0"/>
+                        </a:ext>
+                      </a:extLst>
+                    </a:blip>
+                    <a:srcRect/>
+                    <a:stretch>
+                      <a:fillRect/>
+                    </a:stretch>
+                  </pic:blipFill>
+                  <pic:spPr bwMode="auto">
+                    <a:xfrm>
+                      <a:off x="0" y="0"/>
+                      <a:ext cx="2312903" cy="1912517"/>
+                    </a:xfrm>
+                    <a:prstGeom prst="rect">
+                      <a:avLst/>
+                    </a:prstGeom>
+                    <a:noFill/>
+                    <a:ln>
+                      <a:noFill/>
+                    </a:ln>
+                  </pic:spPr>
+                </pic:pic>
+              </a:graphicData>
+            </a:graphic>
+          </wp:inline>
+        </w:drawing>
+      </w:r>
+    </w:p>
+    <w:p>
+      <w:pPr>
+        <w:pStyle w:val="NormalWeb"/>
+        <w:spacing w:after="300" w:afterAutospacing="0" w:line="432" w:lineRule="atLeast"/>
+        <w:ind w:left="851"/>
+        <w:rPr>
+          <w:rFonts w:ascii="Arial" w:hAnsi="Arial" w:cs="Arial"/>
+          <w:sz w:val="20"/>
+          <w:szCs w:val="20"/>
+        </w:rPr>
+      </w:pPr>
+      <w:r>
+        <w:rPr>
+          <w:rFonts w:ascii="Arial" w:hAnsi="Arial" w:cs="Arial"/>
+          <w:sz w:val="20"/>
+          <w:szCs w:val="20"/>
+        </w:rPr>
+        <w:t xml:space="preserve">Marca la casilla de verificación "Guardar contraseña" para que SQL </w:t>
+      </w:r>
+      <w:proofErr w:type="spellStart"/>
+      <w:r>
+        <w:rPr>
+          <w:rFonts w:ascii="Arial" w:hAnsi="Arial" w:cs="Arial"/>
+          <w:sz w:val="20"/>
+          <w:szCs w:val="20"/>
+        </w:rPr>
+        <w:t>Developer</w:t>
+      </w:r>
+      <w:proofErr w:type="spellEnd"/>
+      <w:r>
+        <w:rPr>
+          <w:rFonts w:ascii="Arial" w:hAnsi="Arial" w:cs="Arial"/>
+          <w:sz w:val="20"/>
+          <w:szCs w:val="20"/>
+        </w:rPr>
+        <w:t xml:space="preserve"> guarde la contraseña. Desactiva la casilla de verificación si deseas introducir la contraseña cada vez que te conectas.</w:t>
+      </w:r>
+    </w:p>
+    <w:p>
+      <w:pPr>
+        <w:ind w:left="851"/>
+        <w:rPr>
+          <w:rFonts w:ascii="Arial" w:hAnsi="Arial" w:cs="Arial"/>
+          <w:sz w:val="20"/>
+          <w:szCs w:val="20"/>
+        </w:rPr>
+      </w:pPr>
+      <w:r>
+        <w:rPr>
+          <w:rFonts w:ascii="Arial" w:hAnsi="Arial" w:cs="Arial"/>
+          <w:sz w:val="20"/>
+          <w:szCs w:val="20"/>
+        </w:rPr>
+        <w:br/>
+      </w:r>
+    </w:p>
+    <w:p>
+      <w:pPr>
+        <w:ind w:left="851"/>
+      </w:pPr>
+      <w:r>
+        <w:t>Paso 6</w:t>
+      </w:r>
+    </w:p>
+    <w:p>
+      <w:pPr>
+        <w:ind w:left="851"/>
+        <w:rPr>
+          <w:rFonts w:ascii="Arial" w:hAnsi="Arial" w:cs="Arial"/>
+          <w:sz w:val="20"/>
+          <w:szCs w:val="20"/>
+        </w:rPr>
+      </w:pPr>
+      <w:r>
+        <w:rPr>
+          <w:rFonts w:ascii="Arial" w:hAnsi="Arial" w:cs="Arial"/>
+          <w:noProof/>
+          <w:sz w:val="20"/>
+          <w:szCs w:val="20"/>
+          <w:lang w:eastAsia="es-MX"/>
+        </w:rPr>
+        <w:drawing>
+          <wp:inline distT="0" distB="0" distL="0" distR="0" wp14:anchorId="0A24D615" wp14:editId="42359A67">
+            <wp:extent cx="2303780" cy="1524000"/>
+            <wp:effectExtent l="0" t="0" r="1270" b="0"/>
+            <wp:docPr id="25" name="Imagen 25" descr="Escribe la dirección de IP o nombre de dominio."/>
+            <wp:cNvGraphicFramePr>
+              <a:graphicFrameLocks xmlns:a="http://schemas.openxmlformats.org/drawingml/2006/main" noChangeAspect="1"/>
+            </wp:cNvGraphicFramePr>
+            <a:graphic xmlns:a="http://schemas.openxmlformats.org/drawingml/2006/main">
+              <a:graphicData uri="http://schemas.openxmlformats.org/drawingml/2006/picture">
+                <pic:pic xmlns:pic="http://schemas.openxmlformats.org/drawingml/2006/picture">
+                  <pic:nvPicPr>
+                    <pic:cNvPr id="0" name="Picture 19" descr="Escribe la dirección de IP o nombre de dominio."/>
+                    <pic:cNvPicPr>
+                      <a:picLocks noChangeAspect="1" noChangeArrowheads="1"/>
+                    </pic:cNvPicPr>
+                  </pic:nvPicPr>
+                  <pic:blipFill>
+                    <a:blip r:embed="rId37">
+                      <a:extLst>
+                        <a:ext uri="{28A0092B-C50C-407E-A947-70E740481C1C}">
+                          <a14:useLocalDpi xmlns:a14="http://schemas.microsoft.com/office/drawing/2010/main" val="0"/>
+                        </a:ext>
+                      </a:extLst>
+                    </a:blip>
+                    <a:srcRect/>
+                    <a:stretch>
+                      <a:fillRect/>
+                    </a:stretch>
+                  </pic:blipFill>
+                  <pic:spPr bwMode="auto">
+                    <a:xfrm>
+                      <a:off x="0" y="0"/>
+                      <a:ext cx="2304021" cy="1524159"/>
+                    </a:xfrm>
+                    <a:prstGeom prst="rect">
+                      <a:avLst/>
+                    </a:prstGeom>
+                    <a:noFill/>
+                    <a:ln>
+                      <a:noFill/>
+                    </a:ln>
+                  </pic:spPr>
+                </pic:pic>
+              </a:graphicData>
+            </a:graphic>
+          </wp:inline>
+        </w:drawing>
+      </w:r>
+    </w:p>
+    <w:p>
+      <w:pPr>
+        <w:pStyle w:val="NormalWeb"/>
+        <w:spacing w:after="300" w:afterAutospacing="0" w:line="432" w:lineRule="atLeast"/>
+        <w:ind w:left="851"/>
+        <w:rPr>
+          <w:rFonts w:ascii="Arial" w:hAnsi="Arial" w:cs="Arial"/>
+          <w:sz w:val="20"/>
+          <w:szCs w:val="20"/>
+        </w:rPr>
+      </w:pPr>
+      <w:r>
+        <w:rPr>
+          <w:rFonts w:ascii="Arial" w:hAnsi="Arial" w:cs="Arial"/>
+          <w:sz w:val="20"/>
+          <w:szCs w:val="20"/>
+        </w:rPr>
+        <w:lastRenderedPageBreak/>
+        <w:t>Escribe la dirección de IP o nombre de dominio de la base de datos en la caja "Nombre de anfitrión".</w:t>
+      </w:r>
+    </w:p>
+    <w:p>
+      <w:pPr>
+        <w:ind w:left="851"/>
+        <w:rPr>
+          <w:rFonts w:ascii="Arial" w:hAnsi="Arial" w:cs="Arial"/>
+          <w:sz w:val="20"/>
+          <w:szCs w:val="20"/>
+        </w:rPr>
+      </w:pPr>
+      <w:r>
+        <w:rPr>
+          <w:rFonts w:ascii="Arial" w:hAnsi="Arial" w:cs="Arial"/>
+          <w:sz w:val="20"/>
+          <w:szCs w:val="20"/>
+        </w:rPr>
+        <w:br/>
+      </w:r>
+    </w:p>
+    <w:p>
+      <w:pPr>
+        <w:ind w:left="851"/>
+      </w:pPr>
+      <w:r>
+        <w:t>Paso 7</w:t>
+      </w:r>
+    </w:p>
+    <w:p>
+      <w:pPr>
+        <w:ind w:left="851"/>
+        <w:rPr>
+          <w:rFonts w:ascii="Arial" w:hAnsi="Arial" w:cs="Arial"/>
+          <w:sz w:val="20"/>
+          <w:szCs w:val="20"/>
+        </w:rPr>
+      </w:pPr>
+      <w:r>
+        <w:rPr>
+          <w:rFonts w:ascii="Arial" w:hAnsi="Arial" w:cs="Arial"/>
+          <w:noProof/>
+          <w:sz w:val="20"/>
+          <w:szCs w:val="20"/>
+          <w:lang w:eastAsia="es-MX"/>
+        </w:rPr>
+        <w:drawing>
+          <wp:inline distT="0" distB="0" distL="0" distR="0" wp14:anchorId="1D7132CB" wp14:editId="1AB65344">
+            <wp:extent cx="2256155" cy="1905000"/>
+            <wp:effectExtent l="0" t="0" r="0" b="0"/>
+            <wp:docPr id="23" name="Imagen 23" descr="Escribe el número de puerto al cual la base de datos está conectada en la caja &quot;Puerto&quot;."/>
+            <wp:cNvGraphicFramePr>
+              <a:graphicFrameLocks xmlns:a="http://schemas.openxmlformats.org/drawingml/2006/main" noChangeAspect="1"/>
+            </wp:cNvGraphicFramePr>
+            <a:graphic xmlns:a="http://schemas.openxmlformats.org/drawingml/2006/main">
+              <a:graphicData uri="http://schemas.openxmlformats.org/drawingml/2006/picture">
+                <pic:pic xmlns:pic="http://schemas.openxmlformats.org/drawingml/2006/picture">
+                  <pic:nvPicPr>
+                    <pic:cNvPr id="0" name="Picture 20" descr="Escribe el número de puerto al cual la base de datos está conectada en la caja &quot;Puerto&quot;."/>
+                    <pic:cNvPicPr>
+                      <a:picLocks noChangeAspect="1" noChangeArrowheads="1"/>
+                    </pic:cNvPicPr>
+                  </pic:nvPicPr>
+                  <pic:blipFill>
+                    <a:blip r:embed="rId38">
+                      <a:extLst>
+                        <a:ext uri="{28A0092B-C50C-407E-A947-70E740481C1C}">
+                          <a14:useLocalDpi xmlns:a14="http://schemas.microsoft.com/office/drawing/2010/main" val="0"/>
+                        </a:ext>
+                      </a:extLst>
+                    </a:blip>
+                    <a:srcRect/>
+                    <a:stretch>
+                      <a:fillRect/>
+                    </a:stretch>
+                  </pic:blipFill>
+                  <pic:spPr bwMode="auto">
+                    <a:xfrm>
+                      <a:off x="0" y="0"/>
+                      <a:ext cx="2260433" cy="1908612"/>
+                    </a:xfrm>
+                    <a:prstGeom prst="rect">
+                      <a:avLst/>
+                    </a:prstGeom>
+                    <a:noFill/>
+                    <a:ln>
+                      <a:noFill/>
+                    </a:ln>
+                  </pic:spPr>
+                </pic:pic>
+              </a:graphicData>
+            </a:graphic>
+          </wp:inline>
+        </w:drawing>
+      </w:r>
+    </w:p>
+    <w:p>
+      <w:pPr>
+        <w:pStyle w:val="NormalWeb"/>
+        <w:spacing w:after="300" w:afterAutospacing="0" w:line="432" w:lineRule="atLeast"/>
+        <w:ind w:left="851"/>
+        <w:rPr>
+          <w:rFonts w:ascii="Arial" w:hAnsi="Arial" w:cs="Arial"/>
+          <w:sz w:val="20"/>
+          <w:szCs w:val="20"/>
+        </w:rPr>
+      </w:pPr>
+      <w:r>
+        <w:rPr>
+          <w:rFonts w:ascii="Arial" w:hAnsi="Arial" w:cs="Arial"/>
+          <w:sz w:val="20"/>
+          <w:szCs w:val="20"/>
+        </w:rPr>
+        <w:t>Escribe el número de puerto al cual la base de datos está conectada en la caja "Puerto".</w:t>
+      </w:r>
+    </w:p>
+    <w:p>
+      <w:pPr>
+        <w:ind w:left="851"/>
+        <w:rPr>
+          <w:rFonts w:ascii="Arial" w:hAnsi="Arial" w:cs="Arial"/>
+          <w:sz w:val="20"/>
+          <w:szCs w:val="20"/>
+        </w:rPr>
+      </w:pPr>
+      <w:r>
+        <w:rPr>
+          <w:rFonts w:ascii="Arial" w:hAnsi="Arial" w:cs="Arial"/>
+          <w:sz w:val="20"/>
+          <w:szCs w:val="20"/>
+        </w:rPr>
+        <w:br/>
+      </w:r>
+    </w:p>
+    <w:p>
+      <w:pPr>
+        <w:ind w:left="851"/>
+      </w:pPr>
+      <w:r>
+        <w:t>Paso 8</w:t>
+      </w:r>
+    </w:p>
+    <w:p>
+      <w:pPr>
+        <w:ind w:left="851"/>
+        <w:rPr>
+          <w:rFonts w:ascii="Arial" w:hAnsi="Arial" w:cs="Arial"/>
+          <w:sz w:val="20"/>
+          <w:szCs w:val="20"/>
+        </w:rPr>
+      </w:pPr>
+      <w:r>
+        <w:rPr>
+          <w:rFonts w:ascii="Arial" w:hAnsi="Arial" w:cs="Arial"/>
+          <w:noProof/>
+          <w:sz w:val="20"/>
+          <w:szCs w:val="20"/>
+          <w:lang w:eastAsia="es-MX"/>
+        </w:rPr>
+        <w:drawing>
+          <wp:inline distT="0" distB="0" distL="0" distR="0" wp14:anchorId="5FA5100C" wp14:editId="5A658CFA">
+            <wp:extent cx="2256155" cy="1496291"/>
+            <wp:effectExtent l="0" t="0" r="0" b="8890"/>
+            <wp:docPr id="22" name="Imagen 22" descr="Escribe el ID del sistema de la base de datos en la caja &quot;SID&quot;."/>
+            <wp:cNvGraphicFramePr>
+              <a:graphicFrameLocks xmlns:a="http://schemas.openxmlformats.org/drawingml/2006/main" noChangeAspect="1"/>
+            </wp:cNvGraphicFramePr>
+            <a:graphic xmlns:a="http://schemas.openxmlformats.org/drawingml/2006/main">
+              <a:graphicData uri="http://schemas.openxmlformats.org/drawingml/2006/picture">
+                <pic:pic xmlns:pic="http://schemas.openxmlformats.org/drawingml/2006/picture">
+                  <pic:nvPicPr>
+                    <pic:cNvPr id="0" name="Picture 21" descr="Escribe el ID del sistema de la base de datos en la caja &quot;SID&quot;."/>
+                    <pic:cNvPicPr>
+                      <a:picLocks noChangeAspect="1" noChangeArrowheads="1"/>
+                    </pic:cNvPicPr>
+                  </pic:nvPicPr>
+                  <pic:blipFill>
+                    <a:blip r:embed="rId39">
+                      <a:extLst>
+                        <a:ext uri="{28A0092B-C50C-407E-A947-70E740481C1C}">
+                          <a14:useLocalDpi xmlns:a14="http://schemas.microsoft.com/office/drawing/2010/main" val="0"/>
+                        </a:ext>
+                      </a:extLst>
+                    </a:blip>
+                    <a:srcRect/>
+                    <a:stretch>
+                      <a:fillRect/>
+                    </a:stretch>
+                  </pic:blipFill>
+                  <pic:spPr bwMode="auto">
+                    <a:xfrm>
+                      <a:off x="0" y="0"/>
+                      <a:ext cx="2269765" cy="1505317"/>
+                    </a:xfrm>
+                    <a:prstGeom prst="rect">
+                      <a:avLst/>
+                    </a:prstGeom>
+                    <a:noFill/>
+                    <a:ln>
+                      <a:noFill/>
+                    </a:ln>
+                  </pic:spPr>
+                </pic:pic>
+              </a:graphicData>
+            </a:graphic>
+          </wp:inline>
+        </w:drawing>
+      </w:r>
+    </w:p>
+    <w:p>
+      <w:pPr>
+        <w:pStyle w:val="NormalWeb"/>
+        <w:spacing w:after="300" w:afterAutospacing="0" w:line="432" w:lineRule="atLeast"/>
+        <w:ind w:left="851"/>
+        <w:rPr>
+          <w:rFonts w:ascii="Arial" w:hAnsi="Arial" w:cs="Arial"/>
+          <w:sz w:val="20"/>
+          <w:szCs w:val="20"/>
+        </w:rPr>
+      </w:pPr>
+      <w:r>
+        <w:rPr>
+          <w:rFonts w:ascii="Arial" w:hAnsi="Arial" w:cs="Arial"/>
+          <w:sz w:val="20"/>
+          <w:szCs w:val="20"/>
+        </w:rPr>
+        <w:lastRenderedPageBreak/>
+        <w:t>Escribe el ID del sistema de la base de datos en la caja "SID".</w:t>
+      </w:r>
+    </w:p>
+    <w:p>
+      <w:pPr>
+        <w:ind w:left="851"/>
+        <w:rPr>
+          <w:rFonts w:ascii="Arial" w:hAnsi="Arial" w:cs="Arial"/>
+          <w:sz w:val="20"/>
+          <w:szCs w:val="20"/>
+        </w:rPr>
+      </w:pPr>
+      <w:r>
+        <w:rPr>
+          <w:rFonts w:ascii="Arial" w:hAnsi="Arial" w:cs="Arial"/>
+          <w:sz w:val="20"/>
+          <w:szCs w:val="20"/>
+        </w:rPr>
+        <w:br/>
+      </w:r>
+    </w:p>
+    <w:p>
+      <w:pPr>
+        <w:ind w:left="851"/>
+      </w:pPr>
+      <w:r>
+        <w:t>Paso 9</w:t>
+      </w:r>
+    </w:p>
+    <w:p>
+      <w:pPr>
+        <w:ind w:left="851"/>
+        <w:rPr>
+          <w:rFonts w:ascii="Arial" w:hAnsi="Arial" w:cs="Arial"/>
+          <w:sz w:val="20"/>
+          <w:szCs w:val="20"/>
+        </w:rPr>
+      </w:pPr>
+      <w:r>
+        <w:rPr>
+          <w:rFonts w:ascii="Arial" w:hAnsi="Arial" w:cs="Arial"/>
+          <w:noProof/>
+          <w:sz w:val="20"/>
+          <w:szCs w:val="20"/>
+          <w:lang w:eastAsia="es-MX"/>
+        </w:rPr>
+        <w:drawing>
+          <wp:inline distT="0" distB="0" distL="0" distR="0" wp14:anchorId="04DE2CE3" wp14:editId="5A6CC0AD">
+            <wp:extent cx="2327275" cy="1508166"/>
+            <wp:effectExtent l="0" t="0" r="0" b="0"/>
+            <wp:docPr id="21" name="Imagen 21" descr="Haz clic en el botón &quot;Testear&quot;."/>
+            <wp:cNvGraphicFramePr>
+              <a:graphicFrameLocks xmlns:a="http://schemas.openxmlformats.org/drawingml/2006/main" noChangeAspect="1"/>
+            </wp:cNvGraphicFramePr>
+            <a:graphic xmlns:a="http://schemas.openxmlformats.org/drawingml/2006/main">
+              <a:graphicData uri="http://schemas.openxmlformats.org/drawingml/2006/picture">
+                <pic:pic xmlns:pic="http://schemas.openxmlformats.org/drawingml/2006/picture">
+                  <pic:nvPicPr>
+                    <pic:cNvPr id="0" name="Picture 22" descr="Haz clic en el botón &quot;Testear&quot;."/>
+                    <pic:cNvPicPr>
+                      <a:picLocks noChangeAspect="1" noChangeArrowheads="1"/>
+                    </pic:cNvPicPr>
+                  </pic:nvPicPr>
+                  <pic:blipFill>
+                    <a:blip r:embed="rId40">
+                      <a:extLst>
+                        <a:ext uri="{28A0092B-C50C-407E-A947-70E740481C1C}">
+                          <a14:useLocalDpi xmlns:a14="http://schemas.microsoft.com/office/drawing/2010/main" val="0"/>
+                        </a:ext>
+                      </a:extLst>
+                    </a:blip>
+                    <a:srcRect/>
+                    <a:stretch>
+                      <a:fillRect/>
+                    </a:stretch>
+                  </pic:blipFill>
+                  <pic:spPr bwMode="auto">
+                    <a:xfrm>
+                      <a:off x="0" y="0"/>
+                      <a:ext cx="2338645" cy="1515534"/>
+                    </a:xfrm>
+                    <a:prstGeom prst="rect">
+                      <a:avLst/>
+                    </a:prstGeom>
+                    <a:noFill/>
+                    <a:ln>
+                      <a:noFill/>
+                    </a:ln>
+                  </pic:spPr>
+                </pic:pic>
+              </a:graphicData>
+            </a:graphic>
+          </wp:inline>
+        </w:drawing>
+      </w:r>
+    </w:p>
+    <w:p>
+      <w:pPr>
+        <w:pStyle w:val="NormalWeb"/>
+        <w:spacing w:after="300" w:afterAutospacing="0" w:line="432" w:lineRule="atLeast"/>
+        <w:ind w:left="851"/>
+        <w:rPr>
+          <w:rFonts w:ascii="Arial" w:hAnsi="Arial" w:cs="Arial"/>
+          <w:sz w:val="20"/>
+          <w:szCs w:val="20"/>
+        </w:rPr>
+      </w:pPr>
+      <w:r>
+        <w:rPr>
+          <w:rFonts w:ascii="Arial" w:hAnsi="Arial" w:cs="Arial"/>
+          <w:sz w:val="20"/>
+          <w:szCs w:val="20"/>
+        </w:rPr>
+        <w:t>Haz clic en el botón "Testear". Debes ver un mensaje que diga "éxito".</w:t>
+      </w:r>
+    </w:p>
+    <w:p>
+      <w:pPr>
+        <w:ind w:left="851"/>
+        <w:rPr>
+          <w:rFonts w:ascii="Arial" w:hAnsi="Arial" w:cs="Arial"/>
+          <w:color w:val="000000"/>
+          <w:sz w:val="23"/>
+          <w:szCs w:val="23"/>
+        </w:rPr>
+      </w:pPr>
+      <w:r>
+        <w:rPr>
+          <w:rFonts w:ascii="Arial" w:hAnsi="Arial" w:cs="Arial"/>
+          <w:color w:val="000000"/>
+          <w:sz w:val="23"/>
+          <w:szCs w:val="23"/>
+        </w:rPr>
+        <w:br/>
+      </w:r>
+      <w:r>
+        <w:t>Paso 10</w:t>
+      </w:r>
+    </w:p>
+    <w:p>
+      <w:pPr>
+        <w:ind w:left="851"/>
+        <w:rPr>
+          <w:rFonts w:ascii="Arial" w:hAnsi="Arial" w:cs="Arial"/>
+          <w:color w:val="000000"/>
+          <w:sz w:val="23"/>
+          <w:szCs w:val="23"/>
+        </w:rPr>
+      </w:pPr>
+      <w:r>
+        <w:rPr>
+          <w:rFonts w:ascii="Arial" w:hAnsi="Arial" w:cs="Arial"/>
+          <w:noProof/>
+          <w:color w:val="000000"/>
+          <w:sz w:val="23"/>
+          <w:szCs w:val="23"/>
+          <w:lang w:eastAsia="es-MX"/>
+        </w:rPr>
+        <w:drawing>
+          <wp:inline distT="0" distB="0" distL="0" distR="0">
+            <wp:extent cx="2327275" cy="1567543"/>
+            <wp:effectExtent l="0" t="0" r="0" b="0"/>
+            <wp:docPr id="20" name="Imagen 20" descr="Guarda tu configuración."/>
+            <wp:cNvGraphicFramePr>
+              <a:graphicFrameLocks xmlns:a="http://schemas.openxmlformats.org/drawingml/2006/main" noChangeAspect="1"/>
+            </wp:cNvGraphicFramePr>
+            <a:graphic xmlns:a="http://schemas.openxmlformats.org/drawingml/2006/main">
+              <a:graphicData uri="http://schemas.openxmlformats.org/drawingml/2006/picture">
+                <pic:pic xmlns:pic="http://schemas.openxmlformats.org/drawingml/2006/picture">
+                  <pic:nvPicPr>
+                    <pic:cNvPr id="0" name="Picture 23" descr="Guarda tu configuración."/>
+                    <pic:cNvPicPr>
+                      <a:picLocks noChangeAspect="1" noChangeArrowheads="1"/>
+                    </pic:cNvPicPr>
+                  </pic:nvPicPr>
+                  <pic:blipFill>
+                    <a:blip r:embed="rId41">
+                      <a:extLst>
+                        <a:ext uri="{28A0092B-C50C-407E-A947-70E740481C1C}">
+                          <a14:useLocalDpi xmlns:a14="http://schemas.microsoft.com/office/drawing/2010/main" val="0"/>
+                        </a:ext>
+                      </a:extLst>
+                    </a:blip>
+                    <a:srcRect/>
+                    <a:stretch>
+                      <a:fillRect/>
+                    </a:stretch>
+                  </pic:blipFill>
+                  <pic:spPr bwMode="auto">
+                    <a:xfrm>
+                      <a:off x="0" y="0"/>
+                      <a:ext cx="2329543" cy="1569070"/>
+                    </a:xfrm>
+                    <a:prstGeom prst="rect">
+                      <a:avLst/>
+                    </a:prstGeom>
+                    <a:noFill/>
+                    <a:ln>
+                      <a:noFill/>
+                    </a:ln>
+                  </pic:spPr>
+                </pic:pic>
+              </a:graphicData>
+            </a:graphic>
+          </wp:inline>
+        </w:drawing>
+      </w:r>
+    </w:p>
+    <w:p>
+      <w:pPr>
+        <w:pStyle w:val="NormalWeb"/>
+        <w:spacing w:after="300" w:afterAutospacing="0" w:line="432" w:lineRule="atLeast"/>
+        <w:ind w:left="851"/>
+        <w:rPr>
+          <w:rFonts w:ascii="Arial" w:hAnsi="Arial" w:cs="Arial"/>
+          <w:color w:val="000000"/>
+        </w:rPr>
+      </w:pPr>
+      <w:r>
+        <w:rPr>
+          <w:rFonts w:ascii="Arial" w:hAnsi="Arial" w:cs="Arial"/>
+          <w:color w:val="000000"/>
+        </w:rPr>
+        <w:lastRenderedPageBreak/>
+        <w:t>Haz clic en el botón "Guardar" para guardar la conexión.</w:t>
+      </w:r>
+    </w:p>
+    <w:p>
+      <w:pPr>
+        <w:ind w:left="851"/>
+        <w:rPr>
+          <w:rFonts w:ascii="Arial" w:hAnsi="Arial" w:cs="Arial"/>
+          <w:color w:val="000000"/>
+          <w:sz w:val="23"/>
+          <w:szCs w:val="23"/>
+        </w:rPr>
+      </w:pPr>
+      <w:r>
+        <w:rPr>
+          <w:rFonts w:ascii="Arial" w:hAnsi="Arial" w:cs="Arial"/>
+          <w:color w:val="000000"/>
+          <w:sz w:val="23"/>
+          <w:szCs w:val="23"/>
+        </w:rPr>
+        <w:br/>
+      </w:r>
+    </w:p>
+    <w:p>
+      <w:pPr>
+        <w:ind w:left="851"/>
+        <w:rPr>
+          <w:sz w:val="27"/>
+          <w:szCs w:val="27"/>
+        </w:rPr>
+      </w:pPr>
+      <w:r>
+        <w:t>Paso 11</w:t>
+      </w:r>
+    </w:p>
+    <w:p>
+      <w:pPr>
+        <w:ind w:left="851"/>
+        <w:rPr>
+          <w:rFonts w:ascii="Arial" w:hAnsi="Arial" w:cs="Arial"/>
+          <w:color w:val="000000"/>
+          <w:sz w:val="23"/>
+          <w:szCs w:val="23"/>
+        </w:rPr>
+      </w:pPr>
+      <w:r>
+        <w:rPr>
+          <w:rFonts w:ascii="Arial" w:hAnsi="Arial" w:cs="Arial"/>
+          <w:noProof/>
+          <w:color w:val="000000"/>
+          <w:sz w:val="23"/>
+          <w:szCs w:val="23"/>
+          <w:lang w:eastAsia="es-MX"/>
+        </w:rPr>
+        <w:drawing>
+          <wp:inline distT="0" distB="0" distL="0" distR="0">
+            <wp:extent cx="2244437" cy="1905000"/>
+            <wp:effectExtent l="0" t="0" r="3810" b="0"/>
+            <wp:docPr id="19" name="Imagen 19" descr="Comienza a utilizar la base de datos."/>
+            <wp:cNvGraphicFramePr>
+              <a:graphicFrameLocks xmlns:a="http://schemas.openxmlformats.org/drawingml/2006/main" noChangeAspect="1"/>
+            </wp:cNvGraphicFramePr>
+            <a:graphic xmlns:a="http://schemas.openxmlformats.org/drawingml/2006/main">
+              <a:graphicData uri="http://schemas.openxmlformats.org/drawingml/2006/picture">
+                <pic:pic xmlns:pic="http://schemas.openxmlformats.org/drawingml/2006/picture">
+                  <pic:nvPicPr>
+                    <pic:cNvPr id="0" name="Picture 24" descr="Comienza a utilizar la base de datos."/>
+                    <pic:cNvPicPr>
+                      <a:picLocks noChangeAspect="1" noChangeArrowheads="1"/>
+                    </pic:cNvPicPr>
+                  </pic:nvPicPr>
+                  <pic:blipFill>
+                    <a:blip r:embed="rId42">
+                      <a:extLst>
+                        <a:ext uri="{28A0092B-C50C-407E-A947-70E740481C1C}">
+                          <a14:useLocalDpi xmlns:a14="http://schemas.microsoft.com/office/drawing/2010/main" val="0"/>
+                        </a:ext>
+                      </a:extLst>
+                    </a:blip>
+                    <a:srcRect/>
+                    <a:stretch>
+                      <a:fillRect/>
+                    </a:stretch>
+                  </pic:blipFill>
+                  <pic:spPr bwMode="auto">
+                    <a:xfrm>
+                      <a:off x="0" y="0"/>
+                      <a:ext cx="2249954" cy="1909683"/>
+                    </a:xfrm>
+                    <a:prstGeom prst="rect">
+                      <a:avLst/>
+                    </a:prstGeom>
+                    <a:noFill/>
+                    <a:ln>
+                      <a:noFill/>
+                    </a:ln>
+                  </pic:spPr>
+                </pic:pic>
+              </a:graphicData>
+            </a:graphic>
+          </wp:inline>
+        </w:drawing>
+      </w:r>
+    </w:p>
+    <w:p>
+      <w:pPr>
+        <w:pStyle w:val="NormalWeb"/>
+        <w:spacing w:after="300" w:afterAutospacing="0" w:line="432" w:lineRule="atLeast"/>
+        <w:ind w:left="851"/>
+        <w:rPr>
+          <w:rFonts w:ascii="Arial" w:hAnsi="Arial" w:cs="Arial"/>
+          <w:color w:val="000000"/>
+        </w:rPr>
+        <w:sectPr>
+          <w:type w:val="continuous"/>
+          <w:pgSz w:w="12240" w:h="15840" w:code="1"/>
+          <w:pgMar w:top="1418" w:right="1701" w:bottom="1418" w:left="1701" w:header="709" w:footer="709" w:gutter="0"/>
+          <w:cols w:num="2" w:space="708"/>
+          <w:docGrid w:linePitch="360"/>
+        </w:sectPr>
+      </w:pPr>
+      <w:r>
+        <w:rPr>
+          <w:rFonts w:ascii="Arial" w:hAnsi="Arial" w:cs="Arial"/>
+          <w:color w:val="000000"/>
+        </w:rPr>
+        <w:t>Haz clic en el botón "Conectar" para conectar y empezar a usar la base de datos</w:t>
+      </w:r>
+    </w:p>
+    <w:p>
+      <w:pPr>
+        <w:pStyle w:val="NormalWeb"/>
+        <w:spacing w:after="300" w:afterAutospacing="0" w:line="432" w:lineRule="atLeast"/>
+        <w:ind w:left="851"/>
+        <w:rPr>
+          <w:rFonts w:ascii="Arial" w:hAnsi="Arial" w:cs="Arial"/>
+          <w:color w:val="000000"/>
+        </w:rPr>
+      </w:pPr>
+      <w:r>
+        <w:rPr>
+          <w:rFonts w:ascii="Arial" w:hAnsi="Arial" w:cs="Arial"/>
+          <w:color w:val="000000"/>
+        </w:rPr>
+        <w:lastRenderedPageBreak/>
+        <w:t>.</w:t>
+      </w:r>
+    </w:p>
+    <w:p>
+      <w:pPr>
+        <w:pStyle w:val="NormalWeb"/>
+        <w:spacing w:after="300" w:afterAutospacing="0" w:line="432" w:lineRule="atLeast"/>
+        <w:ind w:left="851"/>
+        <w:rPr>
+          <w:rFonts w:ascii="Arial" w:hAnsi="Arial" w:cs="Arial"/>
+          <w:color w:val="000000"/>
+        </w:rPr>
+      </w:pPr>
+    </w:p>
+    <w:p>
+      <w:pPr>
+        <w:pStyle w:val="NormalWeb"/>
+        <w:spacing w:after="300" w:afterAutospacing="0" w:line="432" w:lineRule="atLeast"/>
+        <w:ind w:left="851"/>
+        <w:rPr>
+          <w:rFonts w:ascii="Arial" w:hAnsi="Arial" w:cs="Arial"/>
+          <w:color w:val="000000"/>
+        </w:rPr>
+      </w:pPr>
     </w:p>
     <w:p>
       <w:pPr>
         <w:pStyle w:val="Ttulo3"/>
         <w:ind w:left="708"/>
       </w:pPr>
-      <w:bookmarkStart w:id="30" w:name="_Toc495956422"/>
-      <w:r>
+      <w:bookmarkStart w:id="30" w:name="_Toc496038170"/>
+      <w:r>
+        <w:lastRenderedPageBreak/>
         <w:t>2.3.3.- Diseño de bases de datos: Conceptos, Operaciones, Objetos y   Estructura.</w:t>
       </w:r>
       <w:bookmarkEnd w:id="30"/>
@@ -6847,7 +9570,7 @@
       <w:pPr>
         <w:pStyle w:val="Ttulo2"/>
       </w:pPr>
-      <w:bookmarkStart w:id="31" w:name="_Toc495956423"/>
+      <w:bookmarkStart w:id="31" w:name="_Toc496038171"/>
       <w:r>
         <w:t>2.4.- Metodología de desarrollo.</w:t>
       </w:r>
@@ -6858,7 +9581,7 @@
         <w:pStyle w:val="Ttulo3"/>
         <w:ind w:firstLine="708"/>
       </w:pPr>
-      <w:bookmarkStart w:id="32" w:name="_Toc495956424"/>
+      <w:bookmarkStart w:id="32" w:name="_Toc496038172"/>
       <w:r>
         <w:t xml:space="preserve">2.4.1.- Metodología </w:t>
       </w:r>
@@ -6927,16 +9650,7 @@
           <w:sz w:val="20"/>
           <w:szCs w:val="20"/>
         </w:rPr>
-        <w:t xml:space="preserve">La fase de análisis es una de las más importantes etapas del ciclo de vida de un proyecto, pues en esta etapa se detalla y determina el alcance final del proyecto, así </w:t>
-      </w:r>
-      <w:r>
-        <w:rPr>
-          <w:rFonts w:ascii="Arial" w:hAnsi="Arial" w:cs="Arial"/>
-          <w:sz w:val="20"/>
-          <w:szCs w:val="20"/>
-        </w:rPr>
-        <w:lastRenderedPageBreak/>
-        <w:t>como los requerimientos del sistema que se construirá, proponiendo una alternativa para satisfacer los requerimientos.</w:t>
+        <w:t>La fase de análisis es una de las más importantes etapas del ciclo de vida de un proyecto, pues en esta etapa se detalla y determina el alcance final del proyecto, así como los requerimientos del sistema que se construirá, proponiendo una alternativa para satisfacer los requerimientos.</w:t>
       </w:r>
     </w:p>
     <w:p>
@@ -7265,6 +9979,7 @@
           <w:sz w:val="20"/>
           <w:szCs w:val="20"/>
         </w:rPr>
+        <w:lastRenderedPageBreak/>
         <w:t>En la etapa de construcción y desarrollo se seleccionan las herramientas adecuadas como el entorno de desarrollo que facilite el trabajo y un lenguaje de programación apropiado para el sistema que se ha de construir, todo esto dependiendo del diseño del sistema.</w:t>
       </w:r>
     </w:p>
@@ -7344,7 +10059,6 @@
         <w:ind w:left="1416"/>
       </w:pPr>
       <w:r>
-        <w:lastRenderedPageBreak/>
         <w:t xml:space="preserve">2.4.3.4.- </w:t>
       </w:r>
       <w:r>
@@ -7532,7 +10246,7 @@
       <w:pPr>
         <w:pStyle w:val="Ttulo1"/>
       </w:pPr>
-      <w:bookmarkStart w:id="33" w:name="_Toc495956425"/>
+      <w:bookmarkStart w:id="33" w:name="_Toc496038173"/>
       <w:r>
         <w:t>Capítulo 3: Desarrollo.</w:t>
       </w:r>
@@ -7546,8 +10260,9 @@
       <w:pPr>
         <w:pStyle w:val="Ttulo1"/>
       </w:pPr>
-      <w:bookmarkStart w:id="34" w:name="_Toc495956426"/>
-      <w:r>
+      <w:bookmarkStart w:id="34" w:name="_Toc496038174"/>
+      <w:r>
+        <w:lastRenderedPageBreak/>
         <w:t>Capítulo 4: Resultados.</w:t>
       </w:r>
       <w:bookmarkEnd w:id="34"/>
@@ -7556,7 +10271,7 @@
       <w:pPr>
         <w:pStyle w:val="Ttulo1"/>
       </w:pPr>
-      <w:bookmarkStart w:id="35" w:name="_Toc495956427"/>
+      <w:bookmarkStart w:id="35" w:name="_Toc496038175"/>
       <w:r>
         <w:t>Capítulo 5: Conclusiones.</w:t>
       </w:r>
@@ -7569,7 +10284,7 @@
       <w:pPr>
         <w:pStyle w:val="Ttulo1"/>
       </w:pPr>
-      <w:bookmarkStart w:id="36" w:name="_Toc495956428"/>
+      <w:bookmarkStart w:id="36" w:name="_Toc496038176"/>
       <w:r>
         <w:t>Capítulo 6: Competencias desarrolladas.</w:t>
       </w:r>
@@ -7579,7 +10294,7 @@
       <w:pPr>
         <w:pStyle w:val="Ttulo1"/>
       </w:pPr>
-      <w:bookmarkStart w:id="37" w:name="_Toc495956429"/>
+      <w:bookmarkStart w:id="37" w:name="_Toc496038177"/>
       <w:r>
         <w:t>Bibliografía.</w:t>
       </w:r>
@@ -7589,6 +10304,7 @@
       </w:r>
     </w:p>
     <w:sectPr>
+      <w:type w:val="continuous"/>
       <w:pgSz w:w="12240" w:h="15840" w:code="1"/>
       <w:pgMar w:top="1418" w:right="1701" w:bottom="1418" w:left="1701" w:header="709" w:footer="709" w:gutter="0"/>
       <w:cols w:space="708"/>
@@ -8652,6 +11368,232 @@
     </w:lvl>
   </w:abstractNum>
   <w:abstractNum w:abstractNumId="2">
+    <w:nsid w:val="2F092255"/>
+    <w:multiLevelType w:val="multilevel"/>
+    <w:tmpl w:val="9C7843DC"/>
+    <w:lvl w:ilvl="0">
+      <w:start w:val="1"/>
+      <w:numFmt w:val="decimal"/>
+      <w:lvlText w:val="%1."/>
+      <w:lvlJc w:val="left"/>
+      <w:pPr>
+        <w:tabs>
+          <w:tab w:val="num" w:pos="720"/>
+        </w:tabs>
+        <w:ind w:left="720" w:hanging="360"/>
+      </w:pPr>
+    </w:lvl>
+    <w:lvl w:ilvl="1">
+      <w:start w:val="1"/>
+      <w:numFmt w:val="upperLetter"/>
+      <w:lvlText w:val="%2."/>
+      <w:lvlJc w:val="left"/>
+      <w:pPr>
+        <w:tabs>
+          <w:tab w:val="num" w:pos="1440"/>
+        </w:tabs>
+        <w:ind w:left="1440" w:hanging="360"/>
+      </w:pPr>
+    </w:lvl>
+    <w:lvl w:ilvl="2" w:tentative="1">
+      <w:start w:val="1"/>
+      <w:numFmt w:val="decimal"/>
+      <w:lvlText w:val="%3."/>
+      <w:lvlJc w:val="left"/>
+      <w:pPr>
+        <w:tabs>
+          <w:tab w:val="num" w:pos="2160"/>
+        </w:tabs>
+        <w:ind w:left="2160" w:hanging="360"/>
+      </w:pPr>
+    </w:lvl>
+    <w:lvl w:ilvl="3" w:tentative="1">
+      <w:start w:val="1"/>
+      <w:numFmt w:val="decimal"/>
+      <w:lvlText w:val="%4."/>
+      <w:lvlJc w:val="left"/>
+      <w:pPr>
+        <w:tabs>
+          <w:tab w:val="num" w:pos="2880"/>
+        </w:tabs>
+        <w:ind w:left="2880" w:hanging="360"/>
+      </w:pPr>
+    </w:lvl>
+    <w:lvl w:ilvl="4" w:tentative="1">
+      <w:start w:val="1"/>
+      <w:numFmt w:val="decimal"/>
+      <w:lvlText w:val="%5."/>
+      <w:lvlJc w:val="left"/>
+      <w:pPr>
+        <w:tabs>
+          <w:tab w:val="num" w:pos="3600"/>
+        </w:tabs>
+        <w:ind w:left="3600" w:hanging="360"/>
+      </w:pPr>
+    </w:lvl>
+    <w:lvl w:ilvl="5" w:tentative="1">
+      <w:start w:val="1"/>
+      <w:numFmt w:val="decimal"/>
+      <w:lvlText w:val="%6."/>
+      <w:lvlJc w:val="left"/>
+      <w:pPr>
+        <w:tabs>
+          <w:tab w:val="num" w:pos="4320"/>
+        </w:tabs>
+        <w:ind w:left="4320" w:hanging="360"/>
+      </w:pPr>
+    </w:lvl>
+    <w:lvl w:ilvl="6" w:tentative="1">
+      <w:start w:val="1"/>
+      <w:numFmt w:val="decimal"/>
+      <w:lvlText w:val="%7."/>
+      <w:lvlJc w:val="left"/>
+      <w:pPr>
+        <w:tabs>
+          <w:tab w:val="num" w:pos="5040"/>
+        </w:tabs>
+        <w:ind w:left="5040" w:hanging="360"/>
+      </w:pPr>
+    </w:lvl>
+    <w:lvl w:ilvl="7" w:tentative="1">
+      <w:start w:val="1"/>
+      <w:numFmt w:val="decimal"/>
+      <w:lvlText w:val="%8."/>
+      <w:lvlJc w:val="left"/>
+      <w:pPr>
+        <w:tabs>
+          <w:tab w:val="num" w:pos="5760"/>
+        </w:tabs>
+        <w:ind w:left="5760" w:hanging="360"/>
+      </w:pPr>
+    </w:lvl>
+    <w:lvl w:ilvl="8" w:tentative="1">
+      <w:start w:val="1"/>
+      <w:numFmt w:val="decimal"/>
+      <w:lvlText w:val="%9."/>
+      <w:lvlJc w:val="left"/>
+      <w:pPr>
+        <w:tabs>
+          <w:tab w:val="num" w:pos="6480"/>
+        </w:tabs>
+        <w:ind w:left="6480" w:hanging="360"/>
+      </w:pPr>
+    </w:lvl>
+  </w:abstractNum>
+  <w:abstractNum w:abstractNumId="3">
+    <w:nsid w:val="429B69EF"/>
+    <w:multiLevelType w:val="multilevel"/>
+    <w:tmpl w:val="958A69E0"/>
+    <w:lvl w:ilvl="0">
+      <w:start w:val="1"/>
+      <w:numFmt w:val="decimal"/>
+      <w:lvlText w:val="%1."/>
+      <w:lvlJc w:val="left"/>
+      <w:pPr>
+        <w:tabs>
+          <w:tab w:val="num" w:pos="720"/>
+        </w:tabs>
+        <w:ind w:left="720" w:hanging="360"/>
+      </w:pPr>
+    </w:lvl>
+    <w:lvl w:ilvl="1">
+      <w:start w:val="1"/>
+      <w:numFmt w:val="upperLetter"/>
+      <w:lvlText w:val="%2."/>
+      <w:lvlJc w:val="left"/>
+      <w:pPr>
+        <w:tabs>
+          <w:tab w:val="num" w:pos="1440"/>
+        </w:tabs>
+        <w:ind w:left="1440" w:hanging="360"/>
+      </w:pPr>
+    </w:lvl>
+    <w:lvl w:ilvl="2" w:tentative="1">
+      <w:start w:val="1"/>
+      <w:numFmt w:val="decimal"/>
+      <w:lvlText w:val="%3."/>
+      <w:lvlJc w:val="left"/>
+      <w:pPr>
+        <w:tabs>
+          <w:tab w:val="num" w:pos="2160"/>
+        </w:tabs>
+        <w:ind w:left="2160" w:hanging="360"/>
+      </w:pPr>
+    </w:lvl>
+    <w:lvl w:ilvl="3" w:tentative="1">
+      <w:start w:val="1"/>
+      <w:numFmt w:val="decimal"/>
+      <w:lvlText w:val="%4."/>
+      <w:lvlJc w:val="left"/>
+      <w:pPr>
+        <w:tabs>
+          <w:tab w:val="num" w:pos="2880"/>
+        </w:tabs>
+        <w:ind w:left="2880" w:hanging="360"/>
+      </w:pPr>
+    </w:lvl>
+    <w:lvl w:ilvl="4" w:tentative="1">
+      <w:start w:val="1"/>
+      <w:numFmt w:val="decimal"/>
+      <w:lvlText w:val="%5."/>
+      <w:lvlJc w:val="left"/>
+      <w:pPr>
+        <w:tabs>
+          <w:tab w:val="num" w:pos="3600"/>
+        </w:tabs>
+        <w:ind w:left="3600" w:hanging="360"/>
+      </w:pPr>
+    </w:lvl>
+    <w:lvl w:ilvl="5" w:tentative="1">
+      <w:start w:val="1"/>
+      <w:numFmt w:val="decimal"/>
+      <w:lvlText w:val="%6."/>
+      <w:lvlJc w:val="left"/>
+      <w:pPr>
+        <w:tabs>
+          <w:tab w:val="num" w:pos="4320"/>
+        </w:tabs>
+        <w:ind w:left="4320" w:hanging="360"/>
+      </w:pPr>
+    </w:lvl>
+    <w:lvl w:ilvl="6" w:tentative="1">
+      <w:start w:val="1"/>
+      <w:numFmt w:val="decimal"/>
+      <w:lvlText w:val="%7."/>
+      <w:lvlJc w:val="left"/>
+      <w:pPr>
+        <w:tabs>
+          <w:tab w:val="num" w:pos="5040"/>
+        </w:tabs>
+        <w:ind w:left="5040" w:hanging="360"/>
+      </w:pPr>
+    </w:lvl>
+    <w:lvl w:ilvl="7" w:tentative="1">
+      <w:start w:val="1"/>
+      <w:numFmt w:val="decimal"/>
+      <w:lvlText w:val="%8."/>
+      <w:lvlJc w:val="left"/>
+      <w:pPr>
+        <w:tabs>
+          <w:tab w:val="num" w:pos="5760"/>
+        </w:tabs>
+        <w:ind w:left="5760" w:hanging="360"/>
+      </w:pPr>
+    </w:lvl>
+    <w:lvl w:ilvl="8" w:tentative="1">
+      <w:start w:val="1"/>
+      <w:numFmt w:val="decimal"/>
+      <w:lvlText w:val="%9."/>
+      <w:lvlJc w:val="left"/>
+      <w:pPr>
+        <w:tabs>
+          <w:tab w:val="num" w:pos="6480"/>
+        </w:tabs>
+        <w:ind w:left="6480" w:hanging="360"/>
+      </w:pPr>
+    </w:lvl>
+  </w:abstractNum>
+  <w:abstractNum w:abstractNumId="4">
     <w:nsid w:val="49EF0E91"/>
     <w:multiLevelType w:val="hybridMultilevel"/>
     <w:tmpl w:val="263C48E0"/>
@@ -8764,7 +11706,7 @@
       </w:rPr>
     </w:lvl>
   </w:abstractNum>
-  <w:abstractNum w:abstractNumId="3">
+  <w:abstractNum w:abstractNumId="5">
     <w:nsid w:val="512674B0"/>
     <w:multiLevelType w:val="hybridMultilevel"/>
     <w:tmpl w:val="ADDEAA76"/>
@@ -8877,7 +11819,7 @@
       </w:rPr>
     </w:lvl>
   </w:abstractNum>
-  <w:abstractNum w:abstractNumId="4">
+  <w:abstractNum w:abstractNumId="6">
     <w:nsid w:val="51A57295"/>
     <w:multiLevelType w:val="hybridMultilevel"/>
     <w:tmpl w:val="20B04750"/>
@@ -8963,7 +11905,120 @@
       </w:pPr>
     </w:lvl>
   </w:abstractNum>
-  <w:abstractNum w:abstractNumId="5">
+  <w:abstractNum w:abstractNumId="7">
+    <w:nsid w:val="5A943B9C"/>
+    <w:multiLevelType w:val="multilevel"/>
+    <w:tmpl w:val="45E011F6"/>
+    <w:lvl w:ilvl="0">
+      <w:start w:val="1"/>
+      <w:numFmt w:val="decimal"/>
+      <w:lvlText w:val="%1."/>
+      <w:lvlJc w:val="left"/>
+      <w:pPr>
+        <w:tabs>
+          <w:tab w:val="num" w:pos="720"/>
+        </w:tabs>
+        <w:ind w:left="720" w:hanging="360"/>
+      </w:pPr>
+    </w:lvl>
+    <w:lvl w:ilvl="1">
+      <w:start w:val="1"/>
+      <w:numFmt w:val="upperLetter"/>
+      <w:lvlText w:val="%2."/>
+      <w:lvlJc w:val="left"/>
+      <w:pPr>
+        <w:tabs>
+          <w:tab w:val="num" w:pos="1440"/>
+        </w:tabs>
+        <w:ind w:left="1440" w:hanging="360"/>
+      </w:pPr>
+    </w:lvl>
+    <w:lvl w:ilvl="2" w:tentative="1">
+      <w:start w:val="1"/>
+      <w:numFmt w:val="decimal"/>
+      <w:lvlText w:val="%3."/>
+      <w:lvlJc w:val="left"/>
+      <w:pPr>
+        <w:tabs>
+          <w:tab w:val="num" w:pos="2160"/>
+        </w:tabs>
+        <w:ind w:left="2160" w:hanging="360"/>
+      </w:pPr>
+    </w:lvl>
+    <w:lvl w:ilvl="3" w:tentative="1">
+      <w:start w:val="1"/>
+      <w:numFmt w:val="decimal"/>
+      <w:lvlText w:val="%4."/>
+      <w:lvlJc w:val="left"/>
+      <w:pPr>
+        <w:tabs>
+          <w:tab w:val="num" w:pos="2880"/>
+        </w:tabs>
+        <w:ind w:left="2880" w:hanging="360"/>
+      </w:pPr>
+    </w:lvl>
+    <w:lvl w:ilvl="4" w:tentative="1">
+      <w:start w:val="1"/>
+      <w:numFmt w:val="decimal"/>
+      <w:lvlText w:val="%5."/>
+      <w:lvlJc w:val="left"/>
+      <w:pPr>
+        <w:tabs>
+          <w:tab w:val="num" w:pos="3600"/>
+        </w:tabs>
+        <w:ind w:left="3600" w:hanging="360"/>
+      </w:pPr>
+    </w:lvl>
+    <w:lvl w:ilvl="5" w:tentative="1">
+      <w:start w:val="1"/>
+      <w:numFmt w:val="decimal"/>
+      <w:lvlText w:val="%6."/>
+      <w:lvlJc w:val="left"/>
+      <w:pPr>
+        <w:tabs>
+          <w:tab w:val="num" w:pos="4320"/>
+        </w:tabs>
+        <w:ind w:left="4320" w:hanging="360"/>
+      </w:pPr>
+    </w:lvl>
+    <w:lvl w:ilvl="6" w:tentative="1">
+      <w:start w:val="1"/>
+      <w:numFmt w:val="decimal"/>
+      <w:lvlText w:val="%7."/>
+      <w:lvlJc w:val="left"/>
+      <w:pPr>
+        <w:tabs>
+          <w:tab w:val="num" w:pos="5040"/>
+        </w:tabs>
+        <w:ind w:left="5040" w:hanging="360"/>
+      </w:pPr>
+    </w:lvl>
+    <w:lvl w:ilvl="7" w:tentative="1">
+      <w:start w:val="1"/>
+      <w:numFmt w:val="decimal"/>
+      <w:lvlText w:val="%8."/>
+      <w:lvlJc w:val="left"/>
+      <w:pPr>
+        <w:tabs>
+          <w:tab w:val="num" w:pos="5760"/>
+        </w:tabs>
+        <w:ind w:left="5760" w:hanging="360"/>
+      </w:pPr>
+    </w:lvl>
+    <w:lvl w:ilvl="8" w:tentative="1">
+      <w:start w:val="1"/>
+      <w:numFmt w:val="decimal"/>
+      <w:lvlText w:val="%9."/>
+      <w:lvlJc w:val="left"/>
+      <w:pPr>
+        <w:tabs>
+          <w:tab w:val="num" w:pos="6480"/>
+        </w:tabs>
+        <w:ind w:left="6480" w:hanging="360"/>
+      </w:pPr>
+    </w:lvl>
+  </w:abstractNum>
+  <w:abstractNum w:abstractNumId="8">
     <w:nsid w:val="5E7C07C0"/>
     <w:multiLevelType w:val="hybridMultilevel"/>
     <w:tmpl w:val="29ECC032"/>
@@ -9055,7 +12110,7 @@
       </w:pPr>
     </w:lvl>
   </w:abstractNum>
-  <w:abstractNum w:abstractNumId="6">
+  <w:abstractNum w:abstractNumId="9">
     <w:nsid w:val="60FA0EFE"/>
     <w:multiLevelType w:val="hybridMultilevel"/>
     <w:tmpl w:val="B1BCFCC2"/>
@@ -9168,7 +12223,7 @@
       </w:rPr>
     </w:lvl>
   </w:abstractNum>
-  <w:abstractNum w:abstractNumId="7">
+  <w:abstractNum w:abstractNumId="10">
     <w:nsid w:val="76EF7521"/>
     <w:multiLevelType w:val="hybridMultilevel"/>
     <w:tmpl w:val="5F825120"/>
@@ -9257,7 +12312,7 @@
       </w:pPr>
     </w:lvl>
   </w:abstractNum>
-  <w:abstractNum w:abstractNumId="8">
+  <w:abstractNum w:abstractNumId="11">
     <w:nsid w:val="7812279F"/>
     <w:multiLevelType w:val="hybridMultilevel"/>
     <w:tmpl w:val="86E69658"/>
@@ -9370,7 +12425,7 @@
       </w:rPr>
     </w:lvl>
   </w:abstractNum>
-  <w:abstractNum w:abstractNumId="9">
+  <w:abstractNum w:abstractNumId="12">
     <w:nsid w:val="7EAE2EAC"/>
     <w:multiLevelType w:val="hybridMultilevel"/>
     <w:tmpl w:val="2FE2738C"/>
@@ -9457,34 +12512,43 @@
     </w:lvl>
   </w:abstractNum>
   <w:num w:numId="1">
+    <w:abstractNumId w:val="12"/>
+  </w:num>
+  <w:num w:numId="2">
+    <w:abstractNumId w:val="10"/>
+  </w:num>
+  <w:num w:numId="3">
+    <w:abstractNumId w:val="6"/>
+  </w:num>
+  <w:num w:numId="4">
+    <w:abstractNumId w:val="8"/>
+  </w:num>
+  <w:num w:numId="5">
     <w:abstractNumId w:val="9"/>
   </w:num>
-  <w:num w:numId="2">
-    <w:abstractNumId w:val="7"/>
-  </w:num>
-  <w:num w:numId="3">
-    <w:abstractNumId w:val="4"/>
-  </w:num>
-  <w:num w:numId="4">
+  <w:num w:numId="6">
     <w:abstractNumId w:val="5"/>
-  </w:num>
-  <w:num w:numId="5">
-    <w:abstractNumId w:val="6"/>
-  </w:num>
-  <w:num w:numId="6">
-    <w:abstractNumId w:val="3"/>
   </w:num>
   <w:num w:numId="7">
     <w:abstractNumId w:val="0"/>
   </w:num>
   <w:num w:numId="8">
-    <w:abstractNumId w:val="2"/>
+    <w:abstractNumId w:val="4"/>
   </w:num>
   <w:num w:numId="9">
-    <w:abstractNumId w:val="8"/>
+    <w:abstractNumId w:val="11"/>
   </w:num>
   <w:num w:numId="10">
     <w:abstractNumId w:val="1"/>
+  </w:num>
+  <w:num w:numId="11">
+    <w:abstractNumId w:val="2"/>
+  </w:num>
+  <w:num w:numId="12">
+    <w:abstractNumId w:val="7"/>
+  </w:num>
+  <w:num w:numId="13">
+    <w:abstractNumId w:val="3"/>
   </w:num>
 </w:numbering>
 </file>
@@ -10239,6 +13303,37 @@
       <w:ind w:left="440"/>
     </w:pPr>
   </w:style>
+  <w:style w:type="paragraph" w:styleId="NormalWeb">
+    <w:name w:val="Normal (Web)"/>
+    <w:basedOn w:val="Normal"/>
+    <w:uiPriority w:val="99"/>
+    <w:unhideWhenUsed/>
+    <w:rsid w:val="00A579E3"/>
+    <w:pPr>
+      <w:spacing w:before="100" w:beforeAutospacing="1" w:after="100" w:afterAutospacing="1" w:line="240" w:lineRule="auto"/>
+    </w:pPr>
+    <w:rPr>
+      <w:rFonts w:ascii="Times New Roman" w:eastAsia="Times New Roman" w:hAnsi="Times New Roman" w:cs="Times New Roman"/>
+      <w:sz w:val="24"/>
+      <w:szCs w:val="24"/>
+      <w:lang w:eastAsia="es-MX"/>
+    </w:rPr>
+  </w:style>
+  <w:style w:type="character" w:customStyle="1" w:styleId="authorblock">
+    <w:name w:val="authorblock"/>
+    <w:basedOn w:val="Fuentedeprrafopredeter"/>
+    <w:rsid w:val="00A579E3"/>
+  </w:style>
+  <w:style w:type="character" w:customStyle="1" w:styleId="apple-converted-space">
+    <w:name w:val="apple-converted-space"/>
+    <w:basedOn w:val="Fuentedeprrafopredeter"/>
+    <w:rsid w:val="00A579E3"/>
+  </w:style>
+  <w:style w:type="character" w:customStyle="1" w:styleId="authorname">
+    <w:name w:val="authorname"/>
+    <w:basedOn w:val="Fuentedeprrafopredeter"/>
+    <w:rsid w:val="00A579E3"/>
+  </w:style>
 </w:styles>
 </file>
 
@@ -10508,7 +13603,7 @@
 </file>
 
 <file path=customXml/itemProps1.xml><?xml version="1.0" encoding="utf-8"?>
-<ds:datastoreItem xmlns:ds="http://schemas.openxmlformats.org/officeDocument/2006/customXml" ds:itemID="{3F6D1850-6D2F-43B0-B38B-29887B17ECBB}">
+<ds:datastoreItem xmlns:ds="http://schemas.openxmlformats.org/officeDocument/2006/customXml" ds:itemID="{50F92665-9BF5-4BDF-AFE4-F6B4ABD4A82E}">
   <ds:schemaRefs>
     <ds:schemaRef ds:uri="http://schemas.openxmlformats.org/officeDocument/2006/bibliography"/>
   </ds:schemaRefs>

</xml_diff>